<commit_message>
CUS01 : Anhadiendo prototipos
</commit_message>
<xml_diff>
--- a/STU/Analisis y Diseño/STU_CUS01.docx
+++ b/STU/Analisis y Diseño/STU_CUS01.docx
@@ -1,6 +1,6 @@
 
 <file path=word/document.xml><?xml version="1.0" encoding="utf-8"?>
-<w:document xmlns:wpc="http://schemas.microsoft.com/office/word/2010/wordprocessingCanvas" xmlns:mc="http://schemas.openxmlformats.org/markup-compatibility/2006" xmlns:o="urn:schemas-microsoft-com:office:office" xmlns:r="http://schemas.openxmlformats.org/officeDocument/2006/relationships" xmlns:m="http://schemas.openxmlformats.org/officeDocument/2006/math" xmlns:v="urn:schemas-microsoft-com:vml" xmlns:wp14="http://schemas.microsoft.com/office/word/2010/wordprocessingDrawing" xmlns:wp="http://schemas.openxmlformats.org/drawingml/2006/wordprocessingDrawing" xmlns:w10="urn:schemas-microsoft-com:office:word" xmlns:w="http://schemas.openxmlformats.org/wordprocessingml/2006/main" xmlns:w14="http://schemas.microsoft.com/office/word/2010/wordml" xmlns:w15="http://schemas.microsoft.com/office/word/2012/wordml" xmlns:wpg="http://schemas.microsoft.com/office/word/2010/wordprocessingGroup" xmlns:wpi="http://schemas.microsoft.com/office/word/2010/wordprocessingInk" xmlns:wne="http://schemas.microsoft.com/office/word/2006/wordml" xmlns:wps="http://schemas.microsoft.com/office/word/2010/wordprocessingShape" mc:Ignorable="w14 w15 wp14">
+<w:document xmlns:wpc="http://schemas.microsoft.com/office/word/2010/wordprocessingCanvas" xmlns:mc="http://schemas.openxmlformats.org/markup-compatibility/2006" xmlns:o="urn:schemas-microsoft-com:office:office" xmlns:r="http://schemas.openxmlformats.org/officeDocument/2006/relationships" xmlns:m="http://schemas.openxmlformats.org/officeDocument/2006/math" xmlns:v="urn:schemas-microsoft-com:vml" xmlns:wp14="http://schemas.microsoft.com/office/word/2010/wordprocessingDrawing" xmlns:wp="http://schemas.openxmlformats.org/drawingml/2006/wordprocessingDrawing" xmlns:w10="urn:schemas-microsoft-com:office:word" xmlns:w="http://schemas.openxmlformats.org/wordprocessingml/2006/main" xmlns:w14="http://schemas.microsoft.com/office/word/2010/wordml" xmlns:wpg="http://schemas.microsoft.com/office/word/2010/wordprocessingGroup" xmlns:wpi="http://schemas.microsoft.com/office/word/2010/wordprocessingInk" xmlns:wne="http://schemas.microsoft.com/office/word/2006/wordml" xmlns:wps="http://schemas.microsoft.com/office/word/2010/wordprocessingShape" mc:Ignorable="w14 wp14">
   <w:body>
     <w:p/>
     <w:p>
@@ -1619,7 +1619,8 @@
           <w:tab w:val="left" w:pos="1080"/>
         </w:tabs>
         <w:rPr>
-          <w:lang w:eastAsia="es-PE"/>
+          <w:noProof/>
+          <w:lang w:val="es-PE" w:eastAsia="es-PE"/>
         </w:rPr>
       </w:pPr>
     </w:p>
@@ -1629,399 +1630,437 @@
           <w:tab w:val="left" w:pos="1080"/>
         </w:tabs>
         <w:rPr>
-          <w:lang w:eastAsia="es-PE"/>
-        </w:rPr>
-      </w:pPr>
-    </w:p>
-    <w:p>
-      <w:pPr>
-        <w:tabs>
-          <w:tab w:val="left" w:pos="1116"/>
-        </w:tabs>
-        <w:rPr>
-          <w:lang w:eastAsia="es-PE"/>
+          <w:noProof/>
+          <w:lang w:val="es-PE" w:eastAsia="es-PE"/>
+        </w:rPr>
+      </w:pPr>
+    </w:p>
+    <w:p>
+      <w:pPr>
+        <w:tabs>
+          <w:tab w:val="left" w:pos="1080"/>
+        </w:tabs>
+        <w:rPr>
+          <w:noProof/>
+          <w:lang w:val="es-PE" w:eastAsia="es-PE"/>
+        </w:rPr>
+      </w:pPr>
+    </w:p>
+    <w:p>
+      <w:pPr>
+        <w:tabs>
+          <w:tab w:val="left" w:pos="1080"/>
+        </w:tabs>
+        <w:rPr>
+          <w:noProof/>
+          <w:lang w:val="es-PE" w:eastAsia="es-PE"/>
+        </w:rPr>
+      </w:pPr>
+    </w:p>
+    <w:p>
+      <w:pPr>
+        <w:tabs>
+          <w:tab w:val="left" w:pos="1080"/>
+        </w:tabs>
+        <w:rPr>
+          <w:noProof/>
+          <w:lang w:val="es-PE" w:eastAsia="es-PE"/>
+        </w:rPr>
+      </w:pPr>
+    </w:p>
+    <w:p>
+      <w:pPr>
+        <w:tabs>
+          <w:tab w:val="left" w:pos="1080"/>
+        </w:tabs>
+        <w:rPr>
+          <w:noProof/>
+          <w:lang w:val="es-PE" w:eastAsia="es-PE"/>
+        </w:rPr>
+      </w:pPr>
+    </w:p>
+    <w:p>
+      <w:pPr>
+        <w:tabs>
+          <w:tab w:val="left" w:pos="1080"/>
+        </w:tabs>
+        <w:rPr>
+          <w:noProof/>
+          <w:lang w:val="es-PE" w:eastAsia="es-PE"/>
+        </w:rPr>
+      </w:pPr>
+    </w:p>
+    <w:p>
+      <w:pPr>
+        <w:tabs>
+          <w:tab w:val="left" w:pos="1080"/>
+        </w:tabs>
+        <w:rPr>
+          <w:noProof/>
+          <w:lang w:val="es-PE" w:eastAsia="es-PE"/>
         </w:rPr>
       </w:pPr>
       <w:r>
         <w:rPr>
-          <w:lang w:eastAsia="es-PE"/>
-        </w:rPr>
-        <w:tab/>
+          <w:noProof/>
+          <w:lang w:val="es-PE" w:eastAsia="es-PE"/>
+        </w:rPr>
+        <w:drawing>
+          <wp:anchor distT="0" distB="0" distL="114300" distR="114300" simplePos="0" relativeHeight="251659264" behindDoc="0" locked="0" layoutInCell="1" allowOverlap="1" wp14:anchorId="78F80EFD" wp14:editId="5F63F805">
+            <wp:simplePos x="0" y="0"/>
+            <wp:positionH relativeFrom="column">
+              <wp:posOffset>2927985</wp:posOffset>
+            </wp:positionH>
+            <wp:positionV relativeFrom="paragraph">
+              <wp:posOffset>86995</wp:posOffset>
+            </wp:positionV>
+            <wp:extent cx="3352800" cy="5950585"/>
+            <wp:effectExtent l="0" t="0" r="0" b="0"/>
+            <wp:wrapSquare wrapText="bothSides"/>
+            <wp:docPr id="7" name="0 Imagen"/>
+            <wp:cNvGraphicFramePr>
+              <a:graphicFrameLocks xmlns:a="http://schemas.openxmlformats.org/drawingml/2006/main" noChangeAspect="1"/>
+            </wp:cNvGraphicFramePr>
+            <a:graphic xmlns:a="http://schemas.openxmlformats.org/drawingml/2006/main">
+              <a:graphicData uri="http://schemas.openxmlformats.org/drawingml/2006/picture">
+                <pic:pic xmlns:pic="http://schemas.openxmlformats.org/drawingml/2006/picture">
+                  <pic:nvPicPr>
+                    <pic:cNvPr id="0" name="buscar2.PNG"/>
+                    <pic:cNvPicPr/>
+                  </pic:nvPicPr>
+                  <pic:blipFill>
+                    <a:blip r:embed="rId8">
+                      <a:extLst>
+                        <a:ext uri="{28A0092B-C50C-407E-A947-70E740481C1C}">
+                          <a14:useLocalDpi xmlns:a14="http://schemas.microsoft.com/office/drawing/2010/main" val="0"/>
+                        </a:ext>
+                      </a:extLst>
+                    </a:blip>
+                    <a:stretch>
+                      <a:fillRect/>
+                    </a:stretch>
+                  </pic:blipFill>
+                  <pic:spPr>
+                    <a:xfrm>
+                      <a:off x="0" y="0"/>
+                      <a:ext cx="3352800" cy="5950585"/>
+                    </a:xfrm>
+                    <a:prstGeom prst="rect">
+                      <a:avLst/>
+                    </a:prstGeom>
+                  </pic:spPr>
+                </pic:pic>
+              </a:graphicData>
+            </a:graphic>
+            <wp14:sizeRelH relativeFrom="page">
+              <wp14:pctWidth>0</wp14:pctWidth>
+            </wp14:sizeRelH>
+            <wp14:sizeRelV relativeFrom="page">
+              <wp14:pctHeight>0</wp14:pctHeight>
+            </wp14:sizeRelV>
+          </wp:anchor>
+        </w:drawing>
+      </w:r>
+    </w:p>
+    <w:p>
+      <w:pPr>
+        <w:tabs>
+          <w:tab w:val="left" w:pos="1080"/>
+        </w:tabs>
+        <w:rPr>
+          <w:noProof/>
+          <w:lang w:val="es-PE" w:eastAsia="es-PE"/>
+        </w:rPr>
+      </w:pPr>
+      <w:r>
+        <w:rPr>
+          <w:noProof/>
+          <w:lang w:val="es-PE" w:eastAsia="es-PE"/>
+        </w:rPr>
+        <w:drawing>
+          <wp:anchor distT="0" distB="0" distL="114300" distR="114300" simplePos="0" relativeHeight="251658240" behindDoc="0" locked="0" layoutInCell="1" allowOverlap="1" wp14:anchorId="34D18A31" wp14:editId="65AF3704">
+            <wp:simplePos x="0" y="0"/>
+            <wp:positionH relativeFrom="column">
+              <wp:posOffset>-561975</wp:posOffset>
+            </wp:positionH>
+            <wp:positionV relativeFrom="paragraph">
+              <wp:posOffset>19685</wp:posOffset>
+            </wp:positionV>
+            <wp:extent cx="3496945" cy="5958840"/>
+            <wp:effectExtent l="0" t="0" r="8255" b="3810"/>
+            <wp:wrapSquare wrapText="bothSides"/>
+            <wp:docPr id="6" name="0 Imagen"/>
+            <wp:cNvGraphicFramePr>
+              <a:graphicFrameLocks xmlns:a="http://schemas.openxmlformats.org/drawingml/2006/main" noChangeAspect="1"/>
+            </wp:cNvGraphicFramePr>
+            <a:graphic xmlns:a="http://schemas.openxmlformats.org/drawingml/2006/main">
+              <a:graphicData uri="http://schemas.openxmlformats.org/drawingml/2006/picture">
+                <pic:pic xmlns:pic="http://schemas.openxmlformats.org/drawingml/2006/picture">
+                  <pic:nvPicPr>
+                    <pic:cNvPr id="0" name="buscar1.PNG"/>
+                    <pic:cNvPicPr/>
+                  </pic:nvPicPr>
+                  <pic:blipFill>
+                    <a:blip r:embed="rId9">
+                      <a:extLst>
+                        <a:ext uri="{28A0092B-C50C-407E-A947-70E740481C1C}">
+                          <a14:useLocalDpi xmlns:a14="http://schemas.microsoft.com/office/drawing/2010/main" val="0"/>
+                        </a:ext>
+                      </a:extLst>
+                    </a:blip>
+                    <a:stretch>
+                      <a:fillRect/>
+                    </a:stretch>
+                  </pic:blipFill>
+                  <pic:spPr>
+                    <a:xfrm>
+                      <a:off x="0" y="0"/>
+                      <a:ext cx="3496945" cy="5958840"/>
+                    </a:xfrm>
+                    <a:prstGeom prst="rect">
+                      <a:avLst/>
+                    </a:prstGeom>
+                  </pic:spPr>
+                </pic:pic>
+              </a:graphicData>
+            </a:graphic>
+            <wp14:sizeRelH relativeFrom="page">
+              <wp14:pctWidth>0</wp14:pctWidth>
+            </wp14:sizeRelH>
+            <wp14:sizeRelV relativeFrom="page">
+              <wp14:pctHeight>0</wp14:pctHeight>
+            </wp14:sizeRelV>
+          </wp:anchor>
+        </w:drawing>
+      </w:r>
+    </w:p>
+    <w:p>
+      <w:pPr>
+        <w:tabs>
+          <w:tab w:val="left" w:pos="1080"/>
+        </w:tabs>
+        <w:rPr>
+          <w:noProof/>
+          <w:lang w:val="es-PE" w:eastAsia="es-PE"/>
+        </w:rPr>
+      </w:pPr>
+    </w:p>
+    <w:p>
+      <w:pPr>
+        <w:tabs>
+          <w:tab w:val="left" w:pos="1080"/>
+        </w:tabs>
+        <w:rPr>
+          <w:noProof/>
+          <w:lang w:val="es-PE" w:eastAsia="es-PE"/>
+        </w:rPr>
+      </w:pPr>
+    </w:p>
+    <w:p>
+      <w:pPr>
+        <w:tabs>
+          <w:tab w:val="left" w:pos="1080"/>
+        </w:tabs>
+        <w:rPr>
+          <w:noProof/>
+          <w:lang w:val="es-PE" w:eastAsia="es-PE"/>
+        </w:rPr>
+      </w:pPr>
+    </w:p>
+    <w:p>
+      <w:pPr>
+        <w:tabs>
+          <w:tab w:val="left" w:pos="1080"/>
+        </w:tabs>
+        <w:rPr>
+          <w:noProof/>
+          <w:lang w:val="es-PE" w:eastAsia="es-PE"/>
+        </w:rPr>
+      </w:pPr>
+    </w:p>
+    <w:p>
+      <w:pPr>
+        <w:tabs>
+          <w:tab w:val="left" w:pos="1080"/>
+        </w:tabs>
+        <w:rPr>
+          <w:noProof/>
+          <w:lang w:val="es-PE" w:eastAsia="es-PE"/>
+        </w:rPr>
+      </w:pPr>
+    </w:p>
+    <w:p>
+      <w:pPr>
+        <w:tabs>
+          <w:tab w:val="left" w:pos="1080"/>
+        </w:tabs>
+        <w:rPr>
+          <w:noProof/>
+          <w:lang w:val="es-PE" w:eastAsia="es-PE"/>
+        </w:rPr>
+      </w:pPr>
+    </w:p>
+    <w:p>
+      <w:pPr>
+        <w:tabs>
+          <w:tab w:val="left" w:pos="1080"/>
+        </w:tabs>
+        <w:rPr>
+          <w:noProof/>
+          <w:lang w:val="es-PE" w:eastAsia="es-PE"/>
+        </w:rPr>
+      </w:pPr>
+    </w:p>
+    <w:p>
+      <w:pPr>
+        <w:tabs>
+          <w:tab w:val="left" w:pos="1080"/>
+        </w:tabs>
+        <w:rPr>
+          <w:noProof/>
+          <w:lang w:val="es-PE" w:eastAsia="es-PE"/>
+        </w:rPr>
+      </w:pPr>
+      <w:bookmarkStart w:id="1" w:name="_GoBack"/>
+      <w:bookmarkEnd w:id="1"/>
+      <w:r>
+        <w:rPr>
+          <w:noProof/>
+          <w:lang w:val="es-PE" w:eastAsia="es-PE"/>
+        </w:rPr>
+        <w:lastRenderedPageBreak/>
+        <w:drawing>
+          <wp:anchor distT="0" distB="0" distL="114300" distR="114300" simplePos="0" relativeHeight="251661312" behindDoc="0" locked="0" layoutInCell="1" allowOverlap="1" wp14:anchorId="2AAA4434" wp14:editId="610755E1">
+            <wp:simplePos x="0" y="0"/>
+            <wp:positionH relativeFrom="column">
+              <wp:posOffset>2836545</wp:posOffset>
+            </wp:positionH>
+            <wp:positionV relativeFrom="paragraph">
+              <wp:posOffset>146685</wp:posOffset>
+            </wp:positionV>
+            <wp:extent cx="3684905" cy="6370320"/>
+            <wp:effectExtent l="0" t="0" r="0" b="0"/>
+            <wp:wrapSquare wrapText="bothSides"/>
+            <wp:docPr id="9" name="0 Imagen"/>
+            <wp:cNvGraphicFramePr>
+              <a:graphicFrameLocks xmlns:a="http://schemas.openxmlformats.org/drawingml/2006/main" noChangeAspect="1"/>
+            </wp:cNvGraphicFramePr>
+            <a:graphic xmlns:a="http://schemas.openxmlformats.org/drawingml/2006/main">
+              <a:graphicData uri="http://schemas.openxmlformats.org/drawingml/2006/picture">
+                <pic:pic xmlns:pic="http://schemas.openxmlformats.org/drawingml/2006/picture">
+                  <pic:nvPicPr>
+                    <pic:cNvPr id="0" name="buscar4.PNG"/>
+                    <pic:cNvPicPr/>
+                  </pic:nvPicPr>
+                  <pic:blipFill>
+                    <a:blip r:embed="rId10">
+                      <a:extLst>
+                        <a:ext uri="{28A0092B-C50C-407E-A947-70E740481C1C}">
+                          <a14:useLocalDpi xmlns:a14="http://schemas.microsoft.com/office/drawing/2010/main" val="0"/>
+                        </a:ext>
+                      </a:extLst>
+                    </a:blip>
+                    <a:stretch>
+                      <a:fillRect/>
+                    </a:stretch>
+                  </pic:blipFill>
+                  <pic:spPr>
+                    <a:xfrm>
+                      <a:off x="0" y="0"/>
+                      <a:ext cx="3684905" cy="6370320"/>
+                    </a:xfrm>
+                    <a:prstGeom prst="rect">
+                      <a:avLst/>
+                    </a:prstGeom>
+                  </pic:spPr>
+                </pic:pic>
+              </a:graphicData>
+            </a:graphic>
+            <wp14:sizeRelH relativeFrom="page">
+              <wp14:pctWidth>0</wp14:pctWidth>
+            </wp14:sizeRelH>
+            <wp14:sizeRelV relativeFrom="page">
+              <wp14:pctHeight>0</wp14:pctHeight>
+            </wp14:sizeRelV>
+          </wp:anchor>
+        </w:drawing>
       </w:r>
       <w:r>
         <w:rPr>
-          <w:lang w:eastAsia="es-PE"/>
-        </w:rPr>
-        <w:tab/>
+          <w:noProof/>
+          <w:lang w:val="es-PE" w:eastAsia="es-PE"/>
+        </w:rPr>
+        <w:drawing>
+          <wp:anchor distT="0" distB="0" distL="114300" distR="114300" simplePos="0" relativeHeight="251660288" behindDoc="0" locked="0" layoutInCell="1" allowOverlap="1" wp14:anchorId="2E0CBDBE" wp14:editId="39D7E649">
+            <wp:simplePos x="0" y="0"/>
+            <wp:positionH relativeFrom="column">
+              <wp:posOffset>-683895</wp:posOffset>
+            </wp:positionH>
+            <wp:positionV relativeFrom="paragraph">
+              <wp:posOffset>146685</wp:posOffset>
+            </wp:positionV>
+            <wp:extent cx="3525520" cy="6477000"/>
+            <wp:effectExtent l="0" t="0" r="0" b="0"/>
+            <wp:wrapSquare wrapText="bothSides"/>
+            <wp:docPr id="8" name="0 Imagen"/>
+            <wp:cNvGraphicFramePr>
+              <a:graphicFrameLocks xmlns:a="http://schemas.openxmlformats.org/drawingml/2006/main" noChangeAspect="1"/>
+            </wp:cNvGraphicFramePr>
+            <a:graphic xmlns:a="http://schemas.openxmlformats.org/drawingml/2006/main">
+              <a:graphicData uri="http://schemas.openxmlformats.org/drawingml/2006/picture">
+                <pic:pic xmlns:pic="http://schemas.openxmlformats.org/drawingml/2006/picture">
+                  <pic:nvPicPr>
+                    <pic:cNvPr id="0" name="buscar3.PNG"/>
+                    <pic:cNvPicPr/>
+                  </pic:nvPicPr>
+                  <pic:blipFill>
+                    <a:blip r:embed="rId11">
+                      <a:extLst>
+                        <a:ext uri="{28A0092B-C50C-407E-A947-70E740481C1C}">
+                          <a14:useLocalDpi xmlns:a14="http://schemas.microsoft.com/office/drawing/2010/main" val="0"/>
+                        </a:ext>
+                      </a:extLst>
+                    </a:blip>
+                    <a:stretch>
+                      <a:fillRect/>
+                    </a:stretch>
+                  </pic:blipFill>
+                  <pic:spPr>
+                    <a:xfrm>
+                      <a:off x="0" y="0"/>
+                      <a:ext cx="3525520" cy="6477000"/>
+                    </a:xfrm>
+                    <a:prstGeom prst="rect">
+                      <a:avLst/>
+                    </a:prstGeom>
+                  </pic:spPr>
+                </pic:pic>
+              </a:graphicData>
+            </a:graphic>
+            <wp14:sizeRelH relativeFrom="page">
+              <wp14:pctWidth>0</wp14:pctWidth>
+            </wp14:sizeRelH>
+            <wp14:sizeRelV relativeFrom="page">
+              <wp14:pctHeight>0</wp14:pctHeight>
+            </wp14:sizeRelV>
+          </wp:anchor>
+        </w:drawing>
       </w:r>
-      <w:r>
-        <w:rPr>
-          <w:lang w:eastAsia="es-PE"/>
-        </w:rPr>
-        <w:tab/>
-      </w:r>
-      <w:r>
-        <w:rPr>
-          <w:lang w:eastAsia="es-PE"/>
-        </w:rPr>
-        <w:tab/>
-      </w:r>
-      <w:r>
-        <w:rPr>
-          <w:lang w:eastAsia="es-PE"/>
-        </w:rPr>
-        <w:tab/>
-      </w:r>
-      <w:proofErr w:type="spellStart"/>
-      <w:r>
-        <w:rPr>
-          <w:b/>
-          <w:lang w:eastAsia="es-PE"/>
-        </w:rPr>
-        <w:t>Fig</w:t>
-      </w:r>
-      <w:proofErr w:type="spellEnd"/>
-      <w:r>
-        <w:rPr>
-          <w:b/>
-          <w:lang w:eastAsia="es-PE"/>
-        </w:rPr>
-        <w:t xml:space="preserve"> N°2:</w:t>
-      </w:r>
-      <w:r>
-        <w:rPr>
-          <w:lang w:eastAsia="es-PE"/>
-        </w:rPr>
-        <w:t xml:space="preserve"> </w:t>
-      </w:r>
-      <w:r>
-        <w:rPr>
-          <w:i/>
-          <w:lang w:eastAsia="es-PE"/>
-        </w:rPr>
-        <w:t>Separación de aula</w:t>
-      </w:r>
-    </w:p>
-    <w:p>
-      <w:pPr>
-        <w:tabs>
-          <w:tab w:val="left" w:pos="1116"/>
-        </w:tabs>
-        <w:rPr>
-          <w:lang w:eastAsia="es-PE"/>
-        </w:rPr>
-      </w:pPr>
-    </w:p>
-    <w:p>
-      <w:pPr>
-        <w:tabs>
-          <w:tab w:val="left" w:pos="1116"/>
-        </w:tabs>
-        <w:rPr>
-          <w:lang w:eastAsia="es-PE"/>
-        </w:rPr>
-      </w:pPr>
-    </w:p>
-    <w:p>
-      <w:pPr>
-        <w:tabs>
-          <w:tab w:val="left" w:pos="1116"/>
-        </w:tabs>
-        <w:rPr>
-          <w:lang w:eastAsia="es-PE"/>
-        </w:rPr>
-      </w:pPr>
-    </w:p>
-    <w:p>
-      <w:pPr>
-        <w:tabs>
-          <w:tab w:val="left" w:pos="1116"/>
-        </w:tabs>
-        <w:rPr>
-          <w:lang w:eastAsia="es-PE"/>
-        </w:rPr>
-      </w:pPr>
-    </w:p>
-    <w:p>
-      <w:pPr>
-        <w:tabs>
-          <w:tab w:val="left" w:pos="1116"/>
-        </w:tabs>
-        <w:jc w:val="center"/>
-        <w:rPr>
-          <w:i/>
-          <w:lang w:eastAsia="es-PE"/>
-        </w:rPr>
-      </w:pPr>
-      <w:proofErr w:type="spellStart"/>
-      <w:r>
-        <w:rPr>
-          <w:b/>
-          <w:lang w:eastAsia="es-PE"/>
-        </w:rPr>
-        <w:t>Fig</w:t>
-      </w:r>
-      <w:proofErr w:type="spellEnd"/>
-      <w:r>
-        <w:rPr>
-          <w:b/>
-          <w:lang w:eastAsia="es-PE"/>
-        </w:rPr>
-        <w:t xml:space="preserve"> N°3</w:t>
-      </w:r>
-      <w:r>
-        <w:rPr>
-          <w:b/>
-          <w:lang w:eastAsia="es-PE"/>
-        </w:rPr>
-        <w:t>:</w:t>
-      </w:r>
-      <w:r>
-        <w:rPr>
-          <w:lang w:eastAsia="es-PE"/>
-        </w:rPr>
-        <w:t xml:space="preserve"> </w:t>
-      </w:r>
-    </w:p>
-    <w:p>
-      <w:pPr>
-        <w:tabs>
-          <w:tab w:val="left" w:pos="1116"/>
-        </w:tabs>
-        <w:jc w:val="center"/>
-        <w:rPr>
-          <w:i/>
-          <w:lang w:eastAsia="es-PE"/>
-        </w:rPr>
-      </w:pPr>
-    </w:p>
-    <w:p>
-      <w:pPr>
-        <w:tabs>
-          <w:tab w:val="left" w:pos="1116"/>
-        </w:tabs>
-        <w:jc w:val="center"/>
-        <w:rPr>
-          <w:i/>
-          <w:lang w:eastAsia="es-PE"/>
-        </w:rPr>
-      </w:pPr>
-    </w:p>
-    <w:p>
-      <w:pPr>
-        <w:tabs>
-          <w:tab w:val="left" w:pos="1116"/>
-        </w:tabs>
-        <w:jc w:val="center"/>
-        <w:rPr>
-          <w:lang w:eastAsia="es-PE"/>
-        </w:rPr>
-      </w:pPr>
-    </w:p>
-    <w:p>
-      <w:pPr>
-        <w:tabs>
-          <w:tab w:val="left" w:pos="1116"/>
-        </w:tabs>
-        <w:jc w:val="center"/>
-        <w:rPr>
-          <w:lang w:eastAsia="es-PE"/>
-        </w:rPr>
-      </w:pPr>
-      <w:proofErr w:type="spellStart"/>
-      <w:r>
-        <w:rPr>
-          <w:b/>
-          <w:lang w:eastAsia="es-PE"/>
-        </w:rPr>
-        <w:t>Fig</w:t>
-      </w:r>
-      <w:proofErr w:type="spellEnd"/>
-      <w:r>
-        <w:rPr>
-          <w:b/>
-          <w:lang w:eastAsia="es-PE"/>
-        </w:rPr>
-        <w:t xml:space="preserve"> N°4</w:t>
-      </w:r>
-      <w:r>
-        <w:rPr>
-          <w:b/>
-          <w:lang w:eastAsia="es-PE"/>
-        </w:rPr>
-        <w:t>:</w:t>
-      </w:r>
-      <w:r>
-        <w:rPr>
-          <w:lang w:eastAsia="es-PE"/>
-        </w:rPr>
-        <w:t xml:space="preserve"> </w:t>
-      </w:r>
-    </w:p>
-    <w:p>
-      <w:pPr>
-        <w:tabs>
-          <w:tab w:val="left" w:pos="1116"/>
-        </w:tabs>
-        <w:jc w:val="center"/>
-        <w:rPr>
-          <w:lang w:eastAsia="es-PE"/>
-        </w:rPr>
-      </w:pPr>
-    </w:p>
-    <w:p>
-      <w:pPr>
-        <w:tabs>
-          <w:tab w:val="left" w:pos="1116"/>
-        </w:tabs>
-        <w:jc w:val="center"/>
-        <w:rPr>
-          <w:i/>
-          <w:lang w:eastAsia="es-PE"/>
-        </w:rPr>
-      </w:pPr>
-      <w:proofErr w:type="spellStart"/>
-      <w:r>
-        <w:rPr>
-          <w:b/>
-          <w:lang w:eastAsia="es-PE"/>
-        </w:rPr>
-        <w:t>Fig</w:t>
-      </w:r>
-      <w:proofErr w:type="spellEnd"/>
-      <w:r>
-        <w:rPr>
-          <w:b/>
-          <w:lang w:eastAsia="es-PE"/>
-        </w:rPr>
-        <w:t xml:space="preserve"> N°5</w:t>
-      </w:r>
-      <w:r>
-        <w:rPr>
-          <w:b/>
-          <w:lang w:eastAsia="es-PE"/>
-        </w:rPr>
-        <w:t>:</w:t>
-      </w:r>
-      <w:r>
-        <w:rPr>
-          <w:lang w:eastAsia="es-PE"/>
-        </w:rPr>
-        <w:t xml:space="preserve"> </w:t>
-      </w:r>
-    </w:p>
-    <w:p>
-      <w:pPr>
-        <w:tabs>
-          <w:tab w:val="left" w:pos="1116"/>
-        </w:tabs>
-        <w:jc w:val="center"/>
-        <w:rPr>
-          <w:lang w:eastAsia="es-PE"/>
-        </w:rPr>
-      </w:pPr>
-    </w:p>
-    <w:p>
-      <w:pPr>
-        <w:tabs>
-          <w:tab w:val="left" w:pos="1116"/>
-        </w:tabs>
-        <w:jc w:val="center"/>
-        <w:rPr>
-          <w:lang w:eastAsia="es-PE"/>
-        </w:rPr>
-      </w:pPr>
-    </w:p>
-    <w:p>
-      <w:pPr>
-        <w:tabs>
-          <w:tab w:val="left" w:pos="1116"/>
-        </w:tabs>
-        <w:jc w:val="center"/>
-        <w:rPr>
-          <w:lang w:eastAsia="es-PE"/>
-        </w:rPr>
-      </w:pPr>
-    </w:p>
-    <w:p>
-      <w:pPr>
-        <w:tabs>
-          <w:tab w:val="left" w:pos="1116"/>
-        </w:tabs>
-        <w:jc w:val="center"/>
-        <w:rPr>
-          <w:lang w:eastAsia="es-PE"/>
-        </w:rPr>
-      </w:pPr>
-    </w:p>
-    <w:p>
-      <w:pPr>
-        <w:tabs>
-          <w:tab w:val="left" w:pos="1116"/>
-        </w:tabs>
-        <w:jc w:val="center"/>
-        <w:rPr>
-          <w:lang w:eastAsia="es-PE"/>
-        </w:rPr>
-      </w:pPr>
-    </w:p>
-    <w:p>
-      <w:pPr>
-        <w:tabs>
-          <w:tab w:val="left" w:pos="1116"/>
-        </w:tabs>
-        <w:jc w:val="center"/>
-        <w:rPr>
-          <w:i/>
-          <w:lang w:eastAsia="es-PE"/>
-        </w:rPr>
-      </w:pPr>
-      <w:proofErr w:type="spellStart"/>
-      <w:r>
-        <w:rPr>
-          <w:b/>
-          <w:lang w:eastAsia="es-PE"/>
-        </w:rPr>
-        <w:t>Fig</w:t>
-      </w:r>
-      <w:proofErr w:type="spellEnd"/>
-      <w:r>
-        <w:rPr>
-          <w:b/>
-          <w:lang w:eastAsia="es-PE"/>
-        </w:rPr>
-        <w:t xml:space="preserve"> N°6</w:t>
-      </w:r>
-      <w:r>
-        <w:rPr>
-          <w:b/>
-          <w:lang w:eastAsia="es-PE"/>
-        </w:rPr>
-        <w:t>:</w:t>
-      </w:r>
-      <w:r>
-        <w:rPr>
-          <w:lang w:eastAsia="es-PE"/>
-        </w:rPr>
-        <w:t xml:space="preserve"> </w:t>
-      </w:r>
-      <w:bookmarkStart w:id="1" w:name="_GoBack"/>
-      <w:bookmarkEnd w:id="1"/>
-    </w:p>
-    <w:p>
-      <w:pPr>
-        <w:tabs>
-          <w:tab w:val="left" w:pos="1116"/>
-        </w:tabs>
-        <w:jc w:val="center"/>
-        <w:rPr>
-          <w:lang w:eastAsia="es-PE"/>
+    </w:p>
+    <w:p>
+      <w:pPr>
+        <w:tabs>
+          <w:tab w:val="left" w:pos="1080"/>
+        </w:tabs>
+        <w:rPr>
+          <w:noProof/>
+          <w:lang w:val="es-PE" w:eastAsia="es-PE"/>
         </w:rPr>
       </w:pPr>
     </w:p>
     <w:sectPr>
-      <w:headerReference w:type="default" r:id="rId7"/>
-      <w:footerReference w:type="default" r:id="rId8"/>
+      <w:headerReference w:type="default" r:id="rId12"/>
+      <w:footerReference w:type="default" r:id="rId13"/>
       <w:pgSz w:w="12240" w:h="15840"/>
       <w:pgMar w:top="1417" w:right="1701" w:bottom="1417" w:left="1701" w:header="708" w:footer="708" w:gutter="0"/>
       <w:cols w:space="708"/>
@@ -2032,7 +2071,7 @@
 </file>
 
 <file path=word/endnotes.xml><?xml version="1.0" encoding="utf-8"?>
-<w:endnotes xmlns:wpc="http://schemas.microsoft.com/office/word/2010/wordprocessingCanvas" xmlns:mc="http://schemas.openxmlformats.org/markup-compatibility/2006" xmlns:o="urn:schemas-microsoft-com:office:office" xmlns:r="http://schemas.openxmlformats.org/officeDocument/2006/relationships" xmlns:m="http://schemas.openxmlformats.org/officeDocument/2006/math" xmlns:v="urn:schemas-microsoft-com:vml" xmlns:wp14="http://schemas.microsoft.com/office/word/2010/wordprocessingDrawing" xmlns:wp="http://schemas.openxmlformats.org/drawingml/2006/wordprocessingDrawing" xmlns:w10="urn:schemas-microsoft-com:office:word" xmlns:w="http://schemas.openxmlformats.org/wordprocessingml/2006/main" xmlns:w14="http://schemas.microsoft.com/office/word/2010/wordml" xmlns:w15="http://schemas.microsoft.com/office/word/2012/wordml" xmlns:wpg="http://schemas.microsoft.com/office/word/2010/wordprocessingGroup" xmlns:wpi="http://schemas.microsoft.com/office/word/2010/wordprocessingInk" xmlns:wne="http://schemas.microsoft.com/office/word/2006/wordml" xmlns:wps="http://schemas.microsoft.com/office/word/2010/wordprocessingShape" mc:Ignorable="w14 w15 wp14">
+<w:endnotes xmlns:wpc="http://schemas.microsoft.com/office/word/2010/wordprocessingCanvas" xmlns:mc="http://schemas.openxmlformats.org/markup-compatibility/2006" xmlns:o="urn:schemas-microsoft-com:office:office" xmlns:r="http://schemas.openxmlformats.org/officeDocument/2006/relationships" xmlns:m="http://schemas.openxmlformats.org/officeDocument/2006/math" xmlns:v="urn:schemas-microsoft-com:vml" xmlns:wp14="http://schemas.microsoft.com/office/word/2010/wordprocessingDrawing" xmlns:wp="http://schemas.openxmlformats.org/drawingml/2006/wordprocessingDrawing" xmlns:w10="urn:schemas-microsoft-com:office:word" xmlns:w="http://schemas.openxmlformats.org/wordprocessingml/2006/main" xmlns:w14="http://schemas.microsoft.com/office/word/2010/wordml" xmlns:wpg="http://schemas.microsoft.com/office/word/2010/wordprocessingGroup" xmlns:wpi="http://schemas.microsoft.com/office/word/2010/wordprocessingInk" xmlns:wne="http://schemas.microsoft.com/office/word/2006/wordml" xmlns:wps="http://schemas.microsoft.com/office/word/2010/wordprocessingShape" mc:Ignorable="w14 wp14">
   <w:endnote w:type="separator" w:id="-1">
     <w:p>
       <w:r>
@@ -2051,7 +2090,7 @@
 </file>
 
 <file path=word/footer1.xml><?xml version="1.0" encoding="utf-8"?>
-<w:ftr xmlns:wpc="http://schemas.microsoft.com/office/word/2010/wordprocessingCanvas" xmlns:mc="http://schemas.openxmlformats.org/markup-compatibility/2006" xmlns:o="urn:schemas-microsoft-com:office:office" xmlns:r="http://schemas.openxmlformats.org/officeDocument/2006/relationships" xmlns:m="http://schemas.openxmlformats.org/officeDocument/2006/math" xmlns:v="urn:schemas-microsoft-com:vml" xmlns:wp14="http://schemas.microsoft.com/office/word/2010/wordprocessingDrawing" xmlns:wp="http://schemas.openxmlformats.org/drawingml/2006/wordprocessingDrawing" xmlns:w10="urn:schemas-microsoft-com:office:word" xmlns:w="http://schemas.openxmlformats.org/wordprocessingml/2006/main" xmlns:w14="http://schemas.microsoft.com/office/word/2010/wordml" xmlns:w15="http://schemas.microsoft.com/office/word/2012/wordml" xmlns:wpg="http://schemas.microsoft.com/office/word/2010/wordprocessingGroup" xmlns:wpi="http://schemas.microsoft.com/office/word/2010/wordprocessingInk" xmlns:wne="http://schemas.microsoft.com/office/word/2006/wordml" xmlns:wps="http://schemas.microsoft.com/office/word/2010/wordprocessingShape" mc:Ignorable="w14 w15 wp14">
+<w:ftr xmlns:wpc="http://schemas.microsoft.com/office/word/2010/wordprocessingCanvas" xmlns:mc="http://schemas.openxmlformats.org/markup-compatibility/2006" xmlns:o="urn:schemas-microsoft-com:office:office" xmlns:r="http://schemas.openxmlformats.org/officeDocument/2006/relationships" xmlns:m="http://schemas.openxmlformats.org/officeDocument/2006/math" xmlns:v="urn:schemas-microsoft-com:vml" xmlns:wp14="http://schemas.microsoft.com/office/word/2010/wordprocessingDrawing" xmlns:wp="http://schemas.openxmlformats.org/drawingml/2006/wordprocessingDrawing" xmlns:w10="urn:schemas-microsoft-com:office:word" xmlns:w="http://schemas.openxmlformats.org/wordprocessingml/2006/main" xmlns:w14="http://schemas.microsoft.com/office/word/2010/wordml" xmlns:wpg="http://schemas.microsoft.com/office/word/2010/wordprocessingGroup" xmlns:wpi="http://schemas.microsoft.com/office/word/2010/wordprocessingInk" xmlns:wne="http://schemas.microsoft.com/office/word/2006/wordml" xmlns:wps="http://schemas.microsoft.com/office/word/2010/wordprocessingShape" mc:Ignorable="w14 wp14">
   <w:tbl>
     <w:tblPr>
       <w:tblStyle w:val="Sombreadomedio2-nfasis5"/>
@@ -2143,7 +2182,7 @@
               <w:noProof/>
               <w:color w:val="31849B" w:themeColor="accent5" w:themeShade="BF"/>
             </w:rPr>
-            <w:t>4</w:t>
+            <w:t>5</w:t>
           </w:r>
           <w:r>
             <w:rPr>
@@ -2180,7 +2219,7 @@
               <w:noProof/>
               <w:color w:val="31849B" w:themeColor="accent5" w:themeShade="BF"/>
             </w:rPr>
-            <w:t>4</w:t>
+            <w:t>5</w:t>
           </w:r>
           <w:r>
             <w:rPr>
@@ -2201,7 +2240,7 @@
 </file>
 
 <file path=word/footnotes.xml><?xml version="1.0" encoding="utf-8"?>
-<w:footnotes xmlns:wpc="http://schemas.microsoft.com/office/word/2010/wordprocessingCanvas" xmlns:mc="http://schemas.openxmlformats.org/markup-compatibility/2006" xmlns:o="urn:schemas-microsoft-com:office:office" xmlns:r="http://schemas.openxmlformats.org/officeDocument/2006/relationships" xmlns:m="http://schemas.openxmlformats.org/officeDocument/2006/math" xmlns:v="urn:schemas-microsoft-com:vml" xmlns:wp14="http://schemas.microsoft.com/office/word/2010/wordprocessingDrawing" xmlns:wp="http://schemas.openxmlformats.org/drawingml/2006/wordprocessingDrawing" xmlns:w10="urn:schemas-microsoft-com:office:word" xmlns:w="http://schemas.openxmlformats.org/wordprocessingml/2006/main" xmlns:w14="http://schemas.microsoft.com/office/word/2010/wordml" xmlns:w15="http://schemas.microsoft.com/office/word/2012/wordml" xmlns:wpg="http://schemas.microsoft.com/office/word/2010/wordprocessingGroup" xmlns:wpi="http://schemas.microsoft.com/office/word/2010/wordprocessingInk" xmlns:wne="http://schemas.microsoft.com/office/word/2006/wordml" xmlns:wps="http://schemas.microsoft.com/office/word/2010/wordprocessingShape" mc:Ignorable="w14 w15 wp14">
+<w:footnotes xmlns:wpc="http://schemas.microsoft.com/office/word/2010/wordprocessingCanvas" xmlns:mc="http://schemas.openxmlformats.org/markup-compatibility/2006" xmlns:o="urn:schemas-microsoft-com:office:office" xmlns:r="http://schemas.openxmlformats.org/officeDocument/2006/relationships" xmlns:m="http://schemas.openxmlformats.org/officeDocument/2006/math" xmlns:v="urn:schemas-microsoft-com:vml" xmlns:wp14="http://schemas.microsoft.com/office/word/2010/wordprocessingDrawing" xmlns:wp="http://schemas.openxmlformats.org/drawingml/2006/wordprocessingDrawing" xmlns:w10="urn:schemas-microsoft-com:office:word" xmlns:w="http://schemas.openxmlformats.org/wordprocessingml/2006/main" xmlns:w14="http://schemas.microsoft.com/office/word/2010/wordml" xmlns:wpg="http://schemas.microsoft.com/office/word/2010/wordprocessingGroup" xmlns:wpi="http://schemas.microsoft.com/office/word/2010/wordprocessingInk" xmlns:wne="http://schemas.microsoft.com/office/word/2006/wordml" xmlns:wps="http://schemas.microsoft.com/office/word/2010/wordprocessingShape" mc:Ignorable="w14 wp14">
   <w:footnote w:type="separator" w:id="-1">
     <w:p>
       <w:r>
@@ -2220,7 +2259,7 @@
 </file>
 
 <file path=word/header1.xml><?xml version="1.0" encoding="utf-8"?>
-<w:hdr xmlns:wpc="http://schemas.microsoft.com/office/word/2010/wordprocessingCanvas" xmlns:mc="http://schemas.openxmlformats.org/markup-compatibility/2006" xmlns:o="urn:schemas-microsoft-com:office:office" xmlns:r="http://schemas.openxmlformats.org/officeDocument/2006/relationships" xmlns:m="http://schemas.openxmlformats.org/officeDocument/2006/math" xmlns:v="urn:schemas-microsoft-com:vml" xmlns:wp14="http://schemas.microsoft.com/office/word/2010/wordprocessingDrawing" xmlns:wp="http://schemas.openxmlformats.org/drawingml/2006/wordprocessingDrawing" xmlns:w10="urn:schemas-microsoft-com:office:word" xmlns:w="http://schemas.openxmlformats.org/wordprocessingml/2006/main" xmlns:w14="http://schemas.microsoft.com/office/word/2010/wordml" xmlns:w15="http://schemas.microsoft.com/office/word/2012/wordml" xmlns:wpg="http://schemas.microsoft.com/office/word/2010/wordprocessingGroup" xmlns:wpi="http://schemas.microsoft.com/office/word/2010/wordprocessingInk" xmlns:wne="http://schemas.microsoft.com/office/word/2006/wordml" xmlns:wps="http://schemas.microsoft.com/office/word/2010/wordprocessingShape" mc:Ignorable="w14 w15 wp14">
+<w:hdr xmlns:wpc="http://schemas.microsoft.com/office/word/2010/wordprocessingCanvas" xmlns:mc="http://schemas.openxmlformats.org/markup-compatibility/2006" xmlns:o="urn:schemas-microsoft-com:office:office" xmlns:r="http://schemas.openxmlformats.org/officeDocument/2006/relationships" xmlns:m="http://schemas.openxmlformats.org/officeDocument/2006/math" xmlns:v="urn:schemas-microsoft-com:vml" xmlns:wp14="http://schemas.microsoft.com/office/word/2010/wordprocessingDrawing" xmlns:wp="http://schemas.openxmlformats.org/drawingml/2006/wordprocessingDrawing" xmlns:w10="urn:schemas-microsoft-com:office:word" xmlns:w="http://schemas.openxmlformats.org/wordprocessingml/2006/main" xmlns:w14="http://schemas.microsoft.com/office/word/2010/wordml" xmlns:wpg="http://schemas.microsoft.com/office/word/2010/wordprocessingGroup" xmlns:wpi="http://schemas.microsoft.com/office/word/2010/wordprocessingInk" xmlns:wne="http://schemas.microsoft.com/office/word/2006/wordml" xmlns:wps="http://schemas.microsoft.com/office/word/2010/wordprocessingShape" mc:Ignorable="w14 wp14">
   <w:tbl>
     <w:tblPr>
       <w:tblW w:w="9862" w:type="dxa"/>
@@ -2255,7 +2294,7 @@
           <w:r>
             <w:rPr>
               <w:noProof/>
-              <w:lang w:val="es-ES" w:eastAsia="es-ES"/>
+              <w:lang w:val="es-PE" w:eastAsia="es-PE"/>
             </w:rPr>
             <w:drawing>
               <wp:anchor distT="0" distB="0" distL="114300" distR="114300" simplePos="0" relativeHeight="251658240" behindDoc="0" locked="0" layoutInCell="1" allowOverlap="1" wp14:anchorId="7721C84B" wp14:editId="660DCC0C">
@@ -2342,8 +2381,8 @@
 </file>
 
 <file path=word/numbering.xml><?xml version="1.0" encoding="utf-8"?>
-<w:numbering xmlns:wpc="http://schemas.microsoft.com/office/word/2010/wordprocessingCanvas" xmlns:mc="http://schemas.openxmlformats.org/markup-compatibility/2006" xmlns:o="urn:schemas-microsoft-com:office:office" xmlns:r="http://schemas.openxmlformats.org/officeDocument/2006/relationships" xmlns:m="http://schemas.openxmlformats.org/officeDocument/2006/math" xmlns:v="urn:schemas-microsoft-com:vml" xmlns:wp14="http://schemas.microsoft.com/office/word/2010/wordprocessingDrawing" xmlns:wp="http://schemas.openxmlformats.org/drawingml/2006/wordprocessingDrawing" xmlns:w10="urn:schemas-microsoft-com:office:word" xmlns:w="http://schemas.openxmlformats.org/wordprocessingml/2006/main" xmlns:w14="http://schemas.microsoft.com/office/word/2010/wordml" xmlns:w15="http://schemas.microsoft.com/office/word/2012/wordml" xmlns:wpg="http://schemas.microsoft.com/office/word/2010/wordprocessingGroup" xmlns:wpi="http://schemas.microsoft.com/office/word/2010/wordprocessingInk" xmlns:wne="http://schemas.microsoft.com/office/word/2006/wordml" xmlns:wps="http://schemas.microsoft.com/office/word/2010/wordprocessingShape" mc:Ignorable="w14 w15 wp14">
-  <w:abstractNum w:abstractNumId="0" w15:restartNumberingAfterBreak="0">
+<w:numbering xmlns:wpc="http://schemas.microsoft.com/office/word/2010/wordprocessingCanvas" xmlns:mc="http://schemas.openxmlformats.org/markup-compatibility/2006" xmlns:o="urn:schemas-microsoft-com:office:office" xmlns:r="http://schemas.openxmlformats.org/officeDocument/2006/relationships" xmlns:m="http://schemas.openxmlformats.org/officeDocument/2006/math" xmlns:v="urn:schemas-microsoft-com:vml" xmlns:wp14="http://schemas.microsoft.com/office/word/2010/wordprocessingDrawing" xmlns:wp="http://schemas.openxmlformats.org/drawingml/2006/wordprocessingDrawing" xmlns:w10="urn:schemas-microsoft-com:office:word" xmlns:w="http://schemas.openxmlformats.org/wordprocessingml/2006/main" xmlns:w14="http://schemas.microsoft.com/office/word/2010/wordml" xmlns:wpg="http://schemas.microsoft.com/office/word/2010/wordprocessingGroup" xmlns:wpi="http://schemas.microsoft.com/office/word/2010/wordprocessingInk" xmlns:wne="http://schemas.microsoft.com/office/word/2006/wordml" xmlns:wps="http://schemas.microsoft.com/office/word/2010/wordprocessingShape" mc:Ignorable="w14 wp14">
+  <w:abstractNum w:abstractNumId="0">
     <w:nsid w:val="12852AEF"/>
     <w:multiLevelType w:val="hybridMultilevel"/>
     <w:tmpl w:val="39C2199A"/>
@@ -2432,7 +2471,7 @@
       </w:pPr>
     </w:lvl>
   </w:abstractNum>
-  <w:abstractNum w:abstractNumId="1" w15:restartNumberingAfterBreak="0">
+  <w:abstractNum w:abstractNumId="1">
     <w:nsid w:val="27367E26"/>
     <w:multiLevelType w:val="hybridMultilevel"/>
     <w:tmpl w:val="39C2199A"/>
@@ -2521,7 +2560,7 @@
       </w:pPr>
     </w:lvl>
   </w:abstractNum>
-  <w:abstractNum w:abstractNumId="2" w15:restartNumberingAfterBreak="0">
+  <w:abstractNum w:abstractNumId="2">
     <w:nsid w:val="29DB7869"/>
     <w:multiLevelType w:val="hybridMultilevel"/>
     <w:tmpl w:val="CB786B70"/>
@@ -2607,7 +2646,7 @@
       </w:pPr>
     </w:lvl>
   </w:abstractNum>
-  <w:abstractNum w:abstractNumId="3" w15:restartNumberingAfterBreak="0">
+  <w:abstractNum w:abstractNumId="3">
     <w:nsid w:val="40400B66"/>
     <w:multiLevelType w:val="hybridMultilevel"/>
     <w:tmpl w:val="1070DDFC"/>
@@ -2697,7 +2736,7 @@
       </w:pPr>
     </w:lvl>
   </w:abstractNum>
-  <w:abstractNum w:abstractNumId="4" w15:restartNumberingAfterBreak="0">
+  <w:abstractNum w:abstractNumId="4">
     <w:nsid w:val="6AD256FD"/>
     <w:multiLevelType w:val="hybridMultilevel"/>
     <w:tmpl w:val="4774A16C"/>
@@ -2786,7 +2825,7 @@
       </w:pPr>
     </w:lvl>
   </w:abstractNum>
-  <w:abstractNum w:abstractNumId="5" w15:restartNumberingAfterBreak="0">
+  <w:abstractNum w:abstractNumId="5">
     <w:nsid w:val="7C4D75FA"/>
     <w:multiLevelType w:val="hybridMultilevel"/>
     <w:tmpl w:val="84820022"/>
@@ -2897,7 +2936,7 @@
 </file>
 
 <file path=word/styles.xml><?xml version="1.0" encoding="utf-8"?>
-<w:styles xmlns:mc="http://schemas.openxmlformats.org/markup-compatibility/2006" xmlns:r="http://schemas.openxmlformats.org/officeDocument/2006/relationships" xmlns:w="http://schemas.openxmlformats.org/wordprocessingml/2006/main" xmlns:w14="http://schemas.microsoft.com/office/word/2010/wordml" xmlns:w15="http://schemas.microsoft.com/office/word/2012/wordml" mc:Ignorable="w14 w15">
+<w:styles xmlns:mc="http://schemas.openxmlformats.org/markup-compatibility/2006" xmlns:r="http://schemas.openxmlformats.org/officeDocument/2006/relationships" xmlns:w="http://schemas.openxmlformats.org/wordprocessingml/2006/main" xmlns:w14="http://schemas.microsoft.com/office/word/2010/wordml" mc:Ignorable="w14">
   <w:docDefaults>
     <w:rPrDefault>
       <w:rPr>
@@ -2913,378 +2952,624 @@
       </w:pPr>
     </w:pPrDefault>
   </w:docDefaults>
-  <w:latentStyles w:defLockedState="0" w:defUIPriority="99" w:defSemiHidden="0" w:defUnhideWhenUsed="0" w:defQFormat="0" w:count="371">
-    <w:lsdException w:name="Normal" w:uiPriority="0" w:qFormat="1"/>
-    <w:lsdException w:name="heading 1" w:uiPriority="9" w:qFormat="1"/>
-    <w:lsdException w:name="heading 2" w:semiHidden="1" w:uiPriority="9" w:unhideWhenUsed="1" w:qFormat="1"/>
-    <w:lsdException w:name="heading 3" w:semiHidden="1" w:uiPriority="9" w:unhideWhenUsed="1" w:qFormat="1"/>
-    <w:lsdException w:name="heading 4" w:semiHidden="1" w:uiPriority="9" w:unhideWhenUsed="1" w:qFormat="1"/>
-    <w:lsdException w:name="heading 5" w:semiHidden="1" w:uiPriority="9" w:unhideWhenUsed="1" w:qFormat="1"/>
-    <w:lsdException w:name="heading 6" w:semiHidden="1" w:uiPriority="9" w:unhideWhenUsed="1" w:qFormat="1"/>
-    <w:lsdException w:name="heading 7" w:semiHidden="1" w:uiPriority="9" w:unhideWhenUsed="1" w:qFormat="1"/>
-    <w:lsdException w:name="heading 8" w:semiHidden="1" w:uiPriority="9" w:unhideWhenUsed="1" w:qFormat="1"/>
-    <w:lsdException w:name="heading 9" w:semiHidden="1" w:uiPriority="9" w:unhideWhenUsed="1" w:qFormat="1"/>
-    <w:lsdException w:name="index 1" w:semiHidden="1" w:unhideWhenUsed="1"/>
-    <w:lsdException w:name="index 2" w:semiHidden="1" w:unhideWhenUsed="1"/>
-    <w:lsdException w:name="index 3" w:semiHidden="1" w:unhideWhenUsed="1"/>
-    <w:lsdException w:name="index 4" w:semiHidden="1" w:unhideWhenUsed="1"/>
-    <w:lsdException w:name="index 5" w:semiHidden="1" w:unhideWhenUsed="1"/>
-    <w:lsdException w:name="index 6" w:semiHidden="1" w:unhideWhenUsed="1"/>
-    <w:lsdException w:name="index 7" w:semiHidden="1" w:unhideWhenUsed="1"/>
-    <w:lsdException w:name="index 8" w:semiHidden="1" w:unhideWhenUsed="1"/>
-    <w:lsdException w:name="index 9" w:semiHidden="1" w:unhideWhenUsed="1"/>
-    <w:lsdException w:name="toc 1" w:semiHidden="1" w:uiPriority="39" w:unhideWhenUsed="1"/>
-    <w:lsdException w:name="toc 2" w:semiHidden="1" w:uiPriority="39" w:unhideWhenUsed="1"/>
-    <w:lsdException w:name="toc 3" w:semiHidden="1" w:uiPriority="39" w:unhideWhenUsed="1"/>
-    <w:lsdException w:name="toc 4" w:semiHidden="1" w:uiPriority="39" w:unhideWhenUsed="1"/>
-    <w:lsdException w:name="toc 5" w:semiHidden="1" w:uiPriority="39" w:unhideWhenUsed="1"/>
-    <w:lsdException w:name="toc 6" w:semiHidden="1" w:uiPriority="39" w:unhideWhenUsed="1"/>
-    <w:lsdException w:name="toc 7" w:semiHidden="1" w:uiPriority="39" w:unhideWhenUsed="1"/>
-    <w:lsdException w:name="toc 8" w:semiHidden="1" w:uiPriority="39" w:unhideWhenUsed="1"/>
-    <w:lsdException w:name="toc 9" w:semiHidden="1" w:uiPriority="39" w:unhideWhenUsed="1"/>
-    <w:lsdException w:name="Normal Indent" w:semiHidden="1" w:unhideWhenUsed="1"/>
-    <w:lsdException w:name="footnote text" w:semiHidden="1" w:unhideWhenUsed="1"/>
-    <w:lsdException w:name="annotation text" w:semiHidden="1" w:unhideWhenUsed="1"/>
-    <w:lsdException w:name="header" w:semiHidden="1" w:unhideWhenUsed="1"/>
-    <w:lsdException w:name="footer" w:semiHidden="1" w:unhideWhenUsed="1"/>
-    <w:lsdException w:name="index heading" w:semiHidden="1" w:unhideWhenUsed="1"/>
-    <w:lsdException w:name="caption" w:semiHidden="1" w:uiPriority="35" w:unhideWhenUsed="1" w:qFormat="1"/>
-    <w:lsdException w:name="table of figures" w:semiHidden="1" w:unhideWhenUsed="1"/>
-    <w:lsdException w:name="envelope address" w:semiHidden="1" w:unhideWhenUsed="1"/>
-    <w:lsdException w:name="envelope return" w:semiHidden="1" w:unhideWhenUsed="1"/>
-    <w:lsdException w:name="footnote reference" w:semiHidden="1" w:unhideWhenUsed="1"/>
-    <w:lsdException w:name="annotation reference" w:semiHidden="1" w:unhideWhenUsed="1"/>
-    <w:lsdException w:name="line number" w:semiHidden="1" w:unhideWhenUsed="1"/>
-    <w:lsdException w:name="page number" w:semiHidden="1" w:unhideWhenUsed="1"/>
-    <w:lsdException w:name="endnote reference" w:semiHidden="1" w:unhideWhenUsed="1"/>
-    <w:lsdException w:name="endnote text" w:semiHidden="1" w:unhideWhenUsed="1"/>
-    <w:lsdException w:name="table of authorities" w:semiHidden="1" w:unhideWhenUsed="1"/>
-    <w:lsdException w:name="macro" w:semiHidden="1" w:unhideWhenUsed="1"/>
-    <w:lsdException w:name="toa heading" w:semiHidden="1" w:unhideWhenUsed="1"/>
-    <w:lsdException w:name="List" w:semiHidden="1" w:unhideWhenUsed="1"/>
-    <w:lsdException w:name="List Bullet" w:semiHidden="1" w:unhideWhenUsed="1"/>
-    <w:lsdException w:name="List Number" w:semiHidden="1" w:unhideWhenUsed="1"/>
-    <w:lsdException w:name="List 2" w:semiHidden="1" w:unhideWhenUsed="1"/>
-    <w:lsdException w:name="List 3" w:semiHidden="1" w:unhideWhenUsed="1"/>
-    <w:lsdException w:name="List 4" w:semiHidden="1" w:unhideWhenUsed="1"/>
-    <w:lsdException w:name="List 5" w:semiHidden="1" w:unhideWhenUsed="1"/>
-    <w:lsdException w:name="List Bullet 2" w:semiHidden="1" w:unhideWhenUsed="1"/>
-    <w:lsdException w:name="List Bullet 3" w:semiHidden="1" w:unhideWhenUsed="1"/>
-    <w:lsdException w:name="List Bullet 4" w:semiHidden="1" w:unhideWhenUsed="1"/>
-    <w:lsdException w:name="List Bullet 5" w:semiHidden="1" w:unhideWhenUsed="1"/>
-    <w:lsdException w:name="List Number 2" w:semiHidden="1" w:unhideWhenUsed="1"/>
-    <w:lsdException w:name="List Number 3" w:semiHidden="1" w:unhideWhenUsed="1"/>
-    <w:lsdException w:name="List Number 4" w:semiHidden="1" w:unhideWhenUsed="1"/>
-    <w:lsdException w:name="List Number 5" w:semiHidden="1" w:unhideWhenUsed="1"/>
-    <w:lsdException w:name="Title" w:uiPriority="10" w:qFormat="1"/>
-    <w:lsdException w:name="Closing" w:semiHidden="1" w:unhideWhenUsed="1"/>
-    <w:lsdException w:name="Signature" w:semiHidden="1" w:unhideWhenUsed="1"/>
-    <w:lsdException w:name="Default Paragraph Font" w:semiHidden="1" w:uiPriority="1" w:unhideWhenUsed="1"/>
-    <w:lsdException w:name="Body Text" w:semiHidden="1" w:unhideWhenUsed="1"/>
-    <w:lsdException w:name="Body Text Indent" w:semiHidden="1" w:unhideWhenUsed="1"/>
-    <w:lsdException w:name="List Continue" w:semiHidden="1" w:unhideWhenUsed="1"/>
-    <w:lsdException w:name="List Continue 2" w:semiHidden="1" w:unhideWhenUsed="1"/>
-    <w:lsdException w:name="List Continue 3" w:semiHidden="1" w:unhideWhenUsed="1"/>
-    <w:lsdException w:name="List Continue 4" w:semiHidden="1" w:unhideWhenUsed="1"/>
-    <w:lsdException w:name="List Continue 5" w:semiHidden="1" w:unhideWhenUsed="1"/>
-    <w:lsdException w:name="Message Header" w:semiHidden="1" w:unhideWhenUsed="1"/>
-    <w:lsdException w:name="Subtitle" w:uiPriority="11" w:qFormat="1"/>
-    <w:lsdException w:name="Salutation" w:semiHidden="1" w:unhideWhenUsed="1"/>
-    <w:lsdException w:name="Date" w:semiHidden="1" w:unhideWhenUsed="1"/>
-    <w:lsdException w:name="Body Text First Indent" w:semiHidden="1" w:unhideWhenUsed="1"/>
-    <w:lsdException w:name="Body Text First Indent 2" w:semiHidden="1" w:unhideWhenUsed="1"/>
-    <w:lsdException w:name="Note Heading" w:semiHidden="1" w:unhideWhenUsed="1"/>
-    <w:lsdException w:name="Body Text 2" w:semiHidden="1" w:unhideWhenUsed="1"/>
-    <w:lsdException w:name="Body Text 3" w:semiHidden="1" w:unhideWhenUsed="1"/>
-    <w:lsdException w:name="Body Text Indent 2" w:semiHidden="1" w:unhideWhenUsed="1"/>
-    <w:lsdException w:name="Body Text Indent 3" w:semiHidden="1" w:unhideWhenUsed="1"/>
-    <w:lsdException w:name="Block Text" w:semiHidden="1" w:unhideWhenUsed="1"/>
-    <w:lsdException w:name="Hyperlink" w:semiHidden="1" w:unhideWhenUsed="1"/>
-    <w:lsdException w:name="FollowedHyperlink" w:semiHidden="1" w:unhideWhenUsed="1"/>
-    <w:lsdException w:name="Strong" w:uiPriority="22" w:qFormat="1"/>
-    <w:lsdException w:name="Emphasis" w:uiPriority="20" w:qFormat="1"/>
-    <w:lsdException w:name="Document Map" w:semiHidden="1" w:unhideWhenUsed="1"/>
-    <w:lsdException w:name="Plain Text" w:semiHidden="1" w:unhideWhenUsed="1"/>
-    <w:lsdException w:name="E-mail Signature" w:semiHidden="1" w:unhideWhenUsed="1"/>
-    <w:lsdException w:name="HTML Top of Form" w:semiHidden="1" w:unhideWhenUsed="1"/>
-    <w:lsdException w:name="HTML Bottom of Form" w:semiHidden="1" w:unhideWhenUsed="1"/>
-    <w:lsdException w:name="Normal (Web)" w:semiHidden="1" w:unhideWhenUsed="1"/>
-    <w:lsdException w:name="HTML Acronym" w:semiHidden="1" w:unhideWhenUsed="1"/>
-    <w:lsdException w:name="HTML Address" w:semiHidden="1" w:unhideWhenUsed="1"/>
-    <w:lsdException w:name="HTML Cite" w:semiHidden="1" w:unhideWhenUsed="1"/>
-    <w:lsdException w:name="HTML Code" w:semiHidden="1" w:unhideWhenUsed="1"/>
-    <w:lsdException w:name="HTML Definition" w:semiHidden="1" w:unhideWhenUsed="1"/>
-    <w:lsdException w:name="HTML Keyboard" w:semiHidden="1" w:unhideWhenUsed="1"/>
-    <w:lsdException w:name="HTML Preformatted" w:semiHidden="1" w:unhideWhenUsed="1"/>
-    <w:lsdException w:name="HTML Sample" w:semiHidden="1" w:unhideWhenUsed="1"/>
-    <w:lsdException w:name="HTML Typewriter" w:semiHidden="1" w:unhideWhenUsed="1"/>
-    <w:lsdException w:name="HTML Variable" w:semiHidden="1" w:unhideWhenUsed="1"/>
-    <w:lsdException w:name="Normal Table" w:semiHidden="1" w:unhideWhenUsed="1"/>
-    <w:lsdException w:name="annotation subject" w:semiHidden="1" w:unhideWhenUsed="1"/>
-    <w:lsdException w:name="No List" w:semiHidden="1" w:unhideWhenUsed="1"/>
-    <w:lsdException w:name="Outline List 1" w:semiHidden="1" w:unhideWhenUsed="1"/>
-    <w:lsdException w:name="Outline List 2" w:semiHidden="1" w:unhideWhenUsed="1"/>
-    <w:lsdException w:name="Outline List 3" w:semiHidden="1" w:unhideWhenUsed="1"/>
-    <w:lsdException w:name="Table Simple 1" w:semiHidden="1" w:unhideWhenUsed="1"/>
-    <w:lsdException w:name="Table Simple 2" w:semiHidden="1" w:unhideWhenUsed="1"/>
-    <w:lsdException w:name="Table Simple 3" w:semiHidden="1" w:unhideWhenUsed="1"/>
-    <w:lsdException w:name="Table Classic 1" w:semiHidden="1" w:unhideWhenUsed="1"/>
-    <w:lsdException w:name="Table Classic 2" w:semiHidden="1" w:unhideWhenUsed="1"/>
-    <w:lsdException w:name="Table Classic 3" w:semiHidden="1" w:unhideWhenUsed="1"/>
-    <w:lsdException w:name="Table Classic 4" w:semiHidden="1" w:unhideWhenUsed="1"/>
-    <w:lsdException w:name="Table Colorful 1" w:semiHidden="1" w:unhideWhenUsed="1"/>
-    <w:lsdException w:name="Table Colorful 2" w:semiHidden="1" w:unhideWhenUsed="1"/>
-    <w:lsdException w:name="Table Colorful 3" w:semiHidden="1" w:unhideWhenUsed="1"/>
-    <w:lsdException w:name="Table Columns 1" w:semiHidden="1" w:unhideWhenUsed="1"/>
-    <w:lsdException w:name="Table Columns 2" w:semiHidden="1" w:unhideWhenUsed="1"/>
-    <w:lsdException w:name="Table Columns 3" w:semiHidden="1" w:unhideWhenUsed="1"/>
-    <w:lsdException w:name="Table Columns 4" w:semiHidden="1" w:unhideWhenUsed="1"/>
-    <w:lsdException w:name="Table Columns 5" w:semiHidden="1" w:unhideWhenUsed="1"/>
-    <w:lsdException w:name="Table Grid 1" w:semiHidden="1" w:unhideWhenUsed="1"/>
-    <w:lsdException w:name="Table Grid 2" w:semiHidden="1" w:unhideWhenUsed="1"/>
-    <w:lsdException w:name="Table Grid 3" w:semiHidden="1" w:unhideWhenUsed="1"/>
-    <w:lsdException w:name="Table Grid 4" w:semiHidden="1" w:unhideWhenUsed="1"/>
-    <w:lsdException w:name="Table Grid 5" w:semiHidden="1" w:unhideWhenUsed="1"/>
-    <w:lsdException w:name="Table Grid 6" w:semiHidden="1" w:unhideWhenUsed="1"/>
-    <w:lsdException w:name="Table Grid 7" w:semiHidden="1" w:unhideWhenUsed="1"/>
-    <w:lsdException w:name="Table Grid 8" w:semiHidden="1" w:unhideWhenUsed="1"/>
-    <w:lsdException w:name="Table List 1" w:semiHidden="1" w:unhideWhenUsed="1"/>
-    <w:lsdException w:name="Table List 2" w:semiHidden="1" w:unhideWhenUsed="1"/>
-    <w:lsdException w:name="Table List 3" w:semiHidden="1" w:unhideWhenUsed="1"/>
-    <w:lsdException w:name="Table List 4" w:semiHidden="1" w:unhideWhenUsed="1"/>
-    <w:lsdException w:name="Table List 5" w:semiHidden="1" w:unhideWhenUsed="1"/>
-    <w:lsdException w:name="Table List 6" w:semiHidden="1" w:unhideWhenUsed="1"/>
-    <w:lsdException w:name="Table List 7" w:semiHidden="1" w:unhideWhenUsed="1"/>
-    <w:lsdException w:name="Table List 8" w:semiHidden="1" w:unhideWhenUsed="1"/>
-    <w:lsdException w:name="Table 3D effects 1" w:semiHidden="1" w:unhideWhenUsed="1"/>
-    <w:lsdException w:name="Table 3D effects 2" w:semiHidden="1" w:unhideWhenUsed="1"/>
-    <w:lsdException w:name="Table 3D effects 3" w:semiHidden="1" w:unhideWhenUsed="1"/>
-    <w:lsdException w:name="Table Contemporary" w:semiHidden="1" w:unhideWhenUsed="1"/>
-    <w:lsdException w:name="Table Elegant" w:semiHidden="1" w:unhideWhenUsed="1"/>
-    <w:lsdException w:name="Table Professional" w:semiHidden="1" w:unhideWhenUsed="1"/>
-    <w:lsdException w:name="Table Subtle 1" w:semiHidden="1" w:unhideWhenUsed="1"/>
-    <w:lsdException w:name="Table Subtle 2" w:semiHidden="1" w:unhideWhenUsed="1"/>
-    <w:lsdException w:name="Table Web 1" w:semiHidden="1" w:unhideWhenUsed="1"/>
-    <w:lsdException w:name="Table Web 2" w:semiHidden="1" w:unhideWhenUsed="1"/>
-    <w:lsdException w:name="Table Web 3" w:semiHidden="1" w:unhideWhenUsed="1"/>
-    <w:lsdException w:name="Balloon Text" w:semiHidden="1" w:unhideWhenUsed="1"/>
-    <w:lsdException w:name="Table Grid" w:uiPriority="39"/>
-    <w:lsdException w:name="Table Theme" w:semiHidden="1" w:unhideWhenUsed="1"/>
-    <w:lsdException w:name="Placeholder Text" w:semiHidden="1"/>
-    <w:lsdException w:name="No Spacing" w:uiPriority="1" w:qFormat="1"/>
-    <w:lsdException w:name="Light Shading" w:uiPriority="60"/>
-    <w:lsdException w:name="Light List" w:uiPriority="61"/>
-    <w:lsdException w:name="Light Grid" w:uiPriority="62"/>
-    <w:lsdException w:name="Medium Shading 1" w:uiPriority="63"/>
-    <w:lsdException w:name="Medium Shading 2" w:uiPriority="64"/>
-    <w:lsdException w:name="Medium List 1" w:uiPriority="65"/>
-    <w:lsdException w:name="Medium List 2" w:uiPriority="66"/>
-    <w:lsdException w:name="Medium Grid 1" w:uiPriority="67"/>
-    <w:lsdException w:name="Medium Grid 2" w:uiPriority="68"/>
-    <w:lsdException w:name="Medium Grid 3" w:uiPriority="69"/>
-    <w:lsdException w:name="Dark List" w:uiPriority="70"/>
-    <w:lsdException w:name="Colorful Shading" w:uiPriority="71"/>
-    <w:lsdException w:name="Colorful List" w:uiPriority="72"/>
-    <w:lsdException w:name="Colorful Grid" w:uiPriority="73"/>
-    <w:lsdException w:name="Light Shading Accent 1" w:uiPriority="60"/>
-    <w:lsdException w:name="Light List Accent 1" w:uiPriority="61"/>
-    <w:lsdException w:name="Light Grid Accent 1" w:uiPriority="62"/>
-    <w:lsdException w:name="Medium Shading 1 Accent 1" w:uiPriority="63"/>
-    <w:lsdException w:name="Medium Shading 2 Accent 1" w:uiPriority="64"/>
-    <w:lsdException w:name="Medium List 1 Accent 1" w:uiPriority="65"/>
-    <w:lsdException w:name="Revision" w:semiHidden="1"/>
-    <w:lsdException w:name="List Paragraph" w:uiPriority="34" w:qFormat="1"/>
-    <w:lsdException w:name="Quote" w:uiPriority="29" w:qFormat="1"/>
-    <w:lsdException w:name="Intense Quote" w:uiPriority="30" w:qFormat="1"/>
-    <w:lsdException w:name="Medium List 2 Accent 1" w:uiPriority="66"/>
-    <w:lsdException w:name="Medium Grid 1 Accent 1" w:uiPriority="67"/>
-    <w:lsdException w:name="Medium Grid 2 Accent 1" w:uiPriority="68"/>
-    <w:lsdException w:name="Medium Grid 3 Accent 1" w:uiPriority="69"/>
-    <w:lsdException w:name="Dark List Accent 1" w:uiPriority="70"/>
-    <w:lsdException w:name="Colorful Shading Accent 1" w:uiPriority="71"/>
-    <w:lsdException w:name="Colorful List Accent 1" w:uiPriority="72"/>
-    <w:lsdException w:name="Colorful Grid Accent 1" w:uiPriority="73"/>
-    <w:lsdException w:name="Light Shading Accent 2" w:uiPriority="60"/>
-    <w:lsdException w:name="Light List Accent 2" w:uiPriority="61"/>
-    <w:lsdException w:name="Light Grid Accent 2" w:uiPriority="62"/>
-    <w:lsdException w:name="Medium Shading 1 Accent 2" w:uiPriority="63"/>
-    <w:lsdException w:name="Medium Shading 2 Accent 2" w:uiPriority="64"/>
-    <w:lsdException w:name="Medium List 1 Accent 2" w:uiPriority="65"/>
-    <w:lsdException w:name="Medium List 2 Accent 2" w:uiPriority="66"/>
-    <w:lsdException w:name="Medium Grid 1 Accent 2" w:uiPriority="67"/>
-    <w:lsdException w:name="Medium Grid 2 Accent 2" w:uiPriority="68"/>
-    <w:lsdException w:name="Medium Grid 3 Accent 2" w:uiPriority="69"/>
-    <w:lsdException w:name="Dark List Accent 2" w:uiPriority="70"/>
-    <w:lsdException w:name="Colorful Shading Accent 2" w:uiPriority="71"/>
-    <w:lsdException w:name="Colorful List Accent 2" w:uiPriority="72"/>
-    <w:lsdException w:name="Colorful Grid Accent 2" w:uiPriority="73"/>
-    <w:lsdException w:name="Light Shading Accent 3" w:uiPriority="60"/>
-    <w:lsdException w:name="Light List Accent 3" w:uiPriority="61"/>
-    <w:lsdException w:name="Light Grid Accent 3" w:uiPriority="62"/>
-    <w:lsdException w:name="Medium Shading 1 Accent 3" w:uiPriority="63"/>
-    <w:lsdException w:name="Medium Shading 2 Accent 3" w:uiPriority="64"/>
-    <w:lsdException w:name="Medium List 1 Accent 3" w:uiPriority="65"/>
-    <w:lsdException w:name="Medium List 2 Accent 3" w:uiPriority="66"/>
-    <w:lsdException w:name="Medium Grid 1 Accent 3" w:uiPriority="67"/>
-    <w:lsdException w:name="Medium Grid 2 Accent 3" w:uiPriority="68"/>
-    <w:lsdException w:name="Medium Grid 3 Accent 3" w:uiPriority="69"/>
-    <w:lsdException w:name="Dark List Accent 3" w:uiPriority="70"/>
-    <w:lsdException w:name="Colorful Shading Accent 3" w:uiPriority="71"/>
-    <w:lsdException w:name="Colorful List Accent 3" w:uiPriority="72"/>
-    <w:lsdException w:name="Colorful Grid Accent 3" w:uiPriority="73"/>
-    <w:lsdException w:name="Light Shading Accent 4" w:uiPriority="60"/>
-    <w:lsdException w:name="Light List Accent 4" w:uiPriority="61"/>
-    <w:lsdException w:name="Light Grid Accent 4" w:uiPriority="62"/>
-    <w:lsdException w:name="Medium Shading 1 Accent 4" w:uiPriority="63"/>
-    <w:lsdException w:name="Medium Shading 2 Accent 4" w:uiPriority="64"/>
-    <w:lsdException w:name="Medium List 1 Accent 4" w:uiPriority="65"/>
-    <w:lsdException w:name="Medium List 2 Accent 4" w:uiPriority="66"/>
-    <w:lsdException w:name="Medium Grid 1 Accent 4" w:uiPriority="67"/>
-    <w:lsdException w:name="Medium Grid 2 Accent 4" w:uiPriority="68"/>
-    <w:lsdException w:name="Medium Grid 3 Accent 4" w:uiPriority="69"/>
-    <w:lsdException w:name="Dark List Accent 4" w:uiPriority="70"/>
-    <w:lsdException w:name="Colorful Shading Accent 4" w:uiPriority="71"/>
-    <w:lsdException w:name="Colorful List Accent 4" w:uiPriority="72"/>
-    <w:lsdException w:name="Colorful Grid Accent 4" w:uiPriority="73"/>
-    <w:lsdException w:name="Light Shading Accent 5" w:uiPriority="60"/>
-    <w:lsdException w:name="Light List Accent 5" w:uiPriority="61"/>
-    <w:lsdException w:name="Light Grid Accent 5" w:uiPriority="62"/>
-    <w:lsdException w:name="Medium Shading 1 Accent 5" w:uiPriority="63"/>
-    <w:lsdException w:name="Medium Shading 2 Accent 5" w:uiPriority="64"/>
-    <w:lsdException w:name="Medium List 1 Accent 5" w:uiPriority="65"/>
-    <w:lsdException w:name="Medium List 2 Accent 5" w:uiPriority="66"/>
-    <w:lsdException w:name="Medium Grid 1 Accent 5" w:uiPriority="67"/>
-    <w:lsdException w:name="Medium Grid 2 Accent 5" w:uiPriority="68"/>
-    <w:lsdException w:name="Medium Grid 3 Accent 5" w:uiPriority="69"/>
-    <w:lsdException w:name="Dark List Accent 5" w:uiPriority="70"/>
-    <w:lsdException w:name="Colorful Shading Accent 5" w:uiPriority="71"/>
-    <w:lsdException w:name="Colorful List Accent 5" w:uiPriority="72"/>
-    <w:lsdException w:name="Colorful Grid Accent 5" w:uiPriority="73"/>
-    <w:lsdException w:name="Light Shading Accent 6" w:uiPriority="60"/>
-    <w:lsdException w:name="Light List Accent 6" w:uiPriority="61"/>
-    <w:lsdException w:name="Light Grid Accent 6" w:uiPriority="62"/>
-    <w:lsdException w:name="Medium Shading 1 Accent 6" w:uiPriority="63"/>
-    <w:lsdException w:name="Medium Shading 2 Accent 6" w:uiPriority="64"/>
-    <w:lsdException w:name="Medium List 1 Accent 6" w:uiPriority="65"/>
-    <w:lsdException w:name="Medium List 2 Accent 6" w:uiPriority="66"/>
-    <w:lsdException w:name="Medium Grid 1 Accent 6" w:uiPriority="67"/>
-    <w:lsdException w:name="Medium Grid 2 Accent 6" w:uiPriority="68"/>
-    <w:lsdException w:name="Medium Grid 3 Accent 6" w:uiPriority="69"/>
-    <w:lsdException w:name="Dark List Accent 6" w:uiPriority="70"/>
-    <w:lsdException w:name="Colorful Shading Accent 6" w:uiPriority="71"/>
-    <w:lsdException w:name="Colorful List Accent 6" w:uiPriority="72"/>
-    <w:lsdException w:name="Colorful Grid Accent 6" w:uiPriority="73"/>
-    <w:lsdException w:name="Subtle Emphasis" w:uiPriority="19" w:qFormat="1"/>
-    <w:lsdException w:name="Intense Emphasis" w:uiPriority="21" w:qFormat="1"/>
-    <w:lsdException w:name="Subtle Reference" w:uiPriority="31" w:qFormat="1"/>
-    <w:lsdException w:name="Intense Reference" w:uiPriority="32" w:qFormat="1"/>
-    <w:lsdException w:name="Book Title" w:uiPriority="33" w:qFormat="1"/>
-    <w:lsdException w:name="Bibliography" w:semiHidden="1" w:uiPriority="37" w:unhideWhenUsed="1"/>
-    <w:lsdException w:name="TOC Heading" w:semiHidden="1" w:uiPriority="39" w:unhideWhenUsed="1" w:qFormat="1"/>
-    <w:lsdException w:name="Plain Table 1" w:uiPriority="41"/>
-    <w:lsdException w:name="Plain Table 2" w:uiPriority="42"/>
-    <w:lsdException w:name="Plain Table 3" w:uiPriority="43"/>
-    <w:lsdException w:name="Plain Table 4" w:uiPriority="44"/>
-    <w:lsdException w:name="Plain Table 5" w:uiPriority="45"/>
-    <w:lsdException w:name="Grid Table Light" w:uiPriority="40"/>
-    <w:lsdException w:name="Grid Table 1 Light" w:uiPriority="46"/>
-    <w:lsdException w:name="Grid Table 2" w:uiPriority="47"/>
-    <w:lsdException w:name="Grid Table 3" w:uiPriority="48"/>
-    <w:lsdException w:name="Grid Table 4" w:uiPriority="49"/>
-    <w:lsdException w:name="Grid Table 5 Dark" w:uiPriority="50"/>
-    <w:lsdException w:name="Grid Table 6 Colorful" w:uiPriority="51"/>
-    <w:lsdException w:name="Grid Table 7 Colorful" w:uiPriority="52"/>
-    <w:lsdException w:name="Grid Table 1 Light Accent 1" w:uiPriority="46"/>
-    <w:lsdException w:name="Grid Table 2 Accent 1" w:uiPriority="47"/>
-    <w:lsdException w:name="Grid Table 3 Accent 1" w:uiPriority="48"/>
-    <w:lsdException w:name="Grid Table 4 Accent 1" w:uiPriority="49"/>
-    <w:lsdException w:name="Grid Table 5 Dark Accent 1" w:uiPriority="50"/>
-    <w:lsdException w:name="Grid Table 6 Colorful Accent 1" w:uiPriority="51"/>
-    <w:lsdException w:name="Grid Table 7 Colorful Accent 1" w:uiPriority="52"/>
-    <w:lsdException w:name="Grid Table 1 Light Accent 2" w:uiPriority="46"/>
-    <w:lsdException w:name="Grid Table 2 Accent 2" w:uiPriority="47"/>
-    <w:lsdException w:name="Grid Table 3 Accent 2" w:uiPriority="48"/>
-    <w:lsdException w:name="Grid Table 4 Accent 2" w:uiPriority="49"/>
-    <w:lsdException w:name="Grid Table 5 Dark Accent 2" w:uiPriority="50"/>
-    <w:lsdException w:name="Grid Table 6 Colorful Accent 2" w:uiPriority="51"/>
-    <w:lsdException w:name="Grid Table 7 Colorful Accent 2" w:uiPriority="52"/>
-    <w:lsdException w:name="Grid Table 1 Light Accent 3" w:uiPriority="46"/>
-    <w:lsdException w:name="Grid Table 2 Accent 3" w:uiPriority="47"/>
-    <w:lsdException w:name="Grid Table 3 Accent 3" w:uiPriority="48"/>
-    <w:lsdException w:name="Grid Table 4 Accent 3" w:uiPriority="49"/>
-    <w:lsdException w:name="Grid Table 5 Dark Accent 3" w:uiPriority="50"/>
-    <w:lsdException w:name="Grid Table 6 Colorful Accent 3" w:uiPriority="51"/>
-    <w:lsdException w:name="Grid Table 7 Colorful Accent 3" w:uiPriority="52"/>
-    <w:lsdException w:name="Grid Table 1 Light Accent 4" w:uiPriority="46"/>
-    <w:lsdException w:name="Grid Table 2 Accent 4" w:uiPriority="47"/>
-    <w:lsdException w:name="Grid Table 3 Accent 4" w:uiPriority="48"/>
-    <w:lsdException w:name="Grid Table 4 Accent 4" w:uiPriority="49"/>
-    <w:lsdException w:name="Grid Table 5 Dark Accent 4" w:uiPriority="50"/>
-    <w:lsdException w:name="Grid Table 6 Colorful Accent 4" w:uiPriority="51"/>
-    <w:lsdException w:name="Grid Table 7 Colorful Accent 4" w:uiPriority="52"/>
-    <w:lsdException w:name="Grid Table 1 Light Accent 5" w:uiPriority="46"/>
-    <w:lsdException w:name="Grid Table 2 Accent 5" w:uiPriority="47"/>
-    <w:lsdException w:name="Grid Table 3 Accent 5" w:uiPriority="48"/>
-    <w:lsdException w:name="Grid Table 4 Accent 5" w:uiPriority="49"/>
-    <w:lsdException w:name="Grid Table 5 Dark Accent 5" w:uiPriority="50"/>
-    <w:lsdException w:name="Grid Table 6 Colorful Accent 5" w:uiPriority="51"/>
-    <w:lsdException w:name="Grid Table 7 Colorful Accent 5" w:uiPriority="52"/>
-    <w:lsdException w:name="Grid Table 1 Light Accent 6" w:uiPriority="46"/>
-    <w:lsdException w:name="Grid Table 2 Accent 6" w:uiPriority="47"/>
-    <w:lsdException w:name="Grid Table 3 Accent 6" w:uiPriority="48"/>
-    <w:lsdException w:name="Grid Table 4 Accent 6" w:uiPriority="49"/>
-    <w:lsdException w:name="Grid Table 5 Dark Accent 6" w:uiPriority="50"/>
-    <w:lsdException w:name="Grid Table 6 Colorful Accent 6" w:uiPriority="51"/>
-    <w:lsdException w:name="Grid Table 7 Colorful Accent 6" w:uiPriority="52"/>
-    <w:lsdException w:name="List Table 1 Light" w:uiPriority="46"/>
-    <w:lsdException w:name="List Table 2" w:uiPriority="47"/>
-    <w:lsdException w:name="List Table 3" w:uiPriority="48"/>
-    <w:lsdException w:name="List Table 4" w:uiPriority="49"/>
-    <w:lsdException w:name="List Table 5 Dark" w:uiPriority="50"/>
-    <w:lsdException w:name="List Table 6 Colorful" w:uiPriority="51"/>
-    <w:lsdException w:name="List Table 7 Colorful" w:uiPriority="52"/>
-    <w:lsdException w:name="List Table 1 Light Accent 1" w:uiPriority="46"/>
-    <w:lsdException w:name="List Table 2 Accent 1" w:uiPriority="47"/>
-    <w:lsdException w:name="List Table 3 Accent 1" w:uiPriority="48"/>
-    <w:lsdException w:name="List Table 4 Accent 1" w:uiPriority="49"/>
-    <w:lsdException w:name="List Table 5 Dark Accent 1" w:uiPriority="50"/>
-    <w:lsdException w:name="List Table 6 Colorful Accent 1" w:uiPriority="51"/>
-    <w:lsdException w:name="List Table 7 Colorful Accent 1" w:uiPriority="52"/>
-    <w:lsdException w:name="List Table 1 Light Accent 2" w:uiPriority="46"/>
-    <w:lsdException w:name="List Table 2 Accent 2" w:uiPriority="47"/>
-    <w:lsdException w:name="List Table 3 Accent 2" w:uiPriority="48"/>
-    <w:lsdException w:name="List Table 4 Accent 2" w:uiPriority="49"/>
-    <w:lsdException w:name="List Table 5 Dark Accent 2" w:uiPriority="50"/>
-    <w:lsdException w:name="List Table 6 Colorful Accent 2" w:uiPriority="51"/>
-    <w:lsdException w:name="List Table 7 Colorful Accent 2" w:uiPriority="52"/>
-    <w:lsdException w:name="List Table 1 Light Accent 3" w:uiPriority="46"/>
-    <w:lsdException w:name="List Table 2 Accent 3" w:uiPriority="47"/>
-    <w:lsdException w:name="List Table 3 Accent 3" w:uiPriority="48"/>
-    <w:lsdException w:name="List Table 4 Accent 3" w:uiPriority="49"/>
-    <w:lsdException w:name="List Table 5 Dark Accent 3" w:uiPriority="50"/>
-    <w:lsdException w:name="List Table 6 Colorful Accent 3" w:uiPriority="51"/>
-    <w:lsdException w:name="List Table 7 Colorful Accent 3" w:uiPriority="52"/>
-    <w:lsdException w:name="List Table 1 Light Accent 4" w:uiPriority="46"/>
-    <w:lsdException w:name="List Table 2 Accent 4" w:uiPriority="47"/>
-    <w:lsdException w:name="List Table 3 Accent 4" w:uiPriority="48"/>
-    <w:lsdException w:name="List Table 4 Accent 4" w:uiPriority="49"/>
-    <w:lsdException w:name="List Table 5 Dark Accent 4" w:uiPriority="50"/>
-    <w:lsdException w:name="List Table 6 Colorful Accent 4" w:uiPriority="51"/>
-    <w:lsdException w:name="List Table 7 Colorful Accent 4" w:uiPriority="52"/>
-    <w:lsdException w:name="List Table 1 Light Accent 5" w:uiPriority="46"/>
-    <w:lsdException w:name="List Table 2 Accent 5" w:uiPriority="47"/>
-    <w:lsdException w:name="List Table 3 Accent 5" w:uiPriority="48"/>
-    <w:lsdException w:name="List Table 4 Accent 5" w:uiPriority="49"/>
-    <w:lsdException w:name="List Table 5 Dark Accent 5" w:uiPriority="50"/>
-    <w:lsdException w:name="List Table 6 Colorful Accent 5" w:uiPriority="51"/>
-    <w:lsdException w:name="List Table 7 Colorful Accent 5" w:uiPriority="52"/>
-    <w:lsdException w:name="List Table 1 Light Accent 6" w:uiPriority="46"/>
-    <w:lsdException w:name="List Table 2 Accent 6" w:uiPriority="47"/>
-    <w:lsdException w:name="List Table 3 Accent 6" w:uiPriority="48"/>
-    <w:lsdException w:name="List Table 4 Accent 6" w:uiPriority="49"/>
-    <w:lsdException w:name="List Table 5 Dark Accent 6" w:uiPriority="50"/>
-    <w:lsdException w:name="List Table 6 Colorful Accent 6" w:uiPriority="51"/>
-    <w:lsdException w:name="List Table 7 Colorful Accent 6" w:uiPriority="52"/>
+  <w:latentStyles w:defLockedState="0" w:defUIPriority="99" w:defSemiHidden="1" w:defUnhideWhenUsed="1" w:defQFormat="0" w:count="267">
+    <w:lsdException w:name="Normal" w:semiHidden="0" w:uiPriority="0" w:unhideWhenUsed="0" w:qFormat="1"/>
+    <w:lsdException w:name="heading 1" w:semiHidden="0" w:uiPriority="9" w:unhideWhenUsed="0" w:qFormat="1"/>
+    <w:lsdException w:name="heading 2" w:uiPriority="9" w:qFormat="1"/>
+    <w:lsdException w:name="heading 3" w:uiPriority="9" w:qFormat="1"/>
+    <w:lsdException w:name="heading 4" w:uiPriority="9" w:qFormat="1"/>
+    <w:lsdException w:name="heading 5" w:uiPriority="9" w:qFormat="1"/>
+    <w:lsdException w:name="heading 6" w:uiPriority="9" w:qFormat="1"/>
+    <w:lsdException w:name="heading 7" w:uiPriority="9" w:qFormat="1"/>
+    <w:lsdException w:name="heading 8" w:uiPriority="9" w:qFormat="1"/>
+    <w:lsdException w:name="heading 9" w:uiPriority="9" w:qFormat="1"/>
+    <w:lsdException w:name="toc 1" w:uiPriority="39"/>
+    <w:lsdException w:name="toc 2" w:uiPriority="39"/>
+    <w:lsdException w:name="toc 3" w:uiPriority="39"/>
+    <w:lsdException w:name="toc 4" w:uiPriority="39"/>
+    <w:lsdException w:name="toc 5" w:uiPriority="39"/>
+    <w:lsdException w:name="toc 6" w:uiPriority="39"/>
+    <w:lsdException w:name="toc 7" w:uiPriority="39"/>
+    <w:lsdException w:name="toc 8" w:uiPriority="39"/>
+    <w:lsdException w:name="toc 9" w:uiPriority="39"/>
+    <w:lsdException w:name="caption" w:uiPriority="35" w:qFormat="1"/>
+    <w:lsdException w:name="Title" w:semiHidden="0" w:uiPriority="10" w:unhideWhenUsed="0" w:qFormat="1"/>
+    <w:lsdException w:name="Default Paragraph Font" w:uiPriority="1"/>
+    <w:lsdException w:name="Subtitle" w:semiHidden="0" w:uiPriority="11" w:unhideWhenUsed="0" w:qFormat="1"/>
+    <w:lsdException w:name="Strong" w:semiHidden="0" w:uiPriority="22" w:unhideWhenUsed="0" w:qFormat="1"/>
+    <w:lsdException w:name="Emphasis" w:semiHidden="0" w:uiPriority="20" w:unhideWhenUsed="0" w:qFormat="1"/>
+    <w:lsdException w:name="Table Grid" w:semiHidden="0" w:uiPriority="39" w:unhideWhenUsed="0"/>
+    <w:lsdException w:name="Placeholder Text" w:unhideWhenUsed="0"/>
+    <w:lsdException w:name="No Spacing" w:semiHidden="0" w:uiPriority="1" w:unhideWhenUsed="0" w:qFormat="1"/>
+    <w:lsdException w:name="Light Shading" w:semiHidden="0" w:uiPriority="60" w:unhideWhenUsed="0"/>
+    <w:lsdException w:name="Light List" w:semiHidden="0" w:uiPriority="61" w:unhideWhenUsed="0"/>
+    <w:lsdException w:name="Light Grid" w:semiHidden="0" w:uiPriority="62" w:unhideWhenUsed="0"/>
+    <w:lsdException w:name="Medium Shading 1" w:semiHidden="0" w:uiPriority="63" w:unhideWhenUsed="0"/>
+    <w:lsdException w:name="Medium Shading 2" w:semiHidden="0" w:uiPriority="64" w:unhideWhenUsed="0"/>
+    <w:lsdException w:name="Medium List 1" w:semiHidden="0" w:uiPriority="65" w:unhideWhenUsed="0"/>
+    <w:lsdException w:name="Medium List 2" w:semiHidden="0" w:uiPriority="66" w:unhideWhenUsed="0"/>
+    <w:lsdException w:name="Medium Grid 1" w:semiHidden="0" w:uiPriority="67" w:unhideWhenUsed="0"/>
+    <w:lsdException w:name="Medium Grid 2" w:semiHidden="0" w:uiPriority="68" w:unhideWhenUsed="0"/>
+    <w:lsdException w:name="Medium Grid 3" w:semiHidden="0" w:uiPriority="69" w:unhideWhenUsed="0"/>
+    <w:lsdException w:name="Dark List" w:semiHidden="0" w:uiPriority="70" w:unhideWhenUsed="0"/>
+    <w:lsdException w:name="Colorful Shading" w:semiHidden="0" w:uiPriority="71" w:unhideWhenUsed="0"/>
+    <w:lsdException w:name="Colorful List" w:semiHidden="0" w:uiPriority="72" w:unhideWhenUsed="0"/>
+    <w:lsdException w:name="Colorful Grid" w:semiHidden="0" w:uiPriority="73" w:unhideWhenUsed="0"/>
+    <w:lsdException w:name="Light Shading Accent 1" w:semiHidden="0" w:uiPriority="60" w:unhideWhenUsed="0"/>
+    <w:lsdException w:name="Light List Accent 1" w:semiHidden="0" w:uiPriority="61" w:unhideWhenUsed="0"/>
+    <w:lsdException w:name="Light Grid Accent 1" w:semiHidden="0" w:uiPriority="62" w:unhideWhenUsed="0"/>
+    <w:lsdException w:name="Medium Shading 1 Accent 1" w:semiHidden="0" w:uiPriority="63" w:unhideWhenUsed="0"/>
+    <w:lsdException w:name="Medium Shading 2 Accent 1" w:semiHidden="0" w:uiPriority="64" w:unhideWhenUsed="0"/>
+    <w:lsdException w:name="Medium List 1 Accent 1" w:semiHidden="0" w:uiPriority="65" w:unhideWhenUsed="0"/>
+    <w:lsdException w:name="Revision" w:unhideWhenUsed="0"/>
+    <w:lsdException w:name="List Paragraph" w:semiHidden="0" w:uiPriority="34" w:unhideWhenUsed="0" w:qFormat="1"/>
+    <w:lsdException w:name="Quote" w:semiHidden="0" w:uiPriority="29" w:unhideWhenUsed="0" w:qFormat="1"/>
+    <w:lsdException w:name="Intense Quote" w:semiHidden="0" w:uiPriority="30" w:unhideWhenUsed="0" w:qFormat="1"/>
+    <w:lsdException w:name="Medium List 2 Accent 1" w:semiHidden="0" w:uiPriority="66" w:unhideWhenUsed="0"/>
+    <w:lsdException w:name="Medium Grid 1 Accent 1" w:semiHidden="0" w:uiPriority="67" w:unhideWhenUsed="0"/>
+    <w:lsdException w:name="Medium Grid 2 Accent 1" w:semiHidden="0" w:uiPriority="68" w:unhideWhenUsed="0"/>
+    <w:lsdException w:name="Medium Grid 3 Accent 1" w:semiHidden="0" w:uiPriority="69" w:unhideWhenUsed="0"/>
+    <w:lsdException w:name="Dark List Accent 1" w:semiHidden="0" w:uiPriority="70" w:unhideWhenUsed="0"/>
+    <w:lsdException w:name="Colorful Shading Accent 1" w:semiHidden="0" w:uiPriority="71" w:unhideWhenUsed="0"/>
+    <w:lsdException w:name="Colorful List Accent 1" w:semiHidden="0" w:uiPriority="72" w:unhideWhenUsed="0"/>
+    <w:lsdException w:name="Colorful Grid Accent 1" w:semiHidden="0" w:uiPriority="73" w:unhideWhenUsed="0"/>
+    <w:lsdException w:name="Light Shading Accent 2" w:semiHidden="0" w:uiPriority="60" w:unhideWhenUsed="0"/>
+    <w:lsdException w:name="Light List Accent 2" w:semiHidden="0" w:uiPriority="61" w:unhideWhenUsed="0"/>
+    <w:lsdException w:name="Light Grid Accent 2" w:semiHidden="0" w:uiPriority="62" w:unhideWhenUsed="0"/>
+    <w:lsdException w:name="Medium Shading 1 Accent 2" w:semiHidden="0" w:uiPriority="63" w:unhideWhenUsed="0"/>
+    <w:lsdException w:name="Medium Shading 2 Accent 2" w:semiHidden="0" w:uiPriority="64" w:unhideWhenUsed="0"/>
+    <w:lsdException w:name="Medium List 1 Accent 2" w:semiHidden="0" w:uiPriority="65" w:unhideWhenUsed="0"/>
+    <w:lsdException w:name="Medium List 2 Accent 2" w:semiHidden="0" w:uiPriority="66" w:unhideWhenUsed="0"/>
+    <w:lsdException w:name="Medium Grid 1 Accent 2" w:semiHidden="0" w:uiPriority="67" w:unhideWhenUsed="0"/>
+    <w:lsdException w:name="Medium Grid 2 Accent 2" w:semiHidden="0" w:uiPriority="68" w:unhideWhenUsed="0"/>
+    <w:lsdException w:name="Medium Grid 3 Accent 2" w:semiHidden="0" w:uiPriority="69" w:unhideWhenUsed="0"/>
+    <w:lsdException w:name="Dark List Accent 2" w:semiHidden="0" w:uiPriority="70" w:unhideWhenUsed="0"/>
+    <w:lsdException w:name="Colorful Shading Accent 2" w:semiHidden="0" w:uiPriority="71" w:unhideWhenUsed="0"/>
+    <w:lsdException w:name="Colorful List Accent 2" w:semiHidden="0" w:uiPriority="72" w:unhideWhenUsed="0"/>
+    <w:lsdException w:name="Colorful Grid Accent 2" w:semiHidden="0" w:uiPriority="73" w:unhideWhenUsed="0"/>
+    <w:lsdException w:name="Light Shading Accent 3" w:semiHidden="0" w:uiPriority="60" w:unhideWhenUsed="0"/>
+    <w:lsdException w:name="Light List Accent 3" w:semiHidden="0" w:uiPriority="61" w:unhideWhenUsed="0"/>
+    <w:lsdException w:name="Light Grid Accent 3" w:semiHidden="0" w:uiPriority="62" w:unhideWhenUsed="0"/>
+    <w:lsdException w:name="Medium Shading 1 Accent 3" w:semiHidden="0" w:uiPriority="63" w:unhideWhenUsed="0"/>
+    <w:lsdException w:name="Medium Shading 2 Accent 3" w:semiHidden="0" w:uiPriority="64" w:unhideWhenUsed="0"/>
+    <w:lsdException w:name="Medium List 1 Accent 3" w:semiHidden="0" w:uiPriority="65" w:unhideWhenUsed="0"/>
+    <w:lsdException w:name="Medium List 2 Accent 3" w:semiHidden="0" w:uiPriority="66" w:unhideWhenUsed="0"/>
+    <w:lsdException w:name="Medium Grid 1 Accent 3" w:semiHidden="0" w:uiPriority="67" w:unhideWhenUsed="0"/>
+    <w:lsdException w:name="Medium Grid 2 Accent 3" w:semiHidden="0" w:uiPriority="68" w:unhideWhenUsed="0"/>
+    <w:lsdException w:name="Medium Grid 3 Accent 3" w:semiHidden="0" w:uiPriority="69" w:unhideWhenUsed="0"/>
+    <w:lsdException w:name="Dark List Accent 3" w:semiHidden="0" w:uiPriority="70" w:unhideWhenUsed="0"/>
+    <w:lsdException w:name="Colorful Shading Accent 3" w:semiHidden="0" w:uiPriority="71" w:unhideWhenUsed="0"/>
+    <w:lsdException w:name="Colorful List Accent 3" w:semiHidden="0" w:uiPriority="72" w:unhideWhenUsed="0"/>
+    <w:lsdException w:name="Colorful Grid Accent 3" w:semiHidden="0" w:uiPriority="73" w:unhideWhenUsed="0"/>
+    <w:lsdException w:name="Light Shading Accent 4" w:semiHidden="0" w:uiPriority="60" w:unhideWhenUsed="0"/>
+    <w:lsdException w:name="Light List Accent 4" w:semiHidden="0" w:uiPriority="61" w:unhideWhenUsed="0"/>
+    <w:lsdException w:name="Light Grid Accent 4" w:semiHidden="0" w:uiPriority="62" w:unhideWhenUsed="0"/>
+    <w:lsdException w:name="Medium Shading 1 Accent 4" w:semiHidden="0" w:uiPriority="63" w:unhideWhenUsed="0"/>
+    <w:lsdException w:name="Medium Shading 2 Accent 4" w:semiHidden="0" w:uiPriority="64" w:unhideWhenUsed="0"/>
+    <w:lsdException w:name="Medium List 1 Accent 4" w:semiHidden="0" w:uiPriority="65" w:unhideWhenUsed="0"/>
+    <w:lsdException w:name="Medium List 2 Accent 4" w:semiHidden="0" w:uiPriority="66" w:unhideWhenUsed="0"/>
+    <w:lsdException w:name="Medium Grid 1 Accent 4" w:semiHidden="0" w:uiPriority="67" w:unhideWhenUsed="0"/>
+    <w:lsdException w:name="Medium Grid 2 Accent 4" w:semiHidden="0" w:uiPriority="68" w:unhideWhenUsed="0"/>
+    <w:lsdException w:name="Medium Grid 3 Accent 4" w:semiHidden="0" w:uiPriority="69" w:unhideWhenUsed="0"/>
+    <w:lsdException w:name="Dark List Accent 4" w:semiHidden="0" w:uiPriority="70" w:unhideWhenUsed="0"/>
+    <w:lsdException w:name="Colorful Shading Accent 4" w:semiHidden="0" w:uiPriority="71" w:unhideWhenUsed="0"/>
+    <w:lsdException w:name="Colorful List Accent 4" w:semiHidden="0" w:uiPriority="72" w:unhideWhenUsed="0"/>
+    <w:lsdException w:name="Colorful Grid Accent 4" w:semiHidden="0" w:uiPriority="73" w:unhideWhenUsed="0"/>
+    <w:lsdException w:name="Light Shading Accent 5" w:semiHidden="0" w:uiPriority="60" w:unhideWhenUsed="0"/>
+    <w:lsdException w:name="Light List Accent 5" w:semiHidden="0" w:uiPriority="61" w:unhideWhenUsed="0"/>
+    <w:lsdException w:name="Light Grid Accent 5" w:semiHidden="0" w:uiPriority="62" w:unhideWhenUsed="0"/>
+    <w:lsdException w:name="Medium Shading 1 Accent 5" w:semiHidden="0" w:uiPriority="63" w:unhideWhenUsed="0"/>
+    <w:lsdException w:name="Medium Shading 2 Accent 5" w:semiHidden="0" w:uiPriority="64" w:unhideWhenUsed="0"/>
+    <w:lsdException w:name="Medium List 1 Accent 5" w:semiHidden="0" w:uiPriority="65" w:unhideWhenUsed="0"/>
+    <w:lsdException w:name="Medium List 2 Accent 5" w:semiHidden="0" w:uiPriority="66" w:unhideWhenUsed="0"/>
+    <w:lsdException w:name="Medium Grid 1 Accent 5" w:semiHidden="0" w:uiPriority="67" w:unhideWhenUsed="0"/>
+    <w:lsdException w:name="Medium Grid 2 Accent 5" w:semiHidden="0" w:uiPriority="68" w:unhideWhenUsed="0"/>
+    <w:lsdException w:name="Medium Grid 3 Accent 5" w:semiHidden="0" w:uiPriority="69" w:unhideWhenUsed="0"/>
+    <w:lsdException w:name="Dark List Accent 5" w:semiHidden="0" w:uiPriority="70" w:unhideWhenUsed="0"/>
+    <w:lsdException w:name="Colorful Shading Accent 5" w:semiHidden="0" w:uiPriority="71" w:unhideWhenUsed="0"/>
+    <w:lsdException w:name="Colorful List Accent 5" w:semiHidden="0" w:uiPriority="72" w:unhideWhenUsed="0"/>
+    <w:lsdException w:name="Colorful Grid Accent 5" w:semiHidden="0" w:uiPriority="73" w:unhideWhenUsed="0"/>
+    <w:lsdException w:name="Light Shading Accent 6" w:semiHidden="0" w:uiPriority="60" w:unhideWhenUsed="0"/>
+    <w:lsdException w:name="Light List Accent 6" w:semiHidden="0" w:uiPriority="61" w:unhideWhenUsed="0"/>
+    <w:lsdException w:name="Light Grid Accent 6" w:semiHidden="0" w:uiPriority="62" w:unhideWhenUsed="0"/>
+    <w:lsdException w:name="Medium Shading 1 Accent 6" w:semiHidden="0" w:uiPriority="63" w:unhideWhenUsed="0"/>
+    <w:lsdException w:name="Medium Shading 2 Accent 6" w:semiHidden="0" w:uiPriority="64" w:unhideWhenUsed="0"/>
+    <w:lsdException w:name="Medium List 1 Accent 6" w:semiHidden="0" w:uiPriority="65" w:unhideWhenUsed="0"/>
+    <w:lsdException w:name="Medium List 2 Accent 6" w:semiHidden="0" w:uiPriority="66" w:unhideWhenUsed="0"/>
+    <w:lsdException w:name="Medium Grid 1 Accent 6" w:semiHidden="0" w:uiPriority="67" w:unhideWhenUsed="0"/>
+    <w:lsdException w:name="Medium Grid 2 Accent 6" w:semiHidden="0" w:uiPriority="68" w:unhideWhenUsed="0"/>
+    <w:lsdException w:name="Medium Grid 3 Accent 6" w:semiHidden="0" w:uiPriority="69" w:unhideWhenUsed="0"/>
+    <w:lsdException w:name="Dark List Accent 6" w:semiHidden="0" w:uiPriority="70" w:unhideWhenUsed="0"/>
+    <w:lsdException w:name="Colorful Shading Accent 6" w:semiHidden="0" w:uiPriority="71" w:unhideWhenUsed="0"/>
+    <w:lsdException w:name="Colorful List Accent 6" w:semiHidden="0" w:uiPriority="72" w:unhideWhenUsed="0"/>
+    <w:lsdException w:name="Colorful Grid Accent 6" w:semiHidden="0" w:uiPriority="73" w:unhideWhenUsed="0"/>
+    <w:lsdException w:name="Subtle Emphasis" w:semiHidden="0" w:uiPriority="19" w:unhideWhenUsed="0" w:qFormat="1"/>
+    <w:lsdException w:name="Intense Emphasis" w:semiHidden="0" w:uiPriority="21" w:unhideWhenUsed="0" w:qFormat="1"/>
+    <w:lsdException w:name="Subtle Reference" w:semiHidden="0" w:uiPriority="31" w:unhideWhenUsed="0" w:qFormat="1"/>
+    <w:lsdException w:name="Intense Reference" w:semiHidden="0" w:uiPriority="32" w:unhideWhenUsed="0" w:qFormat="1"/>
+    <w:lsdException w:name="Book Title" w:semiHidden="0" w:uiPriority="33" w:unhideWhenUsed="0" w:qFormat="1"/>
+    <w:lsdException w:name="Bibliography" w:uiPriority="37"/>
+    <w:lsdException w:name="TOC Heading" w:uiPriority="39" w:qFormat="1"/>
+  </w:latentStyles>
+  <w:style w:type="paragraph" w:default="1" w:styleId="Normal">
+    <w:name w:val="Normal"/>
+    <w:rsid w:val="002918B8"/>
+    <w:pPr>
+      <w:widowControl w:val="0"/>
+      <w:spacing w:after="0" w:line="240" w:lineRule="auto"/>
+    </w:pPr>
+    <w:rPr>
+      <w:rFonts w:ascii="Times New Roman" w:eastAsia="Times New Roman" w:hAnsi="Times New Roman" w:cs="Times New Roman"/>
+      <w:color w:val="000000"/>
+      <w:sz w:val="20"/>
+      <w:szCs w:val="20"/>
+      <w:lang w:eastAsia="es-MX"/>
+    </w:rPr>
+  </w:style>
+  <w:style w:type="character" w:default="1" w:styleId="Fuentedeprrafopredeter">
+    <w:name w:val="Default Paragraph Font"/>
+    <w:uiPriority w:val="1"/>
+    <w:semiHidden/>
+    <w:unhideWhenUsed/>
+  </w:style>
+  <w:style w:type="table" w:default="1" w:styleId="Tablanormal">
+    <w:name w:val="Normal Table"/>
+    <w:uiPriority w:val="99"/>
+    <w:semiHidden/>
+    <w:unhideWhenUsed/>
+    <w:tblPr>
+      <w:tblInd w:w="0" w:type="dxa"/>
+      <w:tblCellMar>
+        <w:top w:w="0" w:type="dxa"/>
+        <w:left w:w="108" w:type="dxa"/>
+        <w:bottom w:w="0" w:type="dxa"/>
+        <w:right w:w="108" w:type="dxa"/>
+      </w:tblCellMar>
+    </w:tblPr>
+  </w:style>
+  <w:style w:type="numbering" w:default="1" w:styleId="Sinlista">
+    <w:name w:val="No List"/>
+    <w:uiPriority w:val="99"/>
+    <w:semiHidden/>
+    <w:unhideWhenUsed/>
+  </w:style>
+  <w:style w:type="paragraph" w:styleId="Encabezado">
+    <w:name w:val="header"/>
+    <w:basedOn w:val="Normal"/>
+    <w:link w:val="EncabezadoCar"/>
+    <w:uiPriority w:val="99"/>
+    <w:unhideWhenUsed/>
+    <w:rsid w:val="002918B8"/>
+    <w:pPr>
+      <w:widowControl/>
+      <w:tabs>
+        <w:tab w:val="center" w:pos="4419"/>
+        <w:tab w:val="right" w:pos="8838"/>
+      </w:tabs>
+    </w:pPr>
+    <w:rPr>
+      <w:rFonts w:asciiTheme="minorHAnsi" w:eastAsiaTheme="minorHAnsi" w:hAnsiTheme="minorHAnsi" w:cstheme="minorBidi"/>
+      <w:color w:val="auto"/>
+      <w:sz w:val="22"/>
+      <w:szCs w:val="22"/>
+      <w:lang w:eastAsia="en-US"/>
+    </w:rPr>
+  </w:style>
+  <w:style w:type="character" w:customStyle="1" w:styleId="EncabezadoCar">
+    <w:name w:val="Encabezado Car"/>
+    <w:basedOn w:val="Fuentedeprrafopredeter"/>
+    <w:link w:val="Encabezado"/>
+    <w:uiPriority w:val="99"/>
+    <w:rsid w:val="002918B8"/>
+  </w:style>
+  <w:style w:type="paragraph" w:styleId="Piedepgina">
+    <w:name w:val="footer"/>
+    <w:basedOn w:val="Normal"/>
+    <w:link w:val="PiedepginaCar"/>
+    <w:uiPriority w:val="99"/>
+    <w:unhideWhenUsed/>
+    <w:rsid w:val="002918B8"/>
+    <w:pPr>
+      <w:widowControl/>
+      <w:tabs>
+        <w:tab w:val="center" w:pos="4419"/>
+        <w:tab w:val="right" w:pos="8838"/>
+      </w:tabs>
+    </w:pPr>
+    <w:rPr>
+      <w:rFonts w:asciiTheme="minorHAnsi" w:eastAsiaTheme="minorHAnsi" w:hAnsiTheme="minorHAnsi" w:cstheme="minorBidi"/>
+      <w:color w:val="auto"/>
+      <w:sz w:val="22"/>
+      <w:szCs w:val="22"/>
+      <w:lang w:eastAsia="en-US"/>
+    </w:rPr>
+  </w:style>
+  <w:style w:type="character" w:customStyle="1" w:styleId="PiedepginaCar">
+    <w:name w:val="Pie de página Car"/>
+    <w:basedOn w:val="Fuentedeprrafopredeter"/>
+    <w:link w:val="Piedepgina"/>
+    <w:uiPriority w:val="99"/>
+    <w:rsid w:val="002918B8"/>
+  </w:style>
+  <w:style w:type="paragraph" w:styleId="Textodeglobo">
+    <w:name w:val="Balloon Text"/>
+    <w:basedOn w:val="Normal"/>
+    <w:link w:val="TextodegloboCar"/>
+    <w:uiPriority w:val="99"/>
+    <w:semiHidden/>
+    <w:unhideWhenUsed/>
+    <w:rsid w:val="002918B8"/>
+    <w:pPr>
+      <w:widowControl/>
+    </w:pPr>
+    <w:rPr>
+      <w:rFonts w:ascii="Tahoma" w:eastAsiaTheme="minorHAnsi" w:hAnsi="Tahoma" w:cs="Tahoma"/>
+      <w:color w:val="auto"/>
+      <w:sz w:val="16"/>
+      <w:szCs w:val="16"/>
+      <w:lang w:eastAsia="en-US"/>
+    </w:rPr>
+  </w:style>
+  <w:style w:type="character" w:customStyle="1" w:styleId="TextodegloboCar">
+    <w:name w:val="Texto de globo Car"/>
+    <w:basedOn w:val="Fuentedeprrafopredeter"/>
+    <w:link w:val="Textodeglobo"/>
+    <w:uiPriority w:val="99"/>
+    <w:semiHidden/>
+    <w:rsid w:val="002918B8"/>
+    <w:rPr>
+      <w:rFonts w:ascii="Tahoma" w:hAnsi="Tahoma" w:cs="Tahoma"/>
+      <w:sz w:val="16"/>
+      <w:szCs w:val="16"/>
+    </w:rPr>
+  </w:style>
+  <w:style w:type="table" w:styleId="Sombreadomedio2-nfasis5">
+    <w:name w:val="Medium Shading 2 Accent 5"/>
+    <w:basedOn w:val="Tablanormal"/>
+    <w:uiPriority w:val="64"/>
+    <w:rsid w:val="002918B8"/>
+    <w:pPr>
+      <w:widowControl w:val="0"/>
+      <w:spacing w:after="0" w:line="240" w:lineRule="auto"/>
+    </w:pPr>
+    <w:rPr>
+      <w:rFonts w:ascii="Times New Roman" w:eastAsia="Times New Roman" w:hAnsi="Times New Roman" w:cs="Times New Roman"/>
+      <w:color w:val="000000"/>
+      <w:sz w:val="20"/>
+      <w:szCs w:val="20"/>
+      <w:lang w:eastAsia="es-MX"/>
+    </w:rPr>
+    <w:tblPr>
+      <w:tblStyleRowBandSize w:val="1"/>
+      <w:tblStyleColBandSize w:val="1"/>
+      <w:tblBorders>
+        <w:top w:val="single" w:sz="18" w:space="0" w:color="auto"/>
+        <w:bottom w:val="single" w:sz="18" w:space="0" w:color="auto"/>
+      </w:tblBorders>
+    </w:tblPr>
+    <w:tblStylePr w:type="firstRow">
+      <w:pPr>
+        <w:spacing w:before="0" w:after="0" w:line="240" w:lineRule="auto"/>
+      </w:pPr>
+      <w:rPr>
+        <w:b/>
+        <w:bCs/>
+        <w:color w:val="FFFFFF" w:themeColor="background1"/>
+      </w:rPr>
+      <w:tblPr/>
+      <w:tcPr>
+        <w:tcBorders>
+          <w:top w:val="single" w:sz="18" w:space="0" w:color="auto"/>
+          <w:left w:val="nil"/>
+          <w:bottom w:val="single" w:sz="18" w:space="0" w:color="auto"/>
+          <w:right w:val="nil"/>
+          <w:insideH w:val="nil"/>
+          <w:insideV w:val="nil"/>
+        </w:tcBorders>
+        <w:shd w:val="clear" w:color="auto" w:fill="4BACC6" w:themeFill="accent5"/>
+      </w:tcPr>
+    </w:tblStylePr>
+    <w:tblStylePr w:type="lastRow">
+      <w:pPr>
+        <w:spacing w:before="0" w:after="0" w:line="240" w:lineRule="auto"/>
+      </w:pPr>
+      <w:rPr>
+        <w:color w:val="auto"/>
+      </w:rPr>
+      <w:tblPr/>
+      <w:tcPr>
+        <w:tcBorders>
+          <w:top w:val="double" w:sz="6" w:space="0" w:color="auto"/>
+          <w:left w:val="nil"/>
+          <w:bottom w:val="single" w:sz="18" w:space="0" w:color="auto"/>
+          <w:right w:val="nil"/>
+          <w:insideH w:val="nil"/>
+          <w:insideV w:val="nil"/>
+        </w:tcBorders>
+        <w:shd w:val="clear" w:color="auto" w:fill="FFFFFF" w:themeFill="background1"/>
+      </w:tcPr>
+    </w:tblStylePr>
+    <w:tblStylePr w:type="firstCol">
+      <w:rPr>
+        <w:b/>
+        <w:bCs/>
+        <w:color w:val="FFFFFF" w:themeColor="background1"/>
+      </w:rPr>
+      <w:tblPr/>
+      <w:tcPr>
+        <w:tcBorders>
+          <w:top w:val="nil"/>
+          <w:left w:val="nil"/>
+          <w:bottom w:val="single" w:sz="18" w:space="0" w:color="auto"/>
+          <w:right w:val="nil"/>
+          <w:insideH w:val="nil"/>
+          <w:insideV w:val="nil"/>
+        </w:tcBorders>
+        <w:shd w:val="clear" w:color="auto" w:fill="4BACC6" w:themeFill="accent5"/>
+      </w:tcPr>
+    </w:tblStylePr>
+    <w:tblStylePr w:type="lastCol">
+      <w:rPr>
+        <w:b/>
+        <w:bCs/>
+        <w:color w:val="FFFFFF" w:themeColor="background1"/>
+      </w:rPr>
+      <w:tblPr/>
+      <w:tcPr>
+        <w:tcBorders>
+          <w:left w:val="nil"/>
+          <w:right w:val="nil"/>
+          <w:insideH w:val="nil"/>
+          <w:insideV w:val="nil"/>
+        </w:tcBorders>
+        <w:shd w:val="clear" w:color="auto" w:fill="4BACC6" w:themeFill="accent5"/>
+      </w:tcPr>
+    </w:tblStylePr>
+    <w:tblStylePr w:type="band1Vert">
+      <w:tblPr/>
+      <w:tcPr>
+        <w:tcBorders>
+          <w:left w:val="nil"/>
+          <w:right w:val="nil"/>
+          <w:insideH w:val="nil"/>
+          <w:insideV w:val="nil"/>
+        </w:tcBorders>
+        <w:shd w:val="clear" w:color="auto" w:fill="D8D8D8" w:themeFill="background1" w:themeFillShade="D8"/>
+      </w:tcPr>
+    </w:tblStylePr>
+    <w:tblStylePr w:type="band1Horz">
+      <w:tblPr/>
+      <w:tcPr>
+        <w:shd w:val="clear" w:color="auto" w:fill="D8D8D8" w:themeFill="background1" w:themeFillShade="D8"/>
+      </w:tcPr>
+    </w:tblStylePr>
+    <w:tblStylePr w:type="neCell">
+      <w:tblPr/>
+      <w:tcPr>
+        <w:tcBorders>
+          <w:top w:val="single" w:sz="18" w:space="0" w:color="auto"/>
+          <w:left w:val="nil"/>
+          <w:bottom w:val="single" w:sz="18" w:space="0" w:color="auto"/>
+          <w:right w:val="nil"/>
+          <w:insideH w:val="nil"/>
+          <w:insideV w:val="nil"/>
+        </w:tcBorders>
+      </w:tcPr>
+    </w:tblStylePr>
+    <w:tblStylePr w:type="nwCell">
+      <w:rPr>
+        <w:color w:val="FFFFFF" w:themeColor="background1"/>
+      </w:rPr>
+      <w:tblPr/>
+      <w:tcPr>
+        <w:tcBorders>
+          <w:top w:val="single" w:sz="18" w:space="0" w:color="auto"/>
+          <w:left w:val="nil"/>
+          <w:bottom w:val="single" w:sz="18" w:space="0" w:color="auto"/>
+          <w:right w:val="nil"/>
+          <w:insideH w:val="nil"/>
+          <w:insideV w:val="nil"/>
+        </w:tcBorders>
+      </w:tcPr>
+    </w:tblStylePr>
+  </w:style>
+  <w:style w:type="paragraph" w:styleId="Prrafodelista">
+    <w:name w:val="List Paragraph"/>
+    <w:basedOn w:val="Normal"/>
+    <w:uiPriority w:val="34"/>
+    <w:qFormat/>
+    <w:rsid w:val="0050313A"/>
+    <w:pPr>
+      <w:widowControl/>
+      <w:spacing w:before="120" w:after="120"/>
+      <w:ind w:left="720"/>
+      <w:contextualSpacing/>
+    </w:pPr>
+    <w:rPr>
+      <w:rFonts w:ascii="Arial" w:eastAsia="Arial" w:hAnsi="Arial" w:cs="Arial"/>
+      <w:lang w:val="es-PE" w:eastAsia="es-PE"/>
+    </w:rPr>
+  </w:style>
+  <w:style w:type="table" w:styleId="Tablaconcuadrcula">
+    <w:name w:val="Table Grid"/>
+    <w:basedOn w:val="Tablanormal"/>
+    <w:uiPriority w:val="39"/>
+    <w:rsid w:val="0050313A"/>
+    <w:pPr>
+      <w:spacing w:after="0" w:line="240" w:lineRule="auto"/>
+    </w:pPr>
+    <w:rPr>
+      <w:lang w:val="es-PE"/>
+    </w:rPr>
+    <w:tblPr>
+      <w:tblBorders>
+        <w:top w:val="single" w:sz="4" w:space="0" w:color="auto"/>
+        <w:left w:val="single" w:sz="4" w:space="0" w:color="auto"/>
+        <w:bottom w:val="single" w:sz="4" w:space="0" w:color="auto"/>
+        <w:right w:val="single" w:sz="4" w:space="0" w:color="auto"/>
+        <w:insideH w:val="single" w:sz="4" w:space="0" w:color="auto"/>
+        <w:insideV w:val="single" w:sz="4" w:space="0" w:color="auto"/>
+      </w:tblBorders>
+    </w:tblPr>
+  </w:style>
+</w:styles>
+</file>
+
+<file path=word/stylesWithEffects.xml><?xml version="1.0" encoding="utf-8"?>
+<w:styles xmlns:wpc="http://schemas.microsoft.com/office/word/2010/wordprocessingCanvas" xmlns:mc="http://schemas.openxmlformats.org/markup-compatibility/2006" xmlns:o="urn:schemas-microsoft-com:office:office" xmlns:r="http://schemas.openxmlformats.org/officeDocument/2006/relationships" xmlns:m="http://schemas.openxmlformats.org/officeDocument/2006/math" xmlns:v="urn:schemas-microsoft-com:vml" xmlns:wp14="http://schemas.microsoft.com/office/word/2010/wordprocessingDrawing" xmlns:wp="http://schemas.openxmlformats.org/drawingml/2006/wordprocessingDrawing" xmlns:w10="urn:schemas-microsoft-com:office:word" xmlns:w="http://schemas.openxmlformats.org/wordprocessingml/2006/main" xmlns:w14="http://schemas.microsoft.com/office/word/2010/wordml" xmlns:wpg="http://schemas.microsoft.com/office/word/2010/wordprocessingGroup" xmlns:wpi="http://schemas.microsoft.com/office/word/2010/wordprocessingInk" xmlns:wne="http://schemas.microsoft.com/office/word/2006/wordml" xmlns:wps="http://schemas.microsoft.com/office/word/2010/wordprocessingShape" mc:Ignorable="w14 wp14">
+  <w:docDefaults>
+    <w:rPrDefault>
+      <w:rPr>
+        <w:rFonts w:asciiTheme="minorHAnsi" w:eastAsiaTheme="minorHAnsi" w:hAnsiTheme="minorHAnsi" w:cstheme="minorBidi"/>
+        <w:sz w:val="22"/>
+        <w:szCs w:val="22"/>
+        <w:lang w:val="es-MX" w:eastAsia="en-US" w:bidi="ar-SA"/>
+      </w:rPr>
+    </w:rPrDefault>
+    <w:pPrDefault>
+      <w:pPr>
+        <w:spacing w:after="200" w:line="276" w:lineRule="auto"/>
+      </w:pPr>
+    </w:pPrDefault>
+  </w:docDefaults>
+  <w:latentStyles w:defLockedState="0" w:defUIPriority="99" w:defSemiHidden="1" w:defUnhideWhenUsed="1" w:defQFormat="0" w:count="267">
+    <w:lsdException w:name="Normal" w:semiHidden="0" w:uiPriority="0" w:unhideWhenUsed="0" w:qFormat="1"/>
+    <w:lsdException w:name="heading 1" w:semiHidden="0" w:uiPriority="9" w:unhideWhenUsed="0" w:qFormat="1"/>
+    <w:lsdException w:name="heading 2" w:uiPriority="9" w:qFormat="1"/>
+    <w:lsdException w:name="heading 3" w:uiPriority="9" w:qFormat="1"/>
+    <w:lsdException w:name="heading 4" w:uiPriority="9" w:qFormat="1"/>
+    <w:lsdException w:name="heading 5" w:uiPriority="9" w:qFormat="1"/>
+    <w:lsdException w:name="heading 6" w:uiPriority="9" w:qFormat="1"/>
+    <w:lsdException w:name="heading 7" w:uiPriority="9" w:qFormat="1"/>
+    <w:lsdException w:name="heading 8" w:uiPriority="9" w:qFormat="1"/>
+    <w:lsdException w:name="heading 9" w:uiPriority="9" w:qFormat="1"/>
+    <w:lsdException w:name="toc 1" w:uiPriority="39"/>
+    <w:lsdException w:name="toc 2" w:uiPriority="39"/>
+    <w:lsdException w:name="toc 3" w:uiPriority="39"/>
+    <w:lsdException w:name="toc 4" w:uiPriority="39"/>
+    <w:lsdException w:name="toc 5" w:uiPriority="39"/>
+    <w:lsdException w:name="toc 6" w:uiPriority="39"/>
+    <w:lsdException w:name="toc 7" w:uiPriority="39"/>
+    <w:lsdException w:name="toc 8" w:uiPriority="39"/>
+    <w:lsdException w:name="toc 9" w:uiPriority="39"/>
+    <w:lsdException w:name="caption" w:uiPriority="35" w:qFormat="1"/>
+    <w:lsdException w:name="Title" w:semiHidden="0" w:uiPriority="10" w:unhideWhenUsed="0" w:qFormat="1"/>
+    <w:lsdException w:name="Default Paragraph Font" w:uiPriority="1"/>
+    <w:lsdException w:name="Subtitle" w:semiHidden="0" w:uiPriority="11" w:unhideWhenUsed="0" w:qFormat="1"/>
+    <w:lsdException w:name="Strong" w:semiHidden="0" w:uiPriority="22" w:unhideWhenUsed="0" w:qFormat="1"/>
+    <w:lsdException w:name="Emphasis" w:semiHidden="0" w:uiPriority="20" w:unhideWhenUsed="0" w:qFormat="1"/>
+    <w:lsdException w:name="Table Grid" w:semiHidden="0" w:uiPriority="39" w:unhideWhenUsed="0"/>
+    <w:lsdException w:name="Placeholder Text" w:unhideWhenUsed="0"/>
+    <w:lsdException w:name="No Spacing" w:semiHidden="0" w:uiPriority="1" w:unhideWhenUsed="0" w:qFormat="1"/>
+    <w:lsdException w:name="Light Shading" w:semiHidden="0" w:uiPriority="60" w:unhideWhenUsed="0"/>
+    <w:lsdException w:name="Light List" w:semiHidden="0" w:uiPriority="61" w:unhideWhenUsed="0"/>
+    <w:lsdException w:name="Light Grid" w:semiHidden="0" w:uiPriority="62" w:unhideWhenUsed="0"/>
+    <w:lsdException w:name="Medium Shading 1" w:semiHidden="0" w:uiPriority="63" w:unhideWhenUsed="0"/>
+    <w:lsdException w:name="Medium Shading 2" w:semiHidden="0" w:uiPriority="64" w:unhideWhenUsed="0"/>
+    <w:lsdException w:name="Medium List 1" w:semiHidden="0" w:uiPriority="65" w:unhideWhenUsed="0"/>
+    <w:lsdException w:name="Medium List 2" w:semiHidden="0" w:uiPriority="66" w:unhideWhenUsed="0"/>
+    <w:lsdException w:name="Medium Grid 1" w:semiHidden="0" w:uiPriority="67" w:unhideWhenUsed="0"/>
+    <w:lsdException w:name="Medium Grid 2" w:semiHidden="0" w:uiPriority="68" w:unhideWhenUsed="0"/>
+    <w:lsdException w:name="Medium Grid 3" w:semiHidden="0" w:uiPriority="69" w:unhideWhenUsed="0"/>
+    <w:lsdException w:name="Dark List" w:semiHidden="0" w:uiPriority="70" w:unhideWhenUsed="0"/>
+    <w:lsdException w:name="Colorful Shading" w:semiHidden="0" w:uiPriority="71" w:unhideWhenUsed="0"/>
+    <w:lsdException w:name="Colorful List" w:semiHidden="0" w:uiPriority="72" w:unhideWhenUsed="0"/>
+    <w:lsdException w:name="Colorful Grid" w:semiHidden="0" w:uiPriority="73" w:unhideWhenUsed="0"/>
+    <w:lsdException w:name="Light Shading Accent 1" w:semiHidden="0" w:uiPriority="60" w:unhideWhenUsed="0"/>
+    <w:lsdException w:name="Light List Accent 1" w:semiHidden="0" w:uiPriority="61" w:unhideWhenUsed="0"/>
+    <w:lsdException w:name="Light Grid Accent 1" w:semiHidden="0" w:uiPriority="62" w:unhideWhenUsed="0"/>
+    <w:lsdException w:name="Medium Shading 1 Accent 1" w:semiHidden="0" w:uiPriority="63" w:unhideWhenUsed="0"/>
+    <w:lsdException w:name="Medium Shading 2 Accent 1" w:semiHidden="0" w:uiPriority="64" w:unhideWhenUsed="0"/>
+    <w:lsdException w:name="Medium List 1 Accent 1" w:semiHidden="0" w:uiPriority="65" w:unhideWhenUsed="0"/>
+    <w:lsdException w:name="Revision" w:unhideWhenUsed="0"/>
+    <w:lsdException w:name="List Paragraph" w:semiHidden="0" w:uiPriority="34" w:unhideWhenUsed="0" w:qFormat="1"/>
+    <w:lsdException w:name="Quote" w:semiHidden="0" w:uiPriority="29" w:unhideWhenUsed="0" w:qFormat="1"/>
+    <w:lsdException w:name="Intense Quote" w:semiHidden="0" w:uiPriority="30" w:unhideWhenUsed="0" w:qFormat="1"/>
+    <w:lsdException w:name="Medium List 2 Accent 1" w:semiHidden="0" w:uiPriority="66" w:unhideWhenUsed="0"/>
+    <w:lsdException w:name="Medium Grid 1 Accent 1" w:semiHidden="0" w:uiPriority="67" w:unhideWhenUsed="0"/>
+    <w:lsdException w:name="Medium Grid 2 Accent 1" w:semiHidden="0" w:uiPriority="68" w:unhideWhenUsed="0"/>
+    <w:lsdException w:name="Medium Grid 3 Accent 1" w:semiHidden="0" w:uiPriority="69" w:unhideWhenUsed="0"/>
+    <w:lsdException w:name="Dark List Accent 1" w:semiHidden="0" w:uiPriority="70" w:unhideWhenUsed="0"/>
+    <w:lsdException w:name="Colorful Shading Accent 1" w:semiHidden="0" w:uiPriority="71" w:unhideWhenUsed="0"/>
+    <w:lsdException w:name="Colorful List Accent 1" w:semiHidden="0" w:uiPriority="72" w:unhideWhenUsed="0"/>
+    <w:lsdException w:name="Colorful Grid Accent 1" w:semiHidden="0" w:uiPriority="73" w:unhideWhenUsed="0"/>
+    <w:lsdException w:name="Light Shading Accent 2" w:semiHidden="0" w:uiPriority="60" w:unhideWhenUsed="0"/>
+    <w:lsdException w:name="Light List Accent 2" w:semiHidden="0" w:uiPriority="61" w:unhideWhenUsed="0"/>
+    <w:lsdException w:name="Light Grid Accent 2" w:semiHidden="0" w:uiPriority="62" w:unhideWhenUsed="0"/>
+    <w:lsdException w:name="Medium Shading 1 Accent 2" w:semiHidden="0" w:uiPriority="63" w:unhideWhenUsed="0"/>
+    <w:lsdException w:name="Medium Shading 2 Accent 2" w:semiHidden="0" w:uiPriority="64" w:unhideWhenUsed="0"/>
+    <w:lsdException w:name="Medium List 1 Accent 2" w:semiHidden="0" w:uiPriority="65" w:unhideWhenUsed="0"/>
+    <w:lsdException w:name="Medium List 2 Accent 2" w:semiHidden="0" w:uiPriority="66" w:unhideWhenUsed="0"/>
+    <w:lsdException w:name="Medium Grid 1 Accent 2" w:semiHidden="0" w:uiPriority="67" w:unhideWhenUsed="0"/>
+    <w:lsdException w:name="Medium Grid 2 Accent 2" w:semiHidden="0" w:uiPriority="68" w:unhideWhenUsed="0"/>
+    <w:lsdException w:name="Medium Grid 3 Accent 2" w:semiHidden="0" w:uiPriority="69" w:unhideWhenUsed="0"/>
+    <w:lsdException w:name="Dark List Accent 2" w:semiHidden="0" w:uiPriority="70" w:unhideWhenUsed="0"/>
+    <w:lsdException w:name="Colorful Shading Accent 2" w:semiHidden="0" w:uiPriority="71" w:unhideWhenUsed="0"/>
+    <w:lsdException w:name="Colorful List Accent 2" w:semiHidden="0" w:uiPriority="72" w:unhideWhenUsed="0"/>
+    <w:lsdException w:name="Colorful Grid Accent 2" w:semiHidden="0" w:uiPriority="73" w:unhideWhenUsed="0"/>
+    <w:lsdException w:name="Light Shading Accent 3" w:semiHidden="0" w:uiPriority="60" w:unhideWhenUsed="0"/>
+    <w:lsdException w:name="Light List Accent 3" w:semiHidden="0" w:uiPriority="61" w:unhideWhenUsed="0"/>
+    <w:lsdException w:name="Light Grid Accent 3" w:semiHidden="0" w:uiPriority="62" w:unhideWhenUsed="0"/>
+    <w:lsdException w:name="Medium Shading 1 Accent 3" w:semiHidden="0" w:uiPriority="63" w:unhideWhenUsed="0"/>
+    <w:lsdException w:name="Medium Shading 2 Accent 3" w:semiHidden="0" w:uiPriority="64" w:unhideWhenUsed="0"/>
+    <w:lsdException w:name="Medium List 1 Accent 3" w:semiHidden="0" w:uiPriority="65" w:unhideWhenUsed="0"/>
+    <w:lsdException w:name="Medium List 2 Accent 3" w:semiHidden="0" w:uiPriority="66" w:unhideWhenUsed="0"/>
+    <w:lsdException w:name="Medium Grid 1 Accent 3" w:semiHidden="0" w:uiPriority="67" w:unhideWhenUsed="0"/>
+    <w:lsdException w:name="Medium Grid 2 Accent 3" w:semiHidden="0" w:uiPriority="68" w:unhideWhenUsed="0"/>
+    <w:lsdException w:name="Medium Grid 3 Accent 3" w:semiHidden="0" w:uiPriority="69" w:unhideWhenUsed="0"/>
+    <w:lsdException w:name="Dark List Accent 3" w:semiHidden="0" w:uiPriority="70" w:unhideWhenUsed="0"/>
+    <w:lsdException w:name="Colorful Shading Accent 3" w:semiHidden="0" w:uiPriority="71" w:unhideWhenUsed="0"/>
+    <w:lsdException w:name="Colorful List Accent 3" w:semiHidden="0" w:uiPriority="72" w:unhideWhenUsed="0"/>
+    <w:lsdException w:name="Colorful Grid Accent 3" w:semiHidden="0" w:uiPriority="73" w:unhideWhenUsed="0"/>
+    <w:lsdException w:name="Light Shading Accent 4" w:semiHidden="0" w:uiPriority="60" w:unhideWhenUsed="0"/>
+    <w:lsdException w:name="Light List Accent 4" w:semiHidden="0" w:uiPriority="61" w:unhideWhenUsed="0"/>
+    <w:lsdException w:name="Light Grid Accent 4" w:semiHidden="0" w:uiPriority="62" w:unhideWhenUsed="0"/>
+    <w:lsdException w:name="Medium Shading 1 Accent 4" w:semiHidden="0" w:uiPriority="63" w:unhideWhenUsed="0"/>
+    <w:lsdException w:name="Medium Shading 2 Accent 4" w:semiHidden="0" w:uiPriority="64" w:unhideWhenUsed="0"/>
+    <w:lsdException w:name="Medium List 1 Accent 4" w:semiHidden="0" w:uiPriority="65" w:unhideWhenUsed="0"/>
+    <w:lsdException w:name="Medium List 2 Accent 4" w:semiHidden="0" w:uiPriority="66" w:unhideWhenUsed="0"/>
+    <w:lsdException w:name="Medium Grid 1 Accent 4" w:semiHidden="0" w:uiPriority="67" w:unhideWhenUsed="0"/>
+    <w:lsdException w:name="Medium Grid 2 Accent 4" w:semiHidden="0" w:uiPriority="68" w:unhideWhenUsed="0"/>
+    <w:lsdException w:name="Medium Grid 3 Accent 4" w:semiHidden="0" w:uiPriority="69" w:unhideWhenUsed="0"/>
+    <w:lsdException w:name="Dark List Accent 4" w:semiHidden="0" w:uiPriority="70" w:unhideWhenUsed="0"/>
+    <w:lsdException w:name="Colorful Shading Accent 4" w:semiHidden="0" w:uiPriority="71" w:unhideWhenUsed="0"/>
+    <w:lsdException w:name="Colorful List Accent 4" w:semiHidden="0" w:uiPriority="72" w:unhideWhenUsed="0"/>
+    <w:lsdException w:name="Colorful Grid Accent 4" w:semiHidden="0" w:uiPriority="73" w:unhideWhenUsed="0"/>
+    <w:lsdException w:name="Light Shading Accent 5" w:semiHidden="0" w:uiPriority="60" w:unhideWhenUsed="0"/>
+    <w:lsdException w:name="Light List Accent 5" w:semiHidden="0" w:uiPriority="61" w:unhideWhenUsed="0"/>
+    <w:lsdException w:name="Light Grid Accent 5" w:semiHidden="0" w:uiPriority="62" w:unhideWhenUsed="0"/>
+    <w:lsdException w:name="Medium Shading 1 Accent 5" w:semiHidden="0" w:uiPriority="63" w:unhideWhenUsed="0"/>
+    <w:lsdException w:name="Medium Shading 2 Accent 5" w:semiHidden="0" w:uiPriority="64" w:unhideWhenUsed="0"/>
+    <w:lsdException w:name="Medium List 1 Accent 5" w:semiHidden="0" w:uiPriority="65" w:unhideWhenUsed="0"/>
+    <w:lsdException w:name="Medium List 2 Accent 5" w:semiHidden="0" w:uiPriority="66" w:unhideWhenUsed="0"/>
+    <w:lsdException w:name="Medium Grid 1 Accent 5" w:semiHidden="0" w:uiPriority="67" w:unhideWhenUsed="0"/>
+    <w:lsdException w:name="Medium Grid 2 Accent 5" w:semiHidden="0" w:uiPriority="68" w:unhideWhenUsed="0"/>
+    <w:lsdException w:name="Medium Grid 3 Accent 5" w:semiHidden="0" w:uiPriority="69" w:unhideWhenUsed="0"/>
+    <w:lsdException w:name="Dark List Accent 5" w:semiHidden="0" w:uiPriority="70" w:unhideWhenUsed="0"/>
+    <w:lsdException w:name="Colorful Shading Accent 5" w:semiHidden="0" w:uiPriority="71" w:unhideWhenUsed="0"/>
+    <w:lsdException w:name="Colorful List Accent 5" w:semiHidden="0" w:uiPriority="72" w:unhideWhenUsed="0"/>
+    <w:lsdException w:name="Colorful Grid Accent 5" w:semiHidden="0" w:uiPriority="73" w:unhideWhenUsed="0"/>
+    <w:lsdException w:name="Light Shading Accent 6" w:semiHidden="0" w:uiPriority="60" w:unhideWhenUsed="0"/>
+    <w:lsdException w:name="Light List Accent 6" w:semiHidden="0" w:uiPriority="61" w:unhideWhenUsed="0"/>
+    <w:lsdException w:name="Light Grid Accent 6" w:semiHidden="0" w:uiPriority="62" w:unhideWhenUsed="0"/>
+    <w:lsdException w:name="Medium Shading 1 Accent 6" w:semiHidden="0" w:uiPriority="63" w:unhideWhenUsed="0"/>
+    <w:lsdException w:name="Medium Shading 2 Accent 6" w:semiHidden="0" w:uiPriority="64" w:unhideWhenUsed="0"/>
+    <w:lsdException w:name="Medium List 1 Accent 6" w:semiHidden="0" w:uiPriority="65" w:unhideWhenUsed="0"/>
+    <w:lsdException w:name="Medium List 2 Accent 6" w:semiHidden="0" w:uiPriority="66" w:unhideWhenUsed="0"/>
+    <w:lsdException w:name="Medium Grid 1 Accent 6" w:semiHidden="0" w:uiPriority="67" w:unhideWhenUsed="0"/>
+    <w:lsdException w:name="Medium Grid 2 Accent 6" w:semiHidden="0" w:uiPriority="68" w:unhideWhenUsed="0"/>
+    <w:lsdException w:name="Medium Grid 3 Accent 6" w:semiHidden="0" w:uiPriority="69" w:unhideWhenUsed="0"/>
+    <w:lsdException w:name="Dark List Accent 6" w:semiHidden="0" w:uiPriority="70" w:unhideWhenUsed="0"/>
+    <w:lsdException w:name="Colorful Shading Accent 6" w:semiHidden="0" w:uiPriority="71" w:unhideWhenUsed="0"/>
+    <w:lsdException w:name="Colorful List Accent 6" w:semiHidden="0" w:uiPriority="72" w:unhideWhenUsed="0"/>
+    <w:lsdException w:name="Colorful Grid Accent 6" w:semiHidden="0" w:uiPriority="73" w:unhideWhenUsed="0"/>
+    <w:lsdException w:name="Subtle Emphasis" w:semiHidden="0" w:uiPriority="19" w:unhideWhenUsed="0" w:qFormat="1"/>
+    <w:lsdException w:name="Intense Emphasis" w:semiHidden="0" w:uiPriority="21" w:unhideWhenUsed="0" w:qFormat="1"/>
+    <w:lsdException w:name="Subtle Reference" w:semiHidden="0" w:uiPriority="31" w:unhideWhenUsed="0" w:qFormat="1"/>
+    <w:lsdException w:name="Intense Reference" w:semiHidden="0" w:uiPriority="32" w:unhideWhenUsed="0" w:qFormat="1"/>
+    <w:lsdException w:name="Book Title" w:semiHidden="0" w:uiPriority="33" w:unhideWhenUsed="0" w:qFormat="1"/>
+    <w:lsdException w:name="Bibliography" w:uiPriority="37"/>
+    <w:lsdException w:name="TOC Heading" w:uiPriority="39" w:qFormat="1"/>
   </w:latentStyles>
   <w:style w:type="paragraph" w:default="1" w:styleId="Normal">
     <w:name w:val="Normal"/>

</xml_diff>

<commit_message>
STU_CUS01: desarrollo de la especificacion del CUS01, diagrama de actividades y prototipos
</commit_message>
<xml_diff>
--- a/STU/Analisis y Diseño/STU_CUS01.docx
+++ b/STU/Analisis y Diseño/STU_CUS01.docx
@@ -1,6 +1,6 @@
 
 <file path=word/document.xml><?xml version="1.0" encoding="utf-8"?>
-<w:document xmlns:wpc="http://schemas.microsoft.com/office/word/2010/wordprocessingCanvas" xmlns:mc="http://schemas.openxmlformats.org/markup-compatibility/2006" xmlns:o="urn:schemas-microsoft-com:office:office" xmlns:r="http://schemas.openxmlformats.org/officeDocument/2006/relationships" xmlns:m="http://schemas.openxmlformats.org/officeDocument/2006/math" xmlns:v="urn:schemas-microsoft-com:vml" xmlns:wp14="http://schemas.microsoft.com/office/word/2010/wordprocessingDrawing" xmlns:wp="http://schemas.openxmlformats.org/drawingml/2006/wordprocessingDrawing" xmlns:w10="urn:schemas-microsoft-com:office:word" xmlns:w="http://schemas.openxmlformats.org/wordprocessingml/2006/main" xmlns:w14="http://schemas.microsoft.com/office/word/2010/wordml" xmlns:wpg="http://schemas.microsoft.com/office/word/2010/wordprocessingGroup" xmlns:wpi="http://schemas.microsoft.com/office/word/2010/wordprocessingInk" xmlns:wne="http://schemas.microsoft.com/office/word/2006/wordml" xmlns:wps="http://schemas.microsoft.com/office/word/2010/wordprocessingShape" mc:Ignorable="w14 wp14">
+<w:document xmlns:wpc="http://schemas.microsoft.com/office/word/2010/wordprocessingCanvas" xmlns:mc="http://schemas.openxmlformats.org/markup-compatibility/2006" xmlns:o="urn:schemas-microsoft-com:office:office" xmlns:r="http://schemas.openxmlformats.org/officeDocument/2006/relationships" xmlns:m="http://schemas.openxmlformats.org/officeDocument/2006/math" xmlns:v="urn:schemas-microsoft-com:vml" xmlns:wp14="http://schemas.microsoft.com/office/word/2010/wordprocessingDrawing" xmlns:wp="http://schemas.openxmlformats.org/drawingml/2006/wordprocessingDrawing" xmlns:w10="urn:schemas-microsoft-com:office:word" xmlns:w="http://schemas.openxmlformats.org/wordprocessingml/2006/main" xmlns:w14="http://schemas.microsoft.com/office/word/2010/wordml" xmlns:w15="http://schemas.microsoft.com/office/word/2012/wordml" xmlns:wpg="http://schemas.microsoft.com/office/word/2010/wordprocessingGroup" xmlns:wpi="http://schemas.microsoft.com/office/word/2010/wordprocessingInk" xmlns:wne="http://schemas.microsoft.com/office/word/2006/wordml" xmlns:wps="http://schemas.microsoft.com/office/word/2010/wordprocessingShape" mc:Ignorable="w14 w15 wp14">
   <w:body>
     <w:p/>
     <w:p>
@@ -38,15 +38,6 @@
         <w:jc w:val="right"/>
       </w:pPr>
       <w:r>
-        <w:tab/>
-      </w:r>
-      <w:r>
-        <w:tab/>
-      </w:r>
-      <w:r>
-        <w:tab/>
-      </w:r>
-      <w:r>
         <w:rPr>
           <w:rFonts w:ascii="Arial" w:eastAsia="Arial" w:hAnsi="Arial" w:cs="Arial"/>
           <w:b/>
@@ -60,7 +51,23 @@
           <w:b/>
           <w:sz w:val="36"/>
         </w:rPr>
-        <w:t>…..</w:t>
+        <w:t xml:space="preserve">Búsqueda de </w:t>
+      </w:r>
+      <w:r>
+        <w:rPr>
+          <w:rFonts w:ascii="Arial" w:eastAsia="Arial" w:hAnsi="Arial" w:cs="Arial"/>
+          <w:b/>
+          <w:sz w:val="36"/>
+        </w:rPr>
+        <w:t>v</w:t>
+      </w:r>
+      <w:r>
+        <w:rPr>
+          <w:rFonts w:ascii="Arial" w:eastAsia="Arial" w:hAnsi="Arial" w:cs="Arial"/>
+          <w:b/>
+          <w:sz w:val="36"/>
+        </w:rPr>
+        <w:t>ehículos</w:t>
       </w:r>
       <w:r>
         <w:rPr>
@@ -551,6 +558,9 @@
               <w:spacing w:after="120"/>
               <w:jc w:val="center"/>
             </w:pPr>
+            <w:r>
+              <w:t>23/09/2015</w:t>
+            </w:r>
           </w:p>
         </w:tc>
         <w:tc>
@@ -568,6 +578,9 @@
               <w:spacing w:after="120"/>
               <w:jc w:val="center"/>
             </w:pPr>
+            <w:r>
+              <w:t>1.1</w:t>
+            </w:r>
           </w:p>
         </w:tc>
         <w:tc>
@@ -585,6 +598,9 @@
               <w:spacing w:after="120"/>
               <w:jc w:val="both"/>
             </w:pPr>
+            <w:r>
+              <w:t>Especificación del caso de uso, desarrollo del diagrama de actividades y presentación de los prototipos.</w:t>
+            </w:r>
           </w:p>
         </w:tc>
         <w:tc>
@@ -602,6 +618,9 @@
               <w:spacing w:after="120"/>
               <w:jc w:val="center"/>
             </w:pPr>
+            <w:r>
+              <w:t>Roberto Cuadros</w:t>
+            </w:r>
           </w:p>
         </w:tc>
       </w:tr>
@@ -984,11 +1003,17 @@
           <w:b/>
           <w:u w:val="single"/>
         </w:rPr>
-        <w:lastRenderedPageBreak/>
         <w:t>ESPECIFICACIÓN DE CASO DE USO</w:t>
       </w:r>
     </w:p>
-    <w:p/>
+    <w:p>
+      <w:pPr>
+        <w:rPr>
+          <w:rFonts w:ascii="Arial" w:hAnsi="Arial" w:cs="Arial"/>
+          <w:lang w:val="es-PE"/>
+        </w:rPr>
+      </w:pPr>
+    </w:p>
     <w:p>
       <w:pPr>
         <w:pStyle w:val="Prrafodelista"/>
@@ -1004,15 +1029,1087 @@
         <w:rPr>
           <w:b/>
         </w:rPr>
-        <w:t>Breve descripción</w:t>
-      </w:r>
-    </w:p>
+        <w:t>Especificación de Caso de Uso</w:t>
+      </w:r>
+    </w:p>
+    <w:p>
+      <w:pPr>
+        <w:rPr>
+          <w:rFonts w:ascii="Arial" w:hAnsi="Arial" w:cs="Arial"/>
+        </w:rPr>
+      </w:pPr>
+    </w:p>
+    <w:tbl>
+      <w:tblPr>
+        <w:tblStyle w:val="Tablaconcuadrcula"/>
+        <w:tblW w:w="8614" w:type="dxa"/>
+        <w:tblInd w:w="708" w:type="dxa"/>
+        <w:tblLook w:val="04A0" w:firstRow="1" w:lastRow="0" w:firstColumn="1" w:lastColumn="0" w:noHBand="0" w:noVBand="1"/>
+      </w:tblPr>
+      <w:tblGrid>
+        <w:gridCol w:w="3369"/>
+        <w:gridCol w:w="5245"/>
+      </w:tblGrid>
+      <w:tr>
+        <w:trPr>
+          <w:trHeight w:val="435"/>
+        </w:trPr>
+        <w:tc>
+          <w:tcPr>
+            <w:tcW w:w="3369" w:type="dxa"/>
+            <w:vAlign w:val="center"/>
+          </w:tcPr>
+          <w:p>
+            <w:pPr>
+              <w:pStyle w:val="Prrafodelista"/>
+              <w:spacing w:before="0" w:after="0"/>
+              <w:ind w:left="0"/>
+              <w:rPr>
+                <w:b/>
+                <w:szCs w:val="22"/>
+              </w:rPr>
+            </w:pPr>
+            <w:r>
+              <w:rPr>
+                <w:b/>
+                <w:szCs w:val="22"/>
+              </w:rPr>
+              <w:t>Identificador de Caso de Uso</w:t>
+            </w:r>
+          </w:p>
+        </w:tc>
+        <w:tc>
+          <w:tcPr>
+            <w:tcW w:w="5245" w:type="dxa"/>
+            <w:vAlign w:val="center"/>
+          </w:tcPr>
+          <w:p>
+            <w:pPr>
+              <w:pStyle w:val="Prrafodelista"/>
+              <w:spacing w:before="0" w:after="0"/>
+              <w:ind w:left="0"/>
+              <w:rPr>
+                <w:szCs w:val="22"/>
+              </w:rPr>
+            </w:pPr>
+            <w:r>
+              <w:rPr>
+                <w:szCs w:val="22"/>
+              </w:rPr>
+              <w:t>CUS01</w:t>
+            </w:r>
+          </w:p>
+        </w:tc>
+      </w:tr>
+      <w:tr>
+        <w:trPr>
+          <w:trHeight w:val="435"/>
+        </w:trPr>
+        <w:tc>
+          <w:tcPr>
+            <w:tcW w:w="3369" w:type="dxa"/>
+            <w:vAlign w:val="center"/>
+          </w:tcPr>
+          <w:p>
+            <w:pPr>
+              <w:pStyle w:val="Prrafodelista"/>
+              <w:spacing w:before="0" w:after="0"/>
+              <w:ind w:left="0"/>
+              <w:rPr>
+                <w:b/>
+                <w:szCs w:val="22"/>
+              </w:rPr>
+            </w:pPr>
+            <w:r>
+              <w:rPr>
+                <w:b/>
+                <w:szCs w:val="22"/>
+              </w:rPr>
+              <w:t>Nombre del Caso de Uso</w:t>
+            </w:r>
+          </w:p>
+        </w:tc>
+        <w:tc>
+          <w:tcPr>
+            <w:tcW w:w="5245" w:type="dxa"/>
+            <w:vAlign w:val="center"/>
+          </w:tcPr>
+          <w:p>
+            <w:pPr>
+              <w:pStyle w:val="Prrafodelista"/>
+              <w:spacing w:before="0" w:after="0"/>
+              <w:ind w:left="0"/>
+              <w:rPr>
+                <w:szCs w:val="22"/>
+              </w:rPr>
+            </w:pPr>
+            <w:r>
+              <w:rPr>
+                <w:szCs w:val="22"/>
+              </w:rPr>
+              <w:t>Búsqueda de vehículos</w:t>
+            </w:r>
+          </w:p>
+        </w:tc>
+      </w:tr>
+      <w:tr>
+        <w:trPr>
+          <w:trHeight w:val="435"/>
+        </w:trPr>
+        <w:tc>
+          <w:tcPr>
+            <w:tcW w:w="3369" w:type="dxa"/>
+            <w:vAlign w:val="center"/>
+          </w:tcPr>
+          <w:p>
+            <w:pPr>
+              <w:pStyle w:val="Prrafodelista"/>
+              <w:spacing w:before="0" w:after="0"/>
+              <w:ind w:left="0"/>
+              <w:rPr>
+                <w:b/>
+                <w:szCs w:val="22"/>
+              </w:rPr>
+            </w:pPr>
+            <w:r>
+              <w:rPr>
+                <w:b/>
+                <w:szCs w:val="22"/>
+              </w:rPr>
+              <w:t>Actor</w:t>
+            </w:r>
+          </w:p>
+        </w:tc>
+        <w:tc>
+          <w:tcPr>
+            <w:tcW w:w="5245" w:type="dxa"/>
+            <w:vAlign w:val="center"/>
+          </w:tcPr>
+          <w:p>
+            <w:pPr>
+              <w:pStyle w:val="Prrafodelista"/>
+              <w:spacing w:before="0" w:after="0"/>
+              <w:ind w:left="0"/>
+              <w:rPr>
+                <w:szCs w:val="22"/>
+              </w:rPr>
+            </w:pPr>
+            <w:r>
+              <w:rPr>
+                <w:szCs w:val="22"/>
+              </w:rPr>
+              <w:t>Usuario solicitante, Sistema</w:t>
+            </w:r>
+          </w:p>
+        </w:tc>
+      </w:tr>
+      <w:tr>
+        <w:trPr>
+          <w:trHeight w:val="435"/>
+        </w:trPr>
+        <w:tc>
+          <w:tcPr>
+            <w:tcW w:w="3369" w:type="dxa"/>
+            <w:vAlign w:val="center"/>
+          </w:tcPr>
+          <w:p>
+            <w:pPr>
+              <w:pStyle w:val="Prrafodelista"/>
+              <w:spacing w:before="0" w:after="0"/>
+              <w:ind w:left="0"/>
+              <w:rPr>
+                <w:b/>
+                <w:szCs w:val="22"/>
+              </w:rPr>
+            </w:pPr>
+            <w:r>
+              <w:rPr>
+                <w:b/>
+                <w:szCs w:val="22"/>
+              </w:rPr>
+              <w:t>Descripción</w:t>
+            </w:r>
+          </w:p>
+        </w:tc>
+        <w:tc>
+          <w:tcPr>
+            <w:tcW w:w="5245" w:type="dxa"/>
+            <w:vAlign w:val="center"/>
+          </w:tcPr>
+          <w:p>
+            <w:pPr>
+              <w:pStyle w:val="Prrafodelista"/>
+              <w:spacing w:before="0" w:after="0"/>
+              <w:ind w:left="0"/>
+              <w:rPr>
+                <w:szCs w:val="22"/>
+              </w:rPr>
+            </w:pPr>
+            <w:r>
+              <w:rPr>
+                <w:szCs w:val="22"/>
+              </w:rPr>
+              <w:t>El usuario podrá realizar la búsqueda de información de un vehículo ingresando el Nro. de placa o el DNI del propietario.</w:t>
+            </w:r>
+          </w:p>
+        </w:tc>
+      </w:tr>
+      <w:tr>
+        <w:trPr>
+          <w:trHeight w:val="435"/>
+        </w:trPr>
+        <w:tc>
+          <w:tcPr>
+            <w:tcW w:w="3369" w:type="dxa"/>
+            <w:vAlign w:val="center"/>
+          </w:tcPr>
+          <w:p>
+            <w:pPr>
+              <w:pStyle w:val="Prrafodelista"/>
+              <w:spacing w:before="0" w:after="0"/>
+              <w:ind w:left="0"/>
+              <w:rPr>
+                <w:b/>
+                <w:szCs w:val="22"/>
+              </w:rPr>
+            </w:pPr>
+            <w:r>
+              <w:rPr>
+                <w:b/>
+                <w:szCs w:val="22"/>
+              </w:rPr>
+              <w:t>Precondiciones</w:t>
+            </w:r>
+          </w:p>
+        </w:tc>
+        <w:tc>
+          <w:tcPr>
+            <w:tcW w:w="5245" w:type="dxa"/>
+            <w:vAlign w:val="center"/>
+          </w:tcPr>
+          <w:p>
+            <w:pPr>
+              <w:pStyle w:val="Prrafodelista"/>
+              <w:spacing w:before="0" w:after="0"/>
+              <w:ind w:left="0"/>
+              <w:rPr>
+                <w:szCs w:val="22"/>
+              </w:rPr>
+            </w:pPr>
+            <w:r>
+              <w:rPr>
+                <w:szCs w:val="22"/>
+              </w:rPr>
+              <w:t>El usuario se sitúa en la vista de búsqueda de vehículos.</w:t>
+            </w:r>
+          </w:p>
+        </w:tc>
+      </w:tr>
+      <w:tr>
+        <w:trPr>
+          <w:trHeight w:val="901"/>
+        </w:trPr>
+        <w:tc>
+          <w:tcPr>
+            <w:tcW w:w="3369" w:type="dxa"/>
+            <w:vAlign w:val="center"/>
+          </w:tcPr>
+          <w:p>
+            <w:pPr>
+              <w:pStyle w:val="Prrafodelista"/>
+              <w:spacing w:before="0" w:after="0"/>
+              <w:ind w:left="0"/>
+              <w:rPr>
+                <w:b/>
+                <w:szCs w:val="22"/>
+              </w:rPr>
+            </w:pPr>
+            <w:r>
+              <w:rPr>
+                <w:b/>
+                <w:szCs w:val="22"/>
+              </w:rPr>
+              <w:t>Escenario 01</w:t>
+            </w:r>
+            <w:r>
+              <w:rPr>
+                <w:b/>
+                <w:szCs w:val="22"/>
+              </w:rPr>
+              <w:t xml:space="preserve">: </w:t>
+            </w:r>
+          </w:p>
+          <w:p>
+            <w:pPr>
+              <w:pStyle w:val="Prrafodelista"/>
+              <w:spacing w:before="0" w:after="0"/>
+              <w:ind w:left="0"/>
+              <w:rPr>
+                <w:b/>
+                <w:szCs w:val="22"/>
+              </w:rPr>
+            </w:pPr>
+            <w:r>
+              <w:rPr>
+                <w:b/>
+                <w:szCs w:val="22"/>
+              </w:rPr>
+              <w:t>Ingreso de la placa por teclado</w:t>
+            </w:r>
+          </w:p>
+        </w:tc>
+        <w:tc>
+          <w:tcPr>
+            <w:tcW w:w="5245" w:type="dxa"/>
+            <w:vAlign w:val="center"/>
+          </w:tcPr>
+          <w:p>
+            <w:pPr>
+              <w:pStyle w:val="Prrafodelista"/>
+              <w:spacing w:before="0" w:after="0"/>
+              <w:ind w:left="0"/>
+              <w:rPr>
+                <w:szCs w:val="22"/>
+              </w:rPr>
+            </w:pPr>
+            <w:r>
+              <w:rPr>
+                <w:szCs w:val="22"/>
+              </w:rPr>
+              <w:t>1. El usuario ingresa el nro</w:t>
+            </w:r>
+            <w:r>
+              <w:rPr>
+                <w:szCs w:val="22"/>
+              </w:rPr>
+              <w:t>.</w:t>
+            </w:r>
+            <w:r>
+              <w:rPr>
+                <w:szCs w:val="22"/>
+              </w:rPr>
+              <w:t xml:space="preserve"> </w:t>
+            </w:r>
+            <w:proofErr w:type="gramStart"/>
+            <w:r>
+              <w:rPr>
+                <w:szCs w:val="22"/>
+              </w:rPr>
+              <w:t>de</w:t>
+            </w:r>
+            <w:proofErr w:type="gramEnd"/>
+            <w:r>
+              <w:rPr>
+                <w:szCs w:val="22"/>
+              </w:rPr>
+              <w:t xml:space="preserve"> placa del </w:t>
+            </w:r>
+            <w:r>
+              <w:rPr>
+                <w:szCs w:val="22"/>
+              </w:rPr>
+              <w:t>vehículo</w:t>
+            </w:r>
+            <w:r>
+              <w:rPr>
+                <w:szCs w:val="22"/>
+              </w:rPr>
+              <w:t>.</w:t>
+            </w:r>
+          </w:p>
+          <w:p>
+            <w:pPr>
+              <w:pStyle w:val="Prrafodelista"/>
+              <w:spacing w:before="0" w:after="0"/>
+              <w:ind w:left="0"/>
+              <w:rPr>
+                <w:szCs w:val="22"/>
+              </w:rPr>
+            </w:pPr>
+            <w:r>
+              <w:rPr>
+                <w:szCs w:val="22"/>
+              </w:rPr>
+              <w:t xml:space="preserve">2. </w:t>
+            </w:r>
+            <w:r>
+              <w:rPr>
+                <w:szCs w:val="22"/>
+              </w:rPr>
+              <w:t>El sistema</w:t>
+            </w:r>
+            <w:r>
+              <w:rPr>
+                <w:szCs w:val="22"/>
+              </w:rPr>
+              <w:t xml:space="preserve"> </w:t>
+            </w:r>
+            <w:proofErr w:type="gramStart"/>
+            <w:r>
+              <w:rPr>
+                <w:szCs w:val="22"/>
+              </w:rPr>
+              <w:t>valida</w:t>
+            </w:r>
+            <w:proofErr w:type="gramEnd"/>
+            <w:r>
+              <w:rPr>
+                <w:szCs w:val="22"/>
+              </w:rPr>
+              <w:t xml:space="preserve"> el nro</w:t>
+            </w:r>
+            <w:r>
+              <w:rPr>
+                <w:szCs w:val="22"/>
+              </w:rPr>
+              <w:t>.</w:t>
+            </w:r>
+            <w:r>
+              <w:rPr>
+                <w:szCs w:val="22"/>
+              </w:rPr>
+              <w:t xml:space="preserve"> de placa</w:t>
+            </w:r>
+            <w:r>
+              <w:rPr>
+                <w:szCs w:val="22"/>
+              </w:rPr>
+              <w:t xml:space="preserve"> ingresado</w:t>
+            </w:r>
+            <w:r>
+              <w:rPr>
+                <w:szCs w:val="22"/>
+              </w:rPr>
+              <w:t>.</w:t>
+            </w:r>
+          </w:p>
+          <w:p>
+            <w:pPr>
+              <w:pStyle w:val="Prrafodelista"/>
+              <w:spacing w:before="0" w:after="0"/>
+              <w:ind w:left="0"/>
+              <w:rPr>
+                <w:szCs w:val="22"/>
+              </w:rPr>
+            </w:pPr>
+            <w:r>
+              <w:rPr>
+                <w:szCs w:val="22"/>
+              </w:rPr>
+              <w:t>3. El sistema realiza una consulta a la DB de vehículos</w:t>
+            </w:r>
+            <w:r>
+              <w:rPr>
+                <w:szCs w:val="22"/>
+              </w:rPr>
+              <w:t xml:space="preserve"> por nro. </w:t>
+            </w:r>
+            <w:proofErr w:type="gramStart"/>
+            <w:r>
+              <w:rPr>
+                <w:szCs w:val="22"/>
+              </w:rPr>
+              <w:t>de</w:t>
+            </w:r>
+            <w:proofErr w:type="gramEnd"/>
+            <w:r>
+              <w:rPr>
+                <w:szCs w:val="22"/>
+              </w:rPr>
+              <w:t xml:space="preserve"> placa</w:t>
+            </w:r>
+            <w:r>
+              <w:rPr>
+                <w:szCs w:val="22"/>
+              </w:rPr>
+              <w:t>.</w:t>
+            </w:r>
+          </w:p>
+          <w:p>
+            <w:pPr>
+              <w:pStyle w:val="Prrafodelista"/>
+              <w:spacing w:before="0" w:after="0"/>
+              <w:ind w:left="0"/>
+              <w:rPr>
+                <w:szCs w:val="22"/>
+              </w:rPr>
+            </w:pPr>
+            <w:r>
+              <w:rPr>
+                <w:szCs w:val="22"/>
+              </w:rPr>
+              <w:t>4. En una nueva vista el sistema muestra el resultado de la búsqueda.</w:t>
+            </w:r>
+          </w:p>
+        </w:tc>
+      </w:tr>
+      <w:tr>
+        <w:trPr>
+          <w:trHeight w:val="901"/>
+        </w:trPr>
+        <w:tc>
+          <w:tcPr>
+            <w:tcW w:w="3369" w:type="dxa"/>
+            <w:vAlign w:val="center"/>
+          </w:tcPr>
+          <w:p>
+            <w:pPr>
+              <w:pStyle w:val="Prrafodelista"/>
+              <w:spacing w:before="0" w:after="0"/>
+              <w:ind w:left="0"/>
+              <w:rPr>
+                <w:b/>
+                <w:szCs w:val="22"/>
+              </w:rPr>
+            </w:pPr>
+            <w:r>
+              <w:rPr>
+                <w:b/>
+                <w:szCs w:val="22"/>
+              </w:rPr>
+              <w:t>Escenario 02</w:t>
+            </w:r>
+            <w:r>
+              <w:rPr>
+                <w:b/>
+                <w:szCs w:val="22"/>
+              </w:rPr>
+              <w:t xml:space="preserve">: </w:t>
+            </w:r>
+          </w:p>
+          <w:p>
+            <w:pPr>
+              <w:pStyle w:val="Prrafodelista"/>
+              <w:spacing w:before="0" w:after="0"/>
+              <w:ind w:left="0"/>
+              <w:rPr>
+                <w:b/>
+                <w:szCs w:val="22"/>
+              </w:rPr>
+            </w:pPr>
+            <w:r>
+              <w:rPr>
+                <w:b/>
+                <w:szCs w:val="22"/>
+              </w:rPr>
+              <w:t xml:space="preserve">Ingreso de la placa por </w:t>
+            </w:r>
+            <w:r>
+              <w:rPr>
+                <w:b/>
+                <w:szCs w:val="22"/>
+              </w:rPr>
+              <w:t>foto</w:t>
+            </w:r>
+          </w:p>
+        </w:tc>
+        <w:tc>
+          <w:tcPr>
+            <w:tcW w:w="5245" w:type="dxa"/>
+            <w:vAlign w:val="center"/>
+          </w:tcPr>
+          <w:p>
+            <w:pPr>
+              <w:pStyle w:val="Prrafodelista"/>
+              <w:spacing w:before="0" w:after="0"/>
+              <w:ind w:left="0"/>
+              <w:rPr>
+                <w:szCs w:val="22"/>
+              </w:rPr>
+            </w:pPr>
+            <w:r>
+              <w:rPr>
+                <w:szCs w:val="22"/>
+              </w:rPr>
+              <w:t>1. El usuario presiona el botón correspondiente.</w:t>
+            </w:r>
+          </w:p>
+          <w:p>
+            <w:pPr>
+              <w:pStyle w:val="Prrafodelista"/>
+              <w:spacing w:before="0" w:after="0"/>
+              <w:ind w:left="0"/>
+              <w:rPr>
+                <w:szCs w:val="22"/>
+              </w:rPr>
+            </w:pPr>
+            <w:r>
+              <w:rPr>
+                <w:szCs w:val="22"/>
+              </w:rPr>
+              <w:t>2. El sistema lanza la aplicación de la cámara y se toma la foto de la placa.</w:t>
+            </w:r>
+          </w:p>
+          <w:p>
+            <w:pPr>
+              <w:pStyle w:val="Prrafodelista"/>
+              <w:spacing w:before="0" w:after="0"/>
+              <w:ind w:left="0"/>
+              <w:rPr>
+                <w:szCs w:val="22"/>
+              </w:rPr>
+            </w:pPr>
+            <w:r>
+              <w:rPr>
+                <w:szCs w:val="22"/>
+              </w:rPr>
+              <w:t xml:space="preserve">3. El sistema realiza un reconocimiento a la imagen y valida el nro. </w:t>
+            </w:r>
+            <w:proofErr w:type="gramStart"/>
+            <w:r>
+              <w:rPr>
+                <w:szCs w:val="22"/>
+              </w:rPr>
+              <w:t>de</w:t>
+            </w:r>
+            <w:proofErr w:type="gramEnd"/>
+            <w:r>
+              <w:rPr>
+                <w:szCs w:val="22"/>
+              </w:rPr>
+              <w:t xml:space="preserve"> placa.</w:t>
+            </w:r>
+          </w:p>
+          <w:p>
+            <w:pPr>
+              <w:pStyle w:val="Prrafodelista"/>
+              <w:spacing w:before="0" w:after="0"/>
+              <w:ind w:left="0"/>
+              <w:rPr>
+                <w:szCs w:val="22"/>
+              </w:rPr>
+            </w:pPr>
+            <w:r>
+              <w:rPr>
+                <w:szCs w:val="22"/>
+              </w:rPr>
+              <w:t>4. En una nueva vista el sistema muestra el resultado de la búsqueda.</w:t>
+            </w:r>
+          </w:p>
+        </w:tc>
+      </w:tr>
+      <w:tr>
+        <w:trPr>
+          <w:trHeight w:val="872"/>
+        </w:trPr>
+        <w:tc>
+          <w:tcPr>
+            <w:tcW w:w="3369" w:type="dxa"/>
+            <w:vAlign w:val="center"/>
+          </w:tcPr>
+          <w:p>
+            <w:pPr>
+              <w:pStyle w:val="Prrafodelista"/>
+              <w:spacing w:before="0" w:after="0"/>
+              <w:ind w:left="0"/>
+              <w:rPr>
+                <w:b/>
+                <w:szCs w:val="22"/>
+              </w:rPr>
+            </w:pPr>
+            <w:r>
+              <w:rPr>
+                <w:b/>
+                <w:szCs w:val="22"/>
+              </w:rPr>
+              <w:t>Escenario 03</w:t>
+            </w:r>
+            <w:r>
+              <w:rPr>
+                <w:b/>
+                <w:szCs w:val="22"/>
+              </w:rPr>
+              <w:t xml:space="preserve">: </w:t>
+            </w:r>
+          </w:p>
+          <w:p>
+            <w:pPr>
+              <w:pStyle w:val="Prrafodelista"/>
+              <w:spacing w:before="0" w:after="0"/>
+              <w:ind w:left="0"/>
+              <w:rPr>
+                <w:b/>
+                <w:szCs w:val="22"/>
+              </w:rPr>
+            </w:pPr>
+            <w:r>
+              <w:rPr>
+                <w:b/>
+                <w:szCs w:val="22"/>
+              </w:rPr>
+              <w:t xml:space="preserve">Ingreso </w:t>
+            </w:r>
+            <w:r>
+              <w:rPr>
+                <w:b/>
+                <w:szCs w:val="22"/>
+              </w:rPr>
+              <w:t>del DNI del propietario</w:t>
+            </w:r>
+          </w:p>
+        </w:tc>
+        <w:tc>
+          <w:tcPr>
+            <w:tcW w:w="5245" w:type="dxa"/>
+            <w:vAlign w:val="center"/>
+          </w:tcPr>
+          <w:p>
+            <w:pPr>
+              <w:pStyle w:val="Prrafodelista"/>
+              <w:spacing w:before="0" w:after="0"/>
+              <w:ind w:left="0"/>
+              <w:rPr>
+                <w:szCs w:val="22"/>
+              </w:rPr>
+            </w:pPr>
+            <w:r>
+              <w:rPr>
+                <w:szCs w:val="22"/>
+              </w:rPr>
+              <w:t xml:space="preserve">1. El usuario </w:t>
+            </w:r>
+            <w:r>
+              <w:rPr>
+                <w:szCs w:val="22"/>
+              </w:rPr>
+              <w:t>ingresa el DNI del propietario del vehículo a buscar</w:t>
+            </w:r>
+            <w:r>
+              <w:rPr>
+                <w:szCs w:val="22"/>
+              </w:rPr>
+              <w:t>.</w:t>
+            </w:r>
+          </w:p>
+          <w:p>
+            <w:pPr>
+              <w:pStyle w:val="Prrafodelista"/>
+              <w:spacing w:before="0" w:after="0"/>
+              <w:ind w:left="0"/>
+              <w:rPr>
+                <w:szCs w:val="22"/>
+              </w:rPr>
+            </w:pPr>
+            <w:r>
+              <w:rPr>
+                <w:szCs w:val="22"/>
+              </w:rPr>
+              <w:t xml:space="preserve">2. </w:t>
+            </w:r>
+            <w:r>
+              <w:rPr>
+                <w:szCs w:val="22"/>
+              </w:rPr>
+              <w:t xml:space="preserve">El sistema </w:t>
+            </w:r>
+            <w:proofErr w:type="gramStart"/>
+            <w:r>
+              <w:rPr>
+                <w:szCs w:val="22"/>
+              </w:rPr>
+              <w:t>valida</w:t>
+            </w:r>
+            <w:proofErr w:type="gramEnd"/>
+            <w:r>
+              <w:rPr>
+                <w:szCs w:val="22"/>
+              </w:rPr>
+              <w:t xml:space="preserve"> el </w:t>
+            </w:r>
+            <w:r>
+              <w:rPr>
+                <w:szCs w:val="22"/>
+              </w:rPr>
+              <w:t>DNI</w:t>
+            </w:r>
+            <w:r>
+              <w:rPr>
+                <w:szCs w:val="22"/>
+              </w:rPr>
+              <w:t xml:space="preserve"> ingresado.</w:t>
+            </w:r>
+          </w:p>
+          <w:p>
+            <w:pPr>
+              <w:pStyle w:val="Prrafodelista"/>
+              <w:spacing w:before="0" w:after="0"/>
+              <w:ind w:left="0"/>
+              <w:rPr>
+                <w:szCs w:val="22"/>
+              </w:rPr>
+            </w:pPr>
+            <w:r>
+              <w:rPr>
+                <w:szCs w:val="22"/>
+              </w:rPr>
+              <w:t>3. El sistema realiza una consulta a la DB de vehículos</w:t>
+            </w:r>
+            <w:r>
+              <w:rPr>
+                <w:szCs w:val="22"/>
+              </w:rPr>
+              <w:t xml:space="preserve"> por DNI del propietario</w:t>
+            </w:r>
+            <w:r>
+              <w:rPr>
+                <w:szCs w:val="22"/>
+              </w:rPr>
+              <w:t>.</w:t>
+            </w:r>
+          </w:p>
+          <w:p>
+            <w:pPr>
+              <w:pStyle w:val="Prrafodelista"/>
+              <w:spacing w:before="0" w:after="0"/>
+              <w:ind w:left="0"/>
+              <w:rPr>
+                <w:szCs w:val="22"/>
+              </w:rPr>
+            </w:pPr>
+            <w:r>
+              <w:rPr>
+                <w:szCs w:val="22"/>
+              </w:rPr>
+              <w:t>4. En una nueva vista el sistema muestra el resultado de la búsqueda.</w:t>
+            </w:r>
+          </w:p>
+        </w:tc>
+      </w:tr>
+      <w:tr>
+        <w:trPr>
+          <w:trHeight w:val="872"/>
+        </w:trPr>
+        <w:tc>
+          <w:tcPr>
+            <w:tcW w:w="3369" w:type="dxa"/>
+            <w:vAlign w:val="center"/>
+          </w:tcPr>
+          <w:p>
+            <w:pPr>
+              <w:pStyle w:val="Prrafodelista"/>
+              <w:spacing w:before="0" w:after="0"/>
+              <w:ind w:left="0"/>
+              <w:rPr>
+                <w:b/>
+                <w:szCs w:val="22"/>
+              </w:rPr>
+            </w:pPr>
+            <w:r>
+              <w:rPr>
+                <w:b/>
+                <w:szCs w:val="22"/>
+              </w:rPr>
+              <w:t>Flujos alternos</w:t>
+            </w:r>
+          </w:p>
+        </w:tc>
+        <w:tc>
+          <w:tcPr>
+            <w:tcW w:w="5245" w:type="dxa"/>
+            <w:vAlign w:val="center"/>
+          </w:tcPr>
+          <w:p>
+            <w:pPr>
+              <w:pStyle w:val="Prrafodelista"/>
+              <w:spacing w:before="0" w:after="0"/>
+              <w:ind w:left="0"/>
+              <w:rPr>
+                <w:szCs w:val="22"/>
+              </w:rPr>
+            </w:pPr>
+            <w:r>
+              <w:rPr>
+                <w:szCs w:val="22"/>
+              </w:rPr>
+              <w:t xml:space="preserve">- Si el nro. </w:t>
+            </w:r>
+            <w:proofErr w:type="gramStart"/>
+            <w:r>
+              <w:rPr>
+                <w:szCs w:val="22"/>
+              </w:rPr>
+              <w:t>de</w:t>
+            </w:r>
+            <w:proofErr w:type="gramEnd"/>
+            <w:r>
+              <w:rPr>
+                <w:szCs w:val="22"/>
+              </w:rPr>
+              <w:t xml:space="preserve"> placa o DNI ingresado no es </w:t>
+            </w:r>
+            <w:proofErr w:type="spellStart"/>
+            <w:r>
+              <w:rPr>
+                <w:szCs w:val="22"/>
+              </w:rPr>
+              <w:t>valido</w:t>
+            </w:r>
+            <w:proofErr w:type="spellEnd"/>
+            <w:r>
+              <w:rPr>
+                <w:szCs w:val="22"/>
+              </w:rPr>
+              <w:t>, el sistema muestra un mensaje de error de “Vehículo no encontrado”.</w:t>
+            </w:r>
+          </w:p>
+          <w:p>
+            <w:pPr>
+              <w:pStyle w:val="Prrafodelista"/>
+              <w:spacing w:before="0" w:after="0"/>
+              <w:ind w:left="0"/>
+              <w:rPr>
+                <w:szCs w:val="22"/>
+              </w:rPr>
+            </w:pPr>
+            <w:r>
+              <w:rPr>
+                <w:szCs w:val="22"/>
+              </w:rPr>
+              <w:t>- Si en la consulta a la DB no se encuentra el vehículo buscado</w:t>
+            </w:r>
+            <w:r>
+              <w:rPr>
+                <w:szCs w:val="22"/>
+              </w:rPr>
+              <w:t>, el sistema muestra un mensaje de error de “</w:t>
+            </w:r>
+            <w:r>
+              <w:rPr>
+                <w:szCs w:val="22"/>
+              </w:rPr>
+              <w:t>Vehículo</w:t>
+            </w:r>
+            <w:r>
+              <w:rPr>
+                <w:szCs w:val="22"/>
+              </w:rPr>
+              <w:t xml:space="preserve"> no encontrado”</w:t>
+            </w:r>
+            <w:r>
+              <w:rPr>
+                <w:szCs w:val="22"/>
+              </w:rPr>
+              <w:t>.</w:t>
+            </w:r>
+          </w:p>
+        </w:tc>
+      </w:tr>
+      <w:tr>
+        <w:trPr>
+          <w:trHeight w:val="465"/>
+        </w:trPr>
+        <w:tc>
+          <w:tcPr>
+            <w:tcW w:w="3369" w:type="dxa"/>
+            <w:vAlign w:val="center"/>
+          </w:tcPr>
+          <w:p>
+            <w:pPr>
+              <w:pStyle w:val="Prrafodelista"/>
+              <w:spacing w:before="0" w:after="0"/>
+              <w:ind w:left="0"/>
+              <w:rPr>
+                <w:b/>
+                <w:szCs w:val="22"/>
+              </w:rPr>
+            </w:pPr>
+            <w:r>
+              <w:rPr>
+                <w:b/>
+                <w:szCs w:val="22"/>
+              </w:rPr>
+              <w:t>Poscondiciones</w:t>
+            </w:r>
+          </w:p>
+        </w:tc>
+        <w:tc>
+          <w:tcPr>
+            <w:tcW w:w="5245" w:type="dxa"/>
+            <w:vAlign w:val="center"/>
+          </w:tcPr>
+          <w:p>
+            <w:pPr>
+              <w:pStyle w:val="Prrafodelista"/>
+              <w:spacing w:before="0" w:after="0"/>
+              <w:ind w:left="0"/>
+              <w:rPr>
+                <w:szCs w:val="22"/>
+              </w:rPr>
+            </w:pPr>
+            <w:r>
+              <w:rPr>
+                <w:szCs w:val="22"/>
+              </w:rPr>
+              <w:t>De ser la búsqueda exitosa el sistema aumenta en 1 el nro</w:t>
+            </w:r>
+            <w:r>
+              <w:rPr>
+                <w:szCs w:val="22"/>
+              </w:rPr>
+              <w:t>.</w:t>
+            </w:r>
+            <w:r>
+              <w:rPr>
+                <w:szCs w:val="22"/>
+              </w:rPr>
+              <w:t xml:space="preserve"> de búsquedas realizadas a dicho </w:t>
+            </w:r>
+            <w:r>
+              <w:rPr>
+                <w:szCs w:val="22"/>
+              </w:rPr>
+              <w:t>vehículo</w:t>
+            </w:r>
+            <w:r>
+              <w:rPr>
+                <w:szCs w:val="22"/>
+              </w:rPr>
+              <w:t>.</w:t>
+            </w:r>
+          </w:p>
+        </w:tc>
+      </w:tr>
+    </w:tbl>
     <w:p>
       <w:pPr>
         <w:ind w:left="708"/>
         <w:rPr>
           <w:rFonts w:ascii="Arial" w:hAnsi="Arial" w:cs="Arial"/>
-          <w:lang w:val="es-PE"/>
+        </w:rPr>
+      </w:pPr>
+    </w:p>
+    <w:p>
+      <w:pPr>
+        <w:rPr>
+          <w:rFonts w:ascii="Arial" w:hAnsi="Arial" w:cs="Arial"/>
+        </w:rPr>
+      </w:pPr>
+    </w:p>
+    <w:p>
+      <w:pPr>
+        <w:rPr>
+          <w:rFonts w:ascii="Arial" w:hAnsi="Arial" w:cs="Arial"/>
+        </w:rPr>
+      </w:pPr>
+    </w:p>
+    <w:p>
+      <w:pPr>
+        <w:rPr>
+          <w:rFonts w:ascii="Arial" w:hAnsi="Arial" w:cs="Arial"/>
+        </w:rPr>
+      </w:pPr>
+    </w:p>
+    <w:p>
+      <w:pPr>
+        <w:rPr>
+          <w:rFonts w:ascii="Arial" w:hAnsi="Arial" w:cs="Arial"/>
+        </w:rPr>
+      </w:pPr>
+    </w:p>
+    <w:p>
+      <w:pPr>
+        <w:rPr>
+          <w:rFonts w:ascii="Arial" w:hAnsi="Arial" w:cs="Arial"/>
         </w:rPr>
       </w:pPr>
     </w:p>
@@ -1031,378 +2128,188 @@
         <w:rPr>
           <w:b/>
         </w:rPr>
-        <w:t>Especificación de Caso de Uso</w:t>
-      </w:r>
-    </w:p>
-    <w:p>
-      <w:pPr>
-        <w:rPr>
-          <w:rFonts w:ascii="Arial" w:hAnsi="Arial" w:cs="Arial"/>
-        </w:rPr>
-      </w:pPr>
-    </w:p>
-    <w:tbl>
-      <w:tblPr>
-        <w:tblStyle w:val="Tablaconcuadrcula"/>
-        <w:tblW w:w="0" w:type="auto"/>
-        <w:tblInd w:w="708" w:type="dxa"/>
-        <w:tblLook w:val="04A0" w:firstRow="1" w:lastRow="0" w:firstColumn="1" w:lastColumn="0" w:noHBand="0" w:noVBand="1"/>
-      </w:tblPr>
-      <w:tblGrid>
-        <w:gridCol w:w="4173"/>
-        <w:gridCol w:w="4173"/>
-      </w:tblGrid>
-      <w:tr>
-        <w:tc>
-          <w:tcPr>
-            <w:tcW w:w="4173" w:type="dxa"/>
-          </w:tcPr>
-          <w:p>
-            <w:pPr>
-              <w:pStyle w:val="Prrafodelista"/>
-              <w:ind w:left="0"/>
-              <w:rPr>
-                <w:b/>
-                <w:szCs w:val="22"/>
-              </w:rPr>
-            </w:pPr>
-            <w:r>
-              <w:rPr>
-                <w:b/>
-                <w:szCs w:val="22"/>
-              </w:rPr>
-              <w:t>Identificador de Caso de Uso</w:t>
-            </w:r>
-          </w:p>
-        </w:tc>
-        <w:tc>
-          <w:tcPr>
-            <w:tcW w:w="4173" w:type="dxa"/>
-          </w:tcPr>
-          <w:p>
-            <w:pPr>
-              <w:pStyle w:val="Prrafodelista"/>
-              <w:ind w:left="0"/>
-              <w:rPr>
-                <w:szCs w:val="22"/>
-              </w:rPr>
-            </w:pPr>
-            <w:r>
-              <w:rPr>
-                <w:szCs w:val="22"/>
-              </w:rPr>
-              <w:t>CUS01</w:t>
-            </w:r>
-          </w:p>
-        </w:tc>
-      </w:tr>
-      <w:tr>
-        <w:tc>
-          <w:tcPr>
-            <w:tcW w:w="4173" w:type="dxa"/>
-          </w:tcPr>
-          <w:p>
-            <w:pPr>
-              <w:pStyle w:val="Prrafodelista"/>
-              <w:ind w:left="0"/>
-              <w:rPr>
-                <w:b/>
-                <w:szCs w:val="22"/>
-              </w:rPr>
-            </w:pPr>
-            <w:r>
-              <w:rPr>
-                <w:b/>
-                <w:szCs w:val="22"/>
-              </w:rPr>
-              <w:t>Nombre del Caso de Uso</w:t>
-            </w:r>
-          </w:p>
-        </w:tc>
-        <w:tc>
-          <w:tcPr>
-            <w:tcW w:w="4173" w:type="dxa"/>
-          </w:tcPr>
-          <w:p>
-            <w:pPr>
-              <w:pStyle w:val="Prrafodelista"/>
-              <w:ind w:left="0"/>
-              <w:rPr>
-                <w:szCs w:val="22"/>
-              </w:rPr>
-            </w:pPr>
-          </w:p>
-        </w:tc>
-      </w:tr>
-      <w:tr>
-        <w:tc>
-          <w:tcPr>
-            <w:tcW w:w="4173" w:type="dxa"/>
-          </w:tcPr>
-          <w:p>
-            <w:pPr>
-              <w:pStyle w:val="Prrafodelista"/>
-              <w:ind w:left="0"/>
-              <w:rPr>
-                <w:b/>
-                <w:szCs w:val="22"/>
-              </w:rPr>
-            </w:pPr>
-            <w:r>
-              <w:rPr>
-                <w:b/>
-                <w:szCs w:val="22"/>
-              </w:rPr>
-              <w:t>Actor</w:t>
-            </w:r>
-          </w:p>
-        </w:tc>
-        <w:tc>
-          <w:tcPr>
-            <w:tcW w:w="4173" w:type="dxa"/>
-          </w:tcPr>
-          <w:p>
-            <w:pPr>
-              <w:pStyle w:val="Prrafodelista"/>
-              <w:ind w:left="0"/>
-              <w:rPr>
-                <w:szCs w:val="22"/>
-              </w:rPr>
-            </w:pPr>
-          </w:p>
-        </w:tc>
-      </w:tr>
-      <w:tr>
-        <w:tc>
-          <w:tcPr>
-            <w:tcW w:w="4173" w:type="dxa"/>
-          </w:tcPr>
-          <w:p>
-            <w:pPr>
-              <w:pStyle w:val="Prrafodelista"/>
-              <w:ind w:left="0"/>
-              <w:rPr>
-                <w:b/>
-                <w:szCs w:val="22"/>
-              </w:rPr>
-            </w:pPr>
-            <w:r>
-              <w:rPr>
-                <w:b/>
-                <w:szCs w:val="22"/>
-              </w:rPr>
-              <w:t>Descripción</w:t>
-            </w:r>
-          </w:p>
-        </w:tc>
-        <w:tc>
-          <w:tcPr>
-            <w:tcW w:w="4173" w:type="dxa"/>
-          </w:tcPr>
-          <w:p>
-            <w:pPr>
-              <w:pStyle w:val="Prrafodelista"/>
-              <w:ind w:left="0"/>
-              <w:rPr>
-                <w:szCs w:val="22"/>
-              </w:rPr>
-            </w:pPr>
-          </w:p>
-        </w:tc>
-      </w:tr>
-      <w:tr>
-        <w:tc>
-          <w:tcPr>
-            <w:tcW w:w="4173" w:type="dxa"/>
-          </w:tcPr>
-          <w:p>
-            <w:pPr>
-              <w:pStyle w:val="Prrafodelista"/>
-              <w:ind w:left="0"/>
-              <w:rPr>
-                <w:b/>
-                <w:szCs w:val="22"/>
-              </w:rPr>
-            </w:pPr>
-            <w:r>
-              <w:rPr>
-                <w:b/>
-                <w:szCs w:val="22"/>
-              </w:rPr>
-              <w:t>Precondiciones</w:t>
-            </w:r>
-          </w:p>
-        </w:tc>
-        <w:tc>
-          <w:tcPr>
-            <w:tcW w:w="4173" w:type="dxa"/>
-          </w:tcPr>
-          <w:p>
-            <w:pPr>
-              <w:pStyle w:val="Prrafodelista"/>
-              <w:ind w:left="0"/>
-              <w:rPr>
-                <w:szCs w:val="22"/>
-              </w:rPr>
-            </w:pPr>
-          </w:p>
-        </w:tc>
-      </w:tr>
-      <w:tr>
-        <w:tc>
-          <w:tcPr>
-            <w:tcW w:w="4173" w:type="dxa"/>
-          </w:tcPr>
-          <w:p>
-            <w:pPr>
-              <w:pStyle w:val="Prrafodelista"/>
-              <w:ind w:left="0"/>
-              <w:rPr>
-                <w:b/>
-                <w:szCs w:val="22"/>
-              </w:rPr>
-            </w:pPr>
-            <w:r>
-              <w:rPr>
-                <w:b/>
-                <w:szCs w:val="22"/>
-              </w:rPr>
-              <w:t>Escenario 01 : Registrar asignación de aula</w:t>
-            </w:r>
-          </w:p>
-        </w:tc>
-        <w:tc>
-          <w:tcPr>
-            <w:tcW w:w="4173" w:type="dxa"/>
-          </w:tcPr>
-          <w:p>
-            <w:pPr>
-              <w:pStyle w:val="Prrafodelista"/>
-              <w:ind w:left="0"/>
-              <w:rPr>
-                <w:szCs w:val="22"/>
-              </w:rPr>
-            </w:pPr>
-          </w:p>
-        </w:tc>
-      </w:tr>
-      <w:tr>
-        <w:tc>
-          <w:tcPr>
-            <w:tcW w:w="4173" w:type="dxa"/>
-          </w:tcPr>
-          <w:p>
-            <w:pPr>
-              <w:pStyle w:val="Prrafodelista"/>
-              <w:ind w:left="0"/>
-              <w:rPr>
-                <w:b/>
-                <w:szCs w:val="22"/>
-              </w:rPr>
-            </w:pPr>
-            <w:r>
-              <w:rPr>
-                <w:b/>
-                <w:szCs w:val="22"/>
-              </w:rPr>
-              <w:t>Actividades</w:t>
-            </w:r>
-          </w:p>
-        </w:tc>
-        <w:tc>
-          <w:tcPr>
-            <w:tcW w:w="4173" w:type="dxa"/>
-          </w:tcPr>
-          <w:p>
-            <w:pPr>
-              <w:rPr>
-                <w:szCs w:val="22"/>
-              </w:rPr>
-            </w:pPr>
-            <w:r>
-              <w:rPr>
-                <w:szCs w:val="22"/>
-              </w:rPr>
-              <w:t>1.</w:t>
-            </w:r>
-          </w:p>
-          <w:p>
-            <w:pPr>
-              <w:rPr>
-                <w:szCs w:val="22"/>
-              </w:rPr>
-            </w:pPr>
-            <w:r>
-              <w:rPr>
-                <w:szCs w:val="22"/>
-              </w:rPr>
-              <w:t>2.</w:t>
-            </w:r>
-          </w:p>
-        </w:tc>
-      </w:tr>
-      <w:tr>
-        <w:tc>
-          <w:tcPr>
-            <w:tcW w:w="4173" w:type="dxa"/>
-          </w:tcPr>
-          <w:p>
-            <w:pPr>
-              <w:pStyle w:val="Prrafodelista"/>
-              <w:ind w:left="0"/>
-              <w:rPr>
-                <w:b/>
-                <w:szCs w:val="22"/>
-              </w:rPr>
-            </w:pPr>
-            <w:proofErr w:type="spellStart"/>
-            <w:r>
-              <w:rPr>
-                <w:b/>
-                <w:szCs w:val="22"/>
-              </w:rPr>
-              <w:t>Pos</w:t>
-            </w:r>
-            <w:r>
-              <w:rPr>
-                <w:b/>
-                <w:szCs w:val="22"/>
-              </w:rPr>
-              <w:t>condición</w:t>
-            </w:r>
-            <w:proofErr w:type="spellEnd"/>
-          </w:p>
-        </w:tc>
-        <w:tc>
-          <w:tcPr>
-            <w:tcW w:w="4173" w:type="dxa"/>
-          </w:tcPr>
-          <w:p>
-            <w:pPr>
-              <w:pStyle w:val="Prrafodelista"/>
-              <w:ind w:left="0"/>
-              <w:rPr>
-                <w:szCs w:val="22"/>
-              </w:rPr>
-            </w:pPr>
-          </w:p>
-        </w:tc>
-      </w:tr>
-    </w:tbl>
+        <w:t>Diagrama de CUS</w:t>
+      </w:r>
+    </w:p>
+    <w:p>
+      <w:pPr>
+        <w:rPr>
+          <w:rFonts w:ascii="Arial" w:hAnsi="Arial" w:cs="Arial"/>
+        </w:rPr>
+      </w:pPr>
+    </w:p>
+    <w:p>
+      <w:pPr>
+        <w:pStyle w:val="Prrafodelista"/>
+        <w:rPr>
+          <w:rFonts w:ascii="Times New Roman" w:hAnsi="Times New Roman" w:cs="Times New Roman"/>
+          <w:color w:val="0D0D0D"/>
+          <w:sz w:val="22"/>
+          <w:szCs w:val="22"/>
+        </w:rPr>
+      </w:pPr>
+      <w:r>
+        <w:rPr>
+          <w:rFonts w:ascii="Times New Roman" w:hAnsi="Times New Roman" w:cs="Times New Roman"/>
+          <w:color w:val="0D0D0D"/>
+          <w:sz w:val="22"/>
+          <w:szCs w:val="22"/>
+        </w:rPr>
+        <w:t>A continuación presentamos el diagrama del actual CUS</w:t>
+      </w:r>
+      <w:r>
+        <w:rPr>
+          <w:rFonts w:ascii="Times New Roman" w:hAnsi="Times New Roman" w:cs="Times New Roman"/>
+          <w:color w:val="0D0D0D"/>
+          <w:sz w:val="22"/>
+          <w:szCs w:val="22"/>
+        </w:rPr>
+        <w:t>01</w:t>
+      </w:r>
+      <w:r>
+        <w:rPr>
+          <w:rFonts w:ascii="Times New Roman" w:hAnsi="Times New Roman" w:cs="Times New Roman"/>
+          <w:color w:val="0D0D0D"/>
+          <w:sz w:val="22"/>
+          <w:szCs w:val="22"/>
+        </w:rPr>
+        <w:t>.</w:t>
+      </w:r>
+      <w:bookmarkStart w:id="1" w:name="_GoBack"/>
+      <w:bookmarkEnd w:id="1"/>
+    </w:p>
+    <w:p>
+      <w:pPr>
+        <w:pStyle w:val="Prrafodelista"/>
+        <w:rPr>
+          <w:rFonts w:ascii="Times New Roman" w:hAnsi="Times New Roman" w:cs="Times New Roman"/>
+          <w:color w:val="0D0D0D"/>
+          <w:sz w:val="22"/>
+          <w:szCs w:val="22"/>
+        </w:rPr>
+      </w:pPr>
+    </w:p>
+    <w:p>
+      <w:pPr>
+        <w:ind w:left="-709" w:right="-284"/>
+        <w:rPr>
+          <w:rFonts w:ascii="Arial" w:hAnsi="Arial" w:cs="Arial"/>
+          <w:lang w:val="es-PE"/>
+        </w:rPr>
+      </w:pPr>
+      <w:r>
+        <w:rPr>
+          <w:rFonts w:ascii="Arial" w:hAnsi="Arial" w:cs="Arial"/>
+          <w:noProof/>
+          <w:lang w:val="es-PE" w:eastAsia="es-PE"/>
+        </w:rPr>
+        <w:drawing>
+          <wp:inline distT="0" distB="0" distL="0" distR="0">
+            <wp:extent cx="6657975" cy="5353050"/>
+            <wp:effectExtent l="0" t="0" r="9525" b="0"/>
+            <wp:docPr id="16" name="Imagen 16"/>
+            <wp:cNvGraphicFramePr>
+              <a:graphicFrameLocks xmlns:a="http://schemas.openxmlformats.org/drawingml/2006/main" noChangeAspect="1"/>
+            </wp:cNvGraphicFramePr>
+            <a:graphic xmlns:a="http://schemas.openxmlformats.org/drawingml/2006/main">
+              <a:graphicData uri="http://schemas.openxmlformats.org/drawingml/2006/picture">
+                <pic:pic xmlns:pic="http://schemas.openxmlformats.org/drawingml/2006/picture">
+                  <pic:nvPicPr>
+                    <pic:cNvPr id="16" name="Diagrama Actividades CUS01 - New Page (1).png"/>
+                    <pic:cNvPicPr/>
+                  </pic:nvPicPr>
+                  <pic:blipFill rotWithShape="1">
+                    <a:blip r:embed="rId7">
+                      <a:extLst>
+                        <a:ext uri="{28A0092B-C50C-407E-A947-70E740481C1C}">
+                          <a14:useLocalDpi xmlns:a14="http://schemas.microsoft.com/office/drawing/2010/main" val="0"/>
+                        </a:ext>
+                      </a:extLst>
+                    </a:blip>
+                    <a:srcRect l="9337" t="7050" r="6941" b="6552"/>
+                    <a:stretch/>
+                  </pic:blipFill>
+                  <pic:spPr bwMode="auto">
+                    <a:xfrm>
+                      <a:off x="0" y="0"/>
+                      <a:ext cx="6661621" cy="5355981"/>
+                    </a:xfrm>
+                    <a:prstGeom prst="rect">
+                      <a:avLst/>
+                    </a:prstGeom>
+                    <a:ln>
+                      <a:noFill/>
+                    </a:ln>
+                    <a:extLst>
+                      <a:ext uri="{53640926-AAD7-44D8-BBD7-CCE9431645EC}">
+                        <a14:shadowObscured xmlns:a14="http://schemas.microsoft.com/office/drawing/2010/main"/>
+                      </a:ext>
+                    </a:extLst>
+                  </pic:spPr>
+                </pic:pic>
+              </a:graphicData>
+            </a:graphic>
+          </wp:inline>
+        </w:drawing>
+      </w:r>
+    </w:p>
     <w:p>
       <w:pPr>
         <w:ind w:left="708"/>
         <w:rPr>
           <w:rFonts w:ascii="Arial" w:hAnsi="Arial" w:cs="Arial"/>
-        </w:rPr>
-      </w:pPr>
-    </w:p>
-    <w:p>
-      <w:pPr>
-        <w:rPr>
-          <w:rFonts w:ascii="Arial" w:hAnsi="Arial" w:cs="Arial"/>
-        </w:rPr>
-      </w:pPr>
+          <w:lang w:val="es-PE"/>
+        </w:rPr>
+      </w:pPr>
+    </w:p>
+    <w:p>
+      <w:pPr>
+        <w:jc w:val="center"/>
+        <w:rPr>
+          <w:rFonts w:ascii="Arial" w:hAnsi="Arial" w:cs="Arial"/>
+        </w:rPr>
+      </w:pPr>
+      <w:r>
+        <w:rPr>
+          <w:rFonts w:ascii="Arial" w:hAnsi="Arial" w:cs="Arial"/>
+          <w:b/>
+        </w:rPr>
+        <w:t>Fig. N°1:</w:t>
+      </w:r>
+      <w:r>
+        <w:rPr>
+          <w:rFonts w:ascii="Arial" w:hAnsi="Arial" w:cs="Arial"/>
+        </w:rPr>
+        <w:t xml:space="preserve"> </w:t>
+      </w:r>
+      <w:r>
+        <w:rPr>
+          <w:rFonts w:ascii="Arial" w:hAnsi="Arial" w:cs="Arial"/>
+        </w:rPr>
+        <w:t>Diagrama de Actividades CUS01</w:t>
+      </w:r>
+    </w:p>
+    <w:p>
+      <w:pPr>
+        <w:rPr>
+          <w:rFonts w:ascii="Arial" w:hAnsi="Arial" w:cs="Arial"/>
+        </w:rPr>
+      </w:pPr>
+    </w:p>
+    <w:p>
+      <w:pPr>
+        <w:widowControl/>
+        <w:spacing w:after="200" w:line="276" w:lineRule="auto"/>
+        <w:rPr>
+          <w:rFonts w:ascii="Arial" w:hAnsi="Arial" w:cs="Arial"/>
+        </w:rPr>
+      </w:pPr>
+      <w:r>
+        <w:rPr>
+          <w:rFonts w:ascii="Arial" w:hAnsi="Arial" w:cs="Arial"/>
+        </w:rPr>
+        <w:br w:type="page"/>
+      </w:r>
     </w:p>
     <w:p>
       <w:pPr>
@@ -1433,115 +2340,6 @@
         <w:rPr>
           <w:b/>
         </w:rPr>
-        <w:t>Diagrama de CUS</w:t>
-      </w:r>
-    </w:p>
-    <w:p>
-      <w:pPr>
-        <w:rPr>
-          <w:rFonts w:ascii="Arial" w:hAnsi="Arial" w:cs="Arial"/>
-        </w:rPr>
-      </w:pPr>
-    </w:p>
-    <w:p>
-      <w:pPr>
-        <w:pStyle w:val="Prrafodelista"/>
-        <w:rPr>
-          <w:rFonts w:ascii="Times New Roman" w:hAnsi="Times New Roman" w:cs="Times New Roman"/>
-          <w:color w:val="0D0D0D"/>
-          <w:sz w:val="22"/>
-          <w:szCs w:val="22"/>
-        </w:rPr>
-      </w:pPr>
-      <w:r>
-        <w:rPr>
-          <w:rFonts w:ascii="Times New Roman" w:hAnsi="Times New Roman" w:cs="Times New Roman"/>
-          <w:color w:val="0D0D0D"/>
-          <w:sz w:val="22"/>
-          <w:szCs w:val="22"/>
-        </w:rPr>
-        <w:t>A continuación presentamos el diagrama del actual CUS</w:t>
-      </w:r>
-      <w:r>
-        <w:rPr>
-          <w:rFonts w:ascii="Times New Roman" w:hAnsi="Times New Roman" w:cs="Times New Roman"/>
-          <w:color w:val="0D0D0D"/>
-          <w:sz w:val="22"/>
-          <w:szCs w:val="22"/>
-        </w:rPr>
-        <w:t>.</w:t>
-      </w:r>
-    </w:p>
-    <w:p>
-      <w:pPr>
-        <w:pStyle w:val="Prrafodelista"/>
-        <w:rPr>
-          <w:rFonts w:ascii="Times New Roman" w:hAnsi="Times New Roman" w:cs="Times New Roman"/>
-          <w:color w:val="0D0D0D"/>
-          <w:sz w:val="22"/>
-          <w:szCs w:val="22"/>
-        </w:rPr>
-      </w:pPr>
-    </w:p>
-    <w:p>
-      <w:pPr>
-        <w:ind w:left="708"/>
-        <w:rPr>
-          <w:rFonts w:ascii="Arial" w:hAnsi="Arial" w:cs="Arial"/>
-          <w:lang w:val="es-PE"/>
-        </w:rPr>
-      </w:pPr>
-    </w:p>
-    <w:p>
-      <w:pPr>
-        <w:jc w:val="center"/>
-        <w:rPr>
-          <w:rFonts w:ascii="Arial" w:hAnsi="Arial" w:cs="Arial"/>
-        </w:rPr>
-      </w:pPr>
-      <w:r>
-        <w:rPr>
-          <w:rFonts w:ascii="Arial" w:hAnsi="Arial" w:cs="Arial"/>
-          <w:b/>
-        </w:rPr>
-        <w:t>Fig. N°1:</w:t>
-      </w:r>
-      <w:r>
-        <w:rPr>
-          <w:rFonts w:ascii="Arial" w:hAnsi="Arial" w:cs="Arial"/>
-        </w:rPr>
-        <w:t xml:space="preserve"> </w:t>
-      </w:r>
-    </w:p>
-    <w:p>
-      <w:pPr>
-        <w:rPr>
-          <w:rFonts w:ascii="Arial" w:hAnsi="Arial" w:cs="Arial"/>
-        </w:rPr>
-      </w:pPr>
-    </w:p>
-    <w:p>
-      <w:pPr>
-        <w:rPr>
-          <w:rFonts w:ascii="Arial" w:hAnsi="Arial" w:cs="Arial"/>
-        </w:rPr>
-      </w:pPr>
-    </w:p>
-    <w:p>
-      <w:pPr>
-        <w:pStyle w:val="Prrafodelista"/>
-        <w:numPr>
-          <w:ilvl w:val="0"/>
-          <w:numId w:val="1"/>
-        </w:numPr>
-        <w:rPr>
-          <w:b/>
-        </w:rPr>
-      </w:pPr>
-      <w:r>
-        <w:rPr>
-          <w:b/>
-        </w:rPr>
         <w:t>Prototipo de</w:t>
       </w:r>
       <w:r>
@@ -1580,7 +2378,39 @@
           <w:sz w:val="22"/>
           <w:szCs w:val="22"/>
         </w:rPr>
-        <w:t xml:space="preserve">A continuación la interfaz gráfica diseñada para el CUS </w:t>
+        <w:t>A continuación la interfaz gráfica</w:t>
+      </w:r>
+      <w:r>
+        <w:rPr>
+          <w:color w:val="0D0D0D"/>
+          <w:sz w:val="22"/>
+          <w:szCs w:val="22"/>
+        </w:rPr>
+        <w:t xml:space="preserve"> para móviles</w:t>
+      </w:r>
+      <w:r>
+        <w:rPr>
+          <w:color w:val="0D0D0D"/>
+          <w:sz w:val="22"/>
+          <w:szCs w:val="22"/>
+        </w:rPr>
+        <w:t xml:space="preserve"> diseñada para el CUS</w:t>
+      </w:r>
+      <w:r>
+        <w:rPr>
+          <w:color w:val="0D0D0D"/>
+          <w:sz w:val="22"/>
+          <w:szCs w:val="22"/>
+        </w:rPr>
+        <w:t>01</w:t>
+      </w:r>
+      <w:r>
+        <w:rPr>
+          <w:color w:val="0D0D0D"/>
+          <w:sz w:val="22"/>
+          <w:szCs w:val="22"/>
+        </w:rPr>
+        <w:t xml:space="preserve"> </w:t>
       </w:r>
     </w:p>
     <w:p>
@@ -1589,7 +2419,8 @@
           <w:tab w:val="left" w:pos="1080"/>
         </w:tabs>
         <w:rPr>
-          <w:lang w:eastAsia="es-PE"/>
+          <w:noProof/>
+          <w:lang w:val="es-PE" w:eastAsia="es-PE"/>
         </w:rPr>
       </w:pPr>
     </w:p>
@@ -1599,7 +2430,8 @@
           <w:tab w:val="left" w:pos="1080"/>
         </w:tabs>
         <w:rPr>
-          <w:lang w:eastAsia="es-PE"/>
+          <w:noProof/>
+          <w:lang w:val="es-PE" w:eastAsia="es-PE"/>
         </w:rPr>
       </w:pPr>
     </w:p>
@@ -1609,7 +2441,8 @@
           <w:tab w:val="left" w:pos="1080"/>
         </w:tabs>
         <w:rPr>
-          <w:lang w:eastAsia="es-PE"/>
+          <w:noProof/>
+          <w:lang w:val="es-PE" w:eastAsia="es-PE"/>
         </w:rPr>
       </w:pPr>
     </w:p>
@@ -1618,105 +2451,21 @@
         <w:tabs>
           <w:tab w:val="left" w:pos="1080"/>
         </w:tabs>
+        <w:jc w:val="center"/>
         <w:rPr>
           <w:noProof/>
           <w:lang w:val="es-PE" w:eastAsia="es-PE"/>
         </w:rPr>
       </w:pPr>
-    </w:p>
-    <w:p>
-      <w:pPr>
-        <w:tabs>
-          <w:tab w:val="left" w:pos="1080"/>
-        </w:tabs>
+      <w:r>
         <w:rPr>
           <w:noProof/>
           <w:lang w:val="es-PE" w:eastAsia="es-PE"/>
         </w:rPr>
-      </w:pPr>
-    </w:p>
-    <w:p>
-      <w:pPr>
-        <w:tabs>
-          <w:tab w:val="left" w:pos="1080"/>
-        </w:tabs>
-        <w:rPr>
-          <w:noProof/>
-          <w:lang w:val="es-PE" w:eastAsia="es-PE"/>
-        </w:rPr>
-      </w:pPr>
-    </w:p>
-    <w:p>
-      <w:pPr>
-        <w:tabs>
-          <w:tab w:val="left" w:pos="1080"/>
-        </w:tabs>
-        <w:rPr>
-          <w:noProof/>
-          <w:lang w:val="es-PE" w:eastAsia="es-PE"/>
-        </w:rPr>
-      </w:pPr>
-    </w:p>
-    <w:p>
-      <w:pPr>
-        <w:tabs>
-          <w:tab w:val="left" w:pos="1080"/>
-        </w:tabs>
-        <w:rPr>
-          <w:noProof/>
-          <w:lang w:val="es-PE" w:eastAsia="es-PE"/>
-        </w:rPr>
-      </w:pPr>
-    </w:p>
-    <w:p>
-      <w:pPr>
-        <w:tabs>
-          <w:tab w:val="left" w:pos="1080"/>
-        </w:tabs>
-        <w:rPr>
-          <w:noProof/>
-          <w:lang w:val="es-PE" w:eastAsia="es-PE"/>
-        </w:rPr>
-      </w:pPr>
-    </w:p>
-    <w:p>
-      <w:pPr>
-        <w:tabs>
-          <w:tab w:val="left" w:pos="1080"/>
-        </w:tabs>
-        <w:rPr>
-          <w:noProof/>
-          <w:lang w:val="es-PE" w:eastAsia="es-PE"/>
-        </w:rPr>
-      </w:pPr>
-    </w:p>
-    <w:p>
-      <w:pPr>
-        <w:tabs>
-          <w:tab w:val="left" w:pos="1080"/>
-        </w:tabs>
-        <w:rPr>
-          <w:noProof/>
-          <w:lang w:val="es-PE" w:eastAsia="es-PE"/>
-        </w:rPr>
-      </w:pPr>
-      <w:r>
-        <w:rPr>
-          <w:noProof/>
-          <w:lang w:val="es-PE" w:eastAsia="es-PE"/>
-        </w:rPr>
         <w:drawing>
-          <wp:anchor distT="0" distB="0" distL="114300" distR="114300" simplePos="0" relativeHeight="251659264" behindDoc="0" locked="0" layoutInCell="1" allowOverlap="1" wp14:anchorId="78F80EFD" wp14:editId="5F63F805">
-            <wp:simplePos x="0" y="0"/>
-            <wp:positionH relativeFrom="column">
-              <wp:posOffset>2927985</wp:posOffset>
-            </wp:positionH>
-            <wp:positionV relativeFrom="paragraph">
-              <wp:posOffset>86995</wp:posOffset>
-            </wp:positionV>
-            <wp:extent cx="3352800" cy="5950585"/>
+          <wp:inline distT="0" distB="0" distL="0" distR="0">
+            <wp:extent cx="2939008" cy="5353050"/>
             <wp:effectExtent l="0" t="0" r="0" b="0"/>
-            <wp:wrapSquare wrapText="bothSides"/>
             <wp:docPr id="7" name="0 Imagen"/>
             <wp:cNvGraphicFramePr>
               <a:graphicFrameLocks xmlns:a="http://schemas.openxmlformats.org/drawingml/2006/main" noChangeAspect="1"/>
@@ -1728,7 +2477,7 @@
                     <pic:cNvPr id="0" name="buscar2.PNG"/>
                     <pic:cNvPicPr/>
                   </pic:nvPicPr>
-                  <pic:blipFill>
+                  <pic:blipFill rotWithShape="1">
                     <a:blip r:embed="rId8">
                       <a:extLst>
                         <a:ext uri="{28A0092B-C50C-407E-A947-70E740481C1C}">
@@ -1736,59 +2485,48 @@
                         </a:ext>
                       </a:extLst>
                     </a:blip>
-                    <a:stretch>
-                      <a:fillRect/>
-                    </a:stretch>
+                    <a:srcRect r="2557"/>
+                    <a:stretch/>
                   </pic:blipFill>
-                  <pic:spPr>
+                  <pic:spPr bwMode="auto">
                     <a:xfrm>
                       <a:off x="0" y="0"/>
-                      <a:ext cx="3352800" cy="5950585"/>
+                      <a:ext cx="2943917" cy="5361992"/>
                     </a:xfrm>
                     <a:prstGeom prst="rect">
                       <a:avLst/>
                     </a:prstGeom>
+                    <a:ln>
+                      <a:noFill/>
+                    </a:ln>
+                    <a:extLst>
+                      <a:ext uri="{53640926-AAD7-44D8-BBD7-CCE9431645EC}">
+                        <a14:shadowObscured xmlns:a14="http://schemas.microsoft.com/office/drawing/2010/main"/>
+                      </a:ext>
+                    </a:extLst>
                   </pic:spPr>
                 </pic:pic>
               </a:graphicData>
             </a:graphic>
-            <wp14:sizeRelH relativeFrom="page">
-              <wp14:pctWidth>0</wp14:pctWidth>
-            </wp14:sizeRelH>
-            <wp14:sizeRelV relativeFrom="page">
-              <wp14:pctHeight>0</wp14:pctHeight>
-            </wp14:sizeRelV>
-          </wp:anchor>
+          </wp:inline>
         </w:drawing>
       </w:r>
-    </w:p>
-    <w:p>
-      <w:pPr>
-        <w:tabs>
-          <w:tab w:val="left" w:pos="1080"/>
-        </w:tabs>
+      <w:r>
         <w:rPr>
           <w:noProof/>
           <w:lang w:val="es-PE" w:eastAsia="es-PE"/>
         </w:rPr>
-      </w:pPr>
+        <w:t xml:space="preserve">  </w:t>
+      </w:r>
       <w:r>
         <w:rPr>
           <w:noProof/>
           <w:lang w:val="es-PE" w:eastAsia="es-PE"/>
         </w:rPr>
         <w:drawing>
-          <wp:anchor distT="0" distB="0" distL="114300" distR="114300" simplePos="0" relativeHeight="251658240" behindDoc="0" locked="0" layoutInCell="1" allowOverlap="1" wp14:anchorId="34D18A31" wp14:editId="65AF3704">
-            <wp:simplePos x="0" y="0"/>
-            <wp:positionH relativeFrom="column">
-              <wp:posOffset>-561975</wp:posOffset>
-            </wp:positionH>
-            <wp:positionV relativeFrom="paragraph">
-              <wp:posOffset>19685</wp:posOffset>
-            </wp:positionV>
-            <wp:extent cx="3496945" cy="5958840"/>
-            <wp:effectExtent l="0" t="0" r="8255" b="3810"/>
-            <wp:wrapSquare wrapText="bothSides"/>
+          <wp:inline distT="0" distB="0" distL="0" distR="0" wp14:anchorId="0D18F7AF" wp14:editId="11E2B2EB">
+            <wp:extent cx="2867025" cy="5354063"/>
+            <wp:effectExtent l="0" t="0" r="0" b="0"/>
             <wp:docPr id="6" name="0 Imagen"/>
             <wp:cNvGraphicFramePr>
               <a:graphicFrameLocks xmlns:a="http://schemas.openxmlformats.org/drawingml/2006/main" noChangeAspect="1"/>
@@ -1800,7 +2538,7 @@
                     <pic:cNvPr id="0" name="buscar1.PNG"/>
                     <pic:cNvPicPr/>
                   </pic:nvPicPr>
-                  <pic:blipFill>
+                  <pic:blipFill rotWithShape="1">
                     <a:blip r:embed="rId9">
                       <a:extLst>
                         <a:ext uri="{28A0092B-C50C-407E-A947-70E740481C1C}">
@@ -1808,29 +2546,30 @@
                         </a:ext>
                       </a:extLst>
                     </a:blip>
-                    <a:stretch>
-                      <a:fillRect/>
-                    </a:stretch>
+                    <a:srcRect l="4903" r="3850"/>
+                    <a:stretch/>
                   </pic:blipFill>
-                  <pic:spPr>
+                  <pic:spPr bwMode="auto">
                     <a:xfrm>
                       <a:off x="0" y="0"/>
-                      <a:ext cx="3496945" cy="5958840"/>
+                      <a:ext cx="2871657" cy="5362713"/>
                     </a:xfrm>
                     <a:prstGeom prst="rect">
                       <a:avLst/>
                     </a:prstGeom>
+                    <a:ln>
+                      <a:noFill/>
+                    </a:ln>
+                    <a:extLst>
+                      <a:ext uri="{53640926-AAD7-44D8-BBD7-CCE9431645EC}">
+                        <a14:shadowObscured xmlns:a14="http://schemas.microsoft.com/office/drawing/2010/main"/>
+                      </a:ext>
+                    </a:extLst>
                   </pic:spPr>
                 </pic:pic>
               </a:graphicData>
             </a:graphic>
-            <wp14:sizeRelH relativeFrom="page">
-              <wp14:pctWidth>0</wp14:pctWidth>
-            </wp14:sizeRelH>
-            <wp14:sizeRelV relativeFrom="page">
-              <wp14:pctHeight>0</wp14:pctHeight>
-            </wp14:sizeRelV>
-          </wp:anchor>
+          </wp:inline>
         </w:drawing>
       </w:r>
     </w:p>
@@ -1839,9 +2578,108 @@
         <w:tabs>
           <w:tab w:val="left" w:pos="1080"/>
         </w:tabs>
+        <w:jc w:val="center"/>
         <w:rPr>
           <w:noProof/>
           <w:lang w:val="es-PE" w:eastAsia="es-PE"/>
+        </w:rPr>
+      </w:pPr>
+    </w:p>
+    <w:p>
+      <w:pPr>
+        <w:tabs>
+          <w:tab w:val="left" w:pos="1560"/>
+          <w:tab w:val="left" w:pos="6237"/>
+        </w:tabs>
+        <w:rPr>
+          <w:rFonts w:ascii="Arial" w:hAnsi="Arial" w:cs="Arial"/>
+        </w:rPr>
+      </w:pPr>
+      <w:r>
+        <w:rPr>
+          <w:rFonts w:ascii="Arial" w:hAnsi="Arial" w:cs="Arial"/>
+          <w:b/>
+        </w:rPr>
+        <w:tab/>
+      </w:r>
+      <w:r>
+        <w:rPr>
+          <w:rFonts w:ascii="Arial" w:hAnsi="Arial" w:cs="Arial"/>
+          <w:b/>
+        </w:rPr>
+        <w:t>Fig. N°</w:t>
+      </w:r>
+      <w:r>
+        <w:rPr>
+          <w:rFonts w:ascii="Arial" w:hAnsi="Arial" w:cs="Arial"/>
+          <w:b/>
+        </w:rPr>
+        <w:t>2</w:t>
+      </w:r>
+      <w:r>
+        <w:rPr>
+          <w:rFonts w:ascii="Arial" w:hAnsi="Arial" w:cs="Arial"/>
+          <w:b/>
+        </w:rPr>
+        <w:t>:</w:t>
+      </w:r>
+      <w:r>
+        <w:rPr>
+          <w:rFonts w:ascii="Arial" w:hAnsi="Arial" w:cs="Arial"/>
+        </w:rPr>
+        <w:t xml:space="preserve"> </w:t>
+      </w:r>
+      <w:r>
+        <w:rPr>
+          <w:rFonts w:ascii="Arial" w:hAnsi="Arial" w:cs="Arial"/>
+        </w:rPr>
+        <w:t>Prototipo 01</w:t>
+      </w:r>
+      <w:r>
+        <w:rPr>
+          <w:rFonts w:ascii="Arial" w:hAnsi="Arial" w:cs="Arial"/>
+        </w:rPr>
+        <w:tab/>
+      </w:r>
+      <w:r>
+        <w:rPr>
+          <w:rFonts w:ascii="Arial" w:hAnsi="Arial" w:cs="Arial"/>
+          <w:b/>
+        </w:rPr>
+        <w:t>Fig. N°</w:t>
+      </w:r>
+      <w:r>
+        <w:rPr>
+          <w:rFonts w:ascii="Arial" w:hAnsi="Arial" w:cs="Arial"/>
+          <w:b/>
+        </w:rPr>
+        <w:t>3</w:t>
+      </w:r>
+      <w:r>
+        <w:rPr>
+          <w:rFonts w:ascii="Arial" w:hAnsi="Arial" w:cs="Arial"/>
+          <w:b/>
+        </w:rPr>
+        <w:t>:</w:t>
+      </w:r>
+      <w:r>
+        <w:rPr>
+          <w:rFonts w:ascii="Arial" w:hAnsi="Arial" w:cs="Arial"/>
+        </w:rPr>
+        <w:t xml:space="preserve"> Prototipo</w:t>
+      </w:r>
+      <w:r>
+        <w:rPr>
+          <w:rFonts w:ascii="Arial" w:hAnsi="Arial" w:cs="Arial"/>
+        </w:rPr>
+        <w:t xml:space="preserve"> 02</w:t>
+      </w:r>
+    </w:p>
+    <w:p>
+      <w:pPr>
+        <w:ind w:left="708" w:firstLine="568"/>
+        <w:rPr>
+          <w:rFonts w:ascii="Arial" w:hAnsi="Arial" w:cs="Arial"/>
         </w:rPr>
       </w:pPr>
     </w:p>
@@ -1910,37 +2748,15 @@
           <w:lang w:val="es-PE" w:eastAsia="es-PE"/>
         </w:rPr>
       </w:pPr>
-    </w:p>
-    <w:p>
-      <w:pPr>
-        <w:tabs>
-          <w:tab w:val="left" w:pos="1080"/>
-        </w:tabs>
+      <w:r>
         <w:rPr>
           <w:noProof/>
           <w:lang w:val="es-PE" w:eastAsia="es-PE"/>
         </w:rPr>
-      </w:pPr>
-      <w:bookmarkStart w:id="1" w:name="_GoBack"/>
-      <w:bookmarkEnd w:id="1"/>
-      <w:r>
-        <w:rPr>
-          <w:noProof/>
-          <w:lang w:val="es-PE" w:eastAsia="es-PE"/>
-        </w:rPr>
-        <w:lastRenderedPageBreak/>
         <w:drawing>
-          <wp:anchor distT="0" distB="0" distL="114300" distR="114300" simplePos="0" relativeHeight="251661312" behindDoc="0" locked="0" layoutInCell="1" allowOverlap="1" wp14:anchorId="2AAA4434" wp14:editId="610755E1">
-            <wp:simplePos x="0" y="0"/>
-            <wp:positionH relativeFrom="column">
-              <wp:posOffset>2836545</wp:posOffset>
-            </wp:positionH>
-            <wp:positionV relativeFrom="paragraph">
-              <wp:posOffset>146685</wp:posOffset>
-            </wp:positionV>
-            <wp:extent cx="3684905" cy="6370320"/>
+          <wp:inline distT="0" distB="0" distL="0" distR="0">
+            <wp:extent cx="3031326" cy="5647217"/>
             <wp:effectExtent l="0" t="0" r="0" b="0"/>
-            <wp:wrapSquare wrapText="bothSides"/>
             <wp:docPr id="9" name="0 Imagen"/>
             <wp:cNvGraphicFramePr>
               <a:graphicFrameLocks xmlns:a="http://schemas.openxmlformats.org/drawingml/2006/main" noChangeAspect="1"/>
@@ -1952,7 +2768,7 @@
                     <pic:cNvPr id="0" name="buscar4.PNG"/>
                     <pic:cNvPicPr/>
                   </pic:nvPicPr>
-                  <pic:blipFill>
+                  <pic:blipFill rotWithShape="1">
                     <a:blip r:embed="rId10">
                       <a:extLst>
                         <a:ext uri="{28A0092B-C50C-407E-A947-70E740481C1C}">
@@ -1960,29 +2776,30 @@
                         </a:ext>
                       </a:extLst>
                     </a:blip>
-                    <a:stretch>
-                      <a:fillRect/>
-                    </a:stretch>
+                    <a:srcRect l="2584" r="4619"/>
+                    <a:stretch/>
                   </pic:blipFill>
-                  <pic:spPr>
+                  <pic:spPr bwMode="auto">
                     <a:xfrm>
                       <a:off x="0" y="0"/>
-                      <a:ext cx="3684905" cy="6370320"/>
+                      <a:ext cx="3039552" cy="5662542"/>
                     </a:xfrm>
                     <a:prstGeom prst="rect">
                       <a:avLst/>
                     </a:prstGeom>
+                    <a:ln>
+                      <a:noFill/>
+                    </a:ln>
+                    <a:extLst>
+                      <a:ext uri="{53640926-AAD7-44D8-BBD7-CCE9431645EC}">
+                        <a14:shadowObscured xmlns:a14="http://schemas.microsoft.com/office/drawing/2010/main"/>
+                      </a:ext>
+                    </a:extLst>
                   </pic:spPr>
                 </pic:pic>
               </a:graphicData>
             </a:graphic>
-            <wp14:sizeRelH relativeFrom="page">
-              <wp14:pctWidth>0</wp14:pctWidth>
-            </wp14:sizeRelH>
-            <wp14:sizeRelV relativeFrom="page">
-              <wp14:pctHeight>0</wp14:pctHeight>
-            </wp14:sizeRelV>
-          </wp:anchor>
+          </wp:inline>
         </w:drawing>
       </w:r>
       <w:r>
@@ -1990,18 +2807,17 @@
           <w:noProof/>
           <w:lang w:val="es-PE" w:eastAsia="es-PE"/>
         </w:rPr>
+        <w:t xml:space="preserve">  </w:t>
+      </w:r>
+      <w:r>
+        <w:rPr>
+          <w:noProof/>
+          <w:lang w:val="es-PE" w:eastAsia="es-PE"/>
+        </w:rPr>
         <w:drawing>
-          <wp:anchor distT="0" distB="0" distL="114300" distR="114300" simplePos="0" relativeHeight="251660288" behindDoc="0" locked="0" layoutInCell="1" allowOverlap="1" wp14:anchorId="2E0CBDBE" wp14:editId="39D7E649">
-            <wp:simplePos x="0" y="0"/>
-            <wp:positionH relativeFrom="column">
-              <wp:posOffset>-683895</wp:posOffset>
-            </wp:positionH>
-            <wp:positionV relativeFrom="paragraph">
-              <wp:posOffset>146685</wp:posOffset>
-            </wp:positionV>
-            <wp:extent cx="3525520" cy="6477000"/>
-            <wp:effectExtent l="0" t="0" r="0" b="0"/>
-            <wp:wrapSquare wrapText="bothSides"/>
+          <wp:inline distT="0" distB="0" distL="0" distR="0">
+            <wp:extent cx="2968625" cy="5686381"/>
+            <wp:effectExtent l="0" t="0" r="3175" b="0"/>
             <wp:docPr id="8" name="0 Imagen"/>
             <wp:cNvGraphicFramePr>
               <a:graphicFrameLocks xmlns:a="http://schemas.openxmlformats.org/drawingml/2006/main" noChangeAspect="1"/>
@@ -2013,7 +2829,7 @@
                     <pic:cNvPr id="0" name="buscar3.PNG"/>
                     <pic:cNvPicPr/>
                   </pic:nvPicPr>
-                  <pic:blipFill>
+                  <pic:blipFill rotWithShape="1">
                     <a:blip r:embed="rId11">
                       <a:extLst>
                         <a:ext uri="{28A0092B-C50C-407E-A947-70E740481C1C}">
@@ -2021,30 +2837,157 @@
                         </a:ext>
                       </a:extLst>
                     </a:blip>
-                    <a:stretch>
-                      <a:fillRect/>
-                    </a:stretch>
+                    <a:srcRect l="2162" r="1928"/>
+                    <a:stretch/>
                   </pic:blipFill>
-                  <pic:spPr>
+                  <pic:spPr bwMode="auto">
                     <a:xfrm>
                       <a:off x="0" y="0"/>
-                      <a:ext cx="3525520" cy="6477000"/>
+                      <a:ext cx="2979448" cy="5707113"/>
                     </a:xfrm>
                     <a:prstGeom prst="rect">
                       <a:avLst/>
                     </a:prstGeom>
+                    <a:ln>
+                      <a:noFill/>
+                    </a:ln>
+                    <a:extLst>
+                      <a:ext uri="{53640926-AAD7-44D8-BBD7-CCE9431645EC}">
+                        <a14:shadowObscured xmlns:a14="http://schemas.microsoft.com/office/drawing/2010/main"/>
+                      </a:ext>
+                    </a:extLst>
                   </pic:spPr>
                 </pic:pic>
               </a:graphicData>
             </a:graphic>
-            <wp14:sizeRelH relativeFrom="page">
-              <wp14:pctWidth>0</wp14:pctWidth>
-            </wp14:sizeRelH>
-            <wp14:sizeRelV relativeFrom="page">
-              <wp14:pctHeight>0</wp14:pctHeight>
-            </wp14:sizeRelV>
-          </wp:anchor>
+          </wp:inline>
         </w:drawing>
+      </w:r>
+    </w:p>
+    <w:p>
+      <w:pPr>
+        <w:tabs>
+          <w:tab w:val="left" w:pos="1080"/>
+        </w:tabs>
+        <w:rPr>
+          <w:noProof/>
+          <w:lang w:val="es-PE" w:eastAsia="es-PE"/>
+        </w:rPr>
+      </w:pPr>
+    </w:p>
+    <w:p>
+      <w:pPr>
+        <w:tabs>
+          <w:tab w:val="left" w:pos="1276"/>
+          <w:tab w:val="left" w:pos="6521"/>
+        </w:tabs>
+        <w:rPr>
+          <w:noProof/>
+          <w:lang w:val="es-PE" w:eastAsia="es-PE"/>
+        </w:rPr>
+      </w:pPr>
+      <w:r>
+        <w:rPr>
+          <w:rFonts w:ascii="Arial" w:hAnsi="Arial" w:cs="Arial"/>
+          <w:b/>
+        </w:rPr>
+        <w:tab/>
+      </w:r>
+      <w:r>
+        <w:rPr>
+          <w:rFonts w:ascii="Arial" w:hAnsi="Arial" w:cs="Arial"/>
+          <w:b/>
+        </w:rPr>
+        <w:t>Fig. N°</w:t>
+      </w:r>
+      <w:r>
+        <w:rPr>
+          <w:rFonts w:ascii="Arial" w:hAnsi="Arial" w:cs="Arial"/>
+          <w:b/>
+        </w:rPr>
+        <w:t>4</w:t>
+      </w:r>
+      <w:r>
+        <w:rPr>
+          <w:rFonts w:ascii="Arial" w:hAnsi="Arial" w:cs="Arial"/>
+          <w:b/>
+        </w:rPr>
+        <w:t>:</w:t>
+      </w:r>
+      <w:r>
+        <w:rPr>
+          <w:rFonts w:ascii="Arial" w:hAnsi="Arial" w:cs="Arial"/>
+        </w:rPr>
+        <w:t xml:space="preserve"> Prototipo</w:t>
+      </w:r>
+      <w:r>
+        <w:rPr>
+          <w:rFonts w:ascii="Arial" w:hAnsi="Arial" w:cs="Arial"/>
+        </w:rPr>
+        <w:t xml:space="preserve"> </w:t>
+      </w:r>
+      <w:r>
+        <w:rPr>
+          <w:rFonts w:ascii="Arial" w:hAnsi="Arial" w:cs="Arial"/>
+        </w:rPr>
+        <w:t>0</w:t>
+      </w:r>
+      <w:r>
+        <w:rPr>
+          <w:rFonts w:ascii="Arial" w:hAnsi="Arial" w:cs="Arial"/>
+        </w:rPr>
+        <w:t>3</w:t>
+      </w:r>
+      <w:r>
+        <w:rPr>
+          <w:rFonts w:ascii="Arial" w:hAnsi="Arial" w:cs="Arial"/>
+        </w:rPr>
+        <w:tab/>
+      </w:r>
+      <w:r>
+        <w:rPr>
+          <w:rFonts w:ascii="Arial" w:hAnsi="Arial" w:cs="Arial"/>
+          <w:b/>
+        </w:rPr>
+        <w:t>Fig. N°</w:t>
+      </w:r>
+      <w:r>
+        <w:rPr>
+          <w:rFonts w:ascii="Arial" w:hAnsi="Arial" w:cs="Arial"/>
+          <w:b/>
+        </w:rPr>
+        <w:t>5</w:t>
+      </w:r>
+      <w:r>
+        <w:rPr>
+          <w:rFonts w:ascii="Arial" w:hAnsi="Arial" w:cs="Arial"/>
+          <w:b/>
+        </w:rPr>
+        <w:t>:</w:t>
+      </w:r>
+      <w:r>
+        <w:rPr>
+          <w:rFonts w:ascii="Arial" w:hAnsi="Arial" w:cs="Arial"/>
+        </w:rPr>
+        <w:t xml:space="preserve"> Prototipo</w:t>
+      </w:r>
+      <w:r>
+        <w:rPr>
+          <w:rFonts w:ascii="Arial" w:hAnsi="Arial" w:cs="Arial"/>
+        </w:rPr>
+        <w:t xml:space="preserve"> </w:t>
+      </w:r>
+      <w:r>
+        <w:rPr>
+          <w:rFonts w:ascii="Arial" w:hAnsi="Arial" w:cs="Arial"/>
+        </w:rPr>
+        <w:t>0</w:t>
+      </w:r>
+      <w:r>
+        <w:rPr>
+          <w:rFonts w:ascii="Arial" w:hAnsi="Arial" w:cs="Arial"/>
+        </w:rPr>
+        <w:t>4</w:t>
       </w:r>
     </w:p>
     <w:p>
@@ -2062,7 +3005,7 @@
       <w:headerReference w:type="default" r:id="rId12"/>
       <w:footerReference w:type="default" r:id="rId13"/>
       <w:pgSz w:w="12240" w:h="15840"/>
-      <w:pgMar w:top="1417" w:right="1701" w:bottom="1417" w:left="1701" w:header="708" w:footer="708" w:gutter="0"/>
+      <w:pgMar w:top="1600" w:right="900" w:bottom="1417" w:left="1701" w:header="708" w:footer="708" w:gutter="0"/>
       <w:cols w:space="708"/>
       <w:docGrid w:linePitch="360"/>
     </w:sectPr>
@@ -2071,7 +3014,7 @@
 </file>
 
 <file path=word/endnotes.xml><?xml version="1.0" encoding="utf-8"?>
-<w:endnotes xmlns:wpc="http://schemas.microsoft.com/office/word/2010/wordprocessingCanvas" xmlns:mc="http://schemas.openxmlformats.org/markup-compatibility/2006" xmlns:o="urn:schemas-microsoft-com:office:office" xmlns:r="http://schemas.openxmlformats.org/officeDocument/2006/relationships" xmlns:m="http://schemas.openxmlformats.org/officeDocument/2006/math" xmlns:v="urn:schemas-microsoft-com:vml" xmlns:wp14="http://schemas.microsoft.com/office/word/2010/wordprocessingDrawing" xmlns:wp="http://schemas.openxmlformats.org/drawingml/2006/wordprocessingDrawing" xmlns:w10="urn:schemas-microsoft-com:office:word" xmlns:w="http://schemas.openxmlformats.org/wordprocessingml/2006/main" xmlns:w14="http://schemas.microsoft.com/office/word/2010/wordml" xmlns:wpg="http://schemas.microsoft.com/office/word/2010/wordprocessingGroup" xmlns:wpi="http://schemas.microsoft.com/office/word/2010/wordprocessingInk" xmlns:wne="http://schemas.microsoft.com/office/word/2006/wordml" xmlns:wps="http://schemas.microsoft.com/office/word/2010/wordprocessingShape" mc:Ignorable="w14 wp14">
+<w:endnotes xmlns:wpc="http://schemas.microsoft.com/office/word/2010/wordprocessingCanvas" xmlns:mc="http://schemas.openxmlformats.org/markup-compatibility/2006" xmlns:o="urn:schemas-microsoft-com:office:office" xmlns:r="http://schemas.openxmlformats.org/officeDocument/2006/relationships" xmlns:m="http://schemas.openxmlformats.org/officeDocument/2006/math" xmlns:v="urn:schemas-microsoft-com:vml" xmlns:wp14="http://schemas.microsoft.com/office/word/2010/wordprocessingDrawing" xmlns:wp="http://schemas.openxmlformats.org/drawingml/2006/wordprocessingDrawing" xmlns:w10="urn:schemas-microsoft-com:office:word" xmlns:w="http://schemas.openxmlformats.org/wordprocessingml/2006/main" xmlns:w14="http://schemas.microsoft.com/office/word/2010/wordml" xmlns:w15="http://schemas.microsoft.com/office/word/2012/wordml" xmlns:wpg="http://schemas.microsoft.com/office/word/2010/wordprocessingGroup" xmlns:wpi="http://schemas.microsoft.com/office/word/2010/wordprocessingInk" xmlns:wne="http://schemas.microsoft.com/office/word/2006/wordml" xmlns:wps="http://schemas.microsoft.com/office/word/2010/wordprocessingShape" mc:Ignorable="w14 w15 wp14">
   <w:endnote w:type="separator" w:id="-1">
     <w:p>
       <w:r>
@@ -2090,7 +3033,7 @@
 </file>
 
 <file path=word/footer1.xml><?xml version="1.0" encoding="utf-8"?>
-<w:ftr xmlns:wpc="http://schemas.microsoft.com/office/word/2010/wordprocessingCanvas" xmlns:mc="http://schemas.openxmlformats.org/markup-compatibility/2006" xmlns:o="urn:schemas-microsoft-com:office:office" xmlns:r="http://schemas.openxmlformats.org/officeDocument/2006/relationships" xmlns:m="http://schemas.openxmlformats.org/officeDocument/2006/math" xmlns:v="urn:schemas-microsoft-com:vml" xmlns:wp14="http://schemas.microsoft.com/office/word/2010/wordprocessingDrawing" xmlns:wp="http://schemas.openxmlformats.org/drawingml/2006/wordprocessingDrawing" xmlns:w10="urn:schemas-microsoft-com:office:word" xmlns:w="http://schemas.openxmlformats.org/wordprocessingml/2006/main" xmlns:w14="http://schemas.microsoft.com/office/word/2010/wordml" xmlns:wpg="http://schemas.microsoft.com/office/word/2010/wordprocessingGroup" xmlns:wpi="http://schemas.microsoft.com/office/word/2010/wordprocessingInk" xmlns:wne="http://schemas.microsoft.com/office/word/2006/wordml" xmlns:wps="http://schemas.microsoft.com/office/word/2010/wordprocessingShape" mc:Ignorable="w14 wp14">
+<w:ftr xmlns:wpc="http://schemas.microsoft.com/office/word/2010/wordprocessingCanvas" xmlns:mc="http://schemas.openxmlformats.org/markup-compatibility/2006" xmlns:o="urn:schemas-microsoft-com:office:office" xmlns:r="http://schemas.openxmlformats.org/officeDocument/2006/relationships" xmlns:m="http://schemas.openxmlformats.org/officeDocument/2006/math" xmlns:v="urn:schemas-microsoft-com:vml" xmlns:wp14="http://schemas.microsoft.com/office/word/2010/wordprocessingDrawing" xmlns:wp="http://schemas.openxmlformats.org/drawingml/2006/wordprocessingDrawing" xmlns:w10="urn:schemas-microsoft-com:office:word" xmlns:w="http://schemas.openxmlformats.org/wordprocessingml/2006/main" xmlns:w14="http://schemas.microsoft.com/office/word/2010/wordml" xmlns:w15="http://schemas.microsoft.com/office/word/2012/wordml" xmlns:wpg="http://schemas.microsoft.com/office/word/2010/wordprocessingGroup" xmlns:wpi="http://schemas.microsoft.com/office/word/2010/wordprocessingInk" xmlns:wne="http://schemas.microsoft.com/office/word/2006/wordml" xmlns:wps="http://schemas.microsoft.com/office/word/2010/wordprocessingShape" mc:Ignorable="w14 w15 wp14">
   <w:tbl>
     <w:tblPr>
       <w:tblStyle w:val="Sombreadomedio2-nfasis5"/>
@@ -2219,7 +3162,7 @@
               <w:noProof/>
               <w:color w:val="31849B" w:themeColor="accent5" w:themeShade="BF"/>
             </w:rPr>
-            <w:t>5</w:t>
+            <w:t>6</w:t>
           </w:r>
           <w:r>
             <w:rPr>
@@ -2240,7 +3183,7 @@
 </file>
 
 <file path=word/footnotes.xml><?xml version="1.0" encoding="utf-8"?>
-<w:footnotes xmlns:wpc="http://schemas.microsoft.com/office/word/2010/wordprocessingCanvas" xmlns:mc="http://schemas.openxmlformats.org/markup-compatibility/2006" xmlns:o="urn:schemas-microsoft-com:office:office" xmlns:r="http://schemas.openxmlformats.org/officeDocument/2006/relationships" xmlns:m="http://schemas.openxmlformats.org/officeDocument/2006/math" xmlns:v="urn:schemas-microsoft-com:vml" xmlns:wp14="http://schemas.microsoft.com/office/word/2010/wordprocessingDrawing" xmlns:wp="http://schemas.openxmlformats.org/drawingml/2006/wordprocessingDrawing" xmlns:w10="urn:schemas-microsoft-com:office:word" xmlns:w="http://schemas.openxmlformats.org/wordprocessingml/2006/main" xmlns:w14="http://schemas.microsoft.com/office/word/2010/wordml" xmlns:wpg="http://schemas.microsoft.com/office/word/2010/wordprocessingGroup" xmlns:wpi="http://schemas.microsoft.com/office/word/2010/wordprocessingInk" xmlns:wne="http://schemas.microsoft.com/office/word/2006/wordml" xmlns:wps="http://schemas.microsoft.com/office/word/2010/wordprocessingShape" mc:Ignorable="w14 wp14">
+<w:footnotes xmlns:wpc="http://schemas.microsoft.com/office/word/2010/wordprocessingCanvas" xmlns:mc="http://schemas.openxmlformats.org/markup-compatibility/2006" xmlns:o="urn:schemas-microsoft-com:office:office" xmlns:r="http://schemas.openxmlformats.org/officeDocument/2006/relationships" xmlns:m="http://schemas.openxmlformats.org/officeDocument/2006/math" xmlns:v="urn:schemas-microsoft-com:vml" xmlns:wp14="http://schemas.microsoft.com/office/word/2010/wordprocessingDrawing" xmlns:wp="http://schemas.openxmlformats.org/drawingml/2006/wordprocessingDrawing" xmlns:w10="urn:schemas-microsoft-com:office:word" xmlns:w="http://schemas.openxmlformats.org/wordprocessingml/2006/main" xmlns:w14="http://schemas.microsoft.com/office/word/2010/wordml" xmlns:w15="http://schemas.microsoft.com/office/word/2012/wordml" xmlns:wpg="http://schemas.microsoft.com/office/word/2010/wordprocessingGroup" xmlns:wpi="http://schemas.microsoft.com/office/word/2010/wordprocessingInk" xmlns:wne="http://schemas.microsoft.com/office/word/2006/wordml" xmlns:wps="http://schemas.microsoft.com/office/word/2010/wordprocessingShape" mc:Ignorable="w14 w15 wp14">
   <w:footnote w:type="separator" w:id="-1">
     <w:p>
       <w:r>
@@ -2259,7 +3202,7 @@
 </file>
 
 <file path=word/header1.xml><?xml version="1.0" encoding="utf-8"?>
-<w:hdr xmlns:wpc="http://schemas.microsoft.com/office/word/2010/wordprocessingCanvas" xmlns:mc="http://schemas.openxmlformats.org/markup-compatibility/2006" xmlns:o="urn:schemas-microsoft-com:office:office" xmlns:r="http://schemas.openxmlformats.org/officeDocument/2006/relationships" xmlns:m="http://schemas.openxmlformats.org/officeDocument/2006/math" xmlns:v="urn:schemas-microsoft-com:vml" xmlns:wp14="http://schemas.microsoft.com/office/word/2010/wordprocessingDrawing" xmlns:wp="http://schemas.openxmlformats.org/drawingml/2006/wordprocessingDrawing" xmlns:w10="urn:schemas-microsoft-com:office:word" xmlns:w="http://schemas.openxmlformats.org/wordprocessingml/2006/main" xmlns:w14="http://schemas.microsoft.com/office/word/2010/wordml" xmlns:wpg="http://schemas.microsoft.com/office/word/2010/wordprocessingGroup" xmlns:wpi="http://schemas.microsoft.com/office/word/2010/wordprocessingInk" xmlns:wne="http://schemas.microsoft.com/office/word/2006/wordml" xmlns:wps="http://schemas.microsoft.com/office/word/2010/wordprocessingShape" mc:Ignorable="w14 wp14">
+<w:hdr xmlns:wpc="http://schemas.microsoft.com/office/word/2010/wordprocessingCanvas" xmlns:mc="http://schemas.openxmlformats.org/markup-compatibility/2006" xmlns:o="urn:schemas-microsoft-com:office:office" xmlns:r="http://schemas.openxmlformats.org/officeDocument/2006/relationships" xmlns:m="http://schemas.openxmlformats.org/officeDocument/2006/math" xmlns:v="urn:schemas-microsoft-com:vml" xmlns:wp14="http://schemas.microsoft.com/office/word/2010/wordprocessingDrawing" xmlns:wp="http://schemas.openxmlformats.org/drawingml/2006/wordprocessingDrawing" xmlns:w10="urn:schemas-microsoft-com:office:word" xmlns:w="http://schemas.openxmlformats.org/wordprocessingml/2006/main" xmlns:w14="http://schemas.microsoft.com/office/word/2010/wordml" xmlns:w15="http://schemas.microsoft.com/office/word/2012/wordml" xmlns:wpg="http://schemas.microsoft.com/office/word/2010/wordprocessingGroup" xmlns:wpi="http://schemas.microsoft.com/office/word/2010/wordprocessingInk" xmlns:wne="http://schemas.microsoft.com/office/word/2006/wordml" xmlns:wps="http://schemas.microsoft.com/office/word/2010/wordprocessingShape" mc:Ignorable="w14 w15 wp14">
   <w:tbl>
     <w:tblPr>
       <w:tblW w:w="9862" w:type="dxa"/>
@@ -2297,7 +3240,7 @@
               <w:lang w:val="es-PE" w:eastAsia="es-PE"/>
             </w:rPr>
             <w:drawing>
-              <wp:anchor distT="0" distB="0" distL="114300" distR="114300" simplePos="0" relativeHeight="251658240" behindDoc="0" locked="0" layoutInCell="1" allowOverlap="1" wp14:anchorId="7721C84B" wp14:editId="660DCC0C">
+              <wp:anchor distT="0" distB="0" distL="114300" distR="114300" simplePos="0" relativeHeight="251658752" behindDoc="0" locked="0" layoutInCell="1" allowOverlap="1" wp14:anchorId="7721C84B" wp14:editId="660DCC0C">
                 <wp:simplePos x="0" y="0"/>
                 <wp:positionH relativeFrom="column">
                   <wp:posOffset>-68580</wp:posOffset>
@@ -2308,7 +3251,7 @@
                 <wp:extent cx="2161540" cy="977900"/>
                 <wp:effectExtent l="0" t="0" r="0" b="0"/>
                 <wp:wrapNone/>
-                <wp:docPr id="2" name="Imagen 2" descr="C:\Users\HP 240 G3\Downloads\logo2.png"/>
+                <wp:docPr id="21" name="Imagen 21" descr="C:\Users\HP 240 G3\Downloads\logo2.png"/>
                 <wp:cNvGraphicFramePr>
                   <a:graphicFrameLocks xmlns:a="http://schemas.openxmlformats.org/drawingml/2006/main" noChangeAspect="1"/>
                 </wp:cNvGraphicFramePr>
@@ -2381,7 +3324,7 @@
 </file>
 
 <file path=word/numbering.xml><?xml version="1.0" encoding="utf-8"?>
-<w:numbering xmlns:wpc="http://schemas.microsoft.com/office/word/2010/wordprocessingCanvas" xmlns:mc="http://schemas.openxmlformats.org/markup-compatibility/2006" xmlns:o="urn:schemas-microsoft-com:office:office" xmlns:r="http://schemas.openxmlformats.org/officeDocument/2006/relationships" xmlns:m="http://schemas.openxmlformats.org/officeDocument/2006/math" xmlns:v="urn:schemas-microsoft-com:vml" xmlns:wp14="http://schemas.microsoft.com/office/word/2010/wordprocessingDrawing" xmlns:wp="http://schemas.openxmlformats.org/drawingml/2006/wordprocessingDrawing" xmlns:w10="urn:schemas-microsoft-com:office:word" xmlns:w="http://schemas.openxmlformats.org/wordprocessingml/2006/main" xmlns:w14="http://schemas.microsoft.com/office/word/2010/wordml" xmlns:wpg="http://schemas.microsoft.com/office/word/2010/wordprocessingGroup" xmlns:wpi="http://schemas.microsoft.com/office/word/2010/wordprocessingInk" xmlns:wne="http://schemas.microsoft.com/office/word/2006/wordml" xmlns:wps="http://schemas.microsoft.com/office/word/2010/wordprocessingShape" mc:Ignorable="w14 wp14">
+<w:numbering xmlns:wpc="http://schemas.microsoft.com/office/word/2010/wordprocessingCanvas" xmlns:mc="http://schemas.openxmlformats.org/markup-compatibility/2006" xmlns:o="urn:schemas-microsoft-com:office:office" xmlns:r="http://schemas.openxmlformats.org/officeDocument/2006/relationships" xmlns:m="http://schemas.openxmlformats.org/officeDocument/2006/math" xmlns:v="urn:schemas-microsoft-com:vml" xmlns:wp14="http://schemas.microsoft.com/office/word/2010/wordprocessingDrawing" xmlns:wp="http://schemas.openxmlformats.org/drawingml/2006/wordprocessingDrawing" xmlns:w10="urn:schemas-microsoft-com:office:word" xmlns:w="http://schemas.openxmlformats.org/wordprocessingml/2006/main" xmlns:w14="http://schemas.microsoft.com/office/word/2010/wordml" xmlns:w15="http://schemas.microsoft.com/office/word/2012/wordml" xmlns:wpg="http://schemas.microsoft.com/office/word/2010/wordprocessingGroup" xmlns:wpi="http://schemas.microsoft.com/office/word/2010/wordprocessingInk" xmlns:wne="http://schemas.microsoft.com/office/word/2006/wordml" xmlns:wps="http://schemas.microsoft.com/office/word/2010/wordprocessingShape" mc:Ignorable="w14 w15 wp14">
   <w:abstractNum w:abstractNumId="0">
     <w:nsid w:val="12852AEF"/>
     <w:multiLevelType w:val="hybridMultilevel"/>
@@ -2936,7 +3879,7 @@
 </file>
 
 <file path=word/styles.xml><?xml version="1.0" encoding="utf-8"?>
-<w:styles xmlns:mc="http://schemas.openxmlformats.org/markup-compatibility/2006" xmlns:r="http://schemas.openxmlformats.org/officeDocument/2006/relationships" xmlns:w="http://schemas.openxmlformats.org/wordprocessingml/2006/main" xmlns:w14="http://schemas.microsoft.com/office/word/2010/wordml" mc:Ignorable="w14">
+<w:styles xmlns:mc="http://schemas.openxmlformats.org/markup-compatibility/2006" xmlns:r="http://schemas.openxmlformats.org/officeDocument/2006/relationships" xmlns:w="http://schemas.openxmlformats.org/wordprocessingml/2006/main" xmlns:w14="http://schemas.microsoft.com/office/word/2010/wordml" xmlns:w15="http://schemas.microsoft.com/office/word/2012/wordml" mc:Ignorable="w14 w15">
   <w:docDefaults>
     <w:rPrDefault>
       <w:rPr>
@@ -2952,144 +3895,378 @@
       </w:pPr>
     </w:pPrDefault>
   </w:docDefaults>
-  <w:latentStyles w:defLockedState="0" w:defUIPriority="99" w:defSemiHidden="1" w:defUnhideWhenUsed="1" w:defQFormat="0" w:count="267">
-    <w:lsdException w:name="Normal" w:semiHidden="0" w:uiPriority="0" w:unhideWhenUsed="0" w:qFormat="1"/>
-    <w:lsdException w:name="heading 1" w:semiHidden="0" w:uiPriority="9" w:unhideWhenUsed="0" w:qFormat="1"/>
-    <w:lsdException w:name="heading 2" w:uiPriority="9" w:qFormat="1"/>
-    <w:lsdException w:name="heading 3" w:uiPriority="9" w:qFormat="1"/>
-    <w:lsdException w:name="heading 4" w:uiPriority="9" w:qFormat="1"/>
-    <w:lsdException w:name="heading 5" w:uiPriority="9" w:qFormat="1"/>
-    <w:lsdException w:name="heading 6" w:uiPriority="9" w:qFormat="1"/>
-    <w:lsdException w:name="heading 7" w:uiPriority="9" w:qFormat="1"/>
-    <w:lsdException w:name="heading 8" w:uiPriority="9" w:qFormat="1"/>
-    <w:lsdException w:name="heading 9" w:uiPriority="9" w:qFormat="1"/>
-    <w:lsdException w:name="toc 1" w:uiPriority="39"/>
-    <w:lsdException w:name="toc 2" w:uiPriority="39"/>
-    <w:lsdException w:name="toc 3" w:uiPriority="39"/>
-    <w:lsdException w:name="toc 4" w:uiPriority="39"/>
-    <w:lsdException w:name="toc 5" w:uiPriority="39"/>
-    <w:lsdException w:name="toc 6" w:uiPriority="39"/>
-    <w:lsdException w:name="toc 7" w:uiPriority="39"/>
-    <w:lsdException w:name="toc 8" w:uiPriority="39"/>
-    <w:lsdException w:name="toc 9" w:uiPriority="39"/>
-    <w:lsdException w:name="caption" w:uiPriority="35" w:qFormat="1"/>
-    <w:lsdException w:name="Title" w:semiHidden="0" w:uiPriority="10" w:unhideWhenUsed="0" w:qFormat="1"/>
-    <w:lsdException w:name="Default Paragraph Font" w:uiPriority="1"/>
-    <w:lsdException w:name="Subtitle" w:semiHidden="0" w:uiPriority="11" w:unhideWhenUsed="0" w:qFormat="1"/>
-    <w:lsdException w:name="Strong" w:semiHidden="0" w:uiPriority="22" w:unhideWhenUsed="0" w:qFormat="1"/>
-    <w:lsdException w:name="Emphasis" w:semiHidden="0" w:uiPriority="20" w:unhideWhenUsed="0" w:qFormat="1"/>
-    <w:lsdException w:name="Table Grid" w:semiHidden="0" w:uiPriority="39" w:unhideWhenUsed="0"/>
-    <w:lsdException w:name="Placeholder Text" w:unhideWhenUsed="0"/>
-    <w:lsdException w:name="No Spacing" w:semiHidden="0" w:uiPriority="1" w:unhideWhenUsed="0" w:qFormat="1"/>
-    <w:lsdException w:name="Light Shading" w:semiHidden="0" w:uiPriority="60" w:unhideWhenUsed="0"/>
-    <w:lsdException w:name="Light List" w:semiHidden="0" w:uiPriority="61" w:unhideWhenUsed="0"/>
-    <w:lsdException w:name="Light Grid" w:semiHidden="0" w:uiPriority="62" w:unhideWhenUsed="0"/>
-    <w:lsdException w:name="Medium Shading 1" w:semiHidden="0" w:uiPriority="63" w:unhideWhenUsed="0"/>
-    <w:lsdException w:name="Medium Shading 2" w:semiHidden="0" w:uiPriority="64" w:unhideWhenUsed="0"/>
-    <w:lsdException w:name="Medium List 1" w:semiHidden="0" w:uiPriority="65" w:unhideWhenUsed="0"/>
-    <w:lsdException w:name="Medium List 2" w:semiHidden="0" w:uiPriority="66" w:unhideWhenUsed="0"/>
-    <w:lsdException w:name="Medium Grid 1" w:semiHidden="0" w:uiPriority="67" w:unhideWhenUsed="0"/>
-    <w:lsdException w:name="Medium Grid 2" w:semiHidden="0" w:uiPriority="68" w:unhideWhenUsed="0"/>
-    <w:lsdException w:name="Medium Grid 3" w:semiHidden="0" w:uiPriority="69" w:unhideWhenUsed="0"/>
-    <w:lsdException w:name="Dark List" w:semiHidden="0" w:uiPriority="70" w:unhideWhenUsed="0"/>
-    <w:lsdException w:name="Colorful Shading" w:semiHidden="0" w:uiPriority="71" w:unhideWhenUsed="0"/>
-    <w:lsdException w:name="Colorful List" w:semiHidden="0" w:uiPriority="72" w:unhideWhenUsed="0"/>
-    <w:lsdException w:name="Colorful Grid" w:semiHidden="0" w:uiPriority="73" w:unhideWhenUsed="0"/>
-    <w:lsdException w:name="Light Shading Accent 1" w:semiHidden="0" w:uiPriority="60" w:unhideWhenUsed="0"/>
-    <w:lsdException w:name="Light List Accent 1" w:semiHidden="0" w:uiPriority="61" w:unhideWhenUsed="0"/>
-    <w:lsdException w:name="Light Grid Accent 1" w:semiHidden="0" w:uiPriority="62" w:unhideWhenUsed="0"/>
-    <w:lsdException w:name="Medium Shading 1 Accent 1" w:semiHidden="0" w:uiPriority="63" w:unhideWhenUsed="0"/>
-    <w:lsdException w:name="Medium Shading 2 Accent 1" w:semiHidden="0" w:uiPriority="64" w:unhideWhenUsed="0"/>
-    <w:lsdException w:name="Medium List 1 Accent 1" w:semiHidden="0" w:uiPriority="65" w:unhideWhenUsed="0"/>
-    <w:lsdException w:name="Revision" w:unhideWhenUsed="0"/>
-    <w:lsdException w:name="List Paragraph" w:semiHidden="0" w:uiPriority="34" w:unhideWhenUsed="0" w:qFormat="1"/>
-    <w:lsdException w:name="Quote" w:semiHidden="0" w:uiPriority="29" w:unhideWhenUsed="0" w:qFormat="1"/>
-    <w:lsdException w:name="Intense Quote" w:semiHidden="0" w:uiPriority="30" w:unhideWhenUsed="0" w:qFormat="1"/>
-    <w:lsdException w:name="Medium List 2 Accent 1" w:semiHidden="0" w:uiPriority="66" w:unhideWhenUsed="0"/>
-    <w:lsdException w:name="Medium Grid 1 Accent 1" w:semiHidden="0" w:uiPriority="67" w:unhideWhenUsed="0"/>
-    <w:lsdException w:name="Medium Grid 2 Accent 1" w:semiHidden="0" w:uiPriority="68" w:unhideWhenUsed="0"/>
-    <w:lsdException w:name="Medium Grid 3 Accent 1" w:semiHidden="0" w:uiPriority="69" w:unhideWhenUsed="0"/>
-    <w:lsdException w:name="Dark List Accent 1" w:semiHidden="0" w:uiPriority="70" w:unhideWhenUsed="0"/>
-    <w:lsdException w:name="Colorful Shading Accent 1" w:semiHidden="0" w:uiPriority="71" w:unhideWhenUsed="0"/>
-    <w:lsdException w:name="Colorful List Accent 1" w:semiHidden="0" w:uiPriority="72" w:unhideWhenUsed="0"/>
-    <w:lsdException w:name="Colorful Grid Accent 1" w:semiHidden="0" w:uiPriority="73" w:unhideWhenUsed="0"/>
-    <w:lsdException w:name="Light Shading Accent 2" w:semiHidden="0" w:uiPriority="60" w:unhideWhenUsed="0"/>
-    <w:lsdException w:name="Light List Accent 2" w:semiHidden="0" w:uiPriority="61" w:unhideWhenUsed="0"/>
-    <w:lsdException w:name="Light Grid Accent 2" w:semiHidden="0" w:uiPriority="62" w:unhideWhenUsed="0"/>
-    <w:lsdException w:name="Medium Shading 1 Accent 2" w:semiHidden="0" w:uiPriority="63" w:unhideWhenUsed="0"/>
-    <w:lsdException w:name="Medium Shading 2 Accent 2" w:semiHidden="0" w:uiPriority="64" w:unhideWhenUsed="0"/>
-    <w:lsdException w:name="Medium List 1 Accent 2" w:semiHidden="0" w:uiPriority="65" w:unhideWhenUsed="0"/>
-    <w:lsdException w:name="Medium List 2 Accent 2" w:semiHidden="0" w:uiPriority="66" w:unhideWhenUsed="0"/>
-    <w:lsdException w:name="Medium Grid 1 Accent 2" w:semiHidden="0" w:uiPriority="67" w:unhideWhenUsed="0"/>
-    <w:lsdException w:name="Medium Grid 2 Accent 2" w:semiHidden="0" w:uiPriority="68" w:unhideWhenUsed="0"/>
-    <w:lsdException w:name="Medium Grid 3 Accent 2" w:semiHidden="0" w:uiPriority="69" w:unhideWhenUsed="0"/>
-    <w:lsdException w:name="Dark List Accent 2" w:semiHidden="0" w:uiPriority="70" w:unhideWhenUsed="0"/>
-    <w:lsdException w:name="Colorful Shading Accent 2" w:semiHidden="0" w:uiPriority="71" w:unhideWhenUsed="0"/>
-    <w:lsdException w:name="Colorful List Accent 2" w:semiHidden="0" w:uiPriority="72" w:unhideWhenUsed="0"/>
-    <w:lsdException w:name="Colorful Grid Accent 2" w:semiHidden="0" w:uiPriority="73" w:unhideWhenUsed="0"/>
-    <w:lsdException w:name="Light Shading Accent 3" w:semiHidden="0" w:uiPriority="60" w:unhideWhenUsed="0"/>
-    <w:lsdException w:name="Light List Accent 3" w:semiHidden="0" w:uiPriority="61" w:unhideWhenUsed="0"/>
-    <w:lsdException w:name="Light Grid Accent 3" w:semiHidden="0" w:uiPriority="62" w:unhideWhenUsed="0"/>
-    <w:lsdException w:name="Medium Shading 1 Accent 3" w:semiHidden="0" w:uiPriority="63" w:unhideWhenUsed="0"/>
-    <w:lsdException w:name="Medium Shading 2 Accent 3" w:semiHidden="0" w:uiPriority="64" w:unhideWhenUsed="0"/>
-    <w:lsdException w:name="Medium List 1 Accent 3" w:semiHidden="0" w:uiPriority="65" w:unhideWhenUsed="0"/>
-    <w:lsdException w:name="Medium List 2 Accent 3" w:semiHidden="0" w:uiPriority="66" w:unhideWhenUsed="0"/>
-    <w:lsdException w:name="Medium Grid 1 Accent 3" w:semiHidden="0" w:uiPriority="67" w:unhideWhenUsed="0"/>
-    <w:lsdException w:name="Medium Grid 2 Accent 3" w:semiHidden="0" w:uiPriority="68" w:unhideWhenUsed="0"/>
-    <w:lsdException w:name="Medium Grid 3 Accent 3" w:semiHidden="0" w:uiPriority="69" w:unhideWhenUsed="0"/>
-    <w:lsdException w:name="Dark List Accent 3" w:semiHidden="0" w:uiPriority="70" w:unhideWhenUsed="0"/>
-    <w:lsdException w:name="Colorful Shading Accent 3" w:semiHidden="0" w:uiPriority="71" w:unhideWhenUsed="0"/>
-    <w:lsdException w:name="Colorful List Accent 3" w:semiHidden="0" w:uiPriority="72" w:unhideWhenUsed="0"/>
-    <w:lsdException w:name="Colorful Grid Accent 3" w:semiHidden="0" w:uiPriority="73" w:unhideWhenUsed="0"/>
-    <w:lsdException w:name="Light Shading Accent 4" w:semiHidden="0" w:uiPriority="60" w:unhideWhenUsed="0"/>
-    <w:lsdException w:name="Light List Accent 4" w:semiHidden="0" w:uiPriority="61" w:unhideWhenUsed="0"/>
-    <w:lsdException w:name="Light Grid Accent 4" w:semiHidden="0" w:uiPriority="62" w:unhideWhenUsed="0"/>
-    <w:lsdException w:name="Medium Shading 1 Accent 4" w:semiHidden="0" w:uiPriority="63" w:unhideWhenUsed="0"/>
-    <w:lsdException w:name="Medium Shading 2 Accent 4" w:semiHidden="0" w:uiPriority="64" w:unhideWhenUsed="0"/>
-    <w:lsdException w:name="Medium List 1 Accent 4" w:semiHidden="0" w:uiPriority="65" w:unhideWhenUsed="0"/>
-    <w:lsdException w:name="Medium List 2 Accent 4" w:semiHidden="0" w:uiPriority="66" w:unhideWhenUsed="0"/>
-    <w:lsdException w:name="Medium Grid 1 Accent 4" w:semiHidden="0" w:uiPriority="67" w:unhideWhenUsed="0"/>
-    <w:lsdException w:name="Medium Grid 2 Accent 4" w:semiHidden="0" w:uiPriority="68" w:unhideWhenUsed="0"/>
-    <w:lsdException w:name="Medium Grid 3 Accent 4" w:semiHidden="0" w:uiPriority="69" w:unhideWhenUsed="0"/>
-    <w:lsdException w:name="Dark List Accent 4" w:semiHidden="0" w:uiPriority="70" w:unhideWhenUsed="0"/>
-    <w:lsdException w:name="Colorful Shading Accent 4" w:semiHidden="0" w:uiPriority="71" w:unhideWhenUsed="0"/>
-    <w:lsdException w:name="Colorful List Accent 4" w:semiHidden="0" w:uiPriority="72" w:unhideWhenUsed="0"/>
-    <w:lsdException w:name="Colorful Grid Accent 4" w:semiHidden="0" w:uiPriority="73" w:unhideWhenUsed="0"/>
-    <w:lsdException w:name="Light Shading Accent 5" w:semiHidden="0" w:uiPriority="60" w:unhideWhenUsed="0"/>
-    <w:lsdException w:name="Light List Accent 5" w:semiHidden="0" w:uiPriority="61" w:unhideWhenUsed="0"/>
-    <w:lsdException w:name="Light Grid Accent 5" w:semiHidden="0" w:uiPriority="62" w:unhideWhenUsed="0"/>
-    <w:lsdException w:name="Medium Shading 1 Accent 5" w:semiHidden="0" w:uiPriority="63" w:unhideWhenUsed="0"/>
-    <w:lsdException w:name="Medium Shading 2 Accent 5" w:semiHidden="0" w:uiPriority="64" w:unhideWhenUsed="0"/>
-    <w:lsdException w:name="Medium List 1 Accent 5" w:semiHidden="0" w:uiPriority="65" w:unhideWhenUsed="0"/>
-    <w:lsdException w:name="Medium List 2 Accent 5" w:semiHidden="0" w:uiPriority="66" w:unhideWhenUsed="0"/>
-    <w:lsdException w:name="Medium Grid 1 Accent 5" w:semiHidden="0" w:uiPriority="67" w:unhideWhenUsed="0"/>
-    <w:lsdException w:name="Medium Grid 2 Accent 5" w:semiHidden="0" w:uiPriority="68" w:unhideWhenUsed="0"/>
-    <w:lsdException w:name="Medium Grid 3 Accent 5" w:semiHidden="0" w:uiPriority="69" w:unhideWhenUsed="0"/>
-    <w:lsdException w:name="Dark List Accent 5" w:semiHidden="0" w:uiPriority="70" w:unhideWhenUsed="0"/>
-    <w:lsdException w:name="Colorful Shading Accent 5" w:semiHidden="0" w:uiPriority="71" w:unhideWhenUsed="0"/>
-    <w:lsdException w:name="Colorful List Accent 5" w:semiHidden="0" w:uiPriority="72" w:unhideWhenUsed="0"/>
-    <w:lsdException w:name="Colorful Grid Accent 5" w:semiHidden="0" w:uiPriority="73" w:unhideWhenUsed="0"/>
-    <w:lsdException w:name="Light Shading Accent 6" w:semiHidden="0" w:uiPriority="60" w:unhideWhenUsed="0"/>
-    <w:lsdException w:name="Light List Accent 6" w:semiHidden="0" w:uiPriority="61" w:unhideWhenUsed="0"/>
-    <w:lsdException w:name="Light Grid Accent 6" w:semiHidden="0" w:uiPriority="62" w:unhideWhenUsed="0"/>
-    <w:lsdException w:name="Medium Shading 1 Accent 6" w:semiHidden="0" w:uiPriority="63" w:unhideWhenUsed="0"/>
-    <w:lsdException w:name="Medium Shading 2 Accent 6" w:semiHidden="0" w:uiPriority="64" w:unhideWhenUsed="0"/>
-    <w:lsdException w:name="Medium List 1 Accent 6" w:semiHidden="0" w:uiPriority="65" w:unhideWhenUsed="0"/>
-    <w:lsdException w:name="Medium List 2 Accent 6" w:semiHidden="0" w:uiPriority="66" w:unhideWhenUsed="0"/>
-    <w:lsdException w:name="Medium Grid 1 Accent 6" w:semiHidden="0" w:uiPriority="67" w:unhideWhenUsed="0"/>
-    <w:lsdException w:name="Medium Grid 2 Accent 6" w:semiHidden="0" w:uiPriority="68" w:unhideWhenUsed="0"/>
-    <w:lsdException w:name="Medium Grid 3 Accent 6" w:semiHidden="0" w:uiPriority="69" w:unhideWhenUsed="0"/>
-    <w:lsdException w:name="Dark List Accent 6" w:semiHidden="0" w:uiPriority="70" w:unhideWhenUsed="0"/>
-    <w:lsdException w:name="Colorful Shading Accent 6" w:semiHidden="0" w:uiPriority="71" w:unhideWhenUsed="0"/>
-    <w:lsdException w:name="Colorful List Accent 6" w:semiHidden="0" w:uiPriority="72" w:unhideWhenUsed="0"/>
-    <w:lsdException w:name="Colorful Grid Accent 6" w:semiHidden="0" w:uiPriority="73" w:unhideWhenUsed="0"/>
-    <w:lsdException w:name="Subtle Emphasis" w:semiHidden="0" w:uiPriority="19" w:unhideWhenUsed="0" w:qFormat="1"/>
-    <w:lsdException w:name="Intense Emphasis" w:semiHidden="0" w:uiPriority="21" w:unhideWhenUsed="0" w:qFormat="1"/>
-    <w:lsdException w:name="Subtle Reference" w:semiHidden="0" w:uiPriority="31" w:unhideWhenUsed="0" w:qFormat="1"/>
-    <w:lsdException w:name="Intense Reference" w:semiHidden="0" w:uiPriority="32" w:unhideWhenUsed="0" w:qFormat="1"/>
-    <w:lsdException w:name="Book Title" w:semiHidden="0" w:uiPriority="33" w:unhideWhenUsed="0" w:qFormat="1"/>
-    <w:lsdException w:name="Bibliography" w:uiPriority="37"/>
-    <w:lsdException w:name="TOC Heading" w:uiPriority="39" w:qFormat="1"/>
+  <w:latentStyles w:defLockedState="0" w:defUIPriority="99" w:defSemiHidden="0" w:defUnhideWhenUsed="0" w:defQFormat="0" w:count="371">
+    <w:lsdException w:name="Normal" w:uiPriority="0" w:qFormat="1"/>
+    <w:lsdException w:name="heading 1" w:uiPriority="9" w:qFormat="1"/>
+    <w:lsdException w:name="heading 2" w:semiHidden="1" w:uiPriority="9" w:unhideWhenUsed="1" w:qFormat="1"/>
+    <w:lsdException w:name="heading 3" w:semiHidden="1" w:uiPriority="9" w:unhideWhenUsed="1" w:qFormat="1"/>
+    <w:lsdException w:name="heading 4" w:semiHidden="1" w:uiPriority="9" w:unhideWhenUsed="1" w:qFormat="1"/>
+    <w:lsdException w:name="heading 5" w:semiHidden="1" w:uiPriority="9" w:unhideWhenUsed="1" w:qFormat="1"/>
+    <w:lsdException w:name="heading 6" w:semiHidden="1" w:uiPriority="9" w:unhideWhenUsed="1" w:qFormat="1"/>
+    <w:lsdException w:name="heading 7" w:semiHidden="1" w:uiPriority="9" w:unhideWhenUsed="1" w:qFormat="1"/>
+    <w:lsdException w:name="heading 8" w:semiHidden="1" w:uiPriority="9" w:unhideWhenUsed="1" w:qFormat="1"/>
+    <w:lsdException w:name="heading 9" w:semiHidden="1" w:uiPriority="9" w:unhideWhenUsed="1" w:qFormat="1"/>
+    <w:lsdException w:name="index 1" w:semiHidden="1" w:unhideWhenUsed="1"/>
+    <w:lsdException w:name="index 2" w:semiHidden="1" w:unhideWhenUsed="1"/>
+    <w:lsdException w:name="index 3" w:semiHidden="1" w:unhideWhenUsed="1"/>
+    <w:lsdException w:name="index 4" w:semiHidden="1" w:unhideWhenUsed="1"/>
+    <w:lsdException w:name="index 5" w:semiHidden="1" w:unhideWhenUsed="1"/>
+    <w:lsdException w:name="index 6" w:semiHidden="1" w:unhideWhenUsed="1"/>
+    <w:lsdException w:name="index 7" w:semiHidden="1" w:unhideWhenUsed="1"/>
+    <w:lsdException w:name="index 8" w:semiHidden="1" w:unhideWhenUsed="1"/>
+    <w:lsdException w:name="index 9" w:semiHidden="1" w:unhideWhenUsed="1"/>
+    <w:lsdException w:name="toc 1" w:semiHidden="1" w:uiPriority="39" w:unhideWhenUsed="1"/>
+    <w:lsdException w:name="toc 2" w:semiHidden="1" w:uiPriority="39" w:unhideWhenUsed="1"/>
+    <w:lsdException w:name="toc 3" w:semiHidden="1" w:uiPriority="39" w:unhideWhenUsed="1"/>
+    <w:lsdException w:name="toc 4" w:semiHidden="1" w:uiPriority="39" w:unhideWhenUsed="1"/>
+    <w:lsdException w:name="toc 5" w:semiHidden="1" w:uiPriority="39" w:unhideWhenUsed="1"/>
+    <w:lsdException w:name="toc 6" w:semiHidden="1" w:uiPriority="39" w:unhideWhenUsed="1"/>
+    <w:lsdException w:name="toc 7" w:semiHidden="1" w:uiPriority="39" w:unhideWhenUsed="1"/>
+    <w:lsdException w:name="toc 8" w:semiHidden="1" w:uiPriority="39" w:unhideWhenUsed="1"/>
+    <w:lsdException w:name="toc 9" w:semiHidden="1" w:uiPriority="39" w:unhideWhenUsed="1"/>
+    <w:lsdException w:name="Normal Indent" w:semiHidden="1" w:unhideWhenUsed="1"/>
+    <w:lsdException w:name="footnote text" w:semiHidden="1" w:unhideWhenUsed="1"/>
+    <w:lsdException w:name="annotation text" w:semiHidden="1" w:unhideWhenUsed="1"/>
+    <w:lsdException w:name="header" w:semiHidden="1" w:unhideWhenUsed="1"/>
+    <w:lsdException w:name="footer" w:semiHidden="1" w:unhideWhenUsed="1"/>
+    <w:lsdException w:name="index heading" w:semiHidden="1" w:unhideWhenUsed="1"/>
+    <w:lsdException w:name="caption" w:semiHidden="1" w:uiPriority="35" w:unhideWhenUsed="1" w:qFormat="1"/>
+    <w:lsdException w:name="table of figures" w:semiHidden="1" w:unhideWhenUsed="1"/>
+    <w:lsdException w:name="envelope address" w:semiHidden="1" w:unhideWhenUsed="1"/>
+    <w:lsdException w:name="envelope return" w:semiHidden="1" w:unhideWhenUsed="1"/>
+    <w:lsdException w:name="footnote reference" w:semiHidden="1" w:unhideWhenUsed="1"/>
+    <w:lsdException w:name="annotation reference" w:semiHidden="1" w:unhideWhenUsed="1"/>
+    <w:lsdException w:name="line number" w:semiHidden="1" w:unhideWhenUsed="1"/>
+    <w:lsdException w:name="page number" w:semiHidden="1" w:unhideWhenUsed="1"/>
+    <w:lsdException w:name="endnote reference" w:semiHidden="1" w:unhideWhenUsed="1"/>
+    <w:lsdException w:name="endnote text" w:semiHidden="1" w:unhideWhenUsed="1"/>
+    <w:lsdException w:name="table of authorities" w:semiHidden="1" w:unhideWhenUsed="1"/>
+    <w:lsdException w:name="macro" w:semiHidden="1" w:unhideWhenUsed="1"/>
+    <w:lsdException w:name="toa heading" w:semiHidden="1" w:unhideWhenUsed="1"/>
+    <w:lsdException w:name="List" w:semiHidden="1" w:unhideWhenUsed="1"/>
+    <w:lsdException w:name="List Bullet" w:semiHidden="1" w:unhideWhenUsed="1"/>
+    <w:lsdException w:name="List Number" w:semiHidden="1" w:unhideWhenUsed="1"/>
+    <w:lsdException w:name="List 2" w:semiHidden="1" w:unhideWhenUsed="1"/>
+    <w:lsdException w:name="List 3" w:semiHidden="1" w:unhideWhenUsed="1"/>
+    <w:lsdException w:name="List 4" w:semiHidden="1" w:unhideWhenUsed="1"/>
+    <w:lsdException w:name="List 5" w:semiHidden="1" w:unhideWhenUsed="1"/>
+    <w:lsdException w:name="List Bullet 2" w:semiHidden="1" w:unhideWhenUsed="1"/>
+    <w:lsdException w:name="List Bullet 3" w:semiHidden="1" w:unhideWhenUsed="1"/>
+    <w:lsdException w:name="List Bullet 4" w:semiHidden="1" w:unhideWhenUsed="1"/>
+    <w:lsdException w:name="List Bullet 5" w:semiHidden="1" w:unhideWhenUsed="1"/>
+    <w:lsdException w:name="List Number 2" w:semiHidden="1" w:unhideWhenUsed="1"/>
+    <w:lsdException w:name="List Number 3" w:semiHidden="1" w:unhideWhenUsed="1"/>
+    <w:lsdException w:name="List Number 4" w:semiHidden="1" w:unhideWhenUsed="1"/>
+    <w:lsdException w:name="List Number 5" w:semiHidden="1" w:unhideWhenUsed="1"/>
+    <w:lsdException w:name="Title" w:uiPriority="10" w:qFormat="1"/>
+    <w:lsdException w:name="Closing" w:semiHidden="1" w:unhideWhenUsed="1"/>
+    <w:lsdException w:name="Signature" w:semiHidden="1" w:unhideWhenUsed="1"/>
+    <w:lsdException w:name="Default Paragraph Font" w:semiHidden="1" w:uiPriority="1" w:unhideWhenUsed="1"/>
+    <w:lsdException w:name="Body Text" w:semiHidden="1" w:unhideWhenUsed="1"/>
+    <w:lsdException w:name="Body Text Indent" w:semiHidden="1" w:unhideWhenUsed="1"/>
+    <w:lsdException w:name="List Continue" w:semiHidden="1" w:unhideWhenUsed="1"/>
+    <w:lsdException w:name="List Continue 2" w:semiHidden="1" w:unhideWhenUsed="1"/>
+    <w:lsdException w:name="List Continue 3" w:semiHidden="1" w:unhideWhenUsed="1"/>
+    <w:lsdException w:name="List Continue 4" w:semiHidden="1" w:unhideWhenUsed="1"/>
+    <w:lsdException w:name="List Continue 5" w:semiHidden="1" w:unhideWhenUsed="1"/>
+    <w:lsdException w:name="Message Header" w:semiHidden="1" w:unhideWhenUsed="1"/>
+    <w:lsdException w:name="Subtitle" w:uiPriority="11" w:qFormat="1"/>
+    <w:lsdException w:name="Salutation" w:semiHidden="1" w:unhideWhenUsed="1"/>
+    <w:lsdException w:name="Date" w:semiHidden="1" w:unhideWhenUsed="1"/>
+    <w:lsdException w:name="Body Text First Indent" w:semiHidden="1" w:unhideWhenUsed="1"/>
+    <w:lsdException w:name="Body Text First Indent 2" w:semiHidden="1" w:unhideWhenUsed="1"/>
+    <w:lsdException w:name="Note Heading" w:semiHidden="1" w:unhideWhenUsed="1"/>
+    <w:lsdException w:name="Body Text 2" w:semiHidden="1" w:unhideWhenUsed="1"/>
+    <w:lsdException w:name="Body Text 3" w:semiHidden="1" w:unhideWhenUsed="1"/>
+    <w:lsdException w:name="Body Text Indent 2" w:semiHidden="1" w:unhideWhenUsed="1"/>
+    <w:lsdException w:name="Body Text Indent 3" w:semiHidden="1" w:unhideWhenUsed="1"/>
+    <w:lsdException w:name="Block Text" w:semiHidden="1" w:unhideWhenUsed="1"/>
+    <w:lsdException w:name="Hyperlink" w:semiHidden="1" w:unhideWhenUsed="1"/>
+    <w:lsdException w:name="FollowedHyperlink" w:semiHidden="1" w:unhideWhenUsed="1"/>
+    <w:lsdException w:name="Strong" w:uiPriority="22" w:qFormat="1"/>
+    <w:lsdException w:name="Emphasis" w:uiPriority="20" w:qFormat="1"/>
+    <w:lsdException w:name="Document Map" w:semiHidden="1" w:unhideWhenUsed="1"/>
+    <w:lsdException w:name="Plain Text" w:semiHidden="1" w:unhideWhenUsed="1"/>
+    <w:lsdException w:name="E-mail Signature" w:semiHidden="1" w:unhideWhenUsed="1"/>
+    <w:lsdException w:name="HTML Top of Form" w:semiHidden="1" w:unhideWhenUsed="1"/>
+    <w:lsdException w:name="HTML Bottom of Form" w:semiHidden="1" w:unhideWhenUsed="1"/>
+    <w:lsdException w:name="Normal (Web)" w:semiHidden="1" w:unhideWhenUsed="1"/>
+    <w:lsdException w:name="HTML Acronym" w:semiHidden="1" w:unhideWhenUsed="1"/>
+    <w:lsdException w:name="HTML Address" w:semiHidden="1" w:unhideWhenUsed="1"/>
+    <w:lsdException w:name="HTML Cite" w:semiHidden="1" w:unhideWhenUsed="1"/>
+    <w:lsdException w:name="HTML Code" w:semiHidden="1" w:unhideWhenUsed="1"/>
+    <w:lsdException w:name="HTML Definition" w:semiHidden="1" w:unhideWhenUsed="1"/>
+    <w:lsdException w:name="HTML Keyboard" w:semiHidden="1" w:unhideWhenUsed="1"/>
+    <w:lsdException w:name="HTML Preformatted" w:semiHidden="1" w:unhideWhenUsed="1"/>
+    <w:lsdException w:name="HTML Sample" w:semiHidden="1" w:unhideWhenUsed="1"/>
+    <w:lsdException w:name="HTML Typewriter" w:semiHidden="1" w:unhideWhenUsed="1"/>
+    <w:lsdException w:name="HTML Variable" w:semiHidden="1" w:unhideWhenUsed="1"/>
+    <w:lsdException w:name="Normal Table" w:semiHidden="1" w:unhideWhenUsed="1"/>
+    <w:lsdException w:name="annotation subject" w:semiHidden="1" w:unhideWhenUsed="1"/>
+    <w:lsdException w:name="No List" w:semiHidden="1" w:unhideWhenUsed="1"/>
+    <w:lsdException w:name="Outline List 1" w:semiHidden="1" w:unhideWhenUsed="1"/>
+    <w:lsdException w:name="Outline List 2" w:semiHidden="1" w:unhideWhenUsed="1"/>
+    <w:lsdException w:name="Outline List 3" w:semiHidden="1" w:unhideWhenUsed="1"/>
+    <w:lsdException w:name="Table Simple 1" w:semiHidden="1" w:unhideWhenUsed="1"/>
+    <w:lsdException w:name="Table Simple 2" w:semiHidden="1" w:unhideWhenUsed="1"/>
+    <w:lsdException w:name="Table Simple 3" w:semiHidden="1" w:unhideWhenUsed="1"/>
+    <w:lsdException w:name="Table Classic 1" w:semiHidden="1" w:unhideWhenUsed="1"/>
+    <w:lsdException w:name="Table Classic 2" w:semiHidden="1" w:unhideWhenUsed="1"/>
+    <w:lsdException w:name="Table Classic 3" w:semiHidden="1" w:unhideWhenUsed="1"/>
+    <w:lsdException w:name="Table Classic 4" w:semiHidden="1" w:unhideWhenUsed="1"/>
+    <w:lsdException w:name="Table Colorful 1" w:semiHidden="1" w:unhideWhenUsed="1"/>
+    <w:lsdException w:name="Table Colorful 2" w:semiHidden="1" w:unhideWhenUsed="1"/>
+    <w:lsdException w:name="Table Colorful 3" w:semiHidden="1" w:unhideWhenUsed="1"/>
+    <w:lsdException w:name="Table Columns 1" w:semiHidden="1" w:unhideWhenUsed="1"/>
+    <w:lsdException w:name="Table Columns 2" w:semiHidden="1" w:unhideWhenUsed="1"/>
+    <w:lsdException w:name="Table Columns 3" w:semiHidden="1" w:unhideWhenUsed="1"/>
+    <w:lsdException w:name="Table Columns 4" w:semiHidden="1" w:unhideWhenUsed="1"/>
+    <w:lsdException w:name="Table Columns 5" w:semiHidden="1" w:unhideWhenUsed="1"/>
+    <w:lsdException w:name="Table Grid 1" w:semiHidden="1" w:unhideWhenUsed="1"/>
+    <w:lsdException w:name="Table Grid 2" w:semiHidden="1" w:unhideWhenUsed="1"/>
+    <w:lsdException w:name="Table Grid 3" w:semiHidden="1" w:unhideWhenUsed="1"/>
+    <w:lsdException w:name="Table Grid 4" w:semiHidden="1" w:unhideWhenUsed="1"/>
+    <w:lsdException w:name="Table Grid 5" w:semiHidden="1" w:unhideWhenUsed="1"/>
+    <w:lsdException w:name="Table Grid 6" w:semiHidden="1" w:unhideWhenUsed="1"/>
+    <w:lsdException w:name="Table Grid 7" w:semiHidden="1" w:unhideWhenUsed="1"/>
+    <w:lsdException w:name="Table Grid 8" w:semiHidden="1" w:unhideWhenUsed="1"/>
+    <w:lsdException w:name="Table List 1" w:semiHidden="1" w:unhideWhenUsed="1"/>
+    <w:lsdException w:name="Table List 2" w:semiHidden="1" w:unhideWhenUsed="1"/>
+    <w:lsdException w:name="Table List 3" w:semiHidden="1" w:unhideWhenUsed="1"/>
+    <w:lsdException w:name="Table List 4" w:semiHidden="1" w:unhideWhenUsed="1"/>
+    <w:lsdException w:name="Table List 5" w:semiHidden="1" w:unhideWhenUsed="1"/>
+    <w:lsdException w:name="Table List 6" w:semiHidden="1" w:unhideWhenUsed="1"/>
+    <w:lsdException w:name="Table List 7" w:semiHidden="1" w:unhideWhenUsed="1"/>
+    <w:lsdException w:name="Table List 8" w:semiHidden="1" w:unhideWhenUsed="1"/>
+    <w:lsdException w:name="Table 3D effects 1" w:semiHidden="1" w:unhideWhenUsed="1"/>
+    <w:lsdException w:name="Table 3D effects 2" w:semiHidden="1" w:unhideWhenUsed="1"/>
+    <w:lsdException w:name="Table 3D effects 3" w:semiHidden="1" w:unhideWhenUsed="1"/>
+    <w:lsdException w:name="Table Contemporary" w:semiHidden="1" w:unhideWhenUsed="1"/>
+    <w:lsdException w:name="Table Elegant" w:semiHidden="1" w:unhideWhenUsed="1"/>
+    <w:lsdException w:name="Table Professional" w:semiHidden="1" w:unhideWhenUsed="1"/>
+    <w:lsdException w:name="Table Subtle 1" w:semiHidden="1" w:unhideWhenUsed="1"/>
+    <w:lsdException w:name="Table Subtle 2" w:semiHidden="1" w:unhideWhenUsed="1"/>
+    <w:lsdException w:name="Table Web 1" w:semiHidden="1" w:unhideWhenUsed="1"/>
+    <w:lsdException w:name="Table Web 2" w:semiHidden="1" w:unhideWhenUsed="1"/>
+    <w:lsdException w:name="Table Web 3" w:semiHidden="1" w:unhideWhenUsed="1"/>
+    <w:lsdException w:name="Balloon Text" w:semiHidden="1" w:unhideWhenUsed="1"/>
+    <w:lsdException w:name="Table Grid" w:uiPriority="39"/>
+    <w:lsdException w:name="Table Theme" w:semiHidden="1" w:unhideWhenUsed="1"/>
+    <w:lsdException w:name="Placeholder Text" w:semiHidden="1"/>
+    <w:lsdException w:name="No Spacing" w:uiPriority="1" w:qFormat="1"/>
+    <w:lsdException w:name="Light Shading" w:uiPriority="60"/>
+    <w:lsdException w:name="Light List" w:uiPriority="61"/>
+    <w:lsdException w:name="Light Grid" w:uiPriority="62"/>
+    <w:lsdException w:name="Medium Shading 1" w:uiPriority="63"/>
+    <w:lsdException w:name="Medium Shading 2" w:uiPriority="64"/>
+    <w:lsdException w:name="Medium List 1" w:uiPriority="65"/>
+    <w:lsdException w:name="Medium List 2" w:uiPriority="66"/>
+    <w:lsdException w:name="Medium Grid 1" w:uiPriority="67"/>
+    <w:lsdException w:name="Medium Grid 2" w:uiPriority="68"/>
+    <w:lsdException w:name="Medium Grid 3" w:uiPriority="69"/>
+    <w:lsdException w:name="Dark List" w:uiPriority="70"/>
+    <w:lsdException w:name="Colorful Shading" w:uiPriority="71"/>
+    <w:lsdException w:name="Colorful List" w:uiPriority="72"/>
+    <w:lsdException w:name="Colorful Grid" w:uiPriority="73"/>
+    <w:lsdException w:name="Light Shading Accent 1" w:uiPriority="60"/>
+    <w:lsdException w:name="Light List Accent 1" w:uiPriority="61"/>
+    <w:lsdException w:name="Light Grid Accent 1" w:uiPriority="62"/>
+    <w:lsdException w:name="Medium Shading 1 Accent 1" w:uiPriority="63"/>
+    <w:lsdException w:name="Medium Shading 2 Accent 1" w:uiPriority="64"/>
+    <w:lsdException w:name="Medium List 1 Accent 1" w:uiPriority="65"/>
+    <w:lsdException w:name="Revision" w:semiHidden="1"/>
+    <w:lsdException w:name="List Paragraph" w:uiPriority="34" w:qFormat="1"/>
+    <w:lsdException w:name="Quote" w:uiPriority="29" w:qFormat="1"/>
+    <w:lsdException w:name="Intense Quote" w:uiPriority="30" w:qFormat="1"/>
+    <w:lsdException w:name="Medium List 2 Accent 1" w:uiPriority="66"/>
+    <w:lsdException w:name="Medium Grid 1 Accent 1" w:uiPriority="67"/>
+    <w:lsdException w:name="Medium Grid 2 Accent 1" w:uiPriority="68"/>
+    <w:lsdException w:name="Medium Grid 3 Accent 1" w:uiPriority="69"/>
+    <w:lsdException w:name="Dark List Accent 1" w:uiPriority="70"/>
+    <w:lsdException w:name="Colorful Shading Accent 1" w:uiPriority="71"/>
+    <w:lsdException w:name="Colorful List Accent 1" w:uiPriority="72"/>
+    <w:lsdException w:name="Colorful Grid Accent 1" w:uiPriority="73"/>
+    <w:lsdException w:name="Light Shading Accent 2" w:uiPriority="60"/>
+    <w:lsdException w:name="Light List Accent 2" w:uiPriority="61"/>
+    <w:lsdException w:name="Light Grid Accent 2" w:uiPriority="62"/>
+    <w:lsdException w:name="Medium Shading 1 Accent 2" w:uiPriority="63"/>
+    <w:lsdException w:name="Medium Shading 2 Accent 2" w:uiPriority="64"/>
+    <w:lsdException w:name="Medium List 1 Accent 2" w:uiPriority="65"/>
+    <w:lsdException w:name="Medium List 2 Accent 2" w:uiPriority="66"/>
+    <w:lsdException w:name="Medium Grid 1 Accent 2" w:uiPriority="67"/>
+    <w:lsdException w:name="Medium Grid 2 Accent 2" w:uiPriority="68"/>
+    <w:lsdException w:name="Medium Grid 3 Accent 2" w:uiPriority="69"/>
+    <w:lsdException w:name="Dark List Accent 2" w:uiPriority="70"/>
+    <w:lsdException w:name="Colorful Shading Accent 2" w:uiPriority="71"/>
+    <w:lsdException w:name="Colorful List Accent 2" w:uiPriority="72"/>
+    <w:lsdException w:name="Colorful Grid Accent 2" w:uiPriority="73"/>
+    <w:lsdException w:name="Light Shading Accent 3" w:uiPriority="60"/>
+    <w:lsdException w:name="Light List Accent 3" w:uiPriority="61"/>
+    <w:lsdException w:name="Light Grid Accent 3" w:uiPriority="62"/>
+    <w:lsdException w:name="Medium Shading 1 Accent 3" w:uiPriority="63"/>
+    <w:lsdException w:name="Medium Shading 2 Accent 3" w:uiPriority="64"/>
+    <w:lsdException w:name="Medium List 1 Accent 3" w:uiPriority="65"/>
+    <w:lsdException w:name="Medium List 2 Accent 3" w:uiPriority="66"/>
+    <w:lsdException w:name="Medium Grid 1 Accent 3" w:uiPriority="67"/>
+    <w:lsdException w:name="Medium Grid 2 Accent 3" w:uiPriority="68"/>
+    <w:lsdException w:name="Medium Grid 3 Accent 3" w:uiPriority="69"/>
+    <w:lsdException w:name="Dark List Accent 3" w:uiPriority="70"/>
+    <w:lsdException w:name="Colorful Shading Accent 3" w:uiPriority="71"/>
+    <w:lsdException w:name="Colorful List Accent 3" w:uiPriority="72"/>
+    <w:lsdException w:name="Colorful Grid Accent 3" w:uiPriority="73"/>
+    <w:lsdException w:name="Light Shading Accent 4" w:uiPriority="60"/>
+    <w:lsdException w:name="Light List Accent 4" w:uiPriority="61"/>
+    <w:lsdException w:name="Light Grid Accent 4" w:uiPriority="62"/>
+    <w:lsdException w:name="Medium Shading 1 Accent 4" w:uiPriority="63"/>
+    <w:lsdException w:name="Medium Shading 2 Accent 4" w:uiPriority="64"/>
+    <w:lsdException w:name="Medium List 1 Accent 4" w:uiPriority="65"/>
+    <w:lsdException w:name="Medium List 2 Accent 4" w:uiPriority="66"/>
+    <w:lsdException w:name="Medium Grid 1 Accent 4" w:uiPriority="67"/>
+    <w:lsdException w:name="Medium Grid 2 Accent 4" w:uiPriority="68"/>
+    <w:lsdException w:name="Medium Grid 3 Accent 4" w:uiPriority="69"/>
+    <w:lsdException w:name="Dark List Accent 4" w:uiPriority="70"/>
+    <w:lsdException w:name="Colorful Shading Accent 4" w:uiPriority="71"/>
+    <w:lsdException w:name="Colorful List Accent 4" w:uiPriority="72"/>
+    <w:lsdException w:name="Colorful Grid Accent 4" w:uiPriority="73"/>
+    <w:lsdException w:name="Light Shading Accent 5" w:uiPriority="60"/>
+    <w:lsdException w:name="Light List Accent 5" w:uiPriority="61"/>
+    <w:lsdException w:name="Light Grid Accent 5" w:uiPriority="62"/>
+    <w:lsdException w:name="Medium Shading 1 Accent 5" w:uiPriority="63"/>
+    <w:lsdException w:name="Medium Shading 2 Accent 5" w:uiPriority="64"/>
+    <w:lsdException w:name="Medium List 1 Accent 5" w:uiPriority="65"/>
+    <w:lsdException w:name="Medium List 2 Accent 5" w:uiPriority="66"/>
+    <w:lsdException w:name="Medium Grid 1 Accent 5" w:uiPriority="67"/>
+    <w:lsdException w:name="Medium Grid 2 Accent 5" w:uiPriority="68"/>
+    <w:lsdException w:name="Medium Grid 3 Accent 5" w:uiPriority="69"/>
+    <w:lsdException w:name="Dark List Accent 5" w:uiPriority="70"/>
+    <w:lsdException w:name="Colorful Shading Accent 5" w:uiPriority="71"/>
+    <w:lsdException w:name="Colorful List Accent 5" w:uiPriority="72"/>
+    <w:lsdException w:name="Colorful Grid Accent 5" w:uiPriority="73"/>
+    <w:lsdException w:name="Light Shading Accent 6" w:uiPriority="60"/>
+    <w:lsdException w:name="Light List Accent 6" w:uiPriority="61"/>
+    <w:lsdException w:name="Light Grid Accent 6" w:uiPriority="62"/>
+    <w:lsdException w:name="Medium Shading 1 Accent 6" w:uiPriority="63"/>
+    <w:lsdException w:name="Medium Shading 2 Accent 6" w:uiPriority="64"/>
+    <w:lsdException w:name="Medium List 1 Accent 6" w:uiPriority="65"/>
+    <w:lsdException w:name="Medium List 2 Accent 6" w:uiPriority="66"/>
+    <w:lsdException w:name="Medium Grid 1 Accent 6" w:uiPriority="67"/>
+    <w:lsdException w:name="Medium Grid 2 Accent 6" w:uiPriority="68"/>
+    <w:lsdException w:name="Medium Grid 3 Accent 6" w:uiPriority="69"/>
+    <w:lsdException w:name="Dark List Accent 6" w:uiPriority="70"/>
+    <w:lsdException w:name="Colorful Shading Accent 6" w:uiPriority="71"/>
+    <w:lsdException w:name="Colorful List Accent 6" w:uiPriority="72"/>
+    <w:lsdException w:name="Colorful Grid Accent 6" w:uiPriority="73"/>
+    <w:lsdException w:name="Subtle Emphasis" w:uiPriority="19" w:qFormat="1"/>
+    <w:lsdException w:name="Intense Emphasis" w:uiPriority="21" w:qFormat="1"/>
+    <w:lsdException w:name="Subtle Reference" w:uiPriority="31" w:qFormat="1"/>
+    <w:lsdException w:name="Intense Reference" w:uiPriority="32" w:qFormat="1"/>
+    <w:lsdException w:name="Book Title" w:uiPriority="33" w:qFormat="1"/>
+    <w:lsdException w:name="Bibliography" w:semiHidden="1" w:uiPriority="37" w:unhideWhenUsed="1"/>
+    <w:lsdException w:name="TOC Heading" w:semiHidden="1" w:uiPriority="39" w:unhideWhenUsed="1" w:qFormat="1"/>
+    <w:lsdException w:name="Plain Table 1" w:uiPriority="41"/>
+    <w:lsdException w:name="Plain Table 2" w:uiPriority="42"/>
+    <w:lsdException w:name="Plain Table 3" w:uiPriority="43"/>
+    <w:lsdException w:name="Plain Table 4" w:uiPriority="44"/>
+    <w:lsdException w:name="Plain Table 5" w:uiPriority="45"/>
+    <w:lsdException w:name="Grid Table Light" w:uiPriority="40"/>
+    <w:lsdException w:name="Grid Table 1 Light" w:uiPriority="46"/>
+    <w:lsdException w:name="Grid Table 2" w:uiPriority="47"/>
+    <w:lsdException w:name="Grid Table 3" w:uiPriority="48"/>
+    <w:lsdException w:name="Grid Table 4" w:uiPriority="49"/>
+    <w:lsdException w:name="Grid Table 5 Dark" w:uiPriority="50"/>
+    <w:lsdException w:name="Grid Table 6 Colorful" w:uiPriority="51"/>
+    <w:lsdException w:name="Grid Table 7 Colorful" w:uiPriority="52"/>
+    <w:lsdException w:name="Grid Table 1 Light Accent 1" w:uiPriority="46"/>
+    <w:lsdException w:name="Grid Table 2 Accent 1" w:uiPriority="47"/>
+    <w:lsdException w:name="Grid Table 3 Accent 1" w:uiPriority="48"/>
+    <w:lsdException w:name="Grid Table 4 Accent 1" w:uiPriority="49"/>
+    <w:lsdException w:name="Grid Table 5 Dark Accent 1" w:uiPriority="50"/>
+    <w:lsdException w:name="Grid Table 6 Colorful Accent 1" w:uiPriority="51"/>
+    <w:lsdException w:name="Grid Table 7 Colorful Accent 1" w:uiPriority="52"/>
+    <w:lsdException w:name="Grid Table 1 Light Accent 2" w:uiPriority="46"/>
+    <w:lsdException w:name="Grid Table 2 Accent 2" w:uiPriority="47"/>
+    <w:lsdException w:name="Grid Table 3 Accent 2" w:uiPriority="48"/>
+    <w:lsdException w:name="Grid Table 4 Accent 2" w:uiPriority="49"/>
+    <w:lsdException w:name="Grid Table 5 Dark Accent 2" w:uiPriority="50"/>
+    <w:lsdException w:name="Grid Table 6 Colorful Accent 2" w:uiPriority="51"/>
+    <w:lsdException w:name="Grid Table 7 Colorful Accent 2" w:uiPriority="52"/>
+    <w:lsdException w:name="Grid Table 1 Light Accent 3" w:uiPriority="46"/>
+    <w:lsdException w:name="Grid Table 2 Accent 3" w:uiPriority="47"/>
+    <w:lsdException w:name="Grid Table 3 Accent 3" w:uiPriority="48"/>
+    <w:lsdException w:name="Grid Table 4 Accent 3" w:uiPriority="49"/>
+    <w:lsdException w:name="Grid Table 5 Dark Accent 3" w:uiPriority="50"/>
+    <w:lsdException w:name="Grid Table 6 Colorful Accent 3" w:uiPriority="51"/>
+    <w:lsdException w:name="Grid Table 7 Colorful Accent 3" w:uiPriority="52"/>
+    <w:lsdException w:name="Grid Table 1 Light Accent 4" w:uiPriority="46"/>
+    <w:lsdException w:name="Grid Table 2 Accent 4" w:uiPriority="47"/>
+    <w:lsdException w:name="Grid Table 3 Accent 4" w:uiPriority="48"/>
+    <w:lsdException w:name="Grid Table 4 Accent 4" w:uiPriority="49"/>
+    <w:lsdException w:name="Grid Table 5 Dark Accent 4" w:uiPriority="50"/>
+    <w:lsdException w:name="Grid Table 6 Colorful Accent 4" w:uiPriority="51"/>
+    <w:lsdException w:name="Grid Table 7 Colorful Accent 4" w:uiPriority="52"/>
+    <w:lsdException w:name="Grid Table 1 Light Accent 5" w:uiPriority="46"/>
+    <w:lsdException w:name="Grid Table 2 Accent 5" w:uiPriority="47"/>
+    <w:lsdException w:name="Grid Table 3 Accent 5" w:uiPriority="48"/>
+    <w:lsdException w:name="Grid Table 4 Accent 5" w:uiPriority="49"/>
+    <w:lsdException w:name="Grid Table 5 Dark Accent 5" w:uiPriority="50"/>
+    <w:lsdException w:name="Grid Table 6 Colorful Accent 5" w:uiPriority="51"/>
+    <w:lsdException w:name="Grid Table 7 Colorful Accent 5" w:uiPriority="52"/>
+    <w:lsdException w:name="Grid Table 1 Light Accent 6" w:uiPriority="46"/>
+    <w:lsdException w:name="Grid Table 2 Accent 6" w:uiPriority="47"/>
+    <w:lsdException w:name="Grid Table 3 Accent 6" w:uiPriority="48"/>
+    <w:lsdException w:name="Grid Table 4 Accent 6" w:uiPriority="49"/>
+    <w:lsdException w:name="Grid Table 5 Dark Accent 6" w:uiPriority="50"/>
+    <w:lsdException w:name="Grid Table 6 Colorful Accent 6" w:uiPriority="51"/>
+    <w:lsdException w:name="Grid Table 7 Colorful Accent 6" w:uiPriority="52"/>
+    <w:lsdException w:name="List Table 1 Light" w:uiPriority="46"/>
+    <w:lsdException w:name="List Table 2" w:uiPriority="47"/>
+    <w:lsdException w:name="List Table 3" w:uiPriority="48"/>
+    <w:lsdException w:name="List Table 4" w:uiPriority="49"/>
+    <w:lsdException w:name="List Table 5 Dark" w:uiPriority="50"/>
+    <w:lsdException w:name="List Table 6 Colorful" w:uiPriority="51"/>
+    <w:lsdException w:name="List Table 7 Colorful" w:uiPriority="52"/>
+    <w:lsdException w:name="List Table 1 Light Accent 1" w:uiPriority="46"/>
+    <w:lsdException w:name="List Table 2 Accent 1" w:uiPriority="47"/>
+    <w:lsdException w:name="List Table 3 Accent 1" w:uiPriority="48"/>
+    <w:lsdException w:name="List Table 4 Accent 1" w:uiPriority="49"/>
+    <w:lsdException w:name="List Table 5 Dark Accent 1" w:uiPriority="50"/>
+    <w:lsdException w:name="List Table 6 Colorful Accent 1" w:uiPriority="51"/>
+    <w:lsdException w:name="List Table 7 Colorful Accent 1" w:uiPriority="52"/>
+    <w:lsdException w:name="List Table 1 Light Accent 2" w:uiPriority="46"/>
+    <w:lsdException w:name="List Table 2 Accent 2" w:uiPriority="47"/>
+    <w:lsdException w:name="List Table 3 Accent 2" w:uiPriority="48"/>
+    <w:lsdException w:name="List Table 4 Accent 2" w:uiPriority="49"/>
+    <w:lsdException w:name="List Table 5 Dark Accent 2" w:uiPriority="50"/>
+    <w:lsdException w:name="List Table 6 Colorful Accent 2" w:uiPriority="51"/>
+    <w:lsdException w:name="List Table 7 Colorful Accent 2" w:uiPriority="52"/>
+    <w:lsdException w:name="List Table 1 Light Accent 3" w:uiPriority="46"/>
+    <w:lsdException w:name="List Table 2 Accent 3" w:uiPriority="47"/>
+    <w:lsdException w:name="List Table 3 Accent 3" w:uiPriority="48"/>
+    <w:lsdException w:name="List Table 4 Accent 3" w:uiPriority="49"/>
+    <w:lsdException w:name="List Table 5 Dark Accent 3" w:uiPriority="50"/>
+    <w:lsdException w:name="List Table 6 Colorful Accent 3" w:uiPriority="51"/>
+    <w:lsdException w:name="List Table 7 Colorful Accent 3" w:uiPriority="52"/>
+    <w:lsdException w:name="List Table 1 Light Accent 4" w:uiPriority="46"/>
+    <w:lsdException w:name="List Table 2 Accent 4" w:uiPriority="47"/>
+    <w:lsdException w:name="List Table 3 Accent 4" w:uiPriority="48"/>
+    <w:lsdException w:name="List Table 4 Accent 4" w:uiPriority="49"/>
+    <w:lsdException w:name="List Table 5 Dark Accent 4" w:uiPriority="50"/>
+    <w:lsdException w:name="List Table 6 Colorful Accent 4" w:uiPriority="51"/>
+    <w:lsdException w:name="List Table 7 Colorful Accent 4" w:uiPriority="52"/>
+    <w:lsdException w:name="List Table 1 Light Accent 5" w:uiPriority="46"/>
+    <w:lsdException w:name="List Table 2 Accent 5" w:uiPriority="47"/>
+    <w:lsdException w:name="List Table 3 Accent 5" w:uiPriority="48"/>
+    <w:lsdException w:name="List Table 4 Accent 5" w:uiPriority="49"/>
+    <w:lsdException w:name="List Table 5 Dark Accent 5" w:uiPriority="50"/>
+    <w:lsdException w:name="List Table 6 Colorful Accent 5" w:uiPriority="51"/>
+    <w:lsdException w:name="List Table 7 Colorful Accent 5" w:uiPriority="52"/>
+    <w:lsdException w:name="List Table 1 Light Accent 6" w:uiPriority="46"/>
+    <w:lsdException w:name="List Table 2 Accent 6" w:uiPriority="47"/>
+    <w:lsdException w:name="List Table 3 Accent 6" w:uiPriority="48"/>
+    <w:lsdException w:name="List Table 4 Accent 6" w:uiPriority="49"/>
+    <w:lsdException w:name="List Table 5 Dark Accent 6" w:uiPriority="50"/>
+    <w:lsdException w:name="List Table 6 Colorful Accent 6" w:uiPriority="51"/>
+    <w:lsdException w:name="List Table 7 Colorful Accent 6" w:uiPriority="52"/>
   </w:latentStyles>
   <w:style w:type="paragraph" w:default="1" w:styleId="Normal">
     <w:name w:val="Normal"/>
@@ -3242,10 +4419,17 @@
     <w:tblPr>
       <w:tblStyleRowBandSize w:val="1"/>
       <w:tblStyleColBandSize w:val="1"/>
+      <w:tblInd w:w="0" w:type="dxa"/>
       <w:tblBorders>
         <w:top w:val="single" w:sz="18" w:space="0" w:color="auto"/>
         <w:bottom w:val="single" w:sz="18" w:space="0" w:color="auto"/>
       </w:tblBorders>
+      <w:tblCellMar>
+        <w:top w:w="0" w:type="dxa"/>
+        <w:left w:w="108" w:type="dxa"/>
+        <w:bottom w:w="0" w:type="dxa"/>
+        <w:right w:w="108" w:type="dxa"/>
+      </w:tblCellMar>
     </w:tblPr>
     <w:tblStylePr w:type="firstRow">
       <w:pPr>
@@ -3402,6 +4586,7 @@
       <w:lang w:val="es-PE"/>
     </w:rPr>
     <w:tblPr>
+      <w:tblInd w:w="0" w:type="dxa"/>
       <w:tblBorders>
         <w:top w:val="single" w:sz="4" w:space="0" w:color="auto"/>
         <w:left w:val="single" w:sz="4" w:space="0" w:color="auto"/>
@@ -3410,486 +4595,12 @@
         <w:insideH w:val="single" w:sz="4" w:space="0" w:color="auto"/>
         <w:insideV w:val="single" w:sz="4" w:space="0" w:color="auto"/>
       </w:tblBorders>
-    </w:tblPr>
-  </w:style>
-</w:styles>
-</file>
-
-<file path=word/stylesWithEffects.xml><?xml version="1.0" encoding="utf-8"?>
-<w:styles xmlns:wpc="http://schemas.microsoft.com/office/word/2010/wordprocessingCanvas" xmlns:mc="http://schemas.openxmlformats.org/markup-compatibility/2006" xmlns:o="urn:schemas-microsoft-com:office:office" xmlns:r="http://schemas.openxmlformats.org/officeDocument/2006/relationships" xmlns:m="http://schemas.openxmlformats.org/officeDocument/2006/math" xmlns:v="urn:schemas-microsoft-com:vml" xmlns:wp14="http://schemas.microsoft.com/office/word/2010/wordprocessingDrawing" xmlns:wp="http://schemas.openxmlformats.org/drawingml/2006/wordprocessingDrawing" xmlns:w10="urn:schemas-microsoft-com:office:word" xmlns:w="http://schemas.openxmlformats.org/wordprocessingml/2006/main" xmlns:w14="http://schemas.microsoft.com/office/word/2010/wordml" xmlns:wpg="http://schemas.microsoft.com/office/word/2010/wordprocessingGroup" xmlns:wpi="http://schemas.microsoft.com/office/word/2010/wordprocessingInk" xmlns:wne="http://schemas.microsoft.com/office/word/2006/wordml" xmlns:wps="http://schemas.microsoft.com/office/word/2010/wordprocessingShape" mc:Ignorable="w14 wp14">
-  <w:docDefaults>
-    <w:rPrDefault>
-      <w:rPr>
-        <w:rFonts w:asciiTheme="minorHAnsi" w:eastAsiaTheme="minorHAnsi" w:hAnsiTheme="minorHAnsi" w:cstheme="minorBidi"/>
-        <w:sz w:val="22"/>
-        <w:szCs w:val="22"/>
-        <w:lang w:val="es-MX" w:eastAsia="en-US" w:bidi="ar-SA"/>
-      </w:rPr>
-    </w:rPrDefault>
-    <w:pPrDefault>
-      <w:pPr>
-        <w:spacing w:after="200" w:line="276" w:lineRule="auto"/>
-      </w:pPr>
-    </w:pPrDefault>
-  </w:docDefaults>
-  <w:latentStyles w:defLockedState="0" w:defUIPriority="99" w:defSemiHidden="1" w:defUnhideWhenUsed="1" w:defQFormat="0" w:count="267">
-    <w:lsdException w:name="Normal" w:semiHidden="0" w:uiPriority="0" w:unhideWhenUsed="0" w:qFormat="1"/>
-    <w:lsdException w:name="heading 1" w:semiHidden="0" w:uiPriority="9" w:unhideWhenUsed="0" w:qFormat="1"/>
-    <w:lsdException w:name="heading 2" w:uiPriority="9" w:qFormat="1"/>
-    <w:lsdException w:name="heading 3" w:uiPriority="9" w:qFormat="1"/>
-    <w:lsdException w:name="heading 4" w:uiPriority="9" w:qFormat="1"/>
-    <w:lsdException w:name="heading 5" w:uiPriority="9" w:qFormat="1"/>
-    <w:lsdException w:name="heading 6" w:uiPriority="9" w:qFormat="1"/>
-    <w:lsdException w:name="heading 7" w:uiPriority="9" w:qFormat="1"/>
-    <w:lsdException w:name="heading 8" w:uiPriority="9" w:qFormat="1"/>
-    <w:lsdException w:name="heading 9" w:uiPriority="9" w:qFormat="1"/>
-    <w:lsdException w:name="toc 1" w:uiPriority="39"/>
-    <w:lsdException w:name="toc 2" w:uiPriority="39"/>
-    <w:lsdException w:name="toc 3" w:uiPriority="39"/>
-    <w:lsdException w:name="toc 4" w:uiPriority="39"/>
-    <w:lsdException w:name="toc 5" w:uiPriority="39"/>
-    <w:lsdException w:name="toc 6" w:uiPriority="39"/>
-    <w:lsdException w:name="toc 7" w:uiPriority="39"/>
-    <w:lsdException w:name="toc 8" w:uiPriority="39"/>
-    <w:lsdException w:name="toc 9" w:uiPriority="39"/>
-    <w:lsdException w:name="caption" w:uiPriority="35" w:qFormat="1"/>
-    <w:lsdException w:name="Title" w:semiHidden="0" w:uiPriority="10" w:unhideWhenUsed="0" w:qFormat="1"/>
-    <w:lsdException w:name="Default Paragraph Font" w:uiPriority="1"/>
-    <w:lsdException w:name="Subtitle" w:semiHidden="0" w:uiPriority="11" w:unhideWhenUsed="0" w:qFormat="1"/>
-    <w:lsdException w:name="Strong" w:semiHidden="0" w:uiPriority="22" w:unhideWhenUsed="0" w:qFormat="1"/>
-    <w:lsdException w:name="Emphasis" w:semiHidden="0" w:uiPriority="20" w:unhideWhenUsed="0" w:qFormat="1"/>
-    <w:lsdException w:name="Table Grid" w:semiHidden="0" w:uiPriority="39" w:unhideWhenUsed="0"/>
-    <w:lsdException w:name="Placeholder Text" w:unhideWhenUsed="0"/>
-    <w:lsdException w:name="No Spacing" w:semiHidden="0" w:uiPriority="1" w:unhideWhenUsed="0" w:qFormat="1"/>
-    <w:lsdException w:name="Light Shading" w:semiHidden="0" w:uiPriority="60" w:unhideWhenUsed="0"/>
-    <w:lsdException w:name="Light List" w:semiHidden="0" w:uiPriority="61" w:unhideWhenUsed="0"/>
-    <w:lsdException w:name="Light Grid" w:semiHidden="0" w:uiPriority="62" w:unhideWhenUsed="0"/>
-    <w:lsdException w:name="Medium Shading 1" w:semiHidden="0" w:uiPriority="63" w:unhideWhenUsed="0"/>
-    <w:lsdException w:name="Medium Shading 2" w:semiHidden="0" w:uiPriority="64" w:unhideWhenUsed="0"/>
-    <w:lsdException w:name="Medium List 1" w:semiHidden="0" w:uiPriority="65" w:unhideWhenUsed="0"/>
-    <w:lsdException w:name="Medium List 2" w:semiHidden="0" w:uiPriority="66" w:unhideWhenUsed="0"/>
-    <w:lsdException w:name="Medium Grid 1" w:semiHidden="0" w:uiPriority="67" w:unhideWhenUsed="0"/>
-    <w:lsdException w:name="Medium Grid 2" w:semiHidden="0" w:uiPriority="68" w:unhideWhenUsed="0"/>
-    <w:lsdException w:name="Medium Grid 3" w:semiHidden="0" w:uiPriority="69" w:unhideWhenUsed="0"/>
-    <w:lsdException w:name="Dark List" w:semiHidden="0" w:uiPriority="70" w:unhideWhenUsed="0"/>
-    <w:lsdException w:name="Colorful Shading" w:semiHidden="0" w:uiPriority="71" w:unhideWhenUsed="0"/>
-    <w:lsdException w:name="Colorful List" w:semiHidden="0" w:uiPriority="72" w:unhideWhenUsed="0"/>
-    <w:lsdException w:name="Colorful Grid" w:semiHidden="0" w:uiPriority="73" w:unhideWhenUsed="0"/>
-    <w:lsdException w:name="Light Shading Accent 1" w:semiHidden="0" w:uiPriority="60" w:unhideWhenUsed="0"/>
-    <w:lsdException w:name="Light List Accent 1" w:semiHidden="0" w:uiPriority="61" w:unhideWhenUsed="0"/>
-    <w:lsdException w:name="Light Grid Accent 1" w:semiHidden="0" w:uiPriority="62" w:unhideWhenUsed="0"/>
-    <w:lsdException w:name="Medium Shading 1 Accent 1" w:semiHidden="0" w:uiPriority="63" w:unhideWhenUsed="0"/>
-    <w:lsdException w:name="Medium Shading 2 Accent 1" w:semiHidden="0" w:uiPriority="64" w:unhideWhenUsed="0"/>
-    <w:lsdException w:name="Medium List 1 Accent 1" w:semiHidden="0" w:uiPriority="65" w:unhideWhenUsed="0"/>
-    <w:lsdException w:name="Revision" w:unhideWhenUsed="0"/>
-    <w:lsdException w:name="List Paragraph" w:semiHidden="0" w:uiPriority="34" w:unhideWhenUsed="0" w:qFormat="1"/>
-    <w:lsdException w:name="Quote" w:semiHidden="0" w:uiPriority="29" w:unhideWhenUsed="0" w:qFormat="1"/>
-    <w:lsdException w:name="Intense Quote" w:semiHidden="0" w:uiPriority="30" w:unhideWhenUsed="0" w:qFormat="1"/>
-    <w:lsdException w:name="Medium List 2 Accent 1" w:semiHidden="0" w:uiPriority="66" w:unhideWhenUsed="0"/>
-    <w:lsdException w:name="Medium Grid 1 Accent 1" w:semiHidden="0" w:uiPriority="67" w:unhideWhenUsed="0"/>
-    <w:lsdException w:name="Medium Grid 2 Accent 1" w:semiHidden="0" w:uiPriority="68" w:unhideWhenUsed="0"/>
-    <w:lsdException w:name="Medium Grid 3 Accent 1" w:semiHidden="0" w:uiPriority="69" w:unhideWhenUsed="0"/>
-    <w:lsdException w:name="Dark List Accent 1" w:semiHidden="0" w:uiPriority="70" w:unhideWhenUsed="0"/>
-    <w:lsdException w:name="Colorful Shading Accent 1" w:semiHidden="0" w:uiPriority="71" w:unhideWhenUsed="0"/>
-    <w:lsdException w:name="Colorful List Accent 1" w:semiHidden="0" w:uiPriority="72" w:unhideWhenUsed="0"/>
-    <w:lsdException w:name="Colorful Grid Accent 1" w:semiHidden="0" w:uiPriority="73" w:unhideWhenUsed="0"/>
-    <w:lsdException w:name="Light Shading Accent 2" w:semiHidden="0" w:uiPriority="60" w:unhideWhenUsed="0"/>
-    <w:lsdException w:name="Light List Accent 2" w:semiHidden="0" w:uiPriority="61" w:unhideWhenUsed="0"/>
-    <w:lsdException w:name="Light Grid Accent 2" w:semiHidden="0" w:uiPriority="62" w:unhideWhenUsed="0"/>
-    <w:lsdException w:name="Medium Shading 1 Accent 2" w:semiHidden="0" w:uiPriority="63" w:unhideWhenUsed="0"/>
-    <w:lsdException w:name="Medium Shading 2 Accent 2" w:semiHidden="0" w:uiPriority="64" w:unhideWhenUsed="0"/>
-    <w:lsdException w:name="Medium List 1 Accent 2" w:semiHidden="0" w:uiPriority="65" w:unhideWhenUsed="0"/>
-    <w:lsdException w:name="Medium List 2 Accent 2" w:semiHidden="0" w:uiPriority="66" w:unhideWhenUsed="0"/>
-    <w:lsdException w:name="Medium Grid 1 Accent 2" w:semiHidden="0" w:uiPriority="67" w:unhideWhenUsed="0"/>
-    <w:lsdException w:name="Medium Grid 2 Accent 2" w:semiHidden="0" w:uiPriority="68" w:unhideWhenUsed="0"/>
-    <w:lsdException w:name="Medium Grid 3 Accent 2" w:semiHidden="0" w:uiPriority="69" w:unhideWhenUsed="0"/>
-    <w:lsdException w:name="Dark List Accent 2" w:semiHidden="0" w:uiPriority="70" w:unhideWhenUsed="0"/>
-    <w:lsdException w:name="Colorful Shading Accent 2" w:semiHidden="0" w:uiPriority="71" w:unhideWhenUsed="0"/>
-    <w:lsdException w:name="Colorful List Accent 2" w:semiHidden="0" w:uiPriority="72" w:unhideWhenUsed="0"/>
-    <w:lsdException w:name="Colorful Grid Accent 2" w:semiHidden="0" w:uiPriority="73" w:unhideWhenUsed="0"/>
-    <w:lsdException w:name="Light Shading Accent 3" w:semiHidden="0" w:uiPriority="60" w:unhideWhenUsed="0"/>
-    <w:lsdException w:name="Light List Accent 3" w:semiHidden="0" w:uiPriority="61" w:unhideWhenUsed="0"/>
-    <w:lsdException w:name="Light Grid Accent 3" w:semiHidden="0" w:uiPriority="62" w:unhideWhenUsed="0"/>
-    <w:lsdException w:name="Medium Shading 1 Accent 3" w:semiHidden="0" w:uiPriority="63" w:unhideWhenUsed="0"/>
-    <w:lsdException w:name="Medium Shading 2 Accent 3" w:semiHidden="0" w:uiPriority="64" w:unhideWhenUsed="0"/>
-    <w:lsdException w:name="Medium List 1 Accent 3" w:semiHidden="0" w:uiPriority="65" w:unhideWhenUsed="0"/>
-    <w:lsdException w:name="Medium List 2 Accent 3" w:semiHidden="0" w:uiPriority="66" w:unhideWhenUsed="0"/>
-    <w:lsdException w:name="Medium Grid 1 Accent 3" w:semiHidden="0" w:uiPriority="67" w:unhideWhenUsed="0"/>
-    <w:lsdException w:name="Medium Grid 2 Accent 3" w:semiHidden="0" w:uiPriority="68" w:unhideWhenUsed="0"/>
-    <w:lsdException w:name="Medium Grid 3 Accent 3" w:semiHidden="0" w:uiPriority="69" w:unhideWhenUsed="0"/>
-    <w:lsdException w:name="Dark List Accent 3" w:semiHidden="0" w:uiPriority="70" w:unhideWhenUsed="0"/>
-    <w:lsdException w:name="Colorful Shading Accent 3" w:semiHidden="0" w:uiPriority="71" w:unhideWhenUsed="0"/>
-    <w:lsdException w:name="Colorful List Accent 3" w:semiHidden="0" w:uiPriority="72" w:unhideWhenUsed="0"/>
-    <w:lsdException w:name="Colorful Grid Accent 3" w:semiHidden="0" w:uiPriority="73" w:unhideWhenUsed="0"/>
-    <w:lsdException w:name="Light Shading Accent 4" w:semiHidden="0" w:uiPriority="60" w:unhideWhenUsed="0"/>
-    <w:lsdException w:name="Light List Accent 4" w:semiHidden="0" w:uiPriority="61" w:unhideWhenUsed="0"/>
-    <w:lsdException w:name="Light Grid Accent 4" w:semiHidden="0" w:uiPriority="62" w:unhideWhenUsed="0"/>
-    <w:lsdException w:name="Medium Shading 1 Accent 4" w:semiHidden="0" w:uiPriority="63" w:unhideWhenUsed="0"/>
-    <w:lsdException w:name="Medium Shading 2 Accent 4" w:semiHidden="0" w:uiPriority="64" w:unhideWhenUsed="0"/>
-    <w:lsdException w:name="Medium List 1 Accent 4" w:semiHidden="0" w:uiPriority="65" w:unhideWhenUsed="0"/>
-    <w:lsdException w:name="Medium List 2 Accent 4" w:semiHidden="0" w:uiPriority="66" w:unhideWhenUsed="0"/>
-    <w:lsdException w:name="Medium Grid 1 Accent 4" w:semiHidden="0" w:uiPriority="67" w:unhideWhenUsed="0"/>
-    <w:lsdException w:name="Medium Grid 2 Accent 4" w:semiHidden="0" w:uiPriority="68" w:unhideWhenUsed="0"/>
-    <w:lsdException w:name="Medium Grid 3 Accent 4" w:semiHidden="0" w:uiPriority="69" w:unhideWhenUsed="0"/>
-    <w:lsdException w:name="Dark List Accent 4" w:semiHidden="0" w:uiPriority="70" w:unhideWhenUsed="0"/>
-    <w:lsdException w:name="Colorful Shading Accent 4" w:semiHidden="0" w:uiPriority="71" w:unhideWhenUsed="0"/>
-    <w:lsdException w:name="Colorful List Accent 4" w:semiHidden="0" w:uiPriority="72" w:unhideWhenUsed="0"/>
-    <w:lsdException w:name="Colorful Grid Accent 4" w:semiHidden="0" w:uiPriority="73" w:unhideWhenUsed="0"/>
-    <w:lsdException w:name="Light Shading Accent 5" w:semiHidden="0" w:uiPriority="60" w:unhideWhenUsed="0"/>
-    <w:lsdException w:name="Light List Accent 5" w:semiHidden="0" w:uiPriority="61" w:unhideWhenUsed="0"/>
-    <w:lsdException w:name="Light Grid Accent 5" w:semiHidden="0" w:uiPriority="62" w:unhideWhenUsed="0"/>
-    <w:lsdException w:name="Medium Shading 1 Accent 5" w:semiHidden="0" w:uiPriority="63" w:unhideWhenUsed="0"/>
-    <w:lsdException w:name="Medium Shading 2 Accent 5" w:semiHidden="0" w:uiPriority="64" w:unhideWhenUsed="0"/>
-    <w:lsdException w:name="Medium List 1 Accent 5" w:semiHidden="0" w:uiPriority="65" w:unhideWhenUsed="0"/>
-    <w:lsdException w:name="Medium List 2 Accent 5" w:semiHidden="0" w:uiPriority="66" w:unhideWhenUsed="0"/>
-    <w:lsdException w:name="Medium Grid 1 Accent 5" w:semiHidden="0" w:uiPriority="67" w:unhideWhenUsed="0"/>
-    <w:lsdException w:name="Medium Grid 2 Accent 5" w:semiHidden="0" w:uiPriority="68" w:unhideWhenUsed="0"/>
-    <w:lsdException w:name="Medium Grid 3 Accent 5" w:semiHidden="0" w:uiPriority="69" w:unhideWhenUsed="0"/>
-    <w:lsdException w:name="Dark List Accent 5" w:semiHidden="0" w:uiPriority="70" w:unhideWhenUsed="0"/>
-    <w:lsdException w:name="Colorful Shading Accent 5" w:semiHidden="0" w:uiPriority="71" w:unhideWhenUsed="0"/>
-    <w:lsdException w:name="Colorful List Accent 5" w:semiHidden="0" w:uiPriority="72" w:unhideWhenUsed="0"/>
-    <w:lsdException w:name="Colorful Grid Accent 5" w:semiHidden="0" w:uiPriority="73" w:unhideWhenUsed="0"/>
-    <w:lsdException w:name="Light Shading Accent 6" w:semiHidden="0" w:uiPriority="60" w:unhideWhenUsed="0"/>
-    <w:lsdException w:name="Light List Accent 6" w:semiHidden="0" w:uiPriority="61" w:unhideWhenUsed="0"/>
-    <w:lsdException w:name="Light Grid Accent 6" w:semiHidden="0" w:uiPriority="62" w:unhideWhenUsed="0"/>
-    <w:lsdException w:name="Medium Shading 1 Accent 6" w:semiHidden="0" w:uiPriority="63" w:unhideWhenUsed="0"/>
-    <w:lsdException w:name="Medium Shading 2 Accent 6" w:semiHidden="0" w:uiPriority="64" w:unhideWhenUsed="0"/>
-    <w:lsdException w:name="Medium List 1 Accent 6" w:semiHidden="0" w:uiPriority="65" w:unhideWhenUsed="0"/>
-    <w:lsdException w:name="Medium List 2 Accent 6" w:semiHidden="0" w:uiPriority="66" w:unhideWhenUsed="0"/>
-    <w:lsdException w:name="Medium Grid 1 Accent 6" w:semiHidden="0" w:uiPriority="67" w:unhideWhenUsed="0"/>
-    <w:lsdException w:name="Medium Grid 2 Accent 6" w:semiHidden="0" w:uiPriority="68" w:unhideWhenUsed="0"/>
-    <w:lsdException w:name="Medium Grid 3 Accent 6" w:semiHidden="0" w:uiPriority="69" w:unhideWhenUsed="0"/>
-    <w:lsdException w:name="Dark List Accent 6" w:semiHidden="0" w:uiPriority="70" w:unhideWhenUsed="0"/>
-    <w:lsdException w:name="Colorful Shading Accent 6" w:semiHidden="0" w:uiPriority="71" w:unhideWhenUsed="0"/>
-    <w:lsdException w:name="Colorful List Accent 6" w:semiHidden="0" w:uiPriority="72" w:unhideWhenUsed="0"/>
-    <w:lsdException w:name="Colorful Grid Accent 6" w:semiHidden="0" w:uiPriority="73" w:unhideWhenUsed="0"/>
-    <w:lsdException w:name="Subtle Emphasis" w:semiHidden="0" w:uiPriority="19" w:unhideWhenUsed="0" w:qFormat="1"/>
-    <w:lsdException w:name="Intense Emphasis" w:semiHidden="0" w:uiPriority="21" w:unhideWhenUsed="0" w:qFormat="1"/>
-    <w:lsdException w:name="Subtle Reference" w:semiHidden="0" w:uiPriority="31" w:unhideWhenUsed="0" w:qFormat="1"/>
-    <w:lsdException w:name="Intense Reference" w:semiHidden="0" w:uiPriority="32" w:unhideWhenUsed="0" w:qFormat="1"/>
-    <w:lsdException w:name="Book Title" w:semiHidden="0" w:uiPriority="33" w:unhideWhenUsed="0" w:qFormat="1"/>
-    <w:lsdException w:name="Bibliography" w:uiPriority="37"/>
-    <w:lsdException w:name="TOC Heading" w:uiPriority="39" w:qFormat="1"/>
-  </w:latentStyles>
-  <w:style w:type="paragraph" w:default="1" w:styleId="Normal">
-    <w:name w:val="Normal"/>
-    <w:rsid w:val="002918B8"/>
-    <w:pPr>
-      <w:widowControl w:val="0"/>
-      <w:spacing w:after="0" w:line="240" w:lineRule="auto"/>
-    </w:pPr>
-    <w:rPr>
-      <w:rFonts w:ascii="Times New Roman" w:eastAsia="Times New Roman" w:hAnsi="Times New Roman" w:cs="Times New Roman"/>
-      <w:color w:val="000000"/>
-      <w:sz w:val="20"/>
-      <w:szCs w:val="20"/>
-      <w:lang w:eastAsia="es-MX"/>
-    </w:rPr>
-  </w:style>
-  <w:style w:type="character" w:default="1" w:styleId="Fuentedeprrafopredeter">
-    <w:name w:val="Default Paragraph Font"/>
-    <w:uiPriority w:val="1"/>
-    <w:semiHidden/>
-    <w:unhideWhenUsed/>
-  </w:style>
-  <w:style w:type="table" w:default="1" w:styleId="Tablanormal">
-    <w:name w:val="Normal Table"/>
-    <w:uiPriority w:val="99"/>
-    <w:semiHidden/>
-    <w:unhideWhenUsed/>
-    <w:tblPr>
-      <w:tblInd w:w="0" w:type="dxa"/>
       <w:tblCellMar>
         <w:top w:w="0" w:type="dxa"/>
         <w:left w:w="108" w:type="dxa"/>
         <w:bottom w:w="0" w:type="dxa"/>
         <w:right w:w="108" w:type="dxa"/>
       </w:tblCellMar>
-    </w:tblPr>
-  </w:style>
-  <w:style w:type="numbering" w:default="1" w:styleId="Sinlista">
-    <w:name w:val="No List"/>
-    <w:uiPriority w:val="99"/>
-    <w:semiHidden/>
-    <w:unhideWhenUsed/>
-  </w:style>
-  <w:style w:type="paragraph" w:styleId="Encabezado">
-    <w:name w:val="header"/>
-    <w:basedOn w:val="Normal"/>
-    <w:link w:val="EncabezadoCar"/>
-    <w:uiPriority w:val="99"/>
-    <w:unhideWhenUsed/>
-    <w:rsid w:val="002918B8"/>
-    <w:pPr>
-      <w:widowControl/>
-      <w:tabs>
-        <w:tab w:val="center" w:pos="4419"/>
-        <w:tab w:val="right" w:pos="8838"/>
-      </w:tabs>
-    </w:pPr>
-    <w:rPr>
-      <w:rFonts w:asciiTheme="minorHAnsi" w:eastAsiaTheme="minorHAnsi" w:hAnsiTheme="minorHAnsi" w:cstheme="minorBidi"/>
-      <w:color w:val="auto"/>
-      <w:sz w:val="22"/>
-      <w:szCs w:val="22"/>
-      <w:lang w:eastAsia="en-US"/>
-    </w:rPr>
-  </w:style>
-  <w:style w:type="character" w:customStyle="1" w:styleId="EncabezadoCar">
-    <w:name w:val="Encabezado Car"/>
-    <w:basedOn w:val="Fuentedeprrafopredeter"/>
-    <w:link w:val="Encabezado"/>
-    <w:uiPriority w:val="99"/>
-    <w:rsid w:val="002918B8"/>
-  </w:style>
-  <w:style w:type="paragraph" w:styleId="Piedepgina">
-    <w:name w:val="footer"/>
-    <w:basedOn w:val="Normal"/>
-    <w:link w:val="PiedepginaCar"/>
-    <w:uiPriority w:val="99"/>
-    <w:unhideWhenUsed/>
-    <w:rsid w:val="002918B8"/>
-    <w:pPr>
-      <w:widowControl/>
-      <w:tabs>
-        <w:tab w:val="center" w:pos="4419"/>
-        <w:tab w:val="right" w:pos="8838"/>
-      </w:tabs>
-    </w:pPr>
-    <w:rPr>
-      <w:rFonts w:asciiTheme="minorHAnsi" w:eastAsiaTheme="minorHAnsi" w:hAnsiTheme="minorHAnsi" w:cstheme="minorBidi"/>
-      <w:color w:val="auto"/>
-      <w:sz w:val="22"/>
-      <w:szCs w:val="22"/>
-      <w:lang w:eastAsia="en-US"/>
-    </w:rPr>
-  </w:style>
-  <w:style w:type="character" w:customStyle="1" w:styleId="PiedepginaCar">
-    <w:name w:val="Pie de página Car"/>
-    <w:basedOn w:val="Fuentedeprrafopredeter"/>
-    <w:link w:val="Piedepgina"/>
-    <w:uiPriority w:val="99"/>
-    <w:rsid w:val="002918B8"/>
-  </w:style>
-  <w:style w:type="paragraph" w:styleId="Textodeglobo">
-    <w:name w:val="Balloon Text"/>
-    <w:basedOn w:val="Normal"/>
-    <w:link w:val="TextodegloboCar"/>
-    <w:uiPriority w:val="99"/>
-    <w:semiHidden/>
-    <w:unhideWhenUsed/>
-    <w:rsid w:val="002918B8"/>
-    <w:pPr>
-      <w:widowControl/>
-    </w:pPr>
-    <w:rPr>
-      <w:rFonts w:ascii="Tahoma" w:eastAsiaTheme="minorHAnsi" w:hAnsi="Tahoma" w:cs="Tahoma"/>
-      <w:color w:val="auto"/>
-      <w:sz w:val="16"/>
-      <w:szCs w:val="16"/>
-      <w:lang w:eastAsia="en-US"/>
-    </w:rPr>
-  </w:style>
-  <w:style w:type="character" w:customStyle="1" w:styleId="TextodegloboCar">
-    <w:name w:val="Texto de globo Car"/>
-    <w:basedOn w:val="Fuentedeprrafopredeter"/>
-    <w:link w:val="Textodeglobo"/>
-    <w:uiPriority w:val="99"/>
-    <w:semiHidden/>
-    <w:rsid w:val="002918B8"/>
-    <w:rPr>
-      <w:rFonts w:ascii="Tahoma" w:hAnsi="Tahoma" w:cs="Tahoma"/>
-      <w:sz w:val="16"/>
-      <w:szCs w:val="16"/>
-    </w:rPr>
-  </w:style>
-  <w:style w:type="table" w:styleId="Sombreadomedio2-nfasis5">
-    <w:name w:val="Medium Shading 2 Accent 5"/>
-    <w:basedOn w:val="Tablanormal"/>
-    <w:uiPriority w:val="64"/>
-    <w:rsid w:val="002918B8"/>
-    <w:pPr>
-      <w:widowControl w:val="0"/>
-      <w:spacing w:after="0" w:line="240" w:lineRule="auto"/>
-    </w:pPr>
-    <w:rPr>
-      <w:rFonts w:ascii="Times New Roman" w:eastAsia="Times New Roman" w:hAnsi="Times New Roman" w:cs="Times New Roman"/>
-      <w:color w:val="000000"/>
-      <w:sz w:val="20"/>
-      <w:szCs w:val="20"/>
-      <w:lang w:eastAsia="es-MX"/>
-    </w:rPr>
-    <w:tblPr>
-      <w:tblStyleRowBandSize w:val="1"/>
-      <w:tblStyleColBandSize w:val="1"/>
-      <w:tblBorders>
-        <w:top w:val="single" w:sz="18" w:space="0" w:color="auto"/>
-        <w:bottom w:val="single" w:sz="18" w:space="0" w:color="auto"/>
-      </w:tblBorders>
-    </w:tblPr>
-    <w:tblStylePr w:type="firstRow">
-      <w:pPr>
-        <w:spacing w:before="0" w:after="0" w:line="240" w:lineRule="auto"/>
-      </w:pPr>
-      <w:rPr>
-        <w:b/>
-        <w:bCs/>
-        <w:color w:val="FFFFFF" w:themeColor="background1"/>
-      </w:rPr>
-      <w:tblPr/>
-      <w:tcPr>
-        <w:tcBorders>
-          <w:top w:val="single" w:sz="18" w:space="0" w:color="auto"/>
-          <w:left w:val="nil"/>
-          <w:bottom w:val="single" w:sz="18" w:space="0" w:color="auto"/>
-          <w:right w:val="nil"/>
-          <w:insideH w:val="nil"/>
-          <w:insideV w:val="nil"/>
-        </w:tcBorders>
-        <w:shd w:val="clear" w:color="auto" w:fill="4BACC6" w:themeFill="accent5"/>
-      </w:tcPr>
-    </w:tblStylePr>
-    <w:tblStylePr w:type="lastRow">
-      <w:pPr>
-        <w:spacing w:before="0" w:after="0" w:line="240" w:lineRule="auto"/>
-      </w:pPr>
-      <w:rPr>
-        <w:color w:val="auto"/>
-      </w:rPr>
-      <w:tblPr/>
-      <w:tcPr>
-        <w:tcBorders>
-          <w:top w:val="double" w:sz="6" w:space="0" w:color="auto"/>
-          <w:left w:val="nil"/>
-          <w:bottom w:val="single" w:sz="18" w:space="0" w:color="auto"/>
-          <w:right w:val="nil"/>
-          <w:insideH w:val="nil"/>
-          <w:insideV w:val="nil"/>
-        </w:tcBorders>
-        <w:shd w:val="clear" w:color="auto" w:fill="FFFFFF" w:themeFill="background1"/>
-      </w:tcPr>
-    </w:tblStylePr>
-    <w:tblStylePr w:type="firstCol">
-      <w:rPr>
-        <w:b/>
-        <w:bCs/>
-        <w:color w:val="FFFFFF" w:themeColor="background1"/>
-      </w:rPr>
-      <w:tblPr/>
-      <w:tcPr>
-        <w:tcBorders>
-          <w:top w:val="nil"/>
-          <w:left w:val="nil"/>
-          <w:bottom w:val="single" w:sz="18" w:space="0" w:color="auto"/>
-          <w:right w:val="nil"/>
-          <w:insideH w:val="nil"/>
-          <w:insideV w:val="nil"/>
-        </w:tcBorders>
-        <w:shd w:val="clear" w:color="auto" w:fill="4BACC6" w:themeFill="accent5"/>
-      </w:tcPr>
-    </w:tblStylePr>
-    <w:tblStylePr w:type="lastCol">
-      <w:rPr>
-        <w:b/>
-        <w:bCs/>
-        <w:color w:val="FFFFFF" w:themeColor="background1"/>
-      </w:rPr>
-      <w:tblPr/>
-      <w:tcPr>
-        <w:tcBorders>
-          <w:left w:val="nil"/>
-          <w:right w:val="nil"/>
-          <w:insideH w:val="nil"/>
-          <w:insideV w:val="nil"/>
-        </w:tcBorders>
-        <w:shd w:val="clear" w:color="auto" w:fill="4BACC6" w:themeFill="accent5"/>
-      </w:tcPr>
-    </w:tblStylePr>
-    <w:tblStylePr w:type="band1Vert">
-      <w:tblPr/>
-      <w:tcPr>
-        <w:tcBorders>
-          <w:left w:val="nil"/>
-          <w:right w:val="nil"/>
-          <w:insideH w:val="nil"/>
-          <w:insideV w:val="nil"/>
-        </w:tcBorders>
-        <w:shd w:val="clear" w:color="auto" w:fill="D8D8D8" w:themeFill="background1" w:themeFillShade="D8"/>
-      </w:tcPr>
-    </w:tblStylePr>
-    <w:tblStylePr w:type="band1Horz">
-      <w:tblPr/>
-      <w:tcPr>
-        <w:shd w:val="clear" w:color="auto" w:fill="D8D8D8" w:themeFill="background1" w:themeFillShade="D8"/>
-      </w:tcPr>
-    </w:tblStylePr>
-    <w:tblStylePr w:type="neCell">
-      <w:tblPr/>
-      <w:tcPr>
-        <w:tcBorders>
-          <w:top w:val="single" w:sz="18" w:space="0" w:color="auto"/>
-          <w:left w:val="nil"/>
-          <w:bottom w:val="single" w:sz="18" w:space="0" w:color="auto"/>
-          <w:right w:val="nil"/>
-          <w:insideH w:val="nil"/>
-          <w:insideV w:val="nil"/>
-        </w:tcBorders>
-      </w:tcPr>
-    </w:tblStylePr>
-    <w:tblStylePr w:type="nwCell">
-      <w:rPr>
-        <w:color w:val="FFFFFF" w:themeColor="background1"/>
-      </w:rPr>
-      <w:tblPr/>
-      <w:tcPr>
-        <w:tcBorders>
-          <w:top w:val="single" w:sz="18" w:space="0" w:color="auto"/>
-          <w:left w:val="nil"/>
-          <w:bottom w:val="single" w:sz="18" w:space="0" w:color="auto"/>
-          <w:right w:val="nil"/>
-          <w:insideH w:val="nil"/>
-          <w:insideV w:val="nil"/>
-        </w:tcBorders>
-      </w:tcPr>
-    </w:tblStylePr>
-  </w:style>
-  <w:style w:type="paragraph" w:styleId="Prrafodelista">
-    <w:name w:val="List Paragraph"/>
-    <w:basedOn w:val="Normal"/>
-    <w:uiPriority w:val="34"/>
-    <w:qFormat/>
-    <w:rsid w:val="0050313A"/>
-    <w:pPr>
-      <w:widowControl/>
-      <w:spacing w:before="120" w:after="120"/>
-      <w:ind w:left="720"/>
-      <w:contextualSpacing/>
-    </w:pPr>
-    <w:rPr>
-      <w:rFonts w:ascii="Arial" w:eastAsia="Arial" w:hAnsi="Arial" w:cs="Arial"/>
-      <w:lang w:val="es-PE" w:eastAsia="es-PE"/>
-    </w:rPr>
-  </w:style>
-  <w:style w:type="table" w:styleId="Tablaconcuadrcula">
-    <w:name w:val="Table Grid"/>
-    <w:basedOn w:val="Tablanormal"/>
-    <w:uiPriority w:val="39"/>
-    <w:rsid w:val="0050313A"/>
-    <w:pPr>
-      <w:spacing w:after="0" w:line="240" w:lineRule="auto"/>
-    </w:pPr>
-    <w:rPr>
-      <w:lang w:val="es-PE"/>
-    </w:rPr>
-    <w:tblPr>
-      <w:tblBorders>
-        <w:top w:val="single" w:sz="4" w:space="0" w:color="auto"/>
-        <w:left w:val="single" w:sz="4" w:space="0" w:color="auto"/>
-        <w:bottom w:val="single" w:sz="4" w:space="0" w:color="auto"/>
-        <w:right w:val="single" w:sz="4" w:space="0" w:color="auto"/>
-        <w:insideH w:val="single" w:sz="4" w:space="0" w:color="auto"/>
-        <w:insideV w:val="single" w:sz="4" w:space="0" w:color="auto"/>
-      </w:tblBorders>
     </w:tblPr>
   </w:style>
 </w:styles>

</xml_diff>

<commit_message>
STU_CUS01: Revision de la especificacion
</commit_message>
<xml_diff>
--- a/STU/Analisis y Diseño/STU_CUS01.docx
+++ b/STU/Analisis y Diseño/STU_CUS01.docx
@@ -51,23 +51,7 @@
           <w:b/>
           <w:sz w:val="36"/>
         </w:rPr>
-        <w:t xml:space="preserve">Búsqueda de </w:t>
-      </w:r>
-      <w:r>
-        <w:rPr>
-          <w:rFonts w:ascii="Arial" w:eastAsia="Arial" w:hAnsi="Arial" w:cs="Arial"/>
-          <w:b/>
-          <w:sz w:val="36"/>
-        </w:rPr>
-        <w:t>v</w:t>
-      </w:r>
-      <w:r>
-        <w:rPr>
-          <w:rFonts w:ascii="Arial" w:eastAsia="Arial" w:hAnsi="Arial" w:cs="Arial"/>
-          <w:b/>
-          <w:sz w:val="36"/>
-        </w:rPr>
-        <w:t>ehículos</w:t>
+        <w:t>Búsqueda de vehículos</w:t>
       </w:r>
       <w:r>
         <w:rPr>
@@ -1198,7 +1182,15 @@
               <w:rPr>
                 <w:szCs w:val="22"/>
               </w:rPr>
-              <w:t>Usuario solicitante, Sistema</w:t>
+              <w:t>Usuario</w:t>
+            </w:r>
+            <w:bookmarkStart w:id="1" w:name="_GoBack"/>
+            <w:bookmarkEnd w:id="1"/>
+            <w:r>
+              <w:rPr>
+                <w:szCs w:val="22"/>
+              </w:rPr>
+              <w:t>, Sistema</w:t>
             </w:r>
           </w:p>
         </w:tc>
@@ -1388,21 +1380,7 @@
               <w:rPr>
                 <w:szCs w:val="22"/>
               </w:rPr>
-              <w:t xml:space="preserve"> </w:t>
-            </w:r>
-            <w:proofErr w:type="gramStart"/>
-            <w:r>
-              <w:rPr>
-                <w:szCs w:val="22"/>
-              </w:rPr>
-              <w:t>de</w:t>
-            </w:r>
-            <w:proofErr w:type="gramEnd"/>
-            <w:r>
-              <w:rPr>
-                <w:szCs w:val="22"/>
-              </w:rPr>
-              <w:t xml:space="preserve"> placa del </w:t>
+              <w:t xml:space="preserve"> de placa del </w:t>
             </w:r>
             <w:r>
               <w:rPr>
@@ -1442,21 +1420,7 @@
               <w:rPr>
                 <w:szCs w:val="22"/>
               </w:rPr>
-              <w:t xml:space="preserve"> </w:t>
-            </w:r>
-            <w:proofErr w:type="gramStart"/>
-            <w:r>
-              <w:rPr>
-                <w:szCs w:val="22"/>
-              </w:rPr>
-              <w:t>valida</w:t>
-            </w:r>
-            <w:proofErr w:type="gramEnd"/>
-            <w:r>
-              <w:rPr>
-                <w:szCs w:val="22"/>
-              </w:rPr>
-              <w:t xml:space="preserve"> el nro</w:t>
+              <w:t xml:space="preserve"> valida el nro</w:t>
             </w:r>
             <w:r>
               <w:rPr>
@@ -1502,21 +1466,7 @@
               <w:rPr>
                 <w:szCs w:val="22"/>
               </w:rPr>
-              <w:t xml:space="preserve"> por nro. </w:t>
-            </w:r>
-            <w:proofErr w:type="gramStart"/>
-            <w:r>
-              <w:rPr>
-                <w:szCs w:val="22"/>
-              </w:rPr>
-              <w:t>de</w:t>
-            </w:r>
-            <w:proofErr w:type="gramEnd"/>
-            <w:r>
-              <w:rPr>
-                <w:szCs w:val="22"/>
-              </w:rPr>
-              <w:t xml:space="preserve"> placa</w:t>
+              <w:t xml:space="preserve"> por nro. de placa</w:t>
             </w:r>
             <w:r>
               <w:rPr>
@@ -1592,14 +1542,7 @@
                 <w:b/>
                 <w:szCs w:val="22"/>
               </w:rPr>
-              <w:t xml:space="preserve">Ingreso de la placa por </w:t>
-            </w:r>
-            <w:r>
-              <w:rPr>
-                <w:b/>
-                <w:szCs w:val="22"/>
-              </w:rPr>
-              <w:t>foto</w:t>
+              <w:t>Ingreso de la placa por foto</w:t>
             </w:r>
           </w:p>
         </w:tc>
@@ -1653,21 +1596,7 @@
               <w:rPr>
                 <w:szCs w:val="22"/>
               </w:rPr>
-              <w:t xml:space="preserve">3. El sistema realiza un reconocimiento a la imagen y valida el nro. </w:t>
-            </w:r>
-            <w:proofErr w:type="gramStart"/>
-            <w:r>
-              <w:rPr>
-                <w:szCs w:val="22"/>
-              </w:rPr>
-              <w:t>de</w:t>
-            </w:r>
-            <w:proofErr w:type="gramEnd"/>
-            <w:r>
-              <w:rPr>
-                <w:szCs w:val="22"/>
-              </w:rPr>
-              <w:t xml:space="preserve"> placa.</w:t>
+              <w:t>3. El sistema realiza un reconocimiento a la imagen y valida el nro. de placa.</w:t>
             </w:r>
           </w:p>
           <w:p>
@@ -1800,33 +1729,7 @@
               <w:rPr>
                 <w:szCs w:val="22"/>
               </w:rPr>
-              <w:t xml:space="preserve">El sistema </w:t>
-            </w:r>
-            <w:proofErr w:type="gramStart"/>
-            <w:r>
-              <w:rPr>
-                <w:szCs w:val="22"/>
-              </w:rPr>
-              <w:t>valida</w:t>
-            </w:r>
-            <w:proofErr w:type="gramEnd"/>
-            <w:r>
-              <w:rPr>
-                <w:szCs w:val="22"/>
-              </w:rPr>
-              <w:t xml:space="preserve"> el </w:t>
-            </w:r>
-            <w:r>
-              <w:rPr>
-                <w:szCs w:val="22"/>
-              </w:rPr>
-              <w:t>DNI</w:t>
-            </w:r>
-            <w:r>
-              <w:rPr>
-                <w:szCs w:val="22"/>
-              </w:rPr>
-              <w:t xml:space="preserve"> ingresado.</w:t>
+              <w:t>El sistema valida el DNI ingresado.</w:t>
             </w:r>
           </w:p>
           <w:p>
@@ -1842,19 +1745,7 @@
               <w:rPr>
                 <w:szCs w:val="22"/>
               </w:rPr>
-              <w:t>3. El sistema realiza una consulta a la DB de vehículos</w:t>
-            </w:r>
-            <w:r>
-              <w:rPr>
-                <w:szCs w:val="22"/>
-              </w:rPr>
-              <w:t xml:space="preserve"> por DNI del propietario</w:t>
-            </w:r>
-            <w:r>
-              <w:rPr>
-                <w:szCs w:val="22"/>
-              </w:rPr>
-              <w:t>.</w:t>
+              <w:t>3. El sistema realiza una consulta a la DB de vehículos por DNI del propietario.</w:t>
             </w:r>
           </w:p>
           <w:p>
@@ -1921,35 +1812,7 @@
               <w:rPr>
                 <w:szCs w:val="22"/>
               </w:rPr>
-              <w:t xml:space="preserve">- Si el nro. </w:t>
-            </w:r>
-            <w:proofErr w:type="gramStart"/>
-            <w:r>
-              <w:rPr>
-                <w:szCs w:val="22"/>
-              </w:rPr>
-              <w:t>de</w:t>
-            </w:r>
-            <w:proofErr w:type="gramEnd"/>
-            <w:r>
-              <w:rPr>
-                <w:szCs w:val="22"/>
-              </w:rPr>
-              <w:t xml:space="preserve"> placa o DNI ingresado no es </w:t>
-            </w:r>
-            <w:proofErr w:type="spellStart"/>
-            <w:r>
-              <w:rPr>
-                <w:szCs w:val="22"/>
-              </w:rPr>
-              <w:t>valido</w:t>
-            </w:r>
-            <w:proofErr w:type="spellEnd"/>
-            <w:r>
-              <w:rPr>
-                <w:szCs w:val="22"/>
-              </w:rPr>
-              <w:t>, el sistema muestra un mensaje de error de “Vehículo no encontrado”.</w:t>
+              <w:t>- Si el nro. de placa o DNI ingresado no es valido, el sistema muestra un mensaje de error de “Vehículo no encontrado”.</w:t>
             </w:r>
           </w:p>
           <w:p>
@@ -1965,31 +1828,7 @@
               <w:rPr>
                 <w:szCs w:val="22"/>
               </w:rPr>
-              <w:t>- Si en la consulta a la DB no se encuentra el vehículo buscado</w:t>
-            </w:r>
-            <w:r>
-              <w:rPr>
-                <w:szCs w:val="22"/>
-              </w:rPr>
-              <w:t>, el sistema muestra un mensaje de error de “</w:t>
-            </w:r>
-            <w:r>
-              <w:rPr>
-                <w:szCs w:val="22"/>
-              </w:rPr>
-              <w:t>Vehículo</w:t>
-            </w:r>
-            <w:r>
-              <w:rPr>
-                <w:szCs w:val="22"/>
-              </w:rPr>
-              <w:t xml:space="preserve"> no encontrado”</w:t>
-            </w:r>
-            <w:r>
-              <w:rPr>
-                <w:szCs w:val="22"/>
-              </w:rPr>
-              <w:t>.</w:t>
+              <w:t>- Si en la consulta a la DB no se encuentra el vehículo buscado, el sistema muestra un mensaje de error de “Vehículo no encontrado”.</w:t>
             </w:r>
           </w:p>
         </w:tc>
@@ -2175,8 +2014,6 @@
         </w:rPr>
         <w:t>.</w:t>
       </w:r>
-      <w:bookmarkStart w:id="1" w:name="_GoBack"/>
-      <w:bookmarkEnd w:id="1"/>
     </w:p>
     <w:p>
       <w:pPr>
@@ -2666,13 +2503,7 @@
         <w:rPr>
           <w:rFonts w:ascii="Arial" w:hAnsi="Arial" w:cs="Arial"/>
         </w:rPr>
-        <w:t xml:space="preserve"> Prototipo</w:t>
-      </w:r>
-      <w:r>
-        <w:rPr>
-          <w:rFonts w:ascii="Arial" w:hAnsi="Arial" w:cs="Arial"/>
-        </w:rPr>
-        <w:t xml:space="preserve"> 02</w:t>
+        <w:t xml:space="preserve"> Prototipo 02</w:t>
       </w:r>
     </w:p>
     <w:p>
@@ -2918,25 +2749,7 @@
         <w:rPr>
           <w:rFonts w:ascii="Arial" w:hAnsi="Arial" w:cs="Arial"/>
         </w:rPr>
-        <w:t xml:space="preserve"> Prototipo</w:t>
-      </w:r>
-      <w:r>
-        <w:rPr>
-          <w:rFonts w:ascii="Arial" w:hAnsi="Arial" w:cs="Arial"/>
-        </w:rPr>
-        <w:t xml:space="preserve"> </w:t>
-      </w:r>
-      <w:r>
-        <w:rPr>
-          <w:rFonts w:ascii="Arial" w:hAnsi="Arial" w:cs="Arial"/>
-        </w:rPr>
-        <w:t>0</w:t>
-      </w:r>
-      <w:r>
-        <w:rPr>
-          <w:rFonts w:ascii="Arial" w:hAnsi="Arial" w:cs="Arial"/>
-        </w:rPr>
-        <w:t>3</w:t>
+        <w:t xml:space="preserve"> Prototipo 03</w:t>
       </w:r>
       <w:r>
         <w:rPr>
@@ -2969,25 +2782,7 @@
         <w:rPr>
           <w:rFonts w:ascii="Arial" w:hAnsi="Arial" w:cs="Arial"/>
         </w:rPr>
-        <w:t xml:space="preserve"> Prototipo</w:t>
-      </w:r>
-      <w:r>
-        <w:rPr>
-          <w:rFonts w:ascii="Arial" w:hAnsi="Arial" w:cs="Arial"/>
-        </w:rPr>
-        <w:t xml:space="preserve"> </w:t>
-      </w:r>
-      <w:r>
-        <w:rPr>
-          <w:rFonts w:ascii="Arial" w:hAnsi="Arial" w:cs="Arial"/>
-        </w:rPr>
-        <w:t>0</w:t>
-      </w:r>
-      <w:r>
-        <w:rPr>
-          <w:rFonts w:ascii="Arial" w:hAnsi="Arial" w:cs="Arial"/>
-        </w:rPr>
-        <w:t>4</w:t>
+        <w:t xml:space="preserve"> Prototipo 04</w:t>
       </w:r>
     </w:p>
     <w:p>
@@ -3125,7 +2920,7 @@
               <w:noProof/>
               <w:color w:val="31849B" w:themeColor="accent5" w:themeShade="BF"/>
             </w:rPr>
-            <w:t>5</w:t>
+            <w:t>2</w:t>
           </w:r>
           <w:r>
             <w:rPr>

</xml_diff>

<commit_message>
CUS , LR : Añadiendo prototipos
</commit_message>
<xml_diff>
--- a/STU/Analisis y Diseño/STU_CUS01.docx
+++ b/STU/Analisis y Diseño/STU_CUS01.docx
@@ -1,6 +1,6 @@
 
 <file path=word/document.xml><?xml version="1.0" encoding="utf-8"?>
-<w:document xmlns:wpc="http://schemas.microsoft.com/office/word/2010/wordprocessingCanvas" xmlns:mc="http://schemas.openxmlformats.org/markup-compatibility/2006" xmlns:o="urn:schemas-microsoft-com:office:office" xmlns:r="http://schemas.openxmlformats.org/officeDocument/2006/relationships" xmlns:m="http://schemas.openxmlformats.org/officeDocument/2006/math" xmlns:v="urn:schemas-microsoft-com:vml" xmlns:wp14="http://schemas.microsoft.com/office/word/2010/wordprocessingDrawing" xmlns:wp="http://schemas.openxmlformats.org/drawingml/2006/wordprocessingDrawing" xmlns:w10="urn:schemas-microsoft-com:office:word" xmlns:w="http://schemas.openxmlformats.org/wordprocessingml/2006/main" xmlns:w14="http://schemas.microsoft.com/office/word/2010/wordml" xmlns:w15="http://schemas.microsoft.com/office/word/2012/wordml" xmlns:wpg="http://schemas.microsoft.com/office/word/2010/wordprocessingGroup" xmlns:wpi="http://schemas.microsoft.com/office/word/2010/wordprocessingInk" xmlns:wne="http://schemas.microsoft.com/office/word/2006/wordml" xmlns:wps="http://schemas.microsoft.com/office/word/2010/wordprocessingShape" mc:Ignorable="w14 w15 wp14">
+<w:document xmlns:wpc="http://schemas.microsoft.com/office/word/2010/wordprocessingCanvas" xmlns:mc="http://schemas.openxmlformats.org/markup-compatibility/2006" xmlns:o="urn:schemas-microsoft-com:office:office" xmlns:r="http://schemas.openxmlformats.org/officeDocument/2006/relationships" xmlns:m="http://schemas.openxmlformats.org/officeDocument/2006/math" xmlns:v="urn:schemas-microsoft-com:vml" xmlns:wp14="http://schemas.microsoft.com/office/word/2010/wordprocessingDrawing" xmlns:wp="http://schemas.openxmlformats.org/drawingml/2006/wordprocessingDrawing" xmlns:w10="urn:schemas-microsoft-com:office:word" xmlns:w="http://schemas.openxmlformats.org/wordprocessingml/2006/main" xmlns:w14="http://schemas.microsoft.com/office/word/2010/wordml" xmlns:wpg="http://schemas.microsoft.com/office/word/2010/wordprocessingGroup" xmlns:wpi="http://schemas.microsoft.com/office/word/2010/wordprocessingInk" xmlns:wne="http://schemas.microsoft.com/office/word/2006/wordml" xmlns:wps="http://schemas.microsoft.com/office/word/2010/wordprocessingShape" mc:Ignorable="w14 wp14">
   <w:body>
     <w:p/>
     <w:p>
@@ -627,6 +627,12 @@
               <w:spacing w:after="120"/>
               <w:jc w:val="center"/>
             </w:pPr>
+            <w:r>
+              <w:t>25</w:t>
+            </w:r>
+            <w:r>
+              <w:t>/09/2015</w:t>
+            </w:r>
           </w:p>
         </w:tc>
         <w:tc>
@@ -644,6 +650,9 @@
               <w:spacing w:after="120"/>
               <w:jc w:val="center"/>
             </w:pPr>
+            <w:r>
+              <w:t>1.2</w:t>
+            </w:r>
           </w:p>
         </w:tc>
         <w:tc>
@@ -661,6 +670,15 @@
               <w:spacing w:after="120"/>
               <w:jc w:val="both"/>
             </w:pPr>
+            <w:r>
+              <w:rPr>
+                <w:lang w:val="es-PE"/>
+              </w:rPr>
+              <w:t xml:space="preserve">Añadiendo </w:t>
+            </w:r>
+            <w:r>
+              <w:t>prototipos de acuerdo a la especificación</w:t>
+            </w:r>
           </w:p>
         </w:tc>
         <w:tc>
@@ -678,6 +696,14 @@
               <w:spacing w:after="120"/>
               <w:jc w:val="center"/>
             </w:pPr>
+            <w:proofErr w:type="spellStart"/>
+            <w:r>
+              <w:t>Aaron</w:t>
+            </w:r>
+            <w:proofErr w:type="spellEnd"/>
+            <w:r>
+              <w:t xml:space="preserve"> Castillo</w:t>
+            </w:r>
           </w:p>
         </w:tc>
       </w:tr>
@@ -1182,15 +1208,7 @@
               <w:rPr>
                 <w:szCs w:val="22"/>
               </w:rPr>
-              <w:t>Usuario</w:t>
-            </w:r>
-            <w:bookmarkStart w:id="1" w:name="_GoBack"/>
-            <w:bookmarkEnd w:id="1"/>
-            <w:r>
-              <w:rPr>
-                <w:szCs w:val="22"/>
-              </w:rPr>
-              <w:t>, Sistema</w:t>
+              <w:t>Usuario, Sistema</w:t>
             </w:r>
           </w:p>
         </w:tc>
@@ -1241,7 +1259,21 @@
               <w:rPr>
                 <w:szCs w:val="22"/>
               </w:rPr>
-              <w:t>El usuario podrá realizar la búsqueda de información de un vehículo ingresando el Nro. de placa o el DNI del propietario.</w:t>
+              <w:t xml:space="preserve">El usuario podrá realizar la búsqueda de información de un vehículo ingresando el Nro. </w:t>
+            </w:r>
+            <w:proofErr w:type="gramStart"/>
+            <w:r>
+              <w:rPr>
+                <w:szCs w:val="22"/>
+              </w:rPr>
+              <w:t>de</w:t>
+            </w:r>
+            <w:proofErr w:type="gramEnd"/>
+            <w:r>
+              <w:rPr>
+                <w:szCs w:val="22"/>
+              </w:rPr>
+              <w:t xml:space="preserve"> placa o el DNI del propietario.</w:t>
             </w:r>
           </w:p>
         </w:tc>
@@ -1380,7 +1412,21 @@
               <w:rPr>
                 <w:szCs w:val="22"/>
               </w:rPr>
-              <w:t xml:space="preserve"> de placa del </w:t>
+              <w:t xml:space="preserve"> </w:t>
+            </w:r>
+            <w:proofErr w:type="gramStart"/>
+            <w:r>
+              <w:rPr>
+                <w:szCs w:val="22"/>
+              </w:rPr>
+              <w:t>de</w:t>
+            </w:r>
+            <w:proofErr w:type="gramEnd"/>
+            <w:r>
+              <w:rPr>
+                <w:szCs w:val="22"/>
+              </w:rPr>
+              <w:t xml:space="preserve"> placa del </w:t>
             </w:r>
             <w:r>
               <w:rPr>
@@ -1420,7 +1466,21 @@
               <w:rPr>
                 <w:szCs w:val="22"/>
               </w:rPr>
-              <w:t xml:space="preserve"> valida el nro</w:t>
+              <w:t xml:space="preserve"> </w:t>
+            </w:r>
+            <w:proofErr w:type="gramStart"/>
+            <w:r>
+              <w:rPr>
+                <w:szCs w:val="22"/>
+              </w:rPr>
+              <w:t>valida</w:t>
+            </w:r>
+            <w:proofErr w:type="gramEnd"/>
+            <w:r>
+              <w:rPr>
+                <w:szCs w:val="22"/>
+              </w:rPr>
+              <w:t xml:space="preserve"> el nro</w:t>
             </w:r>
             <w:r>
               <w:rPr>
@@ -1432,7 +1492,21 @@
               <w:rPr>
                 <w:szCs w:val="22"/>
               </w:rPr>
-              <w:t xml:space="preserve"> de placa</w:t>
+              <w:t xml:space="preserve"> </w:t>
+            </w:r>
+            <w:proofErr w:type="gramStart"/>
+            <w:r>
+              <w:rPr>
+                <w:szCs w:val="22"/>
+              </w:rPr>
+              <w:t>de</w:t>
+            </w:r>
+            <w:proofErr w:type="gramEnd"/>
+            <w:r>
+              <w:rPr>
+                <w:szCs w:val="22"/>
+              </w:rPr>
+              <w:t xml:space="preserve"> placa</w:t>
             </w:r>
             <w:r>
               <w:rPr>
@@ -1466,7 +1540,21 @@
               <w:rPr>
                 <w:szCs w:val="22"/>
               </w:rPr>
-              <w:t xml:space="preserve"> por nro. de placa</w:t>
+              <w:t xml:space="preserve"> por nro. </w:t>
+            </w:r>
+            <w:proofErr w:type="gramStart"/>
+            <w:r>
+              <w:rPr>
+                <w:szCs w:val="22"/>
+              </w:rPr>
+              <w:t>de</w:t>
+            </w:r>
+            <w:proofErr w:type="gramEnd"/>
+            <w:r>
+              <w:rPr>
+                <w:szCs w:val="22"/>
+              </w:rPr>
+              <w:t xml:space="preserve"> placa</w:t>
             </w:r>
             <w:r>
               <w:rPr>
@@ -1596,7 +1684,21 @@
               <w:rPr>
                 <w:szCs w:val="22"/>
               </w:rPr>
-              <w:t>3. El sistema realiza un reconocimiento a la imagen y valida el nro. de placa.</w:t>
+              <w:t xml:space="preserve">3. El sistema realiza un reconocimiento a la imagen y valida el nro. </w:t>
+            </w:r>
+            <w:proofErr w:type="gramStart"/>
+            <w:r>
+              <w:rPr>
+                <w:szCs w:val="22"/>
+              </w:rPr>
+              <w:t>de</w:t>
+            </w:r>
+            <w:proofErr w:type="gramEnd"/>
+            <w:r>
+              <w:rPr>
+                <w:szCs w:val="22"/>
+              </w:rPr>
+              <w:t xml:space="preserve"> placa.</w:t>
             </w:r>
           </w:p>
           <w:p>
@@ -1729,7 +1831,21 @@
               <w:rPr>
                 <w:szCs w:val="22"/>
               </w:rPr>
-              <w:t>El sistema valida el DNI ingresado.</w:t>
+              <w:t xml:space="preserve">El sistema </w:t>
+            </w:r>
+            <w:proofErr w:type="gramStart"/>
+            <w:r>
+              <w:rPr>
+                <w:szCs w:val="22"/>
+              </w:rPr>
+              <w:t>valida</w:t>
+            </w:r>
+            <w:proofErr w:type="gramEnd"/>
+            <w:r>
+              <w:rPr>
+                <w:szCs w:val="22"/>
+              </w:rPr>
+              <w:t xml:space="preserve"> el DNI ingresado.</w:t>
             </w:r>
           </w:p>
           <w:p>
@@ -1812,7 +1928,35 @@
               <w:rPr>
                 <w:szCs w:val="22"/>
               </w:rPr>
-              <w:t>- Si el nro. de placa o DNI ingresado no es valido, el sistema muestra un mensaje de error de “Vehículo no encontrado”.</w:t>
+              <w:t xml:space="preserve">- Si el nro. </w:t>
+            </w:r>
+            <w:proofErr w:type="gramStart"/>
+            <w:r>
+              <w:rPr>
+                <w:szCs w:val="22"/>
+              </w:rPr>
+              <w:t>de</w:t>
+            </w:r>
+            <w:proofErr w:type="gramEnd"/>
+            <w:r>
+              <w:rPr>
+                <w:szCs w:val="22"/>
+              </w:rPr>
+              <w:t xml:space="preserve"> placa o DNI ingresado no es </w:t>
+            </w:r>
+            <w:proofErr w:type="spellStart"/>
+            <w:r>
+              <w:rPr>
+                <w:szCs w:val="22"/>
+              </w:rPr>
+              <w:t>valido</w:t>
+            </w:r>
+            <w:proofErr w:type="spellEnd"/>
+            <w:r>
+              <w:rPr>
+                <w:szCs w:val="22"/>
+              </w:rPr>
+              <w:t>, el sistema muestra un mensaje de error de “Vehículo no encontrado”.</w:t>
             </w:r>
           </w:p>
           <w:p>
@@ -1852,6 +1996,7 @@
                 <w:szCs w:val="22"/>
               </w:rPr>
             </w:pPr>
+            <w:proofErr w:type="spellStart"/>
             <w:r>
               <w:rPr>
                 <w:b/>
@@ -1859,6 +2004,7 @@
               </w:rPr>
               <w:t>Poscondiciones</w:t>
             </w:r>
+            <w:proofErr w:type="spellEnd"/>
           </w:p>
         </w:tc>
         <w:tc>
@@ -1891,7 +2037,21 @@
               <w:rPr>
                 <w:szCs w:val="22"/>
               </w:rPr>
-              <w:t xml:space="preserve"> de búsquedas realizadas a dicho </w:t>
+              <w:t xml:space="preserve"> </w:t>
+            </w:r>
+            <w:proofErr w:type="gramStart"/>
+            <w:r>
+              <w:rPr>
+                <w:szCs w:val="22"/>
+              </w:rPr>
+              <w:t>de</w:t>
+            </w:r>
+            <w:proofErr w:type="gramEnd"/>
+            <w:r>
+              <w:rPr>
+                <w:szCs w:val="22"/>
+              </w:rPr>
+              <w:t xml:space="preserve"> búsquedas realizadas a dicho </w:t>
             </w:r>
             <w:r>
               <w:rPr>
@@ -2056,7 +2216,7 @@
                     <pic:cNvPicPr/>
                   </pic:nvPicPr>
                   <pic:blipFill rotWithShape="1">
-                    <a:blip r:embed="rId7">
+                    <a:blip r:embed="rId8">
                       <a:extLst>
                         <a:ext uri="{28A0092B-C50C-407E-A947-70E740481C1C}">
                           <a14:useLocalDpi xmlns:a14="http://schemas.microsoft.com/office/drawing/2010/main" val="0"/>
@@ -2300,68 +2460,7 @@
           <w:lang w:val="es-PE" w:eastAsia="es-PE"/>
         </w:rPr>
         <w:drawing>
-          <wp:inline distT="0" distB="0" distL="0" distR="0">
-            <wp:extent cx="2939008" cy="5353050"/>
-            <wp:effectExtent l="0" t="0" r="0" b="0"/>
-            <wp:docPr id="7" name="0 Imagen"/>
-            <wp:cNvGraphicFramePr>
-              <a:graphicFrameLocks xmlns:a="http://schemas.openxmlformats.org/drawingml/2006/main" noChangeAspect="1"/>
-            </wp:cNvGraphicFramePr>
-            <a:graphic xmlns:a="http://schemas.openxmlformats.org/drawingml/2006/main">
-              <a:graphicData uri="http://schemas.openxmlformats.org/drawingml/2006/picture">
-                <pic:pic xmlns:pic="http://schemas.openxmlformats.org/drawingml/2006/picture">
-                  <pic:nvPicPr>
-                    <pic:cNvPr id="0" name="buscar2.PNG"/>
-                    <pic:cNvPicPr/>
-                  </pic:nvPicPr>
-                  <pic:blipFill rotWithShape="1">
-                    <a:blip r:embed="rId8">
-                      <a:extLst>
-                        <a:ext uri="{28A0092B-C50C-407E-A947-70E740481C1C}">
-                          <a14:useLocalDpi xmlns:a14="http://schemas.microsoft.com/office/drawing/2010/main" val="0"/>
-                        </a:ext>
-                      </a:extLst>
-                    </a:blip>
-                    <a:srcRect r="2557"/>
-                    <a:stretch/>
-                  </pic:blipFill>
-                  <pic:spPr bwMode="auto">
-                    <a:xfrm>
-                      <a:off x="0" y="0"/>
-                      <a:ext cx="2943917" cy="5361992"/>
-                    </a:xfrm>
-                    <a:prstGeom prst="rect">
-                      <a:avLst/>
-                    </a:prstGeom>
-                    <a:ln>
-                      <a:noFill/>
-                    </a:ln>
-                    <a:extLst>
-                      <a:ext uri="{53640926-AAD7-44D8-BBD7-CCE9431645EC}">
-                        <a14:shadowObscured xmlns:a14="http://schemas.microsoft.com/office/drawing/2010/main"/>
-                      </a:ext>
-                    </a:extLst>
-                  </pic:spPr>
-                </pic:pic>
-              </a:graphicData>
-            </a:graphic>
-          </wp:inline>
-        </w:drawing>
-      </w:r>
-      <w:r>
-        <w:rPr>
-          <w:noProof/>
-          <w:lang w:val="es-PE" w:eastAsia="es-PE"/>
-        </w:rPr>
-        <w:t xml:space="preserve">  </w:t>
-      </w:r>
-      <w:r>
-        <w:rPr>
-          <w:noProof/>
-          <w:lang w:val="es-PE" w:eastAsia="es-PE"/>
-        </w:rPr>
-        <w:drawing>
-          <wp:inline distT="0" distB="0" distL="0" distR="0" wp14:anchorId="0D18F7AF" wp14:editId="11E2B2EB">
+          <wp:inline distT="0" distB="0" distL="0" distR="0" wp14:anchorId="23AAB86A" wp14:editId="67716DE8">
             <wp:extent cx="2867025" cy="5354063"/>
             <wp:effectExtent l="0" t="0" r="0" b="0"/>
             <wp:docPr id="6" name="0 Imagen"/>
@@ -2409,6 +2508,67 @@
           </wp:inline>
         </w:drawing>
       </w:r>
+      <w:r>
+        <w:rPr>
+          <w:noProof/>
+          <w:lang w:val="es-PE" w:eastAsia="es-PE"/>
+        </w:rPr>
+        <w:drawing>
+          <wp:inline distT="0" distB="0" distL="0" distR="0" wp14:anchorId="42AC1DF0" wp14:editId="60054A84">
+            <wp:extent cx="2939008" cy="5353050"/>
+            <wp:effectExtent l="0" t="0" r="0" b="0"/>
+            <wp:docPr id="7" name="0 Imagen"/>
+            <wp:cNvGraphicFramePr>
+              <a:graphicFrameLocks xmlns:a="http://schemas.openxmlformats.org/drawingml/2006/main" noChangeAspect="1"/>
+            </wp:cNvGraphicFramePr>
+            <a:graphic xmlns:a="http://schemas.openxmlformats.org/drawingml/2006/main">
+              <a:graphicData uri="http://schemas.openxmlformats.org/drawingml/2006/picture">
+                <pic:pic xmlns:pic="http://schemas.openxmlformats.org/drawingml/2006/picture">
+                  <pic:nvPicPr>
+                    <pic:cNvPr id="0" name="buscar2.PNG"/>
+                    <pic:cNvPicPr/>
+                  </pic:nvPicPr>
+                  <pic:blipFill rotWithShape="1">
+                    <a:blip r:embed="rId10">
+                      <a:extLst>
+                        <a:ext uri="{28A0092B-C50C-407E-A947-70E740481C1C}">
+                          <a14:useLocalDpi xmlns:a14="http://schemas.microsoft.com/office/drawing/2010/main" val="0"/>
+                        </a:ext>
+                      </a:extLst>
+                    </a:blip>
+                    <a:srcRect r="2557"/>
+                    <a:stretch/>
+                  </pic:blipFill>
+                  <pic:spPr bwMode="auto">
+                    <a:xfrm>
+                      <a:off x="0" y="0"/>
+                      <a:ext cx="2943917" cy="5361992"/>
+                    </a:xfrm>
+                    <a:prstGeom prst="rect">
+                      <a:avLst/>
+                    </a:prstGeom>
+                    <a:ln>
+                      <a:noFill/>
+                    </a:ln>
+                    <a:extLst>
+                      <a:ext uri="{53640926-AAD7-44D8-BBD7-CCE9431645EC}">
+                        <a14:shadowObscured xmlns:a14="http://schemas.microsoft.com/office/drawing/2010/main"/>
+                      </a:ext>
+                    </a:extLst>
+                  </pic:spPr>
+                </pic:pic>
+              </a:graphicData>
+            </a:graphic>
+          </wp:inline>
+        </w:drawing>
+      </w:r>
+      <w:r>
+        <w:rPr>
+          <w:noProof/>
+          <w:lang w:val="es-PE" w:eastAsia="es-PE"/>
+        </w:rPr>
+        <w:t xml:space="preserve">  </w:t>
+      </w:r>
     </w:p>
     <w:p>
       <w:pPr>
@@ -2478,6 +2638,8 @@
         </w:rPr>
         <w:tab/>
       </w:r>
+      <w:bookmarkStart w:id="1" w:name="_GoBack"/>
+      <w:bookmarkEnd w:id="1"/>
       <w:r>
         <w:rPr>
           <w:rFonts w:ascii="Arial" w:hAnsi="Arial" w:cs="Arial"/>
@@ -2600,7 +2762,7 @@
                     <pic:cNvPicPr/>
                   </pic:nvPicPr>
                   <pic:blipFill rotWithShape="1">
-                    <a:blip r:embed="rId10">
+                    <a:blip r:embed="rId11">
                       <a:extLst>
                         <a:ext uri="{28A0092B-C50C-407E-A947-70E740481C1C}">
                           <a14:useLocalDpi xmlns:a14="http://schemas.microsoft.com/office/drawing/2010/main" val="0"/>
@@ -2661,7 +2823,7 @@
                     <pic:cNvPicPr/>
                   </pic:nvPicPr>
                   <pic:blipFill rotWithShape="1">
-                    <a:blip r:embed="rId11">
+                    <a:blip r:embed="rId12">
                       <a:extLst>
                         <a:ext uri="{28A0092B-C50C-407E-A947-70E740481C1C}">
                           <a14:useLocalDpi xmlns:a14="http://schemas.microsoft.com/office/drawing/2010/main" val="0"/>
@@ -2797,8 +2959,8 @@
       </w:pPr>
     </w:p>
     <w:sectPr>
-      <w:headerReference w:type="default" r:id="rId12"/>
-      <w:footerReference w:type="default" r:id="rId13"/>
+      <w:headerReference w:type="default" r:id="rId13"/>
+      <w:footerReference w:type="default" r:id="rId14"/>
       <w:pgSz w:w="12240" w:h="15840"/>
       <w:pgMar w:top="1600" w:right="900" w:bottom="1417" w:left="1701" w:header="708" w:footer="708" w:gutter="0"/>
       <w:cols w:space="708"/>
@@ -2809,7 +2971,7 @@
 </file>
 
 <file path=word/endnotes.xml><?xml version="1.0" encoding="utf-8"?>
-<w:endnotes xmlns:wpc="http://schemas.microsoft.com/office/word/2010/wordprocessingCanvas" xmlns:mc="http://schemas.openxmlformats.org/markup-compatibility/2006" xmlns:o="urn:schemas-microsoft-com:office:office" xmlns:r="http://schemas.openxmlformats.org/officeDocument/2006/relationships" xmlns:m="http://schemas.openxmlformats.org/officeDocument/2006/math" xmlns:v="urn:schemas-microsoft-com:vml" xmlns:wp14="http://schemas.microsoft.com/office/word/2010/wordprocessingDrawing" xmlns:wp="http://schemas.openxmlformats.org/drawingml/2006/wordprocessingDrawing" xmlns:w10="urn:schemas-microsoft-com:office:word" xmlns:w="http://schemas.openxmlformats.org/wordprocessingml/2006/main" xmlns:w14="http://schemas.microsoft.com/office/word/2010/wordml" xmlns:w15="http://schemas.microsoft.com/office/word/2012/wordml" xmlns:wpg="http://schemas.microsoft.com/office/word/2010/wordprocessingGroup" xmlns:wpi="http://schemas.microsoft.com/office/word/2010/wordprocessingInk" xmlns:wne="http://schemas.microsoft.com/office/word/2006/wordml" xmlns:wps="http://schemas.microsoft.com/office/word/2010/wordprocessingShape" mc:Ignorable="w14 w15 wp14">
+<w:endnotes xmlns:wpc="http://schemas.microsoft.com/office/word/2010/wordprocessingCanvas" xmlns:mc="http://schemas.openxmlformats.org/markup-compatibility/2006" xmlns:o="urn:schemas-microsoft-com:office:office" xmlns:r="http://schemas.openxmlformats.org/officeDocument/2006/relationships" xmlns:m="http://schemas.openxmlformats.org/officeDocument/2006/math" xmlns:v="urn:schemas-microsoft-com:vml" xmlns:wp14="http://schemas.microsoft.com/office/word/2010/wordprocessingDrawing" xmlns:wp="http://schemas.openxmlformats.org/drawingml/2006/wordprocessingDrawing" xmlns:w10="urn:schemas-microsoft-com:office:word" xmlns:w="http://schemas.openxmlformats.org/wordprocessingml/2006/main" xmlns:w14="http://schemas.microsoft.com/office/word/2010/wordml" xmlns:wpg="http://schemas.microsoft.com/office/word/2010/wordprocessingGroup" xmlns:wpi="http://schemas.microsoft.com/office/word/2010/wordprocessingInk" xmlns:wne="http://schemas.microsoft.com/office/word/2006/wordml" xmlns:wps="http://schemas.microsoft.com/office/word/2010/wordprocessingShape" mc:Ignorable="w14 wp14">
   <w:endnote w:type="separator" w:id="-1">
     <w:p>
       <w:r>
@@ -2828,7 +2990,7 @@
 </file>
 
 <file path=word/footer1.xml><?xml version="1.0" encoding="utf-8"?>
-<w:ftr xmlns:wpc="http://schemas.microsoft.com/office/word/2010/wordprocessingCanvas" xmlns:mc="http://schemas.openxmlformats.org/markup-compatibility/2006" xmlns:o="urn:schemas-microsoft-com:office:office" xmlns:r="http://schemas.openxmlformats.org/officeDocument/2006/relationships" xmlns:m="http://schemas.openxmlformats.org/officeDocument/2006/math" xmlns:v="urn:schemas-microsoft-com:vml" xmlns:wp14="http://schemas.microsoft.com/office/word/2010/wordprocessingDrawing" xmlns:wp="http://schemas.openxmlformats.org/drawingml/2006/wordprocessingDrawing" xmlns:w10="urn:schemas-microsoft-com:office:word" xmlns:w="http://schemas.openxmlformats.org/wordprocessingml/2006/main" xmlns:w14="http://schemas.microsoft.com/office/word/2010/wordml" xmlns:w15="http://schemas.microsoft.com/office/word/2012/wordml" xmlns:wpg="http://schemas.microsoft.com/office/word/2010/wordprocessingGroup" xmlns:wpi="http://schemas.microsoft.com/office/word/2010/wordprocessingInk" xmlns:wne="http://schemas.microsoft.com/office/word/2006/wordml" xmlns:wps="http://schemas.microsoft.com/office/word/2010/wordprocessingShape" mc:Ignorable="w14 w15 wp14">
+<w:ftr xmlns:wpc="http://schemas.microsoft.com/office/word/2010/wordprocessingCanvas" xmlns:mc="http://schemas.openxmlformats.org/markup-compatibility/2006" xmlns:o="urn:schemas-microsoft-com:office:office" xmlns:r="http://schemas.openxmlformats.org/officeDocument/2006/relationships" xmlns:m="http://schemas.openxmlformats.org/officeDocument/2006/math" xmlns:v="urn:schemas-microsoft-com:vml" xmlns:wp14="http://schemas.microsoft.com/office/word/2010/wordprocessingDrawing" xmlns:wp="http://schemas.openxmlformats.org/drawingml/2006/wordprocessingDrawing" xmlns:w10="urn:schemas-microsoft-com:office:word" xmlns:w="http://schemas.openxmlformats.org/wordprocessingml/2006/main" xmlns:w14="http://schemas.microsoft.com/office/word/2010/wordml" xmlns:wpg="http://schemas.microsoft.com/office/word/2010/wordprocessingGroup" xmlns:wpi="http://schemas.microsoft.com/office/word/2010/wordprocessingInk" xmlns:wne="http://schemas.microsoft.com/office/word/2006/wordml" xmlns:wps="http://schemas.microsoft.com/office/word/2010/wordprocessingShape" mc:Ignorable="w14 wp14">
   <w:tbl>
     <w:tblPr>
       <w:tblStyle w:val="Sombreadomedio2-nfasis5"/>
@@ -2920,7 +3082,7 @@
               <w:noProof/>
               <w:color w:val="31849B" w:themeColor="accent5" w:themeShade="BF"/>
             </w:rPr>
-            <w:t>2</w:t>
+            <w:t>5</w:t>
           </w:r>
           <w:r>
             <w:rPr>
@@ -2978,7 +3140,7 @@
 </file>
 
 <file path=word/footnotes.xml><?xml version="1.0" encoding="utf-8"?>
-<w:footnotes xmlns:wpc="http://schemas.microsoft.com/office/word/2010/wordprocessingCanvas" xmlns:mc="http://schemas.openxmlformats.org/markup-compatibility/2006" xmlns:o="urn:schemas-microsoft-com:office:office" xmlns:r="http://schemas.openxmlformats.org/officeDocument/2006/relationships" xmlns:m="http://schemas.openxmlformats.org/officeDocument/2006/math" xmlns:v="urn:schemas-microsoft-com:vml" xmlns:wp14="http://schemas.microsoft.com/office/word/2010/wordprocessingDrawing" xmlns:wp="http://schemas.openxmlformats.org/drawingml/2006/wordprocessingDrawing" xmlns:w10="urn:schemas-microsoft-com:office:word" xmlns:w="http://schemas.openxmlformats.org/wordprocessingml/2006/main" xmlns:w14="http://schemas.microsoft.com/office/word/2010/wordml" xmlns:w15="http://schemas.microsoft.com/office/word/2012/wordml" xmlns:wpg="http://schemas.microsoft.com/office/word/2010/wordprocessingGroup" xmlns:wpi="http://schemas.microsoft.com/office/word/2010/wordprocessingInk" xmlns:wne="http://schemas.microsoft.com/office/word/2006/wordml" xmlns:wps="http://schemas.microsoft.com/office/word/2010/wordprocessingShape" mc:Ignorable="w14 w15 wp14">
+<w:footnotes xmlns:wpc="http://schemas.microsoft.com/office/word/2010/wordprocessingCanvas" xmlns:mc="http://schemas.openxmlformats.org/markup-compatibility/2006" xmlns:o="urn:schemas-microsoft-com:office:office" xmlns:r="http://schemas.openxmlformats.org/officeDocument/2006/relationships" xmlns:m="http://schemas.openxmlformats.org/officeDocument/2006/math" xmlns:v="urn:schemas-microsoft-com:vml" xmlns:wp14="http://schemas.microsoft.com/office/word/2010/wordprocessingDrawing" xmlns:wp="http://schemas.openxmlformats.org/drawingml/2006/wordprocessingDrawing" xmlns:w10="urn:schemas-microsoft-com:office:word" xmlns:w="http://schemas.openxmlformats.org/wordprocessingml/2006/main" xmlns:w14="http://schemas.microsoft.com/office/word/2010/wordml" xmlns:wpg="http://schemas.microsoft.com/office/word/2010/wordprocessingGroup" xmlns:wpi="http://schemas.microsoft.com/office/word/2010/wordprocessingInk" xmlns:wne="http://schemas.microsoft.com/office/word/2006/wordml" xmlns:wps="http://schemas.microsoft.com/office/word/2010/wordprocessingShape" mc:Ignorable="w14 wp14">
   <w:footnote w:type="separator" w:id="-1">
     <w:p>
       <w:r>
@@ -2997,7 +3159,7 @@
 </file>
 
 <file path=word/header1.xml><?xml version="1.0" encoding="utf-8"?>
-<w:hdr xmlns:wpc="http://schemas.microsoft.com/office/word/2010/wordprocessingCanvas" xmlns:mc="http://schemas.openxmlformats.org/markup-compatibility/2006" xmlns:o="urn:schemas-microsoft-com:office:office" xmlns:r="http://schemas.openxmlformats.org/officeDocument/2006/relationships" xmlns:m="http://schemas.openxmlformats.org/officeDocument/2006/math" xmlns:v="urn:schemas-microsoft-com:vml" xmlns:wp14="http://schemas.microsoft.com/office/word/2010/wordprocessingDrawing" xmlns:wp="http://schemas.openxmlformats.org/drawingml/2006/wordprocessingDrawing" xmlns:w10="urn:schemas-microsoft-com:office:word" xmlns:w="http://schemas.openxmlformats.org/wordprocessingml/2006/main" xmlns:w14="http://schemas.microsoft.com/office/word/2010/wordml" xmlns:w15="http://schemas.microsoft.com/office/word/2012/wordml" xmlns:wpg="http://schemas.microsoft.com/office/word/2010/wordprocessingGroup" xmlns:wpi="http://schemas.microsoft.com/office/word/2010/wordprocessingInk" xmlns:wne="http://schemas.microsoft.com/office/word/2006/wordml" xmlns:wps="http://schemas.microsoft.com/office/word/2010/wordprocessingShape" mc:Ignorable="w14 w15 wp14">
+<w:hdr xmlns:wpc="http://schemas.microsoft.com/office/word/2010/wordprocessingCanvas" xmlns:mc="http://schemas.openxmlformats.org/markup-compatibility/2006" xmlns:o="urn:schemas-microsoft-com:office:office" xmlns:r="http://schemas.openxmlformats.org/officeDocument/2006/relationships" xmlns:m="http://schemas.openxmlformats.org/officeDocument/2006/math" xmlns:v="urn:schemas-microsoft-com:vml" xmlns:wp14="http://schemas.microsoft.com/office/word/2010/wordprocessingDrawing" xmlns:wp="http://schemas.openxmlformats.org/drawingml/2006/wordprocessingDrawing" xmlns:w10="urn:schemas-microsoft-com:office:word" xmlns:w="http://schemas.openxmlformats.org/wordprocessingml/2006/main" xmlns:w14="http://schemas.microsoft.com/office/word/2010/wordml" xmlns:wpg="http://schemas.microsoft.com/office/word/2010/wordprocessingGroup" xmlns:wpi="http://schemas.microsoft.com/office/word/2010/wordprocessingInk" xmlns:wne="http://schemas.microsoft.com/office/word/2006/wordml" xmlns:wps="http://schemas.microsoft.com/office/word/2010/wordprocessingShape" mc:Ignorable="w14 wp14">
   <w:tbl>
     <w:tblPr>
       <w:tblW w:w="9862" w:type="dxa"/>
@@ -3119,7 +3281,7 @@
 </file>
 
 <file path=word/numbering.xml><?xml version="1.0" encoding="utf-8"?>
-<w:numbering xmlns:wpc="http://schemas.microsoft.com/office/word/2010/wordprocessingCanvas" xmlns:mc="http://schemas.openxmlformats.org/markup-compatibility/2006" xmlns:o="urn:schemas-microsoft-com:office:office" xmlns:r="http://schemas.openxmlformats.org/officeDocument/2006/relationships" xmlns:m="http://schemas.openxmlformats.org/officeDocument/2006/math" xmlns:v="urn:schemas-microsoft-com:vml" xmlns:wp14="http://schemas.microsoft.com/office/word/2010/wordprocessingDrawing" xmlns:wp="http://schemas.openxmlformats.org/drawingml/2006/wordprocessingDrawing" xmlns:w10="urn:schemas-microsoft-com:office:word" xmlns:w="http://schemas.openxmlformats.org/wordprocessingml/2006/main" xmlns:w14="http://schemas.microsoft.com/office/word/2010/wordml" xmlns:w15="http://schemas.microsoft.com/office/word/2012/wordml" xmlns:wpg="http://schemas.microsoft.com/office/word/2010/wordprocessingGroup" xmlns:wpi="http://schemas.microsoft.com/office/word/2010/wordprocessingInk" xmlns:wne="http://schemas.microsoft.com/office/word/2006/wordml" xmlns:wps="http://schemas.microsoft.com/office/word/2010/wordprocessingShape" mc:Ignorable="w14 w15 wp14">
+<w:numbering xmlns:wpc="http://schemas.microsoft.com/office/word/2010/wordprocessingCanvas" xmlns:mc="http://schemas.openxmlformats.org/markup-compatibility/2006" xmlns:o="urn:schemas-microsoft-com:office:office" xmlns:r="http://schemas.openxmlformats.org/officeDocument/2006/relationships" xmlns:m="http://schemas.openxmlformats.org/officeDocument/2006/math" xmlns:v="urn:schemas-microsoft-com:vml" xmlns:wp14="http://schemas.microsoft.com/office/word/2010/wordprocessingDrawing" xmlns:wp="http://schemas.openxmlformats.org/drawingml/2006/wordprocessingDrawing" xmlns:w10="urn:schemas-microsoft-com:office:word" xmlns:w="http://schemas.openxmlformats.org/wordprocessingml/2006/main" xmlns:w14="http://schemas.microsoft.com/office/word/2010/wordml" xmlns:wpg="http://schemas.microsoft.com/office/word/2010/wordprocessingGroup" xmlns:wpi="http://schemas.microsoft.com/office/word/2010/wordprocessingInk" xmlns:wne="http://schemas.microsoft.com/office/word/2006/wordml" xmlns:wps="http://schemas.microsoft.com/office/word/2010/wordprocessingShape" mc:Ignorable="w14 wp14">
   <w:abstractNum w:abstractNumId="0">
     <w:nsid w:val="12852AEF"/>
     <w:multiLevelType w:val="hybridMultilevel"/>
@@ -3674,7 +3836,7 @@
 </file>
 
 <file path=word/styles.xml><?xml version="1.0" encoding="utf-8"?>
-<w:styles xmlns:mc="http://schemas.openxmlformats.org/markup-compatibility/2006" xmlns:r="http://schemas.openxmlformats.org/officeDocument/2006/relationships" xmlns:w="http://schemas.openxmlformats.org/wordprocessingml/2006/main" xmlns:w14="http://schemas.microsoft.com/office/word/2010/wordml" xmlns:w15="http://schemas.microsoft.com/office/word/2012/wordml" mc:Ignorable="w14 w15">
+<w:styles xmlns:mc="http://schemas.openxmlformats.org/markup-compatibility/2006" xmlns:r="http://schemas.openxmlformats.org/officeDocument/2006/relationships" xmlns:w="http://schemas.openxmlformats.org/wordprocessingml/2006/main" xmlns:w14="http://schemas.microsoft.com/office/word/2010/wordml" mc:Ignorable="w14">
   <w:docDefaults>
     <w:rPrDefault>
       <w:rPr>
@@ -3690,378 +3852,144 @@
       </w:pPr>
     </w:pPrDefault>
   </w:docDefaults>
-  <w:latentStyles w:defLockedState="0" w:defUIPriority="99" w:defSemiHidden="0" w:defUnhideWhenUsed="0" w:defQFormat="0" w:count="371">
-    <w:lsdException w:name="Normal" w:uiPriority="0" w:qFormat="1"/>
-    <w:lsdException w:name="heading 1" w:uiPriority="9" w:qFormat="1"/>
-    <w:lsdException w:name="heading 2" w:semiHidden="1" w:uiPriority="9" w:unhideWhenUsed="1" w:qFormat="1"/>
-    <w:lsdException w:name="heading 3" w:semiHidden="1" w:uiPriority="9" w:unhideWhenUsed="1" w:qFormat="1"/>
-    <w:lsdException w:name="heading 4" w:semiHidden="1" w:uiPriority="9" w:unhideWhenUsed="1" w:qFormat="1"/>
-    <w:lsdException w:name="heading 5" w:semiHidden="1" w:uiPriority="9" w:unhideWhenUsed="1" w:qFormat="1"/>
-    <w:lsdException w:name="heading 6" w:semiHidden="1" w:uiPriority="9" w:unhideWhenUsed="1" w:qFormat="1"/>
-    <w:lsdException w:name="heading 7" w:semiHidden="1" w:uiPriority="9" w:unhideWhenUsed="1" w:qFormat="1"/>
-    <w:lsdException w:name="heading 8" w:semiHidden="1" w:uiPriority="9" w:unhideWhenUsed="1" w:qFormat="1"/>
-    <w:lsdException w:name="heading 9" w:semiHidden="1" w:uiPriority="9" w:unhideWhenUsed="1" w:qFormat="1"/>
-    <w:lsdException w:name="index 1" w:semiHidden="1" w:unhideWhenUsed="1"/>
-    <w:lsdException w:name="index 2" w:semiHidden="1" w:unhideWhenUsed="1"/>
-    <w:lsdException w:name="index 3" w:semiHidden="1" w:unhideWhenUsed="1"/>
-    <w:lsdException w:name="index 4" w:semiHidden="1" w:unhideWhenUsed="1"/>
-    <w:lsdException w:name="index 5" w:semiHidden="1" w:unhideWhenUsed="1"/>
-    <w:lsdException w:name="index 6" w:semiHidden="1" w:unhideWhenUsed="1"/>
-    <w:lsdException w:name="index 7" w:semiHidden="1" w:unhideWhenUsed="1"/>
-    <w:lsdException w:name="index 8" w:semiHidden="1" w:unhideWhenUsed="1"/>
-    <w:lsdException w:name="index 9" w:semiHidden="1" w:unhideWhenUsed="1"/>
-    <w:lsdException w:name="toc 1" w:semiHidden="1" w:uiPriority="39" w:unhideWhenUsed="1"/>
-    <w:lsdException w:name="toc 2" w:semiHidden="1" w:uiPriority="39" w:unhideWhenUsed="1"/>
-    <w:lsdException w:name="toc 3" w:semiHidden="1" w:uiPriority="39" w:unhideWhenUsed="1"/>
-    <w:lsdException w:name="toc 4" w:semiHidden="1" w:uiPriority="39" w:unhideWhenUsed="1"/>
-    <w:lsdException w:name="toc 5" w:semiHidden="1" w:uiPriority="39" w:unhideWhenUsed="1"/>
-    <w:lsdException w:name="toc 6" w:semiHidden="1" w:uiPriority="39" w:unhideWhenUsed="1"/>
-    <w:lsdException w:name="toc 7" w:semiHidden="1" w:uiPriority="39" w:unhideWhenUsed="1"/>
-    <w:lsdException w:name="toc 8" w:semiHidden="1" w:uiPriority="39" w:unhideWhenUsed="1"/>
-    <w:lsdException w:name="toc 9" w:semiHidden="1" w:uiPriority="39" w:unhideWhenUsed="1"/>
-    <w:lsdException w:name="Normal Indent" w:semiHidden="1" w:unhideWhenUsed="1"/>
-    <w:lsdException w:name="footnote text" w:semiHidden="1" w:unhideWhenUsed="1"/>
-    <w:lsdException w:name="annotation text" w:semiHidden="1" w:unhideWhenUsed="1"/>
-    <w:lsdException w:name="header" w:semiHidden="1" w:unhideWhenUsed="1"/>
-    <w:lsdException w:name="footer" w:semiHidden="1" w:unhideWhenUsed="1"/>
-    <w:lsdException w:name="index heading" w:semiHidden="1" w:unhideWhenUsed="1"/>
-    <w:lsdException w:name="caption" w:semiHidden="1" w:uiPriority="35" w:unhideWhenUsed="1" w:qFormat="1"/>
-    <w:lsdException w:name="table of figures" w:semiHidden="1" w:unhideWhenUsed="1"/>
-    <w:lsdException w:name="envelope address" w:semiHidden="1" w:unhideWhenUsed="1"/>
-    <w:lsdException w:name="envelope return" w:semiHidden="1" w:unhideWhenUsed="1"/>
-    <w:lsdException w:name="footnote reference" w:semiHidden="1" w:unhideWhenUsed="1"/>
-    <w:lsdException w:name="annotation reference" w:semiHidden="1" w:unhideWhenUsed="1"/>
-    <w:lsdException w:name="line number" w:semiHidden="1" w:unhideWhenUsed="1"/>
-    <w:lsdException w:name="page number" w:semiHidden="1" w:unhideWhenUsed="1"/>
-    <w:lsdException w:name="endnote reference" w:semiHidden="1" w:unhideWhenUsed="1"/>
-    <w:lsdException w:name="endnote text" w:semiHidden="1" w:unhideWhenUsed="1"/>
-    <w:lsdException w:name="table of authorities" w:semiHidden="1" w:unhideWhenUsed="1"/>
-    <w:lsdException w:name="macro" w:semiHidden="1" w:unhideWhenUsed="1"/>
-    <w:lsdException w:name="toa heading" w:semiHidden="1" w:unhideWhenUsed="1"/>
-    <w:lsdException w:name="List" w:semiHidden="1" w:unhideWhenUsed="1"/>
-    <w:lsdException w:name="List Bullet" w:semiHidden="1" w:unhideWhenUsed="1"/>
-    <w:lsdException w:name="List Number" w:semiHidden="1" w:unhideWhenUsed="1"/>
-    <w:lsdException w:name="List 2" w:semiHidden="1" w:unhideWhenUsed="1"/>
-    <w:lsdException w:name="List 3" w:semiHidden="1" w:unhideWhenUsed="1"/>
-    <w:lsdException w:name="List 4" w:semiHidden="1" w:unhideWhenUsed="1"/>
-    <w:lsdException w:name="List 5" w:semiHidden="1" w:unhideWhenUsed="1"/>
-    <w:lsdException w:name="List Bullet 2" w:semiHidden="1" w:unhideWhenUsed="1"/>
-    <w:lsdException w:name="List Bullet 3" w:semiHidden="1" w:unhideWhenUsed="1"/>
-    <w:lsdException w:name="List Bullet 4" w:semiHidden="1" w:unhideWhenUsed="1"/>
-    <w:lsdException w:name="List Bullet 5" w:semiHidden="1" w:unhideWhenUsed="1"/>
-    <w:lsdException w:name="List Number 2" w:semiHidden="1" w:unhideWhenUsed="1"/>
-    <w:lsdException w:name="List Number 3" w:semiHidden="1" w:unhideWhenUsed="1"/>
-    <w:lsdException w:name="List Number 4" w:semiHidden="1" w:unhideWhenUsed="1"/>
-    <w:lsdException w:name="List Number 5" w:semiHidden="1" w:unhideWhenUsed="1"/>
-    <w:lsdException w:name="Title" w:uiPriority="10" w:qFormat="1"/>
-    <w:lsdException w:name="Closing" w:semiHidden="1" w:unhideWhenUsed="1"/>
-    <w:lsdException w:name="Signature" w:semiHidden="1" w:unhideWhenUsed="1"/>
-    <w:lsdException w:name="Default Paragraph Font" w:semiHidden="1" w:uiPriority="1" w:unhideWhenUsed="1"/>
-    <w:lsdException w:name="Body Text" w:semiHidden="1" w:unhideWhenUsed="1"/>
-    <w:lsdException w:name="Body Text Indent" w:semiHidden="1" w:unhideWhenUsed="1"/>
-    <w:lsdException w:name="List Continue" w:semiHidden="1" w:unhideWhenUsed="1"/>
-    <w:lsdException w:name="List Continue 2" w:semiHidden="1" w:unhideWhenUsed="1"/>
-    <w:lsdException w:name="List Continue 3" w:semiHidden="1" w:unhideWhenUsed="1"/>
-    <w:lsdException w:name="List Continue 4" w:semiHidden="1" w:unhideWhenUsed="1"/>
-    <w:lsdException w:name="List Continue 5" w:semiHidden="1" w:unhideWhenUsed="1"/>
-    <w:lsdException w:name="Message Header" w:semiHidden="1" w:unhideWhenUsed="1"/>
-    <w:lsdException w:name="Subtitle" w:uiPriority="11" w:qFormat="1"/>
-    <w:lsdException w:name="Salutation" w:semiHidden="1" w:unhideWhenUsed="1"/>
-    <w:lsdException w:name="Date" w:semiHidden="1" w:unhideWhenUsed="1"/>
-    <w:lsdException w:name="Body Text First Indent" w:semiHidden="1" w:unhideWhenUsed="1"/>
-    <w:lsdException w:name="Body Text First Indent 2" w:semiHidden="1" w:unhideWhenUsed="1"/>
-    <w:lsdException w:name="Note Heading" w:semiHidden="1" w:unhideWhenUsed="1"/>
-    <w:lsdException w:name="Body Text 2" w:semiHidden="1" w:unhideWhenUsed="1"/>
-    <w:lsdException w:name="Body Text 3" w:semiHidden="1" w:unhideWhenUsed="1"/>
-    <w:lsdException w:name="Body Text Indent 2" w:semiHidden="1" w:unhideWhenUsed="1"/>
-    <w:lsdException w:name="Body Text Indent 3" w:semiHidden="1" w:unhideWhenUsed="1"/>
-    <w:lsdException w:name="Block Text" w:semiHidden="1" w:unhideWhenUsed="1"/>
-    <w:lsdException w:name="Hyperlink" w:semiHidden="1" w:unhideWhenUsed="1"/>
-    <w:lsdException w:name="FollowedHyperlink" w:semiHidden="1" w:unhideWhenUsed="1"/>
-    <w:lsdException w:name="Strong" w:uiPriority="22" w:qFormat="1"/>
-    <w:lsdException w:name="Emphasis" w:uiPriority="20" w:qFormat="1"/>
-    <w:lsdException w:name="Document Map" w:semiHidden="1" w:unhideWhenUsed="1"/>
-    <w:lsdException w:name="Plain Text" w:semiHidden="1" w:unhideWhenUsed="1"/>
-    <w:lsdException w:name="E-mail Signature" w:semiHidden="1" w:unhideWhenUsed="1"/>
-    <w:lsdException w:name="HTML Top of Form" w:semiHidden="1" w:unhideWhenUsed="1"/>
-    <w:lsdException w:name="HTML Bottom of Form" w:semiHidden="1" w:unhideWhenUsed="1"/>
-    <w:lsdException w:name="Normal (Web)" w:semiHidden="1" w:unhideWhenUsed="1"/>
-    <w:lsdException w:name="HTML Acronym" w:semiHidden="1" w:unhideWhenUsed="1"/>
-    <w:lsdException w:name="HTML Address" w:semiHidden="1" w:unhideWhenUsed="1"/>
-    <w:lsdException w:name="HTML Cite" w:semiHidden="1" w:unhideWhenUsed="1"/>
-    <w:lsdException w:name="HTML Code" w:semiHidden="1" w:unhideWhenUsed="1"/>
-    <w:lsdException w:name="HTML Definition" w:semiHidden="1" w:unhideWhenUsed="1"/>
-    <w:lsdException w:name="HTML Keyboard" w:semiHidden="1" w:unhideWhenUsed="1"/>
-    <w:lsdException w:name="HTML Preformatted" w:semiHidden="1" w:unhideWhenUsed="1"/>
-    <w:lsdException w:name="HTML Sample" w:semiHidden="1" w:unhideWhenUsed="1"/>
-    <w:lsdException w:name="HTML Typewriter" w:semiHidden="1" w:unhideWhenUsed="1"/>
-    <w:lsdException w:name="HTML Variable" w:semiHidden="1" w:unhideWhenUsed="1"/>
-    <w:lsdException w:name="Normal Table" w:semiHidden="1" w:unhideWhenUsed="1"/>
-    <w:lsdException w:name="annotation subject" w:semiHidden="1" w:unhideWhenUsed="1"/>
-    <w:lsdException w:name="No List" w:semiHidden="1" w:unhideWhenUsed="1"/>
-    <w:lsdException w:name="Outline List 1" w:semiHidden="1" w:unhideWhenUsed="1"/>
-    <w:lsdException w:name="Outline List 2" w:semiHidden="1" w:unhideWhenUsed="1"/>
-    <w:lsdException w:name="Outline List 3" w:semiHidden="1" w:unhideWhenUsed="1"/>
-    <w:lsdException w:name="Table Simple 1" w:semiHidden="1" w:unhideWhenUsed="1"/>
-    <w:lsdException w:name="Table Simple 2" w:semiHidden="1" w:unhideWhenUsed="1"/>
-    <w:lsdException w:name="Table Simple 3" w:semiHidden="1" w:unhideWhenUsed="1"/>
-    <w:lsdException w:name="Table Classic 1" w:semiHidden="1" w:unhideWhenUsed="1"/>
-    <w:lsdException w:name="Table Classic 2" w:semiHidden="1" w:unhideWhenUsed="1"/>
-    <w:lsdException w:name="Table Classic 3" w:semiHidden="1" w:unhideWhenUsed="1"/>
-    <w:lsdException w:name="Table Classic 4" w:semiHidden="1" w:unhideWhenUsed="1"/>
-    <w:lsdException w:name="Table Colorful 1" w:semiHidden="1" w:unhideWhenUsed="1"/>
-    <w:lsdException w:name="Table Colorful 2" w:semiHidden="1" w:unhideWhenUsed="1"/>
-    <w:lsdException w:name="Table Colorful 3" w:semiHidden="1" w:unhideWhenUsed="1"/>
-    <w:lsdException w:name="Table Columns 1" w:semiHidden="1" w:unhideWhenUsed="1"/>
-    <w:lsdException w:name="Table Columns 2" w:semiHidden="1" w:unhideWhenUsed="1"/>
-    <w:lsdException w:name="Table Columns 3" w:semiHidden="1" w:unhideWhenUsed="1"/>
-    <w:lsdException w:name="Table Columns 4" w:semiHidden="1" w:unhideWhenUsed="1"/>
-    <w:lsdException w:name="Table Columns 5" w:semiHidden="1" w:unhideWhenUsed="1"/>
-    <w:lsdException w:name="Table Grid 1" w:semiHidden="1" w:unhideWhenUsed="1"/>
-    <w:lsdException w:name="Table Grid 2" w:semiHidden="1" w:unhideWhenUsed="1"/>
-    <w:lsdException w:name="Table Grid 3" w:semiHidden="1" w:unhideWhenUsed="1"/>
-    <w:lsdException w:name="Table Grid 4" w:semiHidden="1" w:unhideWhenUsed="1"/>
-    <w:lsdException w:name="Table Grid 5" w:semiHidden="1" w:unhideWhenUsed="1"/>
-    <w:lsdException w:name="Table Grid 6" w:semiHidden="1" w:unhideWhenUsed="1"/>
-    <w:lsdException w:name="Table Grid 7" w:semiHidden="1" w:unhideWhenUsed="1"/>
-    <w:lsdException w:name="Table Grid 8" w:semiHidden="1" w:unhideWhenUsed="1"/>
-    <w:lsdException w:name="Table List 1" w:semiHidden="1" w:unhideWhenUsed="1"/>
-    <w:lsdException w:name="Table List 2" w:semiHidden="1" w:unhideWhenUsed="1"/>
-    <w:lsdException w:name="Table List 3" w:semiHidden="1" w:unhideWhenUsed="1"/>
-    <w:lsdException w:name="Table List 4" w:semiHidden="1" w:unhideWhenUsed="1"/>
-    <w:lsdException w:name="Table List 5" w:semiHidden="1" w:unhideWhenUsed="1"/>
-    <w:lsdException w:name="Table List 6" w:semiHidden="1" w:unhideWhenUsed="1"/>
-    <w:lsdException w:name="Table List 7" w:semiHidden="1" w:unhideWhenUsed="1"/>
-    <w:lsdException w:name="Table List 8" w:semiHidden="1" w:unhideWhenUsed="1"/>
-    <w:lsdException w:name="Table 3D effects 1" w:semiHidden="1" w:unhideWhenUsed="1"/>
-    <w:lsdException w:name="Table 3D effects 2" w:semiHidden="1" w:unhideWhenUsed="1"/>
-    <w:lsdException w:name="Table 3D effects 3" w:semiHidden="1" w:unhideWhenUsed="1"/>
-    <w:lsdException w:name="Table Contemporary" w:semiHidden="1" w:unhideWhenUsed="1"/>
-    <w:lsdException w:name="Table Elegant" w:semiHidden="1" w:unhideWhenUsed="1"/>
-    <w:lsdException w:name="Table Professional" w:semiHidden="1" w:unhideWhenUsed="1"/>
-    <w:lsdException w:name="Table Subtle 1" w:semiHidden="1" w:unhideWhenUsed="1"/>
-    <w:lsdException w:name="Table Subtle 2" w:semiHidden="1" w:unhideWhenUsed="1"/>
-    <w:lsdException w:name="Table Web 1" w:semiHidden="1" w:unhideWhenUsed="1"/>
-    <w:lsdException w:name="Table Web 2" w:semiHidden="1" w:unhideWhenUsed="1"/>
-    <w:lsdException w:name="Table Web 3" w:semiHidden="1" w:unhideWhenUsed="1"/>
-    <w:lsdException w:name="Balloon Text" w:semiHidden="1" w:unhideWhenUsed="1"/>
-    <w:lsdException w:name="Table Grid" w:uiPriority="39"/>
-    <w:lsdException w:name="Table Theme" w:semiHidden="1" w:unhideWhenUsed="1"/>
-    <w:lsdException w:name="Placeholder Text" w:semiHidden="1"/>
-    <w:lsdException w:name="No Spacing" w:uiPriority="1" w:qFormat="1"/>
-    <w:lsdException w:name="Light Shading" w:uiPriority="60"/>
-    <w:lsdException w:name="Light List" w:uiPriority="61"/>
-    <w:lsdException w:name="Light Grid" w:uiPriority="62"/>
-    <w:lsdException w:name="Medium Shading 1" w:uiPriority="63"/>
-    <w:lsdException w:name="Medium Shading 2" w:uiPriority="64"/>
-    <w:lsdException w:name="Medium List 1" w:uiPriority="65"/>
-    <w:lsdException w:name="Medium List 2" w:uiPriority="66"/>
-    <w:lsdException w:name="Medium Grid 1" w:uiPriority="67"/>
-    <w:lsdException w:name="Medium Grid 2" w:uiPriority="68"/>
-    <w:lsdException w:name="Medium Grid 3" w:uiPriority="69"/>
-    <w:lsdException w:name="Dark List" w:uiPriority="70"/>
-    <w:lsdException w:name="Colorful Shading" w:uiPriority="71"/>
-    <w:lsdException w:name="Colorful List" w:uiPriority="72"/>
-    <w:lsdException w:name="Colorful Grid" w:uiPriority="73"/>
-    <w:lsdException w:name="Light Shading Accent 1" w:uiPriority="60"/>
-    <w:lsdException w:name="Light List Accent 1" w:uiPriority="61"/>
-    <w:lsdException w:name="Light Grid Accent 1" w:uiPriority="62"/>
-    <w:lsdException w:name="Medium Shading 1 Accent 1" w:uiPriority="63"/>
-    <w:lsdException w:name="Medium Shading 2 Accent 1" w:uiPriority="64"/>
-    <w:lsdException w:name="Medium List 1 Accent 1" w:uiPriority="65"/>
-    <w:lsdException w:name="Revision" w:semiHidden="1"/>
-    <w:lsdException w:name="List Paragraph" w:uiPriority="34" w:qFormat="1"/>
-    <w:lsdException w:name="Quote" w:uiPriority="29" w:qFormat="1"/>
-    <w:lsdException w:name="Intense Quote" w:uiPriority="30" w:qFormat="1"/>
-    <w:lsdException w:name="Medium List 2 Accent 1" w:uiPriority="66"/>
-    <w:lsdException w:name="Medium Grid 1 Accent 1" w:uiPriority="67"/>
-    <w:lsdException w:name="Medium Grid 2 Accent 1" w:uiPriority="68"/>
-    <w:lsdException w:name="Medium Grid 3 Accent 1" w:uiPriority="69"/>
-    <w:lsdException w:name="Dark List Accent 1" w:uiPriority="70"/>
-    <w:lsdException w:name="Colorful Shading Accent 1" w:uiPriority="71"/>
-    <w:lsdException w:name="Colorful List Accent 1" w:uiPriority="72"/>
-    <w:lsdException w:name="Colorful Grid Accent 1" w:uiPriority="73"/>
-    <w:lsdException w:name="Light Shading Accent 2" w:uiPriority="60"/>
-    <w:lsdException w:name="Light List Accent 2" w:uiPriority="61"/>
-    <w:lsdException w:name="Light Grid Accent 2" w:uiPriority="62"/>
-    <w:lsdException w:name="Medium Shading 1 Accent 2" w:uiPriority="63"/>
-    <w:lsdException w:name="Medium Shading 2 Accent 2" w:uiPriority="64"/>
-    <w:lsdException w:name="Medium List 1 Accent 2" w:uiPriority="65"/>
-    <w:lsdException w:name="Medium List 2 Accent 2" w:uiPriority="66"/>
-    <w:lsdException w:name="Medium Grid 1 Accent 2" w:uiPriority="67"/>
-    <w:lsdException w:name="Medium Grid 2 Accent 2" w:uiPriority="68"/>
-    <w:lsdException w:name="Medium Grid 3 Accent 2" w:uiPriority="69"/>
-    <w:lsdException w:name="Dark List Accent 2" w:uiPriority="70"/>
-    <w:lsdException w:name="Colorful Shading Accent 2" w:uiPriority="71"/>
-    <w:lsdException w:name="Colorful List Accent 2" w:uiPriority="72"/>
-    <w:lsdException w:name="Colorful Grid Accent 2" w:uiPriority="73"/>
-    <w:lsdException w:name="Light Shading Accent 3" w:uiPriority="60"/>
-    <w:lsdException w:name="Light List Accent 3" w:uiPriority="61"/>
-    <w:lsdException w:name="Light Grid Accent 3" w:uiPriority="62"/>
-    <w:lsdException w:name="Medium Shading 1 Accent 3" w:uiPriority="63"/>
-    <w:lsdException w:name="Medium Shading 2 Accent 3" w:uiPriority="64"/>
-    <w:lsdException w:name="Medium List 1 Accent 3" w:uiPriority="65"/>
-    <w:lsdException w:name="Medium List 2 Accent 3" w:uiPriority="66"/>
-    <w:lsdException w:name="Medium Grid 1 Accent 3" w:uiPriority="67"/>
-    <w:lsdException w:name="Medium Grid 2 Accent 3" w:uiPriority="68"/>
-    <w:lsdException w:name="Medium Grid 3 Accent 3" w:uiPriority="69"/>
-    <w:lsdException w:name="Dark List Accent 3" w:uiPriority="70"/>
-    <w:lsdException w:name="Colorful Shading Accent 3" w:uiPriority="71"/>
-    <w:lsdException w:name="Colorful List Accent 3" w:uiPriority="72"/>
-    <w:lsdException w:name="Colorful Grid Accent 3" w:uiPriority="73"/>
-    <w:lsdException w:name="Light Shading Accent 4" w:uiPriority="60"/>
-    <w:lsdException w:name="Light List Accent 4" w:uiPriority="61"/>
-    <w:lsdException w:name="Light Grid Accent 4" w:uiPriority="62"/>
-    <w:lsdException w:name="Medium Shading 1 Accent 4" w:uiPriority="63"/>
-    <w:lsdException w:name="Medium Shading 2 Accent 4" w:uiPriority="64"/>
-    <w:lsdException w:name="Medium List 1 Accent 4" w:uiPriority="65"/>
-    <w:lsdException w:name="Medium List 2 Accent 4" w:uiPriority="66"/>
-    <w:lsdException w:name="Medium Grid 1 Accent 4" w:uiPriority="67"/>
-    <w:lsdException w:name="Medium Grid 2 Accent 4" w:uiPriority="68"/>
-    <w:lsdException w:name="Medium Grid 3 Accent 4" w:uiPriority="69"/>
-    <w:lsdException w:name="Dark List Accent 4" w:uiPriority="70"/>
-    <w:lsdException w:name="Colorful Shading Accent 4" w:uiPriority="71"/>
-    <w:lsdException w:name="Colorful List Accent 4" w:uiPriority="72"/>
-    <w:lsdException w:name="Colorful Grid Accent 4" w:uiPriority="73"/>
-    <w:lsdException w:name="Light Shading Accent 5" w:uiPriority="60"/>
-    <w:lsdException w:name="Light List Accent 5" w:uiPriority="61"/>
-    <w:lsdException w:name="Light Grid Accent 5" w:uiPriority="62"/>
-    <w:lsdException w:name="Medium Shading 1 Accent 5" w:uiPriority="63"/>
-    <w:lsdException w:name="Medium Shading 2 Accent 5" w:uiPriority="64"/>
-    <w:lsdException w:name="Medium List 1 Accent 5" w:uiPriority="65"/>
-    <w:lsdException w:name="Medium List 2 Accent 5" w:uiPriority="66"/>
-    <w:lsdException w:name="Medium Grid 1 Accent 5" w:uiPriority="67"/>
-    <w:lsdException w:name="Medium Grid 2 Accent 5" w:uiPriority="68"/>
-    <w:lsdException w:name="Medium Grid 3 Accent 5" w:uiPriority="69"/>
-    <w:lsdException w:name="Dark List Accent 5" w:uiPriority="70"/>
-    <w:lsdException w:name="Colorful Shading Accent 5" w:uiPriority="71"/>
-    <w:lsdException w:name="Colorful List Accent 5" w:uiPriority="72"/>
-    <w:lsdException w:name="Colorful Grid Accent 5" w:uiPriority="73"/>
-    <w:lsdException w:name="Light Shading Accent 6" w:uiPriority="60"/>
-    <w:lsdException w:name="Light List Accent 6" w:uiPriority="61"/>
-    <w:lsdException w:name="Light Grid Accent 6" w:uiPriority="62"/>
-    <w:lsdException w:name="Medium Shading 1 Accent 6" w:uiPriority="63"/>
-    <w:lsdException w:name="Medium Shading 2 Accent 6" w:uiPriority="64"/>
-    <w:lsdException w:name="Medium List 1 Accent 6" w:uiPriority="65"/>
-    <w:lsdException w:name="Medium List 2 Accent 6" w:uiPriority="66"/>
-    <w:lsdException w:name="Medium Grid 1 Accent 6" w:uiPriority="67"/>
-    <w:lsdException w:name="Medium Grid 2 Accent 6" w:uiPriority="68"/>
-    <w:lsdException w:name="Medium Grid 3 Accent 6" w:uiPriority="69"/>
-    <w:lsdException w:name="Dark List Accent 6" w:uiPriority="70"/>
-    <w:lsdException w:name="Colorful Shading Accent 6" w:uiPriority="71"/>
-    <w:lsdException w:name="Colorful List Accent 6" w:uiPriority="72"/>
-    <w:lsdException w:name="Colorful Grid Accent 6" w:uiPriority="73"/>
-    <w:lsdException w:name="Subtle Emphasis" w:uiPriority="19" w:qFormat="1"/>
-    <w:lsdException w:name="Intense Emphasis" w:uiPriority="21" w:qFormat="1"/>
-    <w:lsdException w:name="Subtle Reference" w:uiPriority="31" w:qFormat="1"/>
-    <w:lsdException w:name="Intense Reference" w:uiPriority="32" w:qFormat="1"/>
-    <w:lsdException w:name="Book Title" w:uiPriority="33" w:qFormat="1"/>
-    <w:lsdException w:name="Bibliography" w:semiHidden="1" w:uiPriority="37" w:unhideWhenUsed="1"/>
-    <w:lsdException w:name="TOC Heading" w:semiHidden="1" w:uiPriority="39" w:unhideWhenUsed="1" w:qFormat="1"/>
-    <w:lsdException w:name="Plain Table 1" w:uiPriority="41"/>
-    <w:lsdException w:name="Plain Table 2" w:uiPriority="42"/>
-    <w:lsdException w:name="Plain Table 3" w:uiPriority="43"/>
-    <w:lsdException w:name="Plain Table 4" w:uiPriority="44"/>
-    <w:lsdException w:name="Plain Table 5" w:uiPriority="45"/>
-    <w:lsdException w:name="Grid Table Light" w:uiPriority="40"/>
-    <w:lsdException w:name="Grid Table 1 Light" w:uiPriority="46"/>
-    <w:lsdException w:name="Grid Table 2" w:uiPriority="47"/>
-    <w:lsdException w:name="Grid Table 3" w:uiPriority="48"/>
-    <w:lsdException w:name="Grid Table 4" w:uiPriority="49"/>
-    <w:lsdException w:name="Grid Table 5 Dark" w:uiPriority="50"/>
-    <w:lsdException w:name="Grid Table 6 Colorful" w:uiPriority="51"/>
-    <w:lsdException w:name="Grid Table 7 Colorful" w:uiPriority="52"/>
-    <w:lsdException w:name="Grid Table 1 Light Accent 1" w:uiPriority="46"/>
-    <w:lsdException w:name="Grid Table 2 Accent 1" w:uiPriority="47"/>
-    <w:lsdException w:name="Grid Table 3 Accent 1" w:uiPriority="48"/>
-    <w:lsdException w:name="Grid Table 4 Accent 1" w:uiPriority="49"/>
-    <w:lsdException w:name="Grid Table 5 Dark Accent 1" w:uiPriority="50"/>
-    <w:lsdException w:name="Grid Table 6 Colorful Accent 1" w:uiPriority="51"/>
-    <w:lsdException w:name="Grid Table 7 Colorful Accent 1" w:uiPriority="52"/>
-    <w:lsdException w:name="Grid Table 1 Light Accent 2" w:uiPriority="46"/>
-    <w:lsdException w:name="Grid Table 2 Accent 2" w:uiPriority="47"/>
-    <w:lsdException w:name="Grid Table 3 Accent 2" w:uiPriority="48"/>
-    <w:lsdException w:name="Grid Table 4 Accent 2" w:uiPriority="49"/>
-    <w:lsdException w:name="Grid Table 5 Dark Accent 2" w:uiPriority="50"/>
-    <w:lsdException w:name="Grid Table 6 Colorful Accent 2" w:uiPriority="51"/>
-    <w:lsdException w:name="Grid Table 7 Colorful Accent 2" w:uiPriority="52"/>
-    <w:lsdException w:name="Grid Table 1 Light Accent 3" w:uiPriority="46"/>
-    <w:lsdException w:name="Grid Table 2 Accent 3" w:uiPriority="47"/>
-    <w:lsdException w:name="Grid Table 3 Accent 3" w:uiPriority="48"/>
-    <w:lsdException w:name="Grid Table 4 Accent 3" w:uiPriority="49"/>
-    <w:lsdException w:name="Grid Table 5 Dark Accent 3" w:uiPriority="50"/>
-    <w:lsdException w:name="Grid Table 6 Colorful Accent 3" w:uiPriority="51"/>
-    <w:lsdException w:name="Grid Table 7 Colorful Accent 3" w:uiPriority="52"/>
-    <w:lsdException w:name="Grid Table 1 Light Accent 4" w:uiPriority="46"/>
-    <w:lsdException w:name="Grid Table 2 Accent 4" w:uiPriority="47"/>
-    <w:lsdException w:name="Grid Table 3 Accent 4" w:uiPriority="48"/>
-    <w:lsdException w:name="Grid Table 4 Accent 4" w:uiPriority="49"/>
-    <w:lsdException w:name="Grid Table 5 Dark Accent 4" w:uiPriority="50"/>
-    <w:lsdException w:name="Grid Table 6 Colorful Accent 4" w:uiPriority="51"/>
-    <w:lsdException w:name="Grid Table 7 Colorful Accent 4" w:uiPriority="52"/>
-    <w:lsdException w:name="Grid Table 1 Light Accent 5" w:uiPriority="46"/>
-    <w:lsdException w:name="Grid Table 2 Accent 5" w:uiPriority="47"/>
-    <w:lsdException w:name="Grid Table 3 Accent 5" w:uiPriority="48"/>
-    <w:lsdException w:name="Grid Table 4 Accent 5" w:uiPriority="49"/>
-    <w:lsdException w:name="Grid Table 5 Dark Accent 5" w:uiPriority="50"/>
-    <w:lsdException w:name="Grid Table 6 Colorful Accent 5" w:uiPriority="51"/>
-    <w:lsdException w:name="Grid Table 7 Colorful Accent 5" w:uiPriority="52"/>
-    <w:lsdException w:name="Grid Table 1 Light Accent 6" w:uiPriority="46"/>
-    <w:lsdException w:name="Grid Table 2 Accent 6" w:uiPriority="47"/>
-    <w:lsdException w:name="Grid Table 3 Accent 6" w:uiPriority="48"/>
-    <w:lsdException w:name="Grid Table 4 Accent 6" w:uiPriority="49"/>
-    <w:lsdException w:name="Grid Table 5 Dark Accent 6" w:uiPriority="50"/>
-    <w:lsdException w:name="Grid Table 6 Colorful Accent 6" w:uiPriority="51"/>
-    <w:lsdException w:name="Grid Table 7 Colorful Accent 6" w:uiPriority="52"/>
-    <w:lsdException w:name="List Table 1 Light" w:uiPriority="46"/>
-    <w:lsdException w:name="List Table 2" w:uiPriority="47"/>
-    <w:lsdException w:name="List Table 3" w:uiPriority="48"/>
-    <w:lsdException w:name="List Table 4" w:uiPriority="49"/>
-    <w:lsdException w:name="List Table 5 Dark" w:uiPriority="50"/>
-    <w:lsdException w:name="List Table 6 Colorful" w:uiPriority="51"/>
-    <w:lsdException w:name="List Table 7 Colorful" w:uiPriority="52"/>
-    <w:lsdException w:name="List Table 1 Light Accent 1" w:uiPriority="46"/>
-    <w:lsdException w:name="List Table 2 Accent 1" w:uiPriority="47"/>
-    <w:lsdException w:name="List Table 3 Accent 1" w:uiPriority="48"/>
-    <w:lsdException w:name="List Table 4 Accent 1" w:uiPriority="49"/>
-    <w:lsdException w:name="List Table 5 Dark Accent 1" w:uiPriority="50"/>
-    <w:lsdException w:name="List Table 6 Colorful Accent 1" w:uiPriority="51"/>
-    <w:lsdException w:name="List Table 7 Colorful Accent 1" w:uiPriority="52"/>
-    <w:lsdException w:name="List Table 1 Light Accent 2" w:uiPriority="46"/>
-    <w:lsdException w:name="List Table 2 Accent 2" w:uiPriority="47"/>
-    <w:lsdException w:name="List Table 3 Accent 2" w:uiPriority="48"/>
-    <w:lsdException w:name="List Table 4 Accent 2" w:uiPriority="49"/>
-    <w:lsdException w:name="List Table 5 Dark Accent 2" w:uiPriority="50"/>
-    <w:lsdException w:name="List Table 6 Colorful Accent 2" w:uiPriority="51"/>
-    <w:lsdException w:name="List Table 7 Colorful Accent 2" w:uiPriority="52"/>
-    <w:lsdException w:name="List Table 1 Light Accent 3" w:uiPriority="46"/>
-    <w:lsdException w:name="List Table 2 Accent 3" w:uiPriority="47"/>
-    <w:lsdException w:name="List Table 3 Accent 3" w:uiPriority="48"/>
-    <w:lsdException w:name="List Table 4 Accent 3" w:uiPriority="49"/>
-    <w:lsdException w:name="List Table 5 Dark Accent 3" w:uiPriority="50"/>
-    <w:lsdException w:name="List Table 6 Colorful Accent 3" w:uiPriority="51"/>
-    <w:lsdException w:name="List Table 7 Colorful Accent 3" w:uiPriority="52"/>
-    <w:lsdException w:name="List Table 1 Light Accent 4" w:uiPriority="46"/>
-    <w:lsdException w:name="List Table 2 Accent 4" w:uiPriority="47"/>
-    <w:lsdException w:name="List Table 3 Accent 4" w:uiPriority="48"/>
-    <w:lsdException w:name="List Table 4 Accent 4" w:uiPriority="49"/>
-    <w:lsdException w:name="List Table 5 Dark Accent 4" w:uiPriority="50"/>
-    <w:lsdException w:name="List Table 6 Colorful Accent 4" w:uiPriority="51"/>
-    <w:lsdException w:name="List Table 7 Colorful Accent 4" w:uiPriority="52"/>
-    <w:lsdException w:name="List Table 1 Light Accent 5" w:uiPriority="46"/>
-    <w:lsdException w:name="List Table 2 Accent 5" w:uiPriority="47"/>
-    <w:lsdException w:name="List Table 3 Accent 5" w:uiPriority="48"/>
-    <w:lsdException w:name="List Table 4 Accent 5" w:uiPriority="49"/>
-    <w:lsdException w:name="List Table 5 Dark Accent 5" w:uiPriority="50"/>
-    <w:lsdException w:name="List Table 6 Colorful Accent 5" w:uiPriority="51"/>
-    <w:lsdException w:name="List Table 7 Colorful Accent 5" w:uiPriority="52"/>
-    <w:lsdException w:name="List Table 1 Light Accent 6" w:uiPriority="46"/>
-    <w:lsdException w:name="List Table 2 Accent 6" w:uiPriority="47"/>
-    <w:lsdException w:name="List Table 3 Accent 6" w:uiPriority="48"/>
-    <w:lsdException w:name="List Table 4 Accent 6" w:uiPriority="49"/>
-    <w:lsdException w:name="List Table 5 Dark Accent 6" w:uiPriority="50"/>
-    <w:lsdException w:name="List Table 6 Colorful Accent 6" w:uiPriority="51"/>
-    <w:lsdException w:name="List Table 7 Colorful Accent 6" w:uiPriority="52"/>
+  <w:latentStyles w:defLockedState="0" w:defUIPriority="99" w:defSemiHidden="1" w:defUnhideWhenUsed="1" w:defQFormat="0" w:count="267">
+    <w:lsdException w:name="Normal" w:semiHidden="0" w:uiPriority="0" w:unhideWhenUsed="0" w:qFormat="1"/>
+    <w:lsdException w:name="heading 1" w:semiHidden="0" w:uiPriority="9" w:unhideWhenUsed="0" w:qFormat="1"/>
+    <w:lsdException w:name="heading 2" w:uiPriority="9" w:qFormat="1"/>
+    <w:lsdException w:name="heading 3" w:uiPriority="9" w:qFormat="1"/>
+    <w:lsdException w:name="heading 4" w:uiPriority="9" w:qFormat="1"/>
+    <w:lsdException w:name="heading 5" w:uiPriority="9" w:qFormat="1"/>
+    <w:lsdException w:name="heading 6" w:uiPriority="9" w:qFormat="1"/>
+    <w:lsdException w:name="heading 7" w:uiPriority="9" w:qFormat="1"/>
+    <w:lsdException w:name="heading 8" w:uiPriority="9" w:qFormat="1"/>
+    <w:lsdException w:name="heading 9" w:uiPriority="9" w:qFormat="1"/>
+    <w:lsdException w:name="toc 1" w:uiPriority="39"/>
+    <w:lsdException w:name="toc 2" w:uiPriority="39"/>
+    <w:lsdException w:name="toc 3" w:uiPriority="39"/>
+    <w:lsdException w:name="toc 4" w:uiPriority="39"/>
+    <w:lsdException w:name="toc 5" w:uiPriority="39"/>
+    <w:lsdException w:name="toc 6" w:uiPriority="39"/>
+    <w:lsdException w:name="toc 7" w:uiPriority="39"/>
+    <w:lsdException w:name="toc 8" w:uiPriority="39"/>
+    <w:lsdException w:name="toc 9" w:uiPriority="39"/>
+    <w:lsdException w:name="caption" w:uiPriority="35" w:qFormat="1"/>
+    <w:lsdException w:name="Title" w:semiHidden="0" w:uiPriority="10" w:unhideWhenUsed="0" w:qFormat="1"/>
+    <w:lsdException w:name="Default Paragraph Font" w:uiPriority="1"/>
+    <w:lsdException w:name="Subtitle" w:semiHidden="0" w:uiPriority="11" w:unhideWhenUsed="0" w:qFormat="1"/>
+    <w:lsdException w:name="Strong" w:semiHidden="0" w:uiPriority="22" w:unhideWhenUsed="0" w:qFormat="1"/>
+    <w:lsdException w:name="Emphasis" w:semiHidden="0" w:uiPriority="20" w:unhideWhenUsed="0" w:qFormat="1"/>
+    <w:lsdException w:name="Table Grid" w:semiHidden="0" w:uiPriority="39" w:unhideWhenUsed="0"/>
+    <w:lsdException w:name="Placeholder Text" w:unhideWhenUsed="0"/>
+    <w:lsdException w:name="No Spacing" w:semiHidden="0" w:uiPriority="1" w:unhideWhenUsed="0" w:qFormat="1"/>
+    <w:lsdException w:name="Light Shading" w:semiHidden="0" w:uiPriority="60" w:unhideWhenUsed="0"/>
+    <w:lsdException w:name="Light List" w:semiHidden="0" w:uiPriority="61" w:unhideWhenUsed="0"/>
+    <w:lsdException w:name="Light Grid" w:semiHidden="0" w:uiPriority="62" w:unhideWhenUsed="0"/>
+    <w:lsdException w:name="Medium Shading 1" w:semiHidden="0" w:uiPriority="63" w:unhideWhenUsed="0"/>
+    <w:lsdException w:name="Medium Shading 2" w:semiHidden="0" w:uiPriority="64" w:unhideWhenUsed="0"/>
+    <w:lsdException w:name="Medium List 1" w:semiHidden="0" w:uiPriority="65" w:unhideWhenUsed="0"/>
+    <w:lsdException w:name="Medium List 2" w:semiHidden="0" w:uiPriority="66" w:unhideWhenUsed="0"/>
+    <w:lsdException w:name="Medium Grid 1" w:semiHidden="0" w:uiPriority="67" w:unhideWhenUsed="0"/>
+    <w:lsdException w:name="Medium Grid 2" w:semiHidden="0" w:uiPriority="68" w:unhideWhenUsed="0"/>
+    <w:lsdException w:name="Medium Grid 3" w:semiHidden="0" w:uiPriority="69" w:unhideWhenUsed="0"/>
+    <w:lsdException w:name="Dark List" w:semiHidden="0" w:uiPriority="70" w:unhideWhenUsed="0"/>
+    <w:lsdException w:name="Colorful Shading" w:semiHidden="0" w:uiPriority="71" w:unhideWhenUsed="0"/>
+    <w:lsdException w:name="Colorful List" w:semiHidden="0" w:uiPriority="72" w:unhideWhenUsed="0"/>
+    <w:lsdException w:name="Colorful Grid" w:semiHidden="0" w:uiPriority="73" w:unhideWhenUsed="0"/>
+    <w:lsdException w:name="Light Shading Accent 1" w:semiHidden="0" w:uiPriority="60" w:unhideWhenUsed="0"/>
+    <w:lsdException w:name="Light List Accent 1" w:semiHidden="0" w:uiPriority="61" w:unhideWhenUsed="0"/>
+    <w:lsdException w:name="Light Grid Accent 1" w:semiHidden="0" w:uiPriority="62" w:unhideWhenUsed="0"/>
+    <w:lsdException w:name="Medium Shading 1 Accent 1" w:semiHidden="0" w:uiPriority="63" w:unhideWhenUsed="0"/>
+    <w:lsdException w:name="Medium Shading 2 Accent 1" w:semiHidden="0" w:uiPriority="64" w:unhideWhenUsed="0"/>
+    <w:lsdException w:name="Medium List 1 Accent 1" w:semiHidden="0" w:uiPriority="65" w:unhideWhenUsed="0"/>
+    <w:lsdException w:name="Revision" w:unhideWhenUsed="0"/>
+    <w:lsdException w:name="List Paragraph" w:semiHidden="0" w:uiPriority="34" w:unhideWhenUsed="0" w:qFormat="1"/>
+    <w:lsdException w:name="Quote" w:semiHidden="0" w:uiPriority="29" w:unhideWhenUsed="0" w:qFormat="1"/>
+    <w:lsdException w:name="Intense Quote" w:semiHidden="0" w:uiPriority="30" w:unhideWhenUsed="0" w:qFormat="1"/>
+    <w:lsdException w:name="Medium List 2 Accent 1" w:semiHidden="0" w:uiPriority="66" w:unhideWhenUsed="0"/>
+    <w:lsdException w:name="Medium Grid 1 Accent 1" w:semiHidden="0" w:uiPriority="67" w:unhideWhenUsed="0"/>
+    <w:lsdException w:name="Medium Grid 2 Accent 1" w:semiHidden="0" w:uiPriority="68" w:unhideWhenUsed="0"/>
+    <w:lsdException w:name="Medium Grid 3 Accent 1" w:semiHidden="0" w:uiPriority="69" w:unhideWhenUsed="0"/>
+    <w:lsdException w:name="Dark List Accent 1" w:semiHidden="0" w:uiPriority="70" w:unhideWhenUsed="0"/>
+    <w:lsdException w:name="Colorful Shading Accent 1" w:semiHidden="0" w:uiPriority="71" w:unhideWhenUsed="0"/>
+    <w:lsdException w:name="Colorful List Accent 1" w:semiHidden="0" w:uiPriority="72" w:unhideWhenUsed="0"/>
+    <w:lsdException w:name="Colorful Grid Accent 1" w:semiHidden="0" w:uiPriority="73" w:unhideWhenUsed="0"/>
+    <w:lsdException w:name="Light Shading Accent 2" w:semiHidden="0" w:uiPriority="60" w:unhideWhenUsed="0"/>
+    <w:lsdException w:name="Light List Accent 2" w:semiHidden="0" w:uiPriority="61" w:unhideWhenUsed="0"/>
+    <w:lsdException w:name="Light Grid Accent 2" w:semiHidden="0" w:uiPriority="62" w:unhideWhenUsed="0"/>
+    <w:lsdException w:name="Medium Shading 1 Accent 2" w:semiHidden="0" w:uiPriority="63" w:unhideWhenUsed="0"/>
+    <w:lsdException w:name="Medium Shading 2 Accent 2" w:semiHidden="0" w:uiPriority="64" w:unhideWhenUsed="0"/>
+    <w:lsdException w:name="Medium List 1 Accent 2" w:semiHidden="0" w:uiPriority="65" w:unhideWhenUsed="0"/>
+    <w:lsdException w:name="Medium List 2 Accent 2" w:semiHidden="0" w:uiPriority="66" w:unhideWhenUsed="0"/>
+    <w:lsdException w:name="Medium Grid 1 Accent 2" w:semiHidden="0" w:uiPriority="67" w:unhideWhenUsed="0"/>
+    <w:lsdException w:name="Medium Grid 2 Accent 2" w:semiHidden="0" w:uiPriority="68" w:unhideWhenUsed="0"/>
+    <w:lsdException w:name="Medium Grid 3 Accent 2" w:semiHidden="0" w:uiPriority="69" w:unhideWhenUsed="0"/>
+    <w:lsdException w:name="Dark List Accent 2" w:semiHidden="0" w:uiPriority="70" w:unhideWhenUsed="0"/>
+    <w:lsdException w:name="Colorful Shading Accent 2" w:semiHidden="0" w:uiPriority="71" w:unhideWhenUsed="0"/>
+    <w:lsdException w:name="Colorful List Accent 2" w:semiHidden="0" w:uiPriority="72" w:unhideWhenUsed="0"/>
+    <w:lsdException w:name="Colorful Grid Accent 2" w:semiHidden="0" w:uiPriority="73" w:unhideWhenUsed="0"/>
+    <w:lsdException w:name="Light Shading Accent 3" w:semiHidden="0" w:uiPriority="60" w:unhideWhenUsed="0"/>
+    <w:lsdException w:name="Light List Accent 3" w:semiHidden="0" w:uiPriority="61" w:unhideWhenUsed="0"/>
+    <w:lsdException w:name="Light Grid Accent 3" w:semiHidden="0" w:uiPriority="62" w:unhideWhenUsed="0"/>
+    <w:lsdException w:name="Medium Shading 1 Accent 3" w:semiHidden="0" w:uiPriority="63" w:unhideWhenUsed="0"/>
+    <w:lsdException w:name="Medium Shading 2 Accent 3" w:semiHidden="0" w:uiPriority="64" w:unhideWhenUsed="0"/>
+    <w:lsdException w:name="Medium List 1 Accent 3" w:semiHidden="0" w:uiPriority="65" w:unhideWhenUsed="0"/>
+    <w:lsdException w:name="Medium List 2 Accent 3" w:semiHidden="0" w:uiPriority="66" w:unhideWhenUsed="0"/>
+    <w:lsdException w:name="Medium Grid 1 Accent 3" w:semiHidden="0" w:uiPriority="67" w:unhideWhenUsed="0"/>
+    <w:lsdException w:name="Medium Grid 2 Accent 3" w:semiHidden="0" w:uiPriority="68" w:unhideWhenUsed="0"/>
+    <w:lsdException w:name="Medium Grid 3 Accent 3" w:semiHidden="0" w:uiPriority="69" w:unhideWhenUsed="0"/>
+    <w:lsdException w:name="Dark List Accent 3" w:semiHidden="0" w:uiPriority="70" w:unhideWhenUsed="0"/>
+    <w:lsdException w:name="Colorful Shading Accent 3" w:semiHidden="0" w:uiPriority="71" w:unhideWhenUsed="0"/>
+    <w:lsdException w:name="Colorful List Accent 3" w:semiHidden="0" w:uiPriority="72" w:unhideWhenUsed="0"/>
+    <w:lsdException w:name="Colorful Grid Accent 3" w:semiHidden="0" w:uiPriority="73" w:unhideWhenUsed="0"/>
+    <w:lsdException w:name="Light Shading Accent 4" w:semiHidden="0" w:uiPriority="60" w:unhideWhenUsed="0"/>
+    <w:lsdException w:name="Light List Accent 4" w:semiHidden="0" w:uiPriority="61" w:unhideWhenUsed="0"/>
+    <w:lsdException w:name="Light Grid Accent 4" w:semiHidden="0" w:uiPriority="62" w:unhideWhenUsed="0"/>
+    <w:lsdException w:name="Medium Shading 1 Accent 4" w:semiHidden="0" w:uiPriority="63" w:unhideWhenUsed="0"/>
+    <w:lsdException w:name="Medium Shading 2 Accent 4" w:semiHidden="0" w:uiPriority="64" w:unhideWhenUsed="0"/>
+    <w:lsdException w:name="Medium List 1 Accent 4" w:semiHidden="0" w:uiPriority="65" w:unhideWhenUsed="0"/>
+    <w:lsdException w:name="Medium List 2 Accent 4" w:semiHidden="0" w:uiPriority="66" w:unhideWhenUsed="0"/>
+    <w:lsdException w:name="Medium Grid 1 Accent 4" w:semiHidden="0" w:uiPriority="67" w:unhideWhenUsed="0"/>
+    <w:lsdException w:name="Medium Grid 2 Accent 4" w:semiHidden="0" w:uiPriority="68" w:unhideWhenUsed="0"/>
+    <w:lsdException w:name="Medium Grid 3 Accent 4" w:semiHidden="0" w:uiPriority="69" w:unhideWhenUsed="0"/>
+    <w:lsdException w:name="Dark List Accent 4" w:semiHidden="0" w:uiPriority="70" w:unhideWhenUsed="0"/>
+    <w:lsdException w:name="Colorful Shading Accent 4" w:semiHidden="0" w:uiPriority="71" w:unhideWhenUsed="0"/>
+    <w:lsdException w:name="Colorful List Accent 4" w:semiHidden="0" w:uiPriority="72" w:unhideWhenUsed="0"/>
+    <w:lsdException w:name="Colorful Grid Accent 4" w:semiHidden="0" w:uiPriority="73" w:unhideWhenUsed="0"/>
+    <w:lsdException w:name="Light Shading Accent 5" w:semiHidden="0" w:uiPriority="60" w:unhideWhenUsed="0"/>
+    <w:lsdException w:name="Light List Accent 5" w:semiHidden="0" w:uiPriority="61" w:unhideWhenUsed="0"/>
+    <w:lsdException w:name="Light Grid Accent 5" w:semiHidden="0" w:uiPriority="62" w:unhideWhenUsed="0"/>
+    <w:lsdException w:name="Medium Shading 1 Accent 5" w:semiHidden="0" w:uiPriority="63" w:unhideWhenUsed="0"/>
+    <w:lsdException w:name="Medium Shading 2 Accent 5" w:semiHidden="0" w:uiPriority="64" w:unhideWhenUsed="0"/>
+    <w:lsdException w:name="Medium List 1 Accent 5" w:semiHidden="0" w:uiPriority="65" w:unhideWhenUsed="0"/>
+    <w:lsdException w:name="Medium List 2 Accent 5" w:semiHidden="0" w:uiPriority="66" w:unhideWhenUsed="0"/>
+    <w:lsdException w:name="Medium Grid 1 Accent 5" w:semiHidden="0" w:uiPriority="67" w:unhideWhenUsed="0"/>
+    <w:lsdException w:name="Medium Grid 2 Accent 5" w:semiHidden="0" w:uiPriority="68" w:unhideWhenUsed="0"/>
+    <w:lsdException w:name="Medium Grid 3 Accent 5" w:semiHidden="0" w:uiPriority="69" w:unhideWhenUsed="0"/>
+    <w:lsdException w:name="Dark List Accent 5" w:semiHidden="0" w:uiPriority="70" w:unhideWhenUsed="0"/>
+    <w:lsdException w:name="Colorful Shading Accent 5" w:semiHidden="0" w:uiPriority="71" w:unhideWhenUsed="0"/>
+    <w:lsdException w:name="Colorful List Accent 5" w:semiHidden="0" w:uiPriority="72" w:unhideWhenUsed="0"/>
+    <w:lsdException w:name="Colorful Grid Accent 5" w:semiHidden="0" w:uiPriority="73" w:unhideWhenUsed="0"/>
+    <w:lsdException w:name="Light Shading Accent 6" w:semiHidden="0" w:uiPriority="60" w:unhideWhenUsed="0"/>
+    <w:lsdException w:name="Light List Accent 6" w:semiHidden="0" w:uiPriority="61" w:unhideWhenUsed="0"/>
+    <w:lsdException w:name="Light Grid Accent 6" w:semiHidden="0" w:uiPriority="62" w:unhideWhenUsed="0"/>
+    <w:lsdException w:name="Medium Shading 1 Accent 6" w:semiHidden="0" w:uiPriority="63" w:unhideWhenUsed="0"/>
+    <w:lsdException w:name="Medium Shading 2 Accent 6" w:semiHidden="0" w:uiPriority="64" w:unhideWhenUsed="0"/>
+    <w:lsdException w:name="Medium List 1 Accent 6" w:semiHidden="0" w:uiPriority="65" w:unhideWhenUsed="0"/>
+    <w:lsdException w:name="Medium List 2 Accent 6" w:semiHidden="0" w:uiPriority="66" w:unhideWhenUsed="0"/>
+    <w:lsdException w:name="Medium Grid 1 Accent 6" w:semiHidden="0" w:uiPriority="67" w:unhideWhenUsed="0"/>
+    <w:lsdException w:name="Medium Grid 2 Accent 6" w:semiHidden="0" w:uiPriority="68" w:unhideWhenUsed="0"/>
+    <w:lsdException w:name="Medium Grid 3 Accent 6" w:semiHidden="0" w:uiPriority="69" w:unhideWhenUsed="0"/>
+    <w:lsdException w:name="Dark List Accent 6" w:semiHidden="0" w:uiPriority="70" w:unhideWhenUsed="0"/>
+    <w:lsdException w:name="Colorful Shading Accent 6" w:semiHidden="0" w:uiPriority="71" w:unhideWhenUsed="0"/>
+    <w:lsdException w:name="Colorful List Accent 6" w:semiHidden="0" w:uiPriority="72" w:unhideWhenUsed="0"/>
+    <w:lsdException w:name="Colorful Grid Accent 6" w:semiHidden="0" w:uiPriority="73" w:unhideWhenUsed="0"/>
+    <w:lsdException w:name="Subtle Emphasis" w:semiHidden="0" w:uiPriority="19" w:unhideWhenUsed="0" w:qFormat="1"/>
+    <w:lsdException w:name="Intense Emphasis" w:semiHidden="0" w:uiPriority="21" w:unhideWhenUsed="0" w:qFormat="1"/>
+    <w:lsdException w:name="Subtle Reference" w:semiHidden="0" w:uiPriority="31" w:unhideWhenUsed="0" w:qFormat="1"/>
+    <w:lsdException w:name="Intense Reference" w:semiHidden="0" w:uiPriority="32" w:unhideWhenUsed="0" w:qFormat="1"/>
+    <w:lsdException w:name="Book Title" w:semiHidden="0" w:uiPriority="33" w:unhideWhenUsed="0" w:qFormat="1"/>
+    <w:lsdException w:name="Bibliography" w:uiPriority="37"/>
+    <w:lsdException w:name="TOC Heading" w:uiPriority="39" w:qFormat="1"/>
   </w:latentStyles>
   <w:style w:type="paragraph" w:default="1" w:styleId="Normal">
     <w:name w:val="Normal"/>
@@ -4214,17 +4142,10 @@
     <w:tblPr>
       <w:tblStyleRowBandSize w:val="1"/>
       <w:tblStyleColBandSize w:val="1"/>
-      <w:tblInd w:w="0" w:type="dxa"/>
       <w:tblBorders>
         <w:top w:val="single" w:sz="18" w:space="0" w:color="auto"/>
         <w:bottom w:val="single" w:sz="18" w:space="0" w:color="auto"/>
       </w:tblBorders>
-      <w:tblCellMar>
-        <w:top w:w="0" w:type="dxa"/>
-        <w:left w:w="108" w:type="dxa"/>
-        <w:bottom w:w="0" w:type="dxa"/>
-        <w:right w:w="108" w:type="dxa"/>
-      </w:tblCellMar>
     </w:tblPr>
     <w:tblStylePr w:type="firstRow">
       <w:pPr>
@@ -4381,7 +4302,6 @@
       <w:lang w:val="es-PE"/>
     </w:rPr>
     <w:tblPr>
-      <w:tblInd w:w="0" w:type="dxa"/>
       <w:tblBorders>
         <w:top w:val="single" w:sz="4" w:space="0" w:color="auto"/>
         <w:left w:val="single" w:sz="4" w:space="0" w:color="auto"/>
@@ -4390,12 +4310,486 @@
         <w:insideH w:val="single" w:sz="4" w:space="0" w:color="auto"/>
         <w:insideV w:val="single" w:sz="4" w:space="0" w:color="auto"/>
       </w:tblBorders>
+    </w:tblPr>
+  </w:style>
+</w:styles>
+</file>
+
+<file path=word/stylesWithEffects.xml><?xml version="1.0" encoding="utf-8"?>
+<w:styles xmlns:wpc="http://schemas.microsoft.com/office/word/2010/wordprocessingCanvas" xmlns:mc="http://schemas.openxmlformats.org/markup-compatibility/2006" xmlns:o="urn:schemas-microsoft-com:office:office" xmlns:r="http://schemas.openxmlformats.org/officeDocument/2006/relationships" xmlns:m="http://schemas.openxmlformats.org/officeDocument/2006/math" xmlns:v="urn:schemas-microsoft-com:vml" xmlns:wp14="http://schemas.microsoft.com/office/word/2010/wordprocessingDrawing" xmlns:wp="http://schemas.openxmlformats.org/drawingml/2006/wordprocessingDrawing" xmlns:w10="urn:schemas-microsoft-com:office:word" xmlns:w="http://schemas.openxmlformats.org/wordprocessingml/2006/main" xmlns:w14="http://schemas.microsoft.com/office/word/2010/wordml" xmlns:wpg="http://schemas.microsoft.com/office/word/2010/wordprocessingGroup" xmlns:wpi="http://schemas.microsoft.com/office/word/2010/wordprocessingInk" xmlns:wne="http://schemas.microsoft.com/office/word/2006/wordml" xmlns:wps="http://schemas.microsoft.com/office/word/2010/wordprocessingShape" mc:Ignorable="w14 wp14">
+  <w:docDefaults>
+    <w:rPrDefault>
+      <w:rPr>
+        <w:rFonts w:asciiTheme="minorHAnsi" w:eastAsiaTheme="minorHAnsi" w:hAnsiTheme="minorHAnsi" w:cstheme="minorBidi"/>
+        <w:sz w:val="22"/>
+        <w:szCs w:val="22"/>
+        <w:lang w:val="es-MX" w:eastAsia="en-US" w:bidi="ar-SA"/>
+      </w:rPr>
+    </w:rPrDefault>
+    <w:pPrDefault>
+      <w:pPr>
+        <w:spacing w:after="200" w:line="276" w:lineRule="auto"/>
+      </w:pPr>
+    </w:pPrDefault>
+  </w:docDefaults>
+  <w:latentStyles w:defLockedState="0" w:defUIPriority="99" w:defSemiHidden="1" w:defUnhideWhenUsed="1" w:defQFormat="0" w:count="267">
+    <w:lsdException w:name="Normal" w:semiHidden="0" w:uiPriority="0" w:unhideWhenUsed="0" w:qFormat="1"/>
+    <w:lsdException w:name="heading 1" w:semiHidden="0" w:uiPriority="9" w:unhideWhenUsed="0" w:qFormat="1"/>
+    <w:lsdException w:name="heading 2" w:uiPriority="9" w:qFormat="1"/>
+    <w:lsdException w:name="heading 3" w:uiPriority="9" w:qFormat="1"/>
+    <w:lsdException w:name="heading 4" w:uiPriority="9" w:qFormat="1"/>
+    <w:lsdException w:name="heading 5" w:uiPriority="9" w:qFormat="1"/>
+    <w:lsdException w:name="heading 6" w:uiPriority="9" w:qFormat="1"/>
+    <w:lsdException w:name="heading 7" w:uiPriority="9" w:qFormat="1"/>
+    <w:lsdException w:name="heading 8" w:uiPriority="9" w:qFormat="1"/>
+    <w:lsdException w:name="heading 9" w:uiPriority="9" w:qFormat="1"/>
+    <w:lsdException w:name="toc 1" w:uiPriority="39"/>
+    <w:lsdException w:name="toc 2" w:uiPriority="39"/>
+    <w:lsdException w:name="toc 3" w:uiPriority="39"/>
+    <w:lsdException w:name="toc 4" w:uiPriority="39"/>
+    <w:lsdException w:name="toc 5" w:uiPriority="39"/>
+    <w:lsdException w:name="toc 6" w:uiPriority="39"/>
+    <w:lsdException w:name="toc 7" w:uiPriority="39"/>
+    <w:lsdException w:name="toc 8" w:uiPriority="39"/>
+    <w:lsdException w:name="toc 9" w:uiPriority="39"/>
+    <w:lsdException w:name="caption" w:uiPriority="35" w:qFormat="1"/>
+    <w:lsdException w:name="Title" w:semiHidden="0" w:uiPriority="10" w:unhideWhenUsed="0" w:qFormat="1"/>
+    <w:lsdException w:name="Default Paragraph Font" w:uiPriority="1"/>
+    <w:lsdException w:name="Subtitle" w:semiHidden="0" w:uiPriority="11" w:unhideWhenUsed="0" w:qFormat="1"/>
+    <w:lsdException w:name="Strong" w:semiHidden="0" w:uiPriority="22" w:unhideWhenUsed="0" w:qFormat="1"/>
+    <w:lsdException w:name="Emphasis" w:semiHidden="0" w:uiPriority="20" w:unhideWhenUsed="0" w:qFormat="1"/>
+    <w:lsdException w:name="Table Grid" w:semiHidden="0" w:uiPriority="39" w:unhideWhenUsed="0"/>
+    <w:lsdException w:name="Placeholder Text" w:unhideWhenUsed="0"/>
+    <w:lsdException w:name="No Spacing" w:semiHidden="0" w:uiPriority="1" w:unhideWhenUsed="0" w:qFormat="1"/>
+    <w:lsdException w:name="Light Shading" w:semiHidden="0" w:uiPriority="60" w:unhideWhenUsed="0"/>
+    <w:lsdException w:name="Light List" w:semiHidden="0" w:uiPriority="61" w:unhideWhenUsed="0"/>
+    <w:lsdException w:name="Light Grid" w:semiHidden="0" w:uiPriority="62" w:unhideWhenUsed="0"/>
+    <w:lsdException w:name="Medium Shading 1" w:semiHidden="0" w:uiPriority="63" w:unhideWhenUsed="0"/>
+    <w:lsdException w:name="Medium Shading 2" w:semiHidden="0" w:uiPriority="64" w:unhideWhenUsed="0"/>
+    <w:lsdException w:name="Medium List 1" w:semiHidden="0" w:uiPriority="65" w:unhideWhenUsed="0"/>
+    <w:lsdException w:name="Medium List 2" w:semiHidden="0" w:uiPriority="66" w:unhideWhenUsed="0"/>
+    <w:lsdException w:name="Medium Grid 1" w:semiHidden="0" w:uiPriority="67" w:unhideWhenUsed="0"/>
+    <w:lsdException w:name="Medium Grid 2" w:semiHidden="0" w:uiPriority="68" w:unhideWhenUsed="0"/>
+    <w:lsdException w:name="Medium Grid 3" w:semiHidden="0" w:uiPriority="69" w:unhideWhenUsed="0"/>
+    <w:lsdException w:name="Dark List" w:semiHidden="0" w:uiPriority="70" w:unhideWhenUsed="0"/>
+    <w:lsdException w:name="Colorful Shading" w:semiHidden="0" w:uiPriority="71" w:unhideWhenUsed="0"/>
+    <w:lsdException w:name="Colorful List" w:semiHidden="0" w:uiPriority="72" w:unhideWhenUsed="0"/>
+    <w:lsdException w:name="Colorful Grid" w:semiHidden="0" w:uiPriority="73" w:unhideWhenUsed="0"/>
+    <w:lsdException w:name="Light Shading Accent 1" w:semiHidden="0" w:uiPriority="60" w:unhideWhenUsed="0"/>
+    <w:lsdException w:name="Light List Accent 1" w:semiHidden="0" w:uiPriority="61" w:unhideWhenUsed="0"/>
+    <w:lsdException w:name="Light Grid Accent 1" w:semiHidden="0" w:uiPriority="62" w:unhideWhenUsed="0"/>
+    <w:lsdException w:name="Medium Shading 1 Accent 1" w:semiHidden="0" w:uiPriority="63" w:unhideWhenUsed="0"/>
+    <w:lsdException w:name="Medium Shading 2 Accent 1" w:semiHidden="0" w:uiPriority="64" w:unhideWhenUsed="0"/>
+    <w:lsdException w:name="Medium List 1 Accent 1" w:semiHidden="0" w:uiPriority="65" w:unhideWhenUsed="0"/>
+    <w:lsdException w:name="Revision" w:unhideWhenUsed="0"/>
+    <w:lsdException w:name="List Paragraph" w:semiHidden="0" w:uiPriority="34" w:unhideWhenUsed="0" w:qFormat="1"/>
+    <w:lsdException w:name="Quote" w:semiHidden="0" w:uiPriority="29" w:unhideWhenUsed="0" w:qFormat="1"/>
+    <w:lsdException w:name="Intense Quote" w:semiHidden="0" w:uiPriority="30" w:unhideWhenUsed="0" w:qFormat="1"/>
+    <w:lsdException w:name="Medium List 2 Accent 1" w:semiHidden="0" w:uiPriority="66" w:unhideWhenUsed="0"/>
+    <w:lsdException w:name="Medium Grid 1 Accent 1" w:semiHidden="0" w:uiPriority="67" w:unhideWhenUsed="0"/>
+    <w:lsdException w:name="Medium Grid 2 Accent 1" w:semiHidden="0" w:uiPriority="68" w:unhideWhenUsed="0"/>
+    <w:lsdException w:name="Medium Grid 3 Accent 1" w:semiHidden="0" w:uiPriority="69" w:unhideWhenUsed="0"/>
+    <w:lsdException w:name="Dark List Accent 1" w:semiHidden="0" w:uiPriority="70" w:unhideWhenUsed="0"/>
+    <w:lsdException w:name="Colorful Shading Accent 1" w:semiHidden="0" w:uiPriority="71" w:unhideWhenUsed="0"/>
+    <w:lsdException w:name="Colorful List Accent 1" w:semiHidden="0" w:uiPriority="72" w:unhideWhenUsed="0"/>
+    <w:lsdException w:name="Colorful Grid Accent 1" w:semiHidden="0" w:uiPriority="73" w:unhideWhenUsed="0"/>
+    <w:lsdException w:name="Light Shading Accent 2" w:semiHidden="0" w:uiPriority="60" w:unhideWhenUsed="0"/>
+    <w:lsdException w:name="Light List Accent 2" w:semiHidden="0" w:uiPriority="61" w:unhideWhenUsed="0"/>
+    <w:lsdException w:name="Light Grid Accent 2" w:semiHidden="0" w:uiPriority="62" w:unhideWhenUsed="0"/>
+    <w:lsdException w:name="Medium Shading 1 Accent 2" w:semiHidden="0" w:uiPriority="63" w:unhideWhenUsed="0"/>
+    <w:lsdException w:name="Medium Shading 2 Accent 2" w:semiHidden="0" w:uiPriority="64" w:unhideWhenUsed="0"/>
+    <w:lsdException w:name="Medium List 1 Accent 2" w:semiHidden="0" w:uiPriority="65" w:unhideWhenUsed="0"/>
+    <w:lsdException w:name="Medium List 2 Accent 2" w:semiHidden="0" w:uiPriority="66" w:unhideWhenUsed="0"/>
+    <w:lsdException w:name="Medium Grid 1 Accent 2" w:semiHidden="0" w:uiPriority="67" w:unhideWhenUsed="0"/>
+    <w:lsdException w:name="Medium Grid 2 Accent 2" w:semiHidden="0" w:uiPriority="68" w:unhideWhenUsed="0"/>
+    <w:lsdException w:name="Medium Grid 3 Accent 2" w:semiHidden="0" w:uiPriority="69" w:unhideWhenUsed="0"/>
+    <w:lsdException w:name="Dark List Accent 2" w:semiHidden="0" w:uiPriority="70" w:unhideWhenUsed="0"/>
+    <w:lsdException w:name="Colorful Shading Accent 2" w:semiHidden="0" w:uiPriority="71" w:unhideWhenUsed="0"/>
+    <w:lsdException w:name="Colorful List Accent 2" w:semiHidden="0" w:uiPriority="72" w:unhideWhenUsed="0"/>
+    <w:lsdException w:name="Colorful Grid Accent 2" w:semiHidden="0" w:uiPriority="73" w:unhideWhenUsed="0"/>
+    <w:lsdException w:name="Light Shading Accent 3" w:semiHidden="0" w:uiPriority="60" w:unhideWhenUsed="0"/>
+    <w:lsdException w:name="Light List Accent 3" w:semiHidden="0" w:uiPriority="61" w:unhideWhenUsed="0"/>
+    <w:lsdException w:name="Light Grid Accent 3" w:semiHidden="0" w:uiPriority="62" w:unhideWhenUsed="0"/>
+    <w:lsdException w:name="Medium Shading 1 Accent 3" w:semiHidden="0" w:uiPriority="63" w:unhideWhenUsed="0"/>
+    <w:lsdException w:name="Medium Shading 2 Accent 3" w:semiHidden="0" w:uiPriority="64" w:unhideWhenUsed="0"/>
+    <w:lsdException w:name="Medium List 1 Accent 3" w:semiHidden="0" w:uiPriority="65" w:unhideWhenUsed="0"/>
+    <w:lsdException w:name="Medium List 2 Accent 3" w:semiHidden="0" w:uiPriority="66" w:unhideWhenUsed="0"/>
+    <w:lsdException w:name="Medium Grid 1 Accent 3" w:semiHidden="0" w:uiPriority="67" w:unhideWhenUsed="0"/>
+    <w:lsdException w:name="Medium Grid 2 Accent 3" w:semiHidden="0" w:uiPriority="68" w:unhideWhenUsed="0"/>
+    <w:lsdException w:name="Medium Grid 3 Accent 3" w:semiHidden="0" w:uiPriority="69" w:unhideWhenUsed="0"/>
+    <w:lsdException w:name="Dark List Accent 3" w:semiHidden="0" w:uiPriority="70" w:unhideWhenUsed="0"/>
+    <w:lsdException w:name="Colorful Shading Accent 3" w:semiHidden="0" w:uiPriority="71" w:unhideWhenUsed="0"/>
+    <w:lsdException w:name="Colorful List Accent 3" w:semiHidden="0" w:uiPriority="72" w:unhideWhenUsed="0"/>
+    <w:lsdException w:name="Colorful Grid Accent 3" w:semiHidden="0" w:uiPriority="73" w:unhideWhenUsed="0"/>
+    <w:lsdException w:name="Light Shading Accent 4" w:semiHidden="0" w:uiPriority="60" w:unhideWhenUsed="0"/>
+    <w:lsdException w:name="Light List Accent 4" w:semiHidden="0" w:uiPriority="61" w:unhideWhenUsed="0"/>
+    <w:lsdException w:name="Light Grid Accent 4" w:semiHidden="0" w:uiPriority="62" w:unhideWhenUsed="0"/>
+    <w:lsdException w:name="Medium Shading 1 Accent 4" w:semiHidden="0" w:uiPriority="63" w:unhideWhenUsed="0"/>
+    <w:lsdException w:name="Medium Shading 2 Accent 4" w:semiHidden="0" w:uiPriority="64" w:unhideWhenUsed="0"/>
+    <w:lsdException w:name="Medium List 1 Accent 4" w:semiHidden="0" w:uiPriority="65" w:unhideWhenUsed="0"/>
+    <w:lsdException w:name="Medium List 2 Accent 4" w:semiHidden="0" w:uiPriority="66" w:unhideWhenUsed="0"/>
+    <w:lsdException w:name="Medium Grid 1 Accent 4" w:semiHidden="0" w:uiPriority="67" w:unhideWhenUsed="0"/>
+    <w:lsdException w:name="Medium Grid 2 Accent 4" w:semiHidden="0" w:uiPriority="68" w:unhideWhenUsed="0"/>
+    <w:lsdException w:name="Medium Grid 3 Accent 4" w:semiHidden="0" w:uiPriority="69" w:unhideWhenUsed="0"/>
+    <w:lsdException w:name="Dark List Accent 4" w:semiHidden="0" w:uiPriority="70" w:unhideWhenUsed="0"/>
+    <w:lsdException w:name="Colorful Shading Accent 4" w:semiHidden="0" w:uiPriority="71" w:unhideWhenUsed="0"/>
+    <w:lsdException w:name="Colorful List Accent 4" w:semiHidden="0" w:uiPriority="72" w:unhideWhenUsed="0"/>
+    <w:lsdException w:name="Colorful Grid Accent 4" w:semiHidden="0" w:uiPriority="73" w:unhideWhenUsed="0"/>
+    <w:lsdException w:name="Light Shading Accent 5" w:semiHidden="0" w:uiPriority="60" w:unhideWhenUsed="0"/>
+    <w:lsdException w:name="Light List Accent 5" w:semiHidden="0" w:uiPriority="61" w:unhideWhenUsed="0"/>
+    <w:lsdException w:name="Light Grid Accent 5" w:semiHidden="0" w:uiPriority="62" w:unhideWhenUsed="0"/>
+    <w:lsdException w:name="Medium Shading 1 Accent 5" w:semiHidden="0" w:uiPriority="63" w:unhideWhenUsed="0"/>
+    <w:lsdException w:name="Medium Shading 2 Accent 5" w:semiHidden="0" w:uiPriority="64" w:unhideWhenUsed="0"/>
+    <w:lsdException w:name="Medium List 1 Accent 5" w:semiHidden="0" w:uiPriority="65" w:unhideWhenUsed="0"/>
+    <w:lsdException w:name="Medium List 2 Accent 5" w:semiHidden="0" w:uiPriority="66" w:unhideWhenUsed="0"/>
+    <w:lsdException w:name="Medium Grid 1 Accent 5" w:semiHidden="0" w:uiPriority="67" w:unhideWhenUsed="0"/>
+    <w:lsdException w:name="Medium Grid 2 Accent 5" w:semiHidden="0" w:uiPriority="68" w:unhideWhenUsed="0"/>
+    <w:lsdException w:name="Medium Grid 3 Accent 5" w:semiHidden="0" w:uiPriority="69" w:unhideWhenUsed="0"/>
+    <w:lsdException w:name="Dark List Accent 5" w:semiHidden="0" w:uiPriority="70" w:unhideWhenUsed="0"/>
+    <w:lsdException w:name="Colorful Shading Accent 5" w:semiHidden="0" w:uiPriority="71" w:unhideWhenUsed="0"/>
+    <w:lsdException w:name="Colorful List Accent 5" w:semiHidden="0" w:uiPriority="72" w:unhideWhenUsed="0"/>
+    <w:lsdException w:name="Colorful Grid Accent 5" w:semiHidden="0" w:uiPriority="73" w:unhideWhenUsed="0"/>
+    <w:lsdException w:name="Light Shading Accent 6" w:semiHidden="0" w:uiPriority="60" w:unhideWhenUsed="0"/>
+    <w:lsdException w:name="Light List Accent 6" w:semiHidden="0" w:uiPriority="61" w:unhideWhenUsed="0"/>
+    <w:lsdException w:name="Light Grid Accent 6" w:semiHidden="0" w:uiPriority="62" w:unhideWhenUsed="0"/>
+    <w:lsdException w:name="Medium Shading 1 Accent 6" w:semiHidden="0" w:uiPriority="63" w:unhideWhenUsed="0"/>
+    <w:lsdException w:name="Medium Shading 2 Accent 6" w:semiHidden="0" w:uiPriority="64" w:unhideWhenUsed="0"/>
+    <w:lsdException w:name="Medium List 1 Accent 6" w:semiHidden="0" w:uiPriority="65" w:unhideWhenUsed="0"/>
+    <w:lsdException w:name="Medium List 2 Accent 6" w:semiHidden="0" w:uiPriority="66" w:unhideWhenUsed="0"/>
+    <w:lsdException w:name="Medium Grid 1 Accent 6" w:semiHidden="0" w:uiPriority="67" w:unhideWhenUsed="0"/>
+    <w:lsdException w:name="Medium Grid 2 Accent 6" w:semiHidden="0" w:uiPriority="68" w:unhideWhenUsed="0"/>
+    <w:lsdException w:name="Medium Grid 3 Accent 6" w:semiHidden="0" w:uiPriority="69" w:unhideWhenUsed="0"/>
+    <w:lsdException w:name="Dark List Accent 6" w:semiHidden="0" w:uiPriority="70" w:unhideWhenUsed="0"/>
+    <w:lsdException w:name="Colorful Shading Accent 6" w:semiHidden="0" w:uiPriority="71" w:unhideWhenUsed="0"/>
+    <w:lsdException w:name="Colorful List Accent 6" w:semiHidden="0" w:uiPriority="72" w:unhideWhenUsed="0"/>
+    <w:lsdException w:name="Colorful Grid Accent 6" w:semiHidden="0" w:uiPriority="73" w:unhideWhenUsed="0"/>
+    <w:lsdException w:name="Subtle Emphasis" w:semiHidden="0" w:uiPriority="19" w:unhideWhenUsed="0" w:qFormat="1"/>
+    <w:lsdException w:name="Intense Emphasis" w:semiHidden="0" w:uiPriority="21" w:unhideWhenUsed="0" w:qFormat="1"/>
+    <w:lsdException w:name="Subtle Reference" w:semiHidden="0" w:uiPriority="31" w:unhideWhenUsed="0" w:qFormat="1"/>
+    <w:lsdException w:name="Intense Reference" w:semiHidden="0" w:uiPriority="32" w:unhideWhenUsed="0" w:qFormat="1"/>
+    <w:lsdException w:name="Book Title" w:semiHidden="0" w:uiPriority="33" w:unhideWhenUsed="0" w:qFormat="1"/>
+    <w:lsdException w:name="Bibliography" w:uiPriority="37"/>
+    <w:lsdException w:name="TOC Heading" w:uiPriority="39" w:qFormat="1"/>
+  </w:latentStyles>
+  <w:style w:type="paragraph" w:default="1" w:styleId="Normal">
+    <w:name w:val="Normal"/>
+    <w:rsid w:val="002918B8"/>
+    <w:pPr>
+      <w:widowControl w:val="0"/>
+      <w:spacing w:after="0" w:line="240" w:lineRule="auto"/>
+    </w:pPr>
+    <w:rPr>
+      <w:rFonts w:ascii="Times New Roman" w:eastAsia="Times New Roman" w:hAnsi="Times New Roman" w:cs="Times New Roman"/>
+      <w:color w:val="000000"/>
+      <w:sz w:val="20"/>
+      <w:szCs w:val="20"/>
+      <w:lang w:eastAsia="es-MX"/>
+    </w:rPr>
+  </w:style>
+  <w:style w:type="character" w:default="1" w:styleId="Fuentedeprrafopredeter">
+    <w:name w:val="Default Paragraph Font"/>
+    <w:uiPriority w:val="1"/>
+    <w:semiHidden/>
+    <w:unhideWhenUsed/>
+  </w:style>
+  <w:style w:type="table" w:default="1" w:styleId="Tablanormal">
+    <w:name w:val="Normal Table"/>
+    <w:uiPriority w:val="99"/>
+    <w:semiHidden/>
+    <w:unhideWhenUsed/>
+    <w:tblPr>
+      <w:tblInd w:w="0" w:type="dxa"/>
       <w:tblCellMar>
         <w:top w:w="0" w:type="dxa"/>
         <w:left w:w="108" w:type="dxa"/>
         <w:bottom w:w="0" w:type="dxa"/>
         <w:right w:w="108" w:type="dxa"/>
       </w:tblCellMar>
+    </w:tblPr>
+  </w:style>
+  <w:style w:type="numbering" w:default="1" w:styleId="Sinlista">
+    <w:name w:val="No List"/>
+    <w:uiPriority w:val="99"/>
+    <w:semiHidden/>
+    <w:unhideWhenUsed/>
+  </w:style>
+  <w:style w:type="paragraph" w:styleId="Encabezado">
+    <w:name w:val="header"/>
+    <w:basedOn w:val="Normal"/>
+    <w:link w:val="EncabezadoCar"/>
+    <w:uiPriority w:val="99"/>
+    <w:unhideWhenUsed/>
+    <w:rsid w:val="002918B8"/>
+    <w:pPr>
+      <w:widowControl/>
+      <w:tabs>
+        <w:tab w:val="center" w:pos="4419"/>
+        <w:tab w:val="right" w:pos="8838"/>
+      </w:tabs>
+    </w:pPr>
+    <w:rPr>
+      <w:rFonts w:asciiTheme="minorHAnsi" w:eastAsiaTheme="minorHAnsi" w:hAnsiTheme="minorHAnsi" w:cstheme="minorBidi"/>
+      <w:color w:val="auto"/>
+      <w:sz w:val="22"/>
+      <w:szCs w:val="22"/>
+      <w:lang w:eastAsia="en-US"/>
+    </w:rPr>
+  </w:style>
+  <w:style w:type="character" w:customStyle="1" w:styleId="EncabezadoCar">
+    <w:name w:val="Encabezado Car"/>
+    <w:basedOn w:val="Fuentedeprrafopredeter"/>
+    <w:link w:val="Encabezado"/>
+    <w:uiPriority w:val="99"/>
+    <w:rsid w:val="002918B8"/>
+  </w:style>
+  <w:style w:type="paragraph" w:styleId="Piedepgina">
+    <w:name w:val="footer"/>
+    <w:basedOn w:val="Normal"/>
+    <w:link w:val="PiedepginaCar"/>
+    <w:uiPriority w:val="99"/>
+    <w:unhideWhenUsed/>
+    <w:rsid w:val="002918B8"/>
+    <w:pPr>
+      <w:widowControl/>
+      <w:tabs>
+        <w:tab w:val="center" w:pos="4419"/>
+        <w:tab w:val="right" w:pos="8838"/>
+      </w:tabs>
+    </w:pPr>
+    <w:rPr>
+      <w:rFonts w:asciiTheme="minorHAnsi" w:eastAsiaTheme="minorHAnsi" w:hAnsiTheme="minorHAnsi" w:cstheme="minorBidi"/>
+      <w:color w:val="auto"/>
+      <w:sz w:val="22"/>
+      <w:szCs w:val="22"/>
+      <w:lang w:eastAsia="en-US"/>
+    </w:rPr>
+  </w:style>
+  <w:style w:type="character" w:customStyle="1" w:styleId="PiedepginaCar">
+    <w:name w:val="Pie de página Car"/>
+    <w:basedOn w:val="Fuentedeprrafopredeter"/>
+    <w:link w:val="Piedepgina"/>
+    <w:uiPriority w:val="99"/>
+    <w:rsid w:val="002918B8"/>
+  </w:style>
+  <w:style w:type="paragraph" w:styleId="Textodeglobo">
+    <w:name w:val="Balloon Text"/>
+    <w:basedOn w:val="Normal"/>
+    <w:link w:val="TextodegloboCar"/>
+    <w:uiPriority w:val="99"/>
+    <w:semiHidden/>
+    <w:unhideWhenUsed/>
+    <w:rsid w:val="002918B8"/>
+    <w:pPr>
+      <w:widowControl/>
+    </w:pPr>
+    <w:rPr>
+      <w:rFonts w:ascii="Tahoma" w:eastAsiaTheme="minorHAnsi" w:hAnsi="Tahoma" w:cs="Tahoma"/>
+      <w:color w:val="auto"/>
+      <w:sz w:val="16"/>
+      <w:szCs w:val="16"/>
+      <w:lang w:eastAsia="en-US"/>
+    </w:rPr>
+  </w:style>
+  <w:style w:type="character" w:customStyle="1" w:styleId="TextodegloboCar">
+    <w:name w:val="Texto de globo Car"/>
+    <w:basedOn w:val="Fuentedeprrafopredeter"/>
+    <w:link w:val="Textodeglobo"/>
+    <w:uiPriority w:val="99"/>
+    <w:semiHidden/>
+    <w:rsid w:val="002918B8"/>
+    <w:rPr>
+      <w:rFonts w:ascii="Tahoma" w:hAnsi="Tahoma" w:cs="Tahoma"/>
+      <w:sz w:val="16"/>
+      <w:szCs w:val="16"/>
+    </w:rPr>
+  </w:style>
+  <w:style w:type="table" w:styleId="Sombreadomedio2-nfasis5">
+    <w:name w:val="Medium Shading 2 Accent 5"/>
+    <w:basedOn w:val="Tablanormal"/>
+    <w:uiPriority w:val="64"/>
+    <w:rsid w:val="002918B8"/>
+    <w:pPr>
+      <w:widowControl w:val="0"/>
+      <w:spacing w:after="0" w:line="240" w:lineRule="auto"/>
+    </w:pPr>
+    <w:rPr>
+      <w:rFonts w:ascii="Times New Roman" w:eastAsia="Times New Roman" w:hAnsi="Times New Roman" w:cs="Times New Roman"/>
+      <w:color w:val="000000"/>
+      <w:sz w:val="20"/>
+      <w:szCs w:val="20"/>
+      <w:lang w:eastAsia="es-MX"/>
+    </w:rPr>
+    <w:tblPr>
+      <w:tblStyleRowBandSize w:val="1"/>
+      <w:tblStyleColBandSize w:val="1"/>
+      <w:tblBorders>
+        <w:top w:val="single" w:sz="18" w:space="0" w:color="auto"/>
+        <w:bottom w:val="single" w:sz="18" w:space="0" w:color="auto"/>
+      </w:tblBorders>
+    </w:tblPr>
+    <w:tblStylePr w:type="firstRow">
+      <w:pPr>
+        <w:spacing w:before="0" w:after="0" w:line="240" w:lineRule="auto"/>
+      </w:pPr>
+      <w:rPr>
+        <w:b/>
+        <w:bCs/>
+        <w:color w:val="FFFFFF" w:themeColor="background1"/>
+      </w:rPr>
+      <w:tblPr/>
+      <w:tcPr>
+        <w:tcBorders>
+          <w:top w:val="single" w:sz="18" w:space="0" w:color="auto"/>
+          <w:left w:val="nil"/>
+          <w:bottom w:val="single" w:sz="18" w:space="0" w:color="auto"/>
+          <w:right w:val="nil"/>
+          <w:insideH w:val="nil"/>
+          <w:insideV w:val="nil"/>
+        </w:tcBorders>
+        <w:shd w:val="clear" w:color="auto" w:fill="4BACC6" w:themeFill="accent5"/>
+      </w:tcPr>
+    </w:tblStylePr>
+    <w:tblStylePr w:type="lastRow">
+      <w:pPr>
+        <w:spacing w:before="0" w:after="0" w:line="240" w:lineRule="auto"/>
+      </w:pPr>
+      <w:rPr>
+        <w:color w:val="auto"/>
+      </w:rPr>
+      <w:tblPr/>
+      <w:tcPr>
+        <w:tcBorders>
+          <w:top w:val="double" w:sz="6" w:space="0" w:color="auto"/>
+          <w:left w:val="nil"/>
+          <w:bottom w:val="single" w:sz="18" w:space="0" w:color="auto"/>
+          <w:right w:val="nil"/>
+          <w:insideH w:val="nil"/>
+          <w:insideV w:val="nil"/>
+        </w:tcBorders>
+        <w:shd w:val="clear" w:color="auto" w:fill="FFFFFF" w:themeFill="background1"/>
+      </w:tcPr>
+    </w:tblStylePr>
+    <w:tblStylePr w:type="firstCol">
+      <w:rPr>
+        <w:b/>
+        <w:bCs/>
+        <w:color w:val="FFFFFF" w:themeColor="background1"/>
+      </w:rPr>
+      <w:tblPr/>
+      <w:tcPr>
+        <w:tcBorders>
+          <w:top w:val="nil"/>
+          <w:left w:val="nil"/>
+          <w:bottom w:val="single" w:sz="18" w:space="0" w:color="auto"/>
+          <w:right w:val="nil"/>
+          <w:insideH w:val="nil"/>
+          <w:insideV w:val="nil"/>
+        </w:tcBorders>
+        <w:shd w:val="clear" w:color="auto" w:fill="4BACC6" w:themeFill="accent5"/>
+      </w:tcPr>
+    </w:tblStylePr>
+    <w:tblStylePr w:type="lastCol">
+      <w:rPr>
+        <w:b/>
+        <w:bCs/>
+        <w:color w:val="FFFFFF" w:themeColor="background1"/>
+      </w:rPr>
+      <w:tblPr/>
+      <w:tcPr>
+        <w:tcBorders>
+          <w:left w:val="nil"/>
+          <w:right w:val="nil"/>
+          <w:insideH w:val="nil"/>
+          <w:insideV w:val="nil"/>
+        </w:tcBorders>
+        <w:shd w:val="clear" w:color="auto" w:fill="4BACC6" w:themeFill="accent5"/>
+      </w:tcPr>
+    </w:tblStylePr>
+    <w:tblStylePr w:type="band1Vert">
+      <w:tblPr/>
+      <w:tcPr>
+        <w:tcBorders>
+          <w:left w:val="nil"/>
+          <w:right w:val="nil"/>
+          <w:insideH w:val="nil"/>
+          <w:insideV w:val="nil"/>
+        </w:tcBorders>
+        <w:shd w:val="clear" w:color="auto" w:fill="D8D8D8" w:themeFill="background1" w:themeFillShade="D8"/>
+      </w:tcPr>
+    </w:tblStylePr>
+    <w:tblStylePr w:type="band1Horz">
+      <w:tblPr/>
+      <w:tcPr>
+        <w:shd w:val="clear" w:color="auto" w:fill="D8D8D8" w:themeFill="background1" w:themeFillShade="D8"/>
+      </w:tcPr>
+    </w:tblStylePr>
+    <w:tblStylePr w:type="neCell">
+      <w:tblPr/>
+      <w:tcPr>
+        <w:tcBorders>
+          <w:top w:val="single" w:sz="18" w:space="0" w:color="auto"/>
+          <w:left w:val="nil"/>
+          <w:bottom w:val="single" w:sz="18" w:space="0" w:color="auto"/>
+          <w:right w:val="nil"/>
+          <w:insideH w:val="nil"/>
+          <w:insideV w:val="nil"/>
+        </w:tcBorders>
+      </w:tcPr>
+    </w:tblStylePr>
+    <w:tblStylePr w:type="nwCell">
+      <w:rPr>
+        <w:color w:val="FFFFFF" w:themeColor="background1"/>
+      </w:rPr>
+      <w:tblPr/>
+      <w:tcPr>
+        <w:tcBorders>
+          <w:top w:val="single" w:sz="18" w:space="0" w:color="auto"/>
+          <w:left w:val="nil"/>
+          <w:bottom w:val="single" w:sz="18" w:space="0" w:color="auto"/>
+          <w:right w:val="nil"/>
+          <w:insideH w:val="nil"/>
+          <w:insideV w:val="nil"/>
+        </w:tcBorders>
+      </w:tcPr>
+    </w:tblStylePr>
+  </w:style>
+  <w:style w:type="paragraph" w:styleId="Prrafodelista">
+    <w:name w:val="List Paragraph"/>
+    <w:basedOn w:val="Normal"/>
+    <w:uiPriority w:val="34"/>
+    <w:qFormat/>
+    <w:rsid w:val="0050313A"/>
+    <w:pPr>
+      <w:widowControl/>
+      <w:spacing w:before="120" w:after="120"/>
+      <w:ind w:left="720"/>
+      <w:contextualSpacing/>
+    </w:pPr>
+    <w:rPr>
+      <w:rFonts w:ascii="Arial" w:eastAsia="Arial" w:hAnsi="Arial" w:cs="Arial"/>
+      <w:lang w:val="es-PE" w:eastAsia="es-PE"/>
+    </w:rPr>
+  </w:style>
+  <w:style w:type="table" w:styleId="Tablaconcuadrcula">
+    <w:name w:val="Table Grid"/>
+    <w:basedOn w:val="Tablanormal"/>
+    <w:uiPriority w:val="39"/>
+    <w:rsid w:val="0050313A"/>
+    <w:pPr>
+      <w:spacing w:after="0" w:line="240" w:lineRule="auto"/>
+    </w:pPr>
+    <w:rPr>
+      <w:lang w:val="es-PE"/>
+    </w:rPr>
+    <w:tblPr>
+      <w:tblBorders>
+        <w:top w:val="single" w:sz="4" w:space="0" w:color="auto"/>
+        <w:left w:val="single" w:sz="4" w:space="0" w:color="auto"/>
+        <w:bottom w:val="single" w:sz="4" w:space="0" w:color="auto"/>
+        <w:right w:val="single" w:sz="4" w:space="0" w:color="auto"/>
+        <w:insideH w:val="single" w:sz="4" w:space="0" w:color="auto"/>
+        <w:insideV w:val="single" w:sz="4" w:space="0" w:color="auto"/>
+      </w:tblBorders>
     </w:tblPr>
   </w:style>
 </w:styles>

</xml_diff>